<commit_message>
Rapport 2.2 for RELEASE 2.2
</commit_message>
<xml_diff>
--- a/rapport/Rapport.docx
+++ b/rapport/Rapport.docx
@@ -68,6 +68,7 @@
           <w:lang w:val="es-ES_tradnl"/>
         </w:rPr>
       </w:pPr>
+      <w:proofErr w:type="spellStart"/>
       <w:r>
         <w:rPr>
           <w:b/>
@@ -75,7 +76,37 @@
           <w:szCs w:val="56"/>
           <w:lang w:val="es-ES_tradnl"/>
         </w:rPr>
-        <w:t>Projet Logiciel Transversal</w:t>
+        <w:t>Projet</w:t>
+      </w:r>
+      <w:proofErr w:type="spellEnd"/>
+      <w:r>
+        <w:rPr>
+          <w:b/>
+          <w:sz w:val="56"/>
+          <w:szCs w:val="56"/>
+          <w:lang w:val="es-ES_tradnl"/>
+        </w:rPr>
+        <w:t xml:space="preserve"> </w:t>
+      </w:r>
+      <w:proofErr w:type="spellStart"/>
+      <w:r>
+        <w:rPr>
+          <w:b/>
+          <w:sz w:val="56"/>
+          <w:szCs w:val="56"/>
+          <w:lang w:val="es-ES_tradnl"/>
+        </w:rPr>
+        <w:t>Logiciel</w:t>
+      </w:r>
+      <w:proofErr w:type="spellEnd"/>
+      <w:r>
+        <w:rPr>
+          <w:b/>
+          <w:sz w:val="56"/>
+          <w:szCs w:val="56"/>
+          <w:lang w:val="es-ES_tradnl"/>
+        </w:rPr>
+        <w:t xml:space="preserve"> Transversal</w:t>
       </w:r>
     </w:p>
     <w:p>
@@ -199,7 +230,15 @@
         <w:jc w:val="center"/>
       </w:pPr>
       <w:r>
-        <w:t>Figure 1 - Exemple du jeu Dofus (source : dofus.com)</w:t>
+        <w:t xml:space="preserve">Figure 1 - Exemple du jeu </w:t>
+      </w:r>
+      <w:proofErr w:type="spellStart"/>
+      <w:r>
+        <w:t>Dofus</w:t>
+      </w:r>
+      <w:proofErr w:type="spellEnd"/>
+      <w:r>
+        <w:t xml:space="preserve"> (source : dofus.com)</w:t>
       </w:r>
     </w:p>
     <w:p/>
@@ -2213,7 +2252,31 @@
         </w:rPr>
       </w:pPr>
       <w:r>
-        <w:t xml:space="preserve">L’objectif de ce projet est de réaliser un jeu de type Dofus. A l’origine, Dofus est un jeu de rôle en ligne massivement multijoueur (MMORPG) développé et édité par Ankama, dans lequel les joueurs incarnent un ou </w:t>
+        <w:t xml:space="preserve">L’objectif de ce projet est de réaliser un jeu de type </w:t>
+      </w:r>
+      <w:proofErr w:type="spellStart"/>
+      <w:r>
+        <w:t>Dofus</w:t>
+      </w:r>
+      <w:proofErr w:type="spellEnd"/>
+      <w:r>
+        <w:t xml:space="preserve">. A l’origine, </w:t>
+      </w:r>
+      <w:proofErr w:type="spellStart"/>
+      <w:r>
+        <w:t>Dofus</w:t>
+      </w:r>
+      <w:proofErr w:type="spellEnd"/>
+      <w:r>
+        <w:t xml:space="preserve"> est un jeu de rôle en ligne massivement multijoueur (MMORPG) développé et édité par </w:t>
+      </w:r>
+      <w:proofErr w:type="spellStart"/>
+      <w:r>
+        <w:t>Ankama</w:t>
+      </w:r>
+      <w:proofErr w:type="spellEnd"/>
+      <w:r>
+        <w:t xml:space="preserve">, dans lequel les joueurs incarnent un ou </w:t>
       </w:r>
       <w:r>
         <w:t>plusieurs types</w:t>
@@ -2470,7 +2533,15 @@
         <w:jc w:val="both"/>
       </w:pPr>
       <w:r>
-        <w:t xml:space="preserve">Des TileSets complets ont été trouvés sur le site : </w:t>
+        <w:t xml:space="preserve">Des </w:t>
+      </w:r>
+      <w:proofErr w:type="spellStart"/>
+      <w:r>
+        <w:t>TileSets</w:t>
+      </w:r>
+      <w:proofErr w:type="spellEnd"/>
+      <w:r>
+        <w:t xml:space="preserve"> complets ont été trouvés sur le site : </w:t>
       </w:r>
       <w:hyperlink r:id="rId9">
         <w:r>
@@ -2780,13 +2851,23 @@
         </w:rPr>
         <w:t xml:space="preserve"> </w:t>
       </w:r>
+      <w:proofErr w:type="spellStart"/>
       <w:r>
         <w:rPr>
           <w:sz w:val="18"/>
           <w:szCs w:val="18"/>
           <w:lang w:val="en-US"/>
         </w:rPr>
-        <w:t>Typographie (Kenney Mini Square v1.0)</w:t>
+        <w:t>Typographie</w:t>
+      </w:r>
+      <w:proofErr w:type="spellEnd"/>
+      <w:r>
+        <w:rPr>
+          <w:sz w:val="18"/>
+          <w:szCs w:val="18"/>
+          <w:lang w:val="en-US"/>
+        </w:rPr>
+        <w:t xml:space="preserve"> (Kenney Mini Square v1.0)</w:t>
       </w:r>
     </w:p>
     <w:p>
@@ -2988,7 +3069,15 @@
         <w:spacing w:line="360" w:lineRule="auto"/>
       </w:pPr>
       <w:r>
-        <w:t>Le terrain est formé par une grille d’éléments nommé « MapCell ». La taille de cette grille est fixée au démarrage du niveau. Les types de cases sont :</w:t>
+        <w:t xml:space="preserve">Le terrain est formé par une grille d’éléments nommé « </w:t>
+      </w:r>
+      <w:proofErr w:type="spellStart"/>
+      <w:r>
+        <w:t>MapCell</w:t>
+      </w:r>
+      <w:proofErr w:type="spellEnd"/>
+      <w:r>
+        <w:t xml:space="preserve"> ». La taille de cette grille est fixée au démarrage du niveau. Les types de cases sont :</w:t>
       </w:r>
     </w:p>
     <w:p>
@@ -3007,7 +3096,23 @@
         <w:jc w:val="both"/>
       </w:pPr>
       <w:r>
-        <w:t>Cases « ObstacleMapCell ». Les cases « ObstacleMapCell » sont des éléments infranchissable</w:t>
+        <w:t xml:space="preserve">Cases « </w:t>
+      </w:r>
+      <w:proofErr w:type="spellStart"/>
+      <w:r>
+        <w:t>ObstacleMapCell</w:t>
+      </w:r>
+      <w:proofErr w:type="spellEnd"/>
+      <w:r>
+        <w:t xml:space="preserve"> ». Les cases « </w:t>
+      </w:r>
+      <w:proofErr w:type="spellStart"/>
+      <w:r>
+        <w:t>ObstacleMapCell</w:t>
+      </w:r>
+      <w:proofErr w:type="spellEnd"/>
+      <w:r>
+        <w:t xml:space="preserve"> » sont des éléments infranchissable</w:t>
       </w:r>
       <w:r>
         <w:t>s</w:t>
@@ -3088,7 +3193,31 @@
         <w:jc w:val="both"/>
       </w:pPr>
       <w:r>
-        <w:t>Cases « SpaceMapCell ». Les cases « SpaceMapCell » sont les éléments franchissables par les éléments mobiles. On considère les types de cases « SpaceMapCell » suivants :</w:t>
+        <w:t xml:space="preserve">Cases « </w:t>
+      </w:r>
+      <w:proofErr w:type="spellStart"/>
+      <w:r>
+        <w:t>SpaceMapCell</w:t>
+      </w:r>
+      <w:proofErr w:type="spellEnd"/>
+      <w:r>
+        <w:t xml:space="preserve"> ». Les cases « </w:t>
+      </w:r>
+      <w:proofErr w:type="spellStart"/>
+      <w:r>
+        <w:t>SpaceMapCell</w:t>
+      </w:r>
+      <w:proofErr w:type="spellEnd"/>
+      <w:r>
+        <w:t xml:space="preserve"> » sont les éléments franchissables par les éléments mobiles. On considère les types de cases « </w:t>
+      </w:r>
+      <w:proofErr w:type="spellStart"/>
+      <w:r>
+        <w:t>SpaceMapCell</w:t>
+      </w:r>
+      <w:proofErr w:type="spellEnd"/>
+      <w:r>
+        <w:t xml:space="preserve"> » suivants :</w:t>
       </w:r>
     </w:p>
     <w:p>
@@ -3159,7 +3288,15 @@
         <w:jc w:val="both"/>
       </w:pPr>
       <w:r>
-        <w:t>De plus, certaines cases « SpaceMapCell » ont la possibilité d’améliorer les statistiques des personnages. Ils vont par exemple pouvoir augmenter la santé des personnages ou bien leurs attaques.</w:t>
+        <w:t xml:space="preserve">De plus, certaines cases « </w:t>
+      </w:r>
+      <w:proofErr w:type="spellStart"/>
+      <w:r>
+        <w:t>SpaceMapCell</w:t>
+      </w:r>
+      <w:proofErr w:type="spellEnd"/>
+      <w:r>
+        <w:t xml:space="preserve"> » ont la possibilité d’améliorer les statistiques des personnages. Ils vont par exemple pouvoir augmenter la santé des personnages ou bien leurs attaques.</w:t>
       </w:r>
     </w:p>
     <w:p>
@@ -3212,13 +3349,61 @@
         <w:jc w:val="both"/>
       </w:pPr>
       <w:r>
-        <w:t>Elément mobile « Character » qui représente un personnage. Cet élément est dirigé par le joueur. Chaque « Character » possède des statistique</w:t>
+        <w:t xml:space="preserve">Elément mobile « </w:t>
+      </w:r>
+      <w:proofErr w:type="spellStart"/>
+      <w:r>
+        <w:t>Character</w:t>
+      </w:r>
+      <w:proofErr w:type="spellEnd"/>
+      <w:r>
+        <w:t xml:space="preserve"> » qui représente un personnage. Cet élément est dirigé par le joueur. Chaque « </w:t>
+      </w:r>
+      <w:proofErr w:type="spellStart"/>
+      <w:r>
+        <w:t>Character</w:t>
+      </w:r>
+      <w:proofErr w:type="spellEnd"/>
+      <w:r>
+        <w:t xml:space="preserve"> » possède des statistique</w:t>
       </w:r>
       <w:r>
         <w:t>s</w:t>
       </w:r>
       <w:r>
-        <w:t xml:space="preserve"> propres à sa classe. On lui associe ainsi un niveau de santé “heath”, un niveau d’attaque “attack”, un niveau de mana “mana” et un niveau de défense “defense”. Il se distingue également par son caractère “boosted” si le personnage est boosté, par son champ d’attaque et ses types de mouvements.</w:t>
+        <w:t xml:space="preserve"> propres à sa classe. On lui associe ainsi un niveau de santé “</w:t>
+      </w:r>
+      <w:proofErr w:type="spellStart"/>
+      <w:r>
+        <w:t>heath</w:t>
+      </w:r>
+      <w:proofErr w:type="spellEnd"/>
+      <w:r>
+        <w:t>”, un niveau d’attaque “</w:t>
+      </w:r>
+      <w:proofErr w:type="spellStart"/>
+      <w:r>
+        <w:t>attack</w:t>
+      </w:r>
+      <w:proofErr w:type="spellEnd"/>
+      <w:r>
+        <w:t>”, un niveau de mana “mana” et un niveau de défense “</w:t>
+      </w:r>
+      <w:proofErr w:type="spellStart"/>
+      <w:r>
+        <w:t>defense</w:t>
+      </w:r>
+      <w:proofErr w:type="spellEnd"/>
+      <w:r>
+        <w:t>”. Il se distingue également par son caractère “</w:t>
+      </w:r>
+      <w:proofErr w:type="spellStart"/>
+      <w:r>
+        <w:t>boosted</w:t>
+      </w:r>
+      <w:proofErr w:type="spellEnd"/>
+      <w:r>
+        <w:t>” si le personnage est boosté, par son champ d’attaque et ses types de mouvements.</w:t>
       </w:r>
     </w:p>
     <w:p>
@@ -3234,7 +3419,23 @@
         <w:jc w:val="both"/>
       </w:pPr>
       <w:r>
-        <w:t xml:space="preserve">À « Character » est également associée une propriété nommée « CharacterStatusID », qui peut prendre les valeurs </w:t>
+        <w:t xml:space="preserve">À « </w:t>
+      </w:r>
+      <w:proofErr w:type="spellStart"/>
+      <w:r>
+        <w:t>Character</w:t>
+      </w:r>
+      <w:proofErr w:type="spellEnd"/>
+      <w:r>
+        <w:t xml:space="preserve"> » est également associée une propriété nommée « </w:t>
+      </w:r>
+      <w:proofErr w:type="spellStart"/>
+      <w:r>
+        <w:t>CharacterStatusID</w:t>
+      </w:r>
+      <w:proofErr w:type="spellEnd"/>
+      <w:r>
+        <w:t xml:space="preserve"> », qui peut prendre les valeurs </w:t>
       </w:r>
       <w:r>
         <w:t>suivantes :</w:t>
@@ -3249,7 +3450,15 @@
         <w:spacing w:line="360" w:lineRule="auto"/>
       </w:pPr>
       <w:r>
-        <w:t>Statut « SELECTED » : cas où le « Character » est sélectionné.</w:t>
+        <w:t xml:space="preserve">Statut « SELECTED » : cas où le « </w:t>
+      </w:r>
+      <w:proofErr w:type="spellStart"/>
+      <w:r>
+        <w:t>Character</w:t>
+      </w:r>
+      <w:proofErr w:type="spellEnd"/>
+      <w:r>
+        <w:t xml:space="preserve"> » est sélectionné.</w:t>
       </w:r>
     </w:p>
     <w:p>
@@ -3261,7 +3470,15 @@
         <w:spacing w:line="360" w:lineRule="auto"/>
       </w:pPr>
       <w:r>
-        <w:t>Statut « AVAILABLE » : cas où le « Character » est disponible.</w:t>
+        <w:t xml:space="preserve">Statut « AVAILABLE » : cas où le « </w:t>
+      </w:r>
+      <w:proofErr w:type="spellStart"/>
+      <w:r>
+        <w:t>Character</w:t>
+      </w:r>
+      <w:proofErr w:type="spellEnd"/>
+      <w:r>
+        <w:t xml:space="preserve"> » est disponible.</w:t>
       </w:r>
     </w:p>
     <w:p>
@@ -3273,7 +3490,15 @@
         <w:spacing w:line="360" w:lineRule="auto"/>
       </w:pPr>
       <w:r>
-        <w:t>Statut « WAITING » : cas où le « Character » est en attente.</w:t>
+        <w:t xml:space="preserve">Statut « WAITING » : cas où le « </w:t>
+      </w:r>
+      <w:proofErr w:type="spellStart"/>
+      <w:r>
+        <w:t>Character</w:t>
+      </w:r>
+      <w:proofErr w:type="spellEnd"/>
+      <w:r>
+        <w:t xml:space="preserve"> » est en attente.</w:t>
       </w:r>
     </w:p>
     <w:p>
@@ -3285,7 +3510,15 @@
         <w:spacing w:line="360" w:lineRule="auto"/>
       </w:pPr>
       <w:r>
-        <w:t>Statut « DEATH » : cas où le « Character » est mort.</w:t>
+        <w:t xml:space="preserve">Statut « DEATH » : cas où le « </w:t>
+      </w:r>
+      <w:proofErr w:type="spellStart"/>
+      <w:r>
+        <w:t>Character</w:t>
+      </w:r>
+      <w:proofErr w:type="spellEnd"/>
+      <w:r>
+        <w:t xml:space="preserve"> » est mort.</w:t>
       </w:r>
     </w:p>
     <w:p>
@@ -3297,7 +3530,15 @@
         <w:spacing w:line="360" w:lineRule="auto"/>
       </w:pPr>
       <w:r>
-        <w:t>Statut « TARGET » : cas où le « Character » est visé.</w:t>
+        <w:t xml:space="preserve">Statut « TARGET » : cas où le « </w:t>
+      </w:r>
+      <w:proofErr w:type="spellStart"/>
+      <w:r>
+        <w:t>Character</w:t>
+      </w:r>
+      <w:proofErr w:type="spellEnd"/>
+      <w:r>
+        <w:t xml:space="preserve"> » est visé.</w:t>
       </w:r>
     </w:p>
     <w:p>
@@ -3312,7 +3553,23 @@
         <w:jc w:val="both"/>
       </w:pPr>
       <w:r>
-        <w:t xml:space="preserve">« Character » possède enfin une propriété nommée « CharacterTypeD » pour distinguer le type de personnage, et qui peut prendre les valeurs </w:t>
+        <w:t xml:space="preserve">« </w:t>
+      </w:r>
+      <w:proofErr w:type="spellStart"/>
+      <w:r>
+        <w:t>Character</w:t>
+      </w:r>
+      <w:proofErr w:type="spellEnd"/>
+      <w:r>
+        <w:t xml:space="preserve"> » possède enfin une propriété nommée « </w:t>
+      </w:r>
+      <w:proofErr w:type="spellStart"/>
+      <w:r>
+        <w:t>CharacterTypeD</w:t>
+      </w:r>
+      <w:proofErr w:type="spellEnd"/>
+      <w:r>
+        <w:t xml:space="preserve"> » pour distinguer le type de personnage, et qui peut prendre les valeurs </w:t>
       </w:r>
       <w:r>
         <w:t>suivantes :</w:t>
@@ -3327,7 +3584,15 @@
         <w:spacing w:line="360" w:lineRule="auto"/>
       </w:pPr>
       <w:r>
-        <w:t>Type « STRENGHT » : cas où le « Character » est un personnage orienté corp à corp.</w:t>
+        <w:t xml:space="preserve">Type « STRENGHT » : cas où le « </w:t>
+      </w:r>
+      <w:proofErr w:type="spellStart"/>
+      <w:r>
+        <w:t>Character</w:t>
+      </w:r>
+      <w:proofErr w:type="spellEnd"/>
+      <w:r>
+        <w:t xml:space="preserve"> » est un personnage orienté corp à corp.</w:t>
       </w:r>
     </w:p>
     <w:p>
@@ -3339,7 +3604,15 @@
         <w:spacing w:line="360" w:lineRule="auto"/>
       </w:pPr>
       <w:r>
-        <w:t>Type « DISTANCE » : cas où le « Character » est un personnage orienté attaque à distance.</w:t>
+        <w:t xml:space="preserve">Type « DISTANCE » : cas où le « </w:t>
+      </w:r>
+      <w:proofErr w:type="spellStart"/>
+      <w:r>
+        <w:t>Character</w:t>
+      </w:r>
+      <w:proofErr w:type="spellEnd"/>
+      <w:r>
+        <w:t xml:space="preserve"> » est un personnage orienté attaque à distance.</w:t>
       </w:r>
     </w:p>
     <w:p>
@@ -3351,7 +3624,15 @@
         <w:spacing w:line="360" w:lineRule="auto"/>
       </w:pPr>
       <w:r>
-        <w:t>Type « MAGICIAN » : cas où le « Character » est un personnage orienté magie.</w:t>
+        <w:t xml:space="preserve">Type « MAGICIAN » : cas où le « </w:t>
+      </w:r>
+      <w:proofErr w:type="spellStart"/>
+      <w:r>
+        <w:t>Character</w:t>
+      </w:r>
+      <w:proofErr w:type="spellEnd"/>
+      <w:r>
+        <w:t xml:space="preserve"> » est un personnage orienté magie.</w:t>
       </w:r>
     </w:p>
     <w:p>
@@ -3369,7 +3650,31 @@
         <w:spacing w:line="360" w:lineRule="auto"/>
       </w:pPr>
       <w:r>
-        <w:t>Elément mobile “ Cursor “ qui représente le curseur pointé. Ce “ Cursor” permet de sélectionner un personnage. “Cursor” dispose d’une position repérée par ses coordonnées (</w:t>
+        <w:t xml:space="preserve">Elément mobile “ </w:t>
+      </w:r>
+      <w:proofErr w:type="spellStart"/>
+      <w:r>
+        <w:t>Cursor</w:t>
+      </w:r>
+      <w:proofErr w:type="spellEnd"/>
+      <w:r>
+        <w:t xml:space="preserve"> “ qui représente le curseur pointé. Ce “ </w:t>
+      </w:r>
+      <w:proofErr w:type="spellStart"/>
+      <w:r>
+        <w:t>Cursor</w:t>
+      </w:r>
+      <w:proofErr w:type="spellEnd"/>
+      <w:r>
+        <w:t>” permet de sélectionner un personnage. “</w:t>
+      </w:r>
+      <w:proofErr w:type="spellStart"/>
+      <w:r>
+        <w:t>Cursor</w:t>
+      </w:r>
+      <w:proofErr w:type="spellEnd"/>
+      <w:r>
+        <w:t>” dispose d’une position repérée par ses coordonnées (</w:t>
       </w:r>
       <w:r>
         <w:t>x, y</w:t>
@@ -3430,7 +3735,15 @@
         <w:spacing w:line="360" w:lineRule="auto"/>
       </w:pPr>
       <w:r>
-        <w:t>“turn” qui indique le nombre de tours.</w:t>
+        <w:t>“</w:t>
+      </w:r>
+      <w:proofErr w:type="spellStart"/>
+      <w:r>
+        <w:t>turn</w:t>
+      </w:r>
+      <w:proofErr w:type="spellEnd"/>
+      <w:r>
+        <w:t>” qui indique le nombre de tours.</w:t>
       </w:r>
     </w:p>
     <w:p>
@@ -3454,7 +3767,15 @@
         <w:spacing w:line="360" w:lineRule="auto"/>
       </w:pPr>
       <w:r>
-        <w:t>“win” qui indique que le joueur a gagné.</w:t>
+        <w:t>“</w:t>
+      </w:r>
+      <w:proofErr w:type="spellStart"/>
+      <w:r>
+        <w:t>win</w:t>
+      </w:r>
+      <w:proofErr w:type="spellEnd"/>
+      <w:r>
+        <w:t>” qui indique que le joueur a gagné.</w:t>
       </w:r>
     </w:p>
     <w:p>
@@ -3513,7 +3834,23 @@
         <w:t>fondée</w:t>
       </w:r>
       <w:r>
-        <w:t xml:space="preserve"> sur le Polymorphisme par sous-typage dont la classe “Element” est la classe mère. Toute la hiérarchie des classes filles “Element” permettent de représenter les différentes catégories et types d’élément.</w:t>
+        <w:t xml:space="preserve"> sur le Polymorphisme par sous-typage dont la classe “</w:t>
+      </w:r>
+      <w:proofErr w:type="spellStart"/>
+      <w:r>
+        <w:t>Element</w:t>
+      </w:r>
+      <w:proofErr w:type="spellEnd"/>
+      <w:r>
+        <w:t>” est la classe mère. Toute la hiérarchie des classes filles “</w:t>
+      </w:r>
+      <w:proofErr w:type="spellStart"/>
+      <w:r>
+        <w:t>Element</w:t>
+      </w:r>
+      <w:proofErr w:type="spellEnd"/>
+      <w:r>
+        <w:t>” permettent de représenter les différentes catégories et types d’élément.</w:t>
       </w:r>
     </w:p>
     <w:p>
@@ -3578,7 +3915,23 @@
           <w:sz w:val="18"/>
           <w:szCs w:val="18"/>
         </w:rPr>
-        <w:t>FIGURE 5 - Classe “Element”</w:t>
+        <w:t>FIGURE 5 - Classe “</w:t>
+      </w:r>
+      <w:proofErr w:type="spellStart"/>
+      <w:r>
+        <w:rPr>
+          <w:sz w:val="18"/>
+          <w:szCs w:val="18"/>
+        </w:rPr>
+        <w:t>Element</w:t>
+      </w:r>
+      <w:proofErr w:type="spellEnd"/>
+      <w:r>
+        <w:rPr>
+          <w:sz w:val="18"/>
+          <w:szCs w:val="18"/>
+        </w:rPr>
+        <w:t>”</w:t>
       </w:r>
     </w:p>
     <w:p>
@@ -3592,8 +3945,13 @@
         <w:jc w:val="both"/>
       </w:pPr>
       <w:r>
-        <w:t>On peut distinguer les classes filles qui héritent directement de la classe “Element</w:t>
-      </w:r>
+        <w:t>On peut distinguer les classes filles qui héritent directement de la classe “</w:t>
+      </w:r>
+      <w:proofErr w:type="spellStart"/>
+      <w:r>
+        <w:t>Element</w:t>
+      </w:r>
+      <w:proofErr w:type="spellEnd"/>
       <w:r>
         <w:t>” :</w:t>
       </w:r>
@@ -3614,7 +3972,39 @@
         <w:jc w:val="both"/>
       </w:pPr>
       <w:r>
-        <w:t>La classe “Character” est la classe qui va permettre la création de nos trois personnages. Elle contient toutes les informations nécessaires à leur implémentation. À chaque personnage est associé des statistiques propres à lui par une relation de composition entre la classe “Character” et la classe “Stats”. Dans notre cas, on considère que des statistiques ne peuvent exister sans personnage. On associe également par relation de composition une énumération “CharacterStatusID” décrivant le statut du personnage, ainsi qu’une énumération “CharacterTypeID” exposant sa classe de personnage.</w:t>
+        <w:t>La classe “</w:t>
+      </w:r>
+      <w:proofErr w:type="spellStart"/>
+      <w:r>
+        <w:t>Character</w:t>
+      </w:r>
+      <w:proofErr w:type="spellEnd"/>
+      <w:r>
+        <w:t>” est la classe qui va permettre la création de nos trois personnages. Elle contient toutes les informations nécessaires à leur implémentation. À chaque personnage est associé des statistiques propres à lui par une relation de composition entre la classe “</w:t>
+      </w:r>
+      <w:proofErr w:type="spellStart"/>
+      <w:r>
+        <w:t>Character</w:t>
+      </w:r>
+      <w:proofErr w:type="spellEnd"/>
+      <w:r>
+        <w:t>” et la classe “Stats”. Dans notre cas, on considère que des statistiques ne peuvent exister sans personnage. On associe également par relation de composition une énumération “</w:t>
+      </w:r>
+      <w:proofErr w:type="spellStart"/>
+      <w:r>
+        <w:t>CharacterStatusID</w:t>
+      </w:r>
+      <w:proofErr w:type="spellEnd"/>
+      <w:r>
+        <w:t>” décrivant le statut du personnage, ainsi qu’une énumération “</w:t>
+      </w:r>
+      <w:proofErr w:type="spellStart"/>
+      <w:r>
+        <w:t>CharacterTypeID</w:t>
+      </w:r>
+      <w:proofErr w:type="spellEnd"/>
+      <w:r>
+        <w:t>” exposant sa classe de personnage.</w:t>
       </w:r>
     </w:p>
     <w:p>
@@ -3701,7 +4091,23 @@
           <w:sz w:val="18"/>
           <w:szCs w:val="18"/>
         </w:rPr>
-        <w:t xml:space="preserve"> “Character”</w:t>
+        <w:t xml:space="preserve"> “</w:t>
+      </w:r>
+      <w:proofErr w:type="spellStart"/>
+      <w:r>
+        <w:rPr>
+          <w:sz w:val="18"/>
+          <w:szCs w:val="18"/>
+        </w:rPr>
+        <w:t>Character</w:t>
+      </w:r>
+      <w:proofErr w:type="spellEnd"/>
+      <w:r>
+        <w:rPr>
+          <w:sz w:val="18"/>
+          <w:szCs w:val="18"/>
+        </w:rPr>
+        <w:t>”</w:t>
       </w:r>
     </w:p>
     <w:p>
@@ -3729,11 +4135,24 @@
         <w:jc w:val="both"/>
       </w:pPr>
       <w:r>
-        <w:t xml:space="preserve">La classe “Cursor” est la classe qui va permettre de représenter le curseur pointé et va permettre de sélectionner les personnages </w:t>
+        <w:t>La classe “</w:t>
+      </w:r>
+      <w:proofErr w:type="spellStart"/>
+      <w:r>
+        <w:t>Cursor</w:t>
+      </w:r>
+      <w:proofErr w:type="spellEnd"/>
+      <w:r>
+        <w:t xml:space="preserve">” est la classe qui va permettre de représenter le curseur pointé et va permettre de sélectionner les </w:t>
+      </w:r>
+      <w:proofErr w:type="gramStart"/>
+      <w:r>
+        <w:t xml:space="preserve">personnages </w:t>
       </w:r>
       <w:r>
         <w:t>.</w:t>
       </w:r>
+      <w:proofErr w:type="gramEnd"/>
     </w:p>
     <w:p>
       <w:pPr>
@@ -3803,7 +4222,23 @@
           <w:sz w:val="18"/>
           <w:szCs w:val="18"/>
         </w:rPr>
-        <w:t>FIGURE 7 - Classe “Cursor”</w:t>
+        <w:t>FIGURE 7 - Classe “</w:t>
+      </w:r>
+      <w:proofErr w:type="spellStart"/>
+      <w:r>
+        <w:rPr>
+          <w:sz w:val="18"/>
+          <w:szCs w:val="18"/>
+        </w:rPr>
+        <w:t>Cursor</w:t>
+      </w:r>
+      <w:proofErr w:type="spellEnd"/>
+      <w:r>
+        <w:rPr>
+          <w:sz w:val="18"/>
+          <w:szCs w:val="18"/>
+        </w:rPr>
+        <w:t>”</w:t>
       </w:r>
     </w:p>
     <w:p>
@@ -3825,7 +4260,39 @@
         <w:jc w:val="both"/>
       </w:pPr>
       <w:r>
-        <w:t xml:space="preserve">La classe “MapCell” établit également une relation d’héritage. Ses deux sous-classes “SpaceMapCell” et “ObstacleMapCell” sont des spécialisations de la classe “MapCell”. Leur rôle est la création du </w:t>
+        <w:t>La classe “</w:t>
+      </w:r>
+      <w:proofErr w:type="spellStart"/>
+      <w:r>
+        <w:t>MapCell</w:t>
+      </w:r>
+      <w:proofErr w:type="spellEnd"/>
+      <w:r>
+        <w:t>” établit également une relation d’héritage. Ses deux sous-classes “</w:t>
+      </w:r>
+      <w:proofErr w:type="spellStart"/>
+      <w:r>
+        <w:t>SpaceMapCell</w:t>
+      </w:r>
+      <w:proofErr w:type="spellEnd"/>
+      <w:r>
+        <w:t>” et “</w:t>
+      </w:r>
+      <w:proofErr w:type="spellStart"/>
+      <w:r>
+        <w:t>ObstacleMapCell</w:t>
+      </w:r>
+      <w:proofErr w:type="spellEnd"/>
+      <w:r>
+        <w:t>” sont des spécialisations de la classe “</w:t>
+      </w:r>
+      <w:proofErr w:type="spellStart"/>
+      <w:r>
+        <w:t>MapCell</w:t>
+      </w:r>
+      <w:proofErr w:type="spellEnd"/>
+      <w:r>
+        <w:t xml:space="preserve">”. Leur rôle est la création du </w:t>
       </w:r>
       <w:r>
         <w:t>terrain :</w:t>
@@ -3848,7 +4315,23 @@
         <w:jc w:val="both"/>
       </w:pPr>
       <w:r>
-        <w:t>“SpaceMapCell” représente les cases où l’on peut se déplacer. Une énumération “SpaceMapCellID” par composition lui est associée pour représenter les différents types d’espace.</w:t>
+        <w:t>“</w:t>
+      </w:r>
+      <w:proofErr w:type="spellStart"/>
+      <w:r>
+        <w:t>SpaceMapCell</w:t>
+      </w:r>
+      <w:proofErr w:type="spellEnd"/>
+      <w:r>
+        <w:t>” représente les cases où l’on peut se déplacer. Une énumération “</w:t>
+      </w:r>
+      <w:proofErr w:type="spellStart"/>
+      <w:r>
+        <w:t>SpaceMapCellID</w:t>
+      </w:r>
+      <w:proofErr w:type="spellEnd"/>
+      <w:r>
+        <w:t>” par composition lui est associée pour représenter les différents types d’espace.</w:t>
       </w:r>
     </w:p>
     <w:p>
@@ -3868,7 +4351,23 @@
         <w:jc w:val="both"/>
       </w:pPr>
       <w:r>
-        <w:t>“ObstacleMapCell” représente les obstacles. Une énumération “ObstacleMapCellID” par composition lui est associée pour représenter les différents types d’obstacle.</w:t>
+        <w:t>“</w:t>
+      </w:r>
+      <w:proofErr w:type="spellStart"/>
+      <w:r>
+        <w:t>ObstacleMapCell</w:t>
+      </w:r>
+      <w:proofErr w:type="spellEnd"/>
+      <w:r>
+        <w:t>” représente les obstacles. Une énumération “</w:t>
+      </w:r>
+      <w:proofErr w:type="spellStart"/>
+      <w:r>
+        <w:t>ObstacleMapCellID</w:t>
+      </w:r>
+      <w:proofErr w:type="spellEnd"/>
+      <w:r>
+        <w:t>” par composition lui est associée pour représenter les différents types d’obstacle.</w:t>
       </w:r>
     </w:p>
     <w:p>
@@ -3947,7 +4446,23 @@
           <w:sz w:val="18"/>
           <w:szCs w:val="18"/>
         </w:rPr>
-        <w:t>FIGURE 8 - Bloc “MapCell”</w:t>
+        <w:t>FIGURE 8 - Bloc “</w:t>
+      </w:r>
+      <w:proofErr w:type="spellStart"/>
+      <w:r>
+        <w:rPr>
+          <w:sz w:val="18"/>
+          <w:szCs w:val="18"/>
+        </w:rPr>
+        <w:t>MapCell</w:t>
+      </w:r>
+      <w:proofErr w:type="spellEnd"/>
+      <w:r>
+        <w:rPr>
+          <w:sz w:val="18"/>
+          <w:szCs w:val="18"/>
+        </w:rPr>
+        <w:t>”</w:t>
       </w:r>
     </w:p>
     <w:p>
@@ -3967,7 +4482,39 @@
         <w:t>s</w:t>
       </w:r>
       <w:r>
-        <w:t xml:space="preserve"> les éléments de l’état de notre jeu, la classe “State” est le conteneur de nos ensembles d’éléments. Elle contient un vecteur “map” à deux dimensions de pointeurs d’éléments de “MapCell” qui forme le terrain de notre jeu, ainsi qu’un vecteur “characters” à une seule dimension de pointeurs des personnages de “Character”. Elle possède également des booléens pour déterminer la fin du jeu, la victoire et la défaite.</w:t>
+        <w:t xml:space="preserve"> les éléments de l’état de notre jeu, la classe “State” est le conteneur de nos ensembles d’éléments. Elle contient un vecteur “</w:t>
+      </w:r>
+      <w:proofErr w:type="spellStart"/>
+      <w:r>
+        <w:t>map</w:t>
+      </w:r>
+      <w:proofErr w:type="spellEnd"/>
+      <w:r>
+        <w:t>” à deux dimensions de pointeurs d’éléments de “</w:t>
+      </w:r>
+      <w:proofErr w:type="spellStart"/>
+      <w:r>
+        <w:t>MapCell</w:t>
+      </w:r>
+      <w:proofErr w:type="spellEnd"/>
+      <w:r>
+        <w:t>” qui forme le terrain de notre jeu, ainsi qu’un vecteur “</w:t>
+      </w:r>
+      <w:proofErr w:type="spellStart"/>
+      <w:r>
+        <w:t>characters</w:t>
+      </w:r>
+      <w:proofErr w:type="spellEnd"/>
+      <w:r>
+        <w:t>” à une seule dimension de pointeurs des personnages de “</w:t>
+      </w:r>
+      <w:proofErr w:type="spellStart"/>
+      <w:r>
+        <w:t>Character</w:t>
+      </w:r>
+      <w:proofErr w:type="spellEnd"/>
+      <w:r>
+        <w:t>”. Elle possède également des booléens pour déterminer la fin du jeu, la victoire et la défaite.</w:t>
       </w:r>
     </w:p>
     <w:p>
@@ -4096,7 +4643,15 @@
       </w:pPr>
       <w:r>
         <w:lastRenderedPageBreak/>
-        <w:t>On utilise le design pattern Observable pour signaler les changements d’états. La classe “State” hérite de la classe Observable. Lorsque la classe “State” subit un changement, l’observateur “IObserver” notifie l’évènement correspondant au changement appliqué.</w:t>
+        <w:t>On utilise le design pattern Observable pour signaler les changements d’états. La classe “State” hérite de la classe Observable. Lorsque la classe “State” subit un changement, l’observateur “</w:t>
+      </w:r>
+      <w:proofErr w:type="spellStart"/>
+      <w:r>
+        <w:t>IObserver</w:t>
+      </w:r>
+      <w:proofErr w:type="spellEnd"/>
+      <w:r>
+        <w:t>” notifie l’évènement correspondant au changement appliqué.</w:t>
       </w:r>
     </w:p>
     <w:p>
@@ -4664,10 +5219,17 @@
           <w:sz w:val="18"/>
           <w:szCs w:val="18"/>
         </w:rPr>
-        <w:t>State diagram</w:t>
-      </w:r>
-      <w:bookmarkStart w:id="13" w:name="_GoBack"/>
-      <w:bookmarkEnd w:id="13"/>
+        <w:t xml:space="preserve">State </w:t>
+      </w:r>
+      <w:proofErr w:type="spellStart"/>
+      <w:r>
+        <w:rPr>
+          <w:sz w:val="18"/>
+          <w:szCs w:val="18"/>
+        </w:rPr>
+        <w:t>diagram</w:t>
+      </w:r>
+      <w:proofErr w:type="spellEnd"/>
     </w:p>
     <w:p>
       <w:pPr>
@@ -4721,7 +5283,7 @@
           <w:bCs/>
         </w:rPr>
       </w:pPr>
-      <w:bookmarkStart w:id="14" w:name="_Toc23968094"/>
+      <w:bookmarkStart w:id="13" w:name="_Toc23968094"/>
       <w:r>
         <w:rPr>
           <w:b/>
@@ -4730,7 +5292,7 @@
         <w:lastRenderedPageBreak/>
         <w:t>3. Rendu : Stratégie et Conception</w:t>
       </w:r>
-      <w:bookmarkEnd w:id="14"/>
+      <w:bookmarkEnd w:id="13"/>
     </w:p>
     <w:p>
       <w:pPr>
@@ -4774,7 +5336,7 @@
           <w:bCs/>
         </w:rPr>
       </w:pPr>
-      <w:bookmarkStart w:id="15" w:name="_Toc23968095"/>
+      <w:bookmarkStart w:id="14" w:name="_Toc23968095"/>
       <w:r>
         <w:rPr>
           <w:b/>
@@ -4782,7 +5344,7 @@
         </w:rPr>
         <w:t>3.1 Stratégie de rendu d’un état</w:t>
       </w:r>
-      <w:bookmarkEnd w:id="15"/>
+      <w:bookmarkEnd w:id="14"/>
     </w:p>
     <w:p>
       <w:pPr>
@@ -4885,9 +5447,19 @@
       <w:r>
         <w:t xml:space="preserve"> </w:t>
       </w:r>
-      <w:r>
-        <w:t>SpaceMapCell et ObstacleMapCell</w:t>
-      </w:r>
+      <w:proofErr w:type="spellStart"/>
+      <w:r>
+        <w:t>SpaceMapCell</w:t>
+      </w:r>
+      <w:proofErr w:type="spellEnd"/>
+      <w:r>
+        <w:t xml:space="preserve"> et </w:t>
+      </w:r>
+      <w:proofErr w:type="spellStart"/>
+      <w:r>
+        <w:t>ObstacleMapCell</w:t>
+      </w:r>
+      <w:proofErr w:type="spellEnd"/>
       <w:r>
         <w:t>.</w:t>
       </w:r>
@@ -4912,12 +5484,19 @@
       <w:r>
         <w:t xml:space="preserve">surface pour les éléments mobiles </w:t>
       </w:r>
+      <w:proofErr w:type="spellStart"/>
       <w:r>
         <w:t>Characters</w:t>
       </w:r>
-      <w:r>
-        <w:t xml:space="preserve"> et Cursor</w:t>
-      </w:r>
+      <w:proofErr w:type="spellEnd"/>
+      <w:r>
+        <w:t xml:space="preserve"> et </w:t>
+      </w:r>
+      <w:proofErr w:type="spellStart"/>
+      <w:r>
+        <w:t>Cursor</w:t>
+      </w:r>
+      <w:proofErr w:type="spellEnd"/>
       <w:r>
         <w:t>.</w:t>
       </w:r>
@@ -4955,17 +5534,35 @@
       <w:r>
         <w:t xml:space="preserve">La </w:t>
       </w:r>
-      <w:r>
-        <w:t xml:space="preserve">map est construite à partir d’un fichier texte « map_v0.txt » où est contenu chaque ID de </w:t>
+      <w:proofErr w:type="spellStart"/>
+      <w:r>
+        <w:t>map</w:t>
+      </w:r>
+      <w:proofErr w:type="spellEnd"/>
+      <w:r>
+        <w:t xml:space="preserve"> est construite à partir d’un fichier texte « map_v0.txt » où est contenu chaque ID de </w:t>
       </w:r>
       <w:r>
         <w:t xml:space="preserve">chaque tuile constituant </w:t>
       </w:r>
       <w:r>
-        <w:t>la map</w:t>
-      </w:r>
-      <w:r>
-        <w:t>. Si on souhaite changer la map, il faut alors cha</w:t>
+        <w:t xml:space="preserve">la </w:t>
+      </w:r>
+      <w:proofErr w:type="spellStart"/>
+      <w:r>
+        <w:t>map</w:t>
+      </w:r>
+      <w:proofErr w:type="spellEnd"/>
+      <w:r>
+        <w:t xml:space="preserve">. Si on souhaite changer la </w:t>
+      </w:r>
+      <w:proofErr w:type="spellStart"/>
+      <w:r>
+        <w:t>map</w:t>
+      </w:r>
+      <w:proofErr w:type="spellEnd"/>
+      <w:r>
+        <w:t>, il faut alors cha</w:t>
       </w:r>
       <w:r>
         <w:t>nger</w:t>
@@ -4996,11 +5593,16 @@
         <w:t xml:space="preserve">’état du jeu. </w:t>
       </w:r>
       <w:r>
-        <w:t>La méthode init</w:t>
+        <w:t xml:space="preserve">La méthode </w:t>
+      </w:r>
+      <w:proofErr w:type="spellStart"/>
+      <w:r>
+        <w:t>init</w:t>
       </w:r>
       <w:r>
         <w:t>ializeMapCell</w:t>
       </w:r>
+      <w:proofErr w:type="spellEnd"/>
       <w:r>
         <w:t xml:space="preserve"> de la classe</w:t>
       </w:r>
@@ -5098,7 +5700,11 @@
         <w:t>.</w:t>
       </w:r>
       <w:r>
-        <w:t xml:space="preserve"> La méthode ini</w:t>
+        <w:t xml:space="preserve"> La méthode </w:t>
+      </w:r>
+      <w:proofErr w:type="spellStart"/>
+      <w:r>
+        <w:t>ini</w:t>
       </w:r>
       <w:r>
         <w:t>t</w:t>
@@ -5106,6 +5712,7 @@
       <w:r>
         <w:t>ializeCharacters</w:t>
       </w:r>
+      <w:proofErr w:type="spellEnd"/>
       <w:r>
         <w:t xml:space="preserve"> </w:t>
       </w:r>
@@ -5203,7 +5810,7 @@
           <w:bCs/>
         </w:rPr>
       </w:pPr>
-      <w:bookmarkStart w:id="16" w:name="_Toc23968096"/>
+      <w:bookmarkStart w:id="15" w:name="_Toc23968096"/>
       <w:r>
         <w:rPr>
           <w:b/>
@@ -5212,7 +5819,7 @@
         <w:lastRenderedPageBreak/>
         <w:t>3.2 Conception logicielle</w:t>
       </w:r>
-      <w:bookmarkEnd w:id="16"/>
+      <w:bookmarkEnd w:id="15"/>
     </w:p>
     <w:p>
       <w:pPr>
@@ -5248,15 +5855,24 @@
           <w:bCs/>
         </w:rPr>
       </w:pPr>
-      <w:bookmarkStart w:id="17" w:name="_Toc23968097"/>
+      <w:bookmarkStart w:id="16" w:name="_Toc23968097"/>
       <w:r>
         <w:rPr>
           <w:b/>
           <w:bCs/>
         </w:rPr>
-        <w:t>3.2.1 StateLayer</w:t>
-      </w:r>
-      <w:bookmarkEnd w:id="17"/>
+        <w:t xml:space="preserve">3.2.1 </w:t>
+      </w:r>
+      <w:proofErr w:type="spellStart"/>
+      <w:r>
+        <w:rPr>
+          <w:b/>
+          <w:bCs/>
+        </w:rPr>
+        <w:t>StateLayer</w:t>
+      </w:r>
+      <w:bookmarkEnd w:id="16"/>
+      <w:proofErr w:type="spellEnd"/>
     </w:p>
     <w:p/>
     <w:p>
@@ -5296,9 +5912,19 @@
       <w:r>
         <w:t xml:space="preserve">. </w:t>
       </w:r>
-      <w:r>
-        <w:t>StateLayer a une collection de TileSet</w:t>
-      </w:r>
+      <w:proofErr w:type="spellStart"/>
+      <w:r>
+        <w:t>StateLayer</w:t>
+      </w:r>
+      <w:proofErr w:type="spellEnd"/>
+      <w:r>
+        <w:t xml:space="preserve"> a une collection de </w:t>
+      </w:r>
+      <w:proofErr w:type="spellStart"/>
+      <w:r>
+        <w:t>TileSet</w:t>
+      </w:r>
+      <w:proofErr w:type="spellEnd"/>
       <w:r>
         <w:t>, de</w:t>
       </w:r>
@@ -5308,11 +5934,16 @@
       <w:r>
         <w:t xml:space="preserve">de </w:t>
       </w:r>
+      <w:proofErr w:type="spellStart"/>
       <w:r>
         <w:t>W</w:t>
       </w:r>
       <w:r>
-        <w:t xml:space="preserve">indow pour </w:t>
+        <w:t>indow</w:t>
+      </w:r>
+      <w:proofErr w:type="spellEnd"/>
+      <w:r>
+        <w:t xml:space="preserve"> pour </w:t>
       </w:r>
       <w:r>
         <w:t xml:space="preserve">l’affichage graphique </w:t>
@@ -5336,7 +5967,15 @@
         <w:t>,</w:t>
       </w:r>
       <w:r>
-        <w:t xml:space="preserve"> on charge en mémoire les fonts et les TileSets correspond</w:t>
+        <w:t xml:space="preserve"> on charge en mémoire les fonts et les </w:t>
+      </w:r>
+      <w:proofErr w:type="spellStart"/>
+      <w:r>
+        <w:t>TileSets</w:t>
+      </w:r>
+      <w:proofErr w:type="spellEnd"/>
+      <w:r>
+        <w:t xml:space="preserve"> correspond</w:t>
       </w:r>
       <w:r>
         <w:t>a</w:t>
@@ -5348,7 +5987,20 @@
         <w:t xml:space="preserve"> </w:t>
       </w:r>
       <w:r>
-        <w:t>La fonction initSurfaces(State) initiali</w:t>
+        <w:t xml:space="preserve">La fonction </w:t>
+      </w:r>
+      <w:proofErr w:type="spellStart"/>
+      <w:proofErr w:type="gramStart"/>
+      <w:r>
+        <w:t>initSurfaces</w:t>
+      </w:r>
+      <w:proofErr w:type="spellEnd"/>
+      <w:r>
+        <w:t>(</w:t>
+      </w:r>
+      <w:proofErr w:type="gramEnd"/>
+      <w:r>
+        <w:t>State) initiali</w:t>
       </w:r>
       <w:r>
         <w:t>s</w:t>
@@ -5366,7 +6018,25 @@
         <w:t xml:space="preserve"> </w:t>
       </w:r>
       <w:r>
-        <w:t xml:space="preserve">La fonction draw(RenderWindow) est responsable de dessiner les surfaces </w:t>
+        <w:t xml:space="preserve">La fonction </w:t>
+      </w:r>
+      <w:proofErr w:type="spellStart"/>
+      <w:proofErr w:type="gramStart"/>
+      <w:r>
+        <w:t>draw</w:t>
+      </w:r>
+      <w:proofErr w:type="spellEnd"/>
+      <w:r>
+        <w:t>(</w:t>
+      </w:r>
+      <w:proofErr w:type="spellStart"/>
+      <w:proofErr w:type="gramEnd"/>
+      <w:r>
+        <w:t>RenderWindow</w:t>
+      </w:r>
+      <w:proofErr w:type="spellEnd"/>
+      <w:r>
+        <w:t xml:space="preserve">) est responsable de dessiner les surfaces </w:t>
       </w:r>
       <w:r>
         <w:t xml:space="preserve">dans </w:t>
@@ -5375,8 +6045,13 @@
         <w:t>la fenêtre</w:t>
       </w:r>
       <w:r>
-        <w:t xml:space="preserve"> Window</w:t>
-      </w:r>
+        <w:t xml:space="preserve"> </w:t>
+      </w:r>
+      <w:proofErr w:type="spellStart"/>
+      <w:r>
+        <w:t>Window</w:t>
+      </w:r>
+      <w:proofErr w:type="spellEnd"/>
       <w:r>
         <w:t>.</w:t>
       </w:r>
@@ -5384,7 +6059,15 @@
         <w:t xml:space="preserve"> </w:t>
       </w:r>
       <w:r>
-        <w:t>La fonction stateChanged(...) est responsable d'écouter les év</w:t>
+        <w:t xml:space="preserve">La fonction </w:t>
+      </w:r>
+      <w:proofErr w:type="spellStart"/>
+      <w:r>
+        <w:t>stateChanged</w:t>
+      </w:r>
+      <w:proofErr w:type="spellEnd"/>
+      <w:r>
+        <w:t>(...) est responsable d'écouter les év</w:t>
       </w:r>
       <w:r>
         <w:t>è</w:t>
@@ -5618,7 +6301,23 @@
           <w:sz w:val="18"/>
           <w:szCs w:val="18"/>
         </w:rPr>
-        <w:t xml:space="preserve"> - StateLayer Class</w:t>
+        <w:t xml:space="preserve"> - </w:t>
+      </w:r>
+      <w:proofErr w:type="spellStart"/>
+      <w:r>
+        <w:rPr>
+          <w:sz w:val="18"/>
+          <w:szCs w:val="18"/>
+        </w:rPr>
+        <w:t>StateLayer</w:t>
+      </w:r>
+      <w:proofErr w:type="spellEnd"/>
+      <w:r>
+        <w:rPr>
+          <w:sz w:val="18"/>
+          <w:szCs w:val="18"/>
+        </w:rPr>
+        <w:t xml:space="preserve"> Class</w:t>
       </w:r>
     </w:p>
     <w:p>
@@ -5739,9 +6438,9 @@
           <w:b/>
         </w:rPr>
       </w:pPr>
-      <w:bookmarkStart w:id="18" w:name="_heading=h.4mhixzyx73dl" w:colFirst="0" w:colLast="0"/>
-      <w:bookmarkStart w:id="19" w:name="_Toc23968098"/>
-      <w:bookmarkEnd w:id="18"/>
+      <w:bookmarkStart w:id="17" w:name="_heading=h.4mhixzyx73dl" w:colFirst="0" w:colLast="0"/>
+      <w:bookmarkStart w:id="18" w:name="_Toc23968098"/>
+      <w:bookmarkEnd w:id="17"/>
       <w:r>
         <w:rPr>
           <w:b/>
@@ -5749,7 +6448,7 @@
         <w:lastRenderedPageBreak/>
         <w:t>3.2.2 Surface</w:t>
       </w:r>
-      <w:bookmarkEnd w:id="19"/>
+      <w:bookmarkEnd w:id="18"/>
     </w:p>
     <w:p/>
     <w:p>
@@ -5759,7 +6458,15 @@
         <w:jc w:val="both"/>
       </w:pPr>
       <w:r>
-        <w:t>Cette classe est le principal intermédiaire avec la librairie SFML. Chaque surface a une texture et une VertexArray (quads) qu</w:t>
+        <w:t xml:space="preserve">Cette classe est le principal intermédiaire avec la librairie SFML. Chaque surface a une texture et une </w:t>
+      </w:r>
+      <w:proofErr w:type="spellStart"/>
+      <w:r>
+        <w:t>VertexArray</w:t>
+      </w:r>
+      <w:proofErr w:type="spellEnd"/>
+      <w:r>
+        <w:t xml:space="preserve"> (quads) qu</w:t>
       </w:r>
       <w:r>
         <w:t>i</w:t>
@@ -5777,7 +6484,15 @@
         <w:t xml:space="preserve">à dessiner </w:t>
       </w:r>
       <w:r>
-        <w:t xml:space="preserve">les tiles </w:t>
+        <w:t xml:space="preserve">les </w:t>
+      </w:r>
+      <w:proofErr w:type="spellStart"/>
+      <w:r>
+        <w:t>tiles</w:t>
+      </w:r>
+      <w:proofErr w:type="spellEnd"/>
+      <w:r>
+        <w:t xml:space="preserve"> </w:t>
       </w:r>
       <w:r>
         <w:t>pour former une grille</w:t>
@@ -5789,7 +6504,23 @@
         <w:t xml:space="preserve"> </w:t>
       </w:r>
       <w:r>
-        <w:t xml:space="preserve">Les fonctions load et draw sont inspirés par </w:t>
+        <w:t xml:space="preserve">Les fonctions </w:t>
+      </w:r>
+      <w:proofErr w:type="spellStart"/>
+      <w:r>
+        <w:t>load</w:t>
+      </w:r>
+      <w:proofErr w:type="spellEnd"/>
+      <w:r>
+        <w:t xml:space="preserve"> et </w:t>
+      </w:r>
+      <w:proofErr w:type="spellStart"/>
+      <w:r>
+        <w:t>draw</w:t>
+      </w:r>
+      <w:proofErr w:type="spellEnd"/>
+      <w:r>
+        <w:t xml:space="preserve"> sont inspirés par </w:t>
       </w:r>
       <w:hyperlink r:id="rId25">
         <w:r>
@@ -5813,13 +6544,29 @@
         <w:t>résumé</w:t>
       </w:r>
       <w:r>
-        <w:t xml:space="preserve">, ces fonctions sont responsables de la localisation (sur un TileSet) </w:t>
+        <w:t xml:space="preserve">, ces fonctions sont responsables de la localisation (sur un </w:t>
+      </w:r>
+      <w:proofErr w:type="spellStart"/>
+      <w:r>
+        <w:t>TileSet</w:t>
+      </w:r>
+      <w:proofErr w:type="spellEnd"/>
+      <w:r>
+        <w:t xml:space="preserve">) </w:t>
       </w:r>
       <w:r>
         <w:t>des</w:t>
       </w:r>
       <w:r>
-        <w:t xml:space="preserve"> textures correspondant à chaque Tile.</w:t>
+        <w:t xml:space="preserve"> textures correspondant à chaque </w:t>
+      </w:r>
+      <w:proofErr w:type="spellStart"/>
+      <w:r>
+        <w:t>Tile</w:t>
+      </w:r>
+      <w:proofErr w:type="spellEnd"/>
+      <w:r>
+        <w:t>.</w:t>
       </w:r>
     </w:p>
     <w:p>
@@ -5909,16 +6656,24 @@
           <w:b/>
         </w:rPr>
       </w:pPr>
-      <w:bookmarkStart w:id="20" w:name="_heading=h.idxg4eow3b9k" w:colFirst="0" w:colLast="0"/>
-      <w:bookmarkStart w:id="21" w:name="_Toc23968099"/>
+      <w:bookmarkStart w:id="19" w:name="_heading=h.idxg4eow3b9k" w:colFirst="0" w:colLast="0"/>
+      <w:bookmarkStart w:id="20" w:name="_Toc23968099"/>
+      <w:bookmarkEnd w:id="19"/>
+      <w:r>
+        <w:rPr>
+          <w:b/>
+        </w:rPr>
+        <w:t xml:space="preserve">3.2.3 </w:t>
+      </w:r>
+      <w:proofErr w:type="spellStart"/>
+      <w:r>
+        <w:rPr>
+          <w:b/>
+        </w:rPr>
+        <w:t>TileSet</w:t>
+      </w:r>
       <w:bookmarkEnd w:id="20"/>
-      <w:r>
-        <w:rPr>
-          <w:b/>
-        </w:rPr>
-        <w:t>3.2.3 TileSet</w:t>
-      </w:r>
-      <w:bookmarkEnd w:id="21"/>
+      <w:proofErr w:type="spellEnd"/>
     </w:p>
     <w:p/>
     <w:p>
@@ -5933,20 +6688,62 @@
       <w:r>
         <w:t xml:space="preserve">permet d’identifier les ressources </w:t>
       </w:r>
-      <w:r>
-        <w:t>TileSet correspondant pour chaque TileSetID (chaque type de TileSet).</w:t>
+      <w:proofErr w:type="spellStart"/>
+      <w:r>
+        <w:t>TileSet</w:t>
+      </w:r>
+      <w:proofErr w:type="spellEnd"/>
+      <w:r>
+        <w:t xml:space="preserve"> correspondant pour chaque </w:t>
+      </w:r>
+      <w:proofErr w:type="spellStart"/>
+      <w:r>
+        <w:t>TileSetID</w:t>
+      </w:r>
+      <w:proofErr w:type="spellEnd"/>
+      <w:r>
+        <w:t xml:space="preserve"> (chaque type de </w:t>
+      </w:r>
+      <w:proofErr w:type="spellStart"/>
+      <w:r>
+        <w:t>TileSet</w:t>
+      </w:r>
+      <w:proofErr w:type="spellEnd"/>
+      <w:r>
+        <w:t>).</w:t>
       </w:r>
       <w:r>
         <w:t xml:space="preserve"> </w:t>
       </w:r>
-      <w:r>
-        <w:t xml:space="preserve">CellWidth et cellHeight </w:t>
+      <w:proofErr w:type="spellStart"/>
+      <w:r>
+        <w:t>CellWidth</w:t>
+      </w:r>
+      <w:proofErr w:type="spellEnd"/>
+      <w:r>
+        <w:t xml:space="preserve"> et </w:t>
+      </w:r>
+      <w:proofErr w:type="spellStart"/>
+      <w:r>
+        <w:t>cellHeight</w:t>
+      </w:r>
+      <w:proofErr w:type="spellEnd"/>
+      <w:r>
+        <w:t xml:space="preserve"> </w:t>
       </w:r>
       <w:r>
         <w:t xml:space="preserve">définissent </w:t>
       </w:r>
       <w:r>
-        <w:t xml:space="preserve">les dimensions de chaque Tile. Dans notre cas, on préfère 32x32 pixels pour chaque tuile mais </w:t>
+        <w:t xml:space="preserve">les dimensions de chaque </w:t>
+      </w:r>
+      <w:proofErr w:type="spellStart"/>
+      <w:r>
+        <w:t>Tile</w:t>
+      </w:r>
+      <w:proofErr w:type="spellEnd"/>
+      <w:r>
+        <w:t xml:space="preserve">. Dans notre cas, on préfère 32x32 pixels pour chaque tuile mais </w:t>
       </w:r>
       <w:r>
         <w:t>cela peut être amener à changer</w:t>
@@ -5958,7 +6755,15 @@
         <w:t xml:space="preserve"> </w:t>
       </w:r>
       <w:r>
-        <w:t xml:space="preserve">Dans le constructeur, on passe un TileSetID </w:t>
+        <w:t xml:space="preserve">Dans le constructeur, on passe un </w:t>
+      </w:r>
+      <w:proofErr w:type="spellStart"/>
+      <w:r>
+        <w:t>TileSetID</w:t>
+      </w:r>
+      <w:proofErr w:type="spellEnd"/>
+      <w:r>
+        <w:t xml:space="preserve"> </w:t>
       </w:r>
       <w:r>
         <w:t xml:space="preserve">pour choisir </w:t>
@@ -6189,7 +6994,25 @@
           <w:szCs w:val="18"/>
           <w:lang w:val="en-US"/>
         </w:rPr>
-        <w:t xml:space="preserve">FIGURE 15 - TileSet Class </w:t>
+        <w:t xml:space="preserve">FIGURE 15 - </w:t>
+      </w:r>
+      <w:proofErr w:type="spellStart"/>
+      <w:r>
+        <w:rPr>
+          <w:sz w:val="18"/>
+          <w:szCs w:val="18"/>
+          <w:lang w:val="en-US"/>
+        </w:rPr>
+        <w:t>TileSet</w:t>
+      </w:r>
+      <w:proofErr w:type="spellEnd"/>
+      <w:r>
+        <w:rPr>
+          <w:sz w:val="18"/>
+          <w:szCs w:val="18"/>
+          <w:lang w:val="en-US"/>
+        </w:rPr>
+        <w:t xml:space="preserve"> Class </w:t>
       </w:r>
       <w:r>
         <w:rPr>
@@ -6538,8 +7361,36 @@
           <w:szCs w:val="18"/>
           <w:lang w:val="fr-FR"/>
         </w:rPr>
-        <w:t>FIGURE 16 – Render diagram</w:t>
-      </w:r>
+        <w:t xml:space="preserve">FIGURE 16 – </w:t>
+      </w:r>
+      <w:proofErr w:type="spellStart"/>
+      <w:r>
+        <w:rPr>
+          <w:sz w:val="18"/>
+          <w:szCs w:val="18"/>
+          <w:lang w:val="fr-FR"/>
+        </w:rPr>
+        <w:t>Render</w:t>
+      </w:r>
+      <w:proofErr w:type="spellEnd"/>
+      <w:r>
+        <w:rPr>
+          <w:sz w:val="18"/>
+          <w:szCs w:val="18"/>
+          <w:lang w:val="fr-FR"/>
+        </w:rPr>
+        <w:t xml:space="preserve"> </w:t>
+      </w:r>
+      <w:proofErr w:type="spellStart"/>
+      <w:r>
+        <w:rPr>
+          <w:sz w:val="18"/>
+          <w:szCs w:val="18"/>
+          <w:lang w:val="fr-FR"/>
+        </w:rPr>
+        <w:t>diagram</w:t>
+      </w:r>
+      <w:proofErr w:type="spellEnd"/>
     </w:p>
     <w:p>
       <w:pPr>
@@ -6628,7 +7479,7 @@
           <w:bCs/>
         </w:rPr>
       </w:pPr>
-      <w:bookmarkStart w:id="22" w:name="_Toc23968100"/>
+      <w:bookmarkStart w:id="21" w:name="_Toc23968100"/>
       <w:r>
         <w:rPr>
           <w:b/>
@@ -6672,7 +7523,7 @@
         </w:rPr>
         <w:t xml:space="preserve"> d’états et moteur de jeu</w:t>
       </w:r>
-      <w:bookmarkEnd w:id="22"/>
+      <w:bookmarkEnd w:id="21"/>
     </w:p>
     <w:p>
       <w:pPr>
@@ -6698,7 +7549,7 @@
           <w:lang w:val="fr-FR"/>
         </w:rPr>
       </w:pPr>
-      <w:bookmarkStart w:id="23" w:name="_Toc23968101"/>
+      <w:bookmarkStart w:id="22" w:name="_Toc23968101"/>
       <w:r>
         <w:rPr>
           <w:b/>
@@ -6739,7 +7590,7 @@
         </w:rPr>
         <w:t>s</w:t>
       </w:r>
-      <w:bookmarkEnd w:id="23"/>
+      <w:bookmarkEnd w:id="22"/>
     </w:p>
     <w:p>
       <w:pPr>
@@ -6956,7 +7807,7 @@
           <w:lang w:val="fr-FR"/>
         </w:rPr>
       </w:pPr>
-      <w:bookmarkStart w:id="24" w:name="_Toc23968102"/>
+      <w:bookmarkStart w:id="23" w:name="_Toc23968102"/>
       <w:r>
         <w:rPr>
           <w:b/>
@@ -6966,7 +7817,7 @@
         </w:rPr>
         <w:t>4.1.1 Commandes de sélection</w:t>
       </w:r>
-      <w:bookmarkEnd w:id="24"/>
+      <w:bookmarkEnd w:id="23"/>
     </w:p>
     <w:p>
       <w:pPr>
@@ -7024,7 +7875,7 @@
           <w:lang w:val="fr-FR"/>
         </w:rPr>
       </w:pPr>
-      <w:bookmarkStart w:id="25" w:name="_Toc23968103"/>
+      <w:bookmarkStart w:id="24" w:name="_Toc23968103"/>
       <w:r>
         <w:rPr>
           <w:b/>
@@ -7079,7 +7930,7 @@
         </w:rPr>
         <w:t xml:space="preserve"> de déplacement</w:t>
       </w:r>
-      <w:bookmarkEnd w:id="25"/>
+      <w:bookmarkEnd w:id="24"/>
     </w:p>
     <w:p>
       <w:pPr>
@@ -7421,7 +8272,7 @@
           <w:lang w:val="fr-FR"/>
         </w:rPr>
       </w:pPr>
-      <w:bookmarkStart w:id="26" w:name="_Toc23968104"/>
+      <w:bookmarkStart w:id="25" w:name="_Toc23968104"/>
       <w:r>
         <w:rPr>
           <w:b/>
@@ -7450,7 +8301,7 @@
         </w:rPr>
         <w:t xml:space="preserve"> Commandes d’attaque</w:t>
       </w:r>
-      <w:bookmarkEnd w:id="26"/>
+      <w:bookmarkEnd w:id="25"/>
     </w:p>
     <w:p>
       <w:pPr>
@@ -7545,7 +8396,7 @@
           <w:lang w:val="fr-FR"/>
         </w:rPr>
       </w:pPr>
-      <w:bookmarkStart w:id="27" w:name="_Toc23968105"/>
+      <w:bookmarkStart w:id="26" w:name="_Toc23968105"/>
       <w:r>
         <w:rPr>
           <w:b/>
@@ -7562,7 +8413,7 @@
         </w:rPr>
         <w:t>Changements autonomes</w:t>
       </w:r>
-      <w:bookmarkEnd w:id="27"/>
+      <w:bookmarkEnd w:id="26"/>
     </w:p>
     <w:p>
       <w:pPr>
@@ -7751,7 +8602,7 @@
           <w:lang w:val="fr-FR"/>
         </w:rPr>
       </w:pPr>
-      <w:bookmarkStart w:id="28" w:name="_Toc23968106"/>
+      <w:bookmarkStart w:id="27" w:name="_Toc23968106"/>
       <w:r>
         <w:rPr>
           <w:b/>
@@ -7784,7 +8635,7 @@
         </w:rPr>
         <w:t>Conception logicielle</w:t>
       </w:r>
-      <w:bookmarkEnd w:id="28"/>
+      <w:bookmarkEnd w:id="27"/>
     </w:p>
     <w:p>
       <w:pPr>
@@ -7907,7 +8758,21 @@
         <w:rPr>
           <w:lang w:val="fr-FR"/>
         </w:rPr>
-        <w:t xml:space="preserve"> CommandId pour identifier </w:t>
+        <w:t xml:space="preserve"> </w:t>
+      </w:r>
+      <w:proofErr w:type="spellStart"/>
+      <w:r>
+        <w:rPr>
+          <w:lang w:val="fr-FR"/>
+        </w:rPr>
+        <w:t>CommandId</w:t>
+      </w:r>
+      <w:proofErr w:type="spellEnd"/>
+      <w:r>
+        <w:rPr>
+          <w:lang w:val="fr-FR"/>
+        </w:rPr>
+        <w:t xml:space="preserve"> pour identifier </w:t>
       </w:r>
       <w:r>
         <w:rPr>
@@ -7947,17 +8812,39 @@
         </w:rPr>
         <w:t xml:space="preserve">La classe </w:t>
       </w:r>
-      <w:r>
-        <w:rPr>
-          <w:lang w:val="fr-FR"/>
-        </w:rPr>
-        <w:t>SelectedCharacterCommand permet de savoir quel personnage</w:t>
-      </w:r>
-      <w:r>
-        <w:rPr>
-          <w:lang w:val="fr-FR"/>
-        </w:rPr>
-        <w:t xml:space="preserve"> est selectionné.</w:t>
+      <w:proofErr w:type="spellStart"/>
+      <w:r>
+        <w:rPr>
+          <w:lang w:val="fr-FR"/>
+        </w:rPr>
+        <w:t>SelectedCharacterCommand</w:t>
+      </w:r>
+      <w:proofErr w:type="spellEnd"/>
+      <w:r>
+        <w:rPr>
+          <w:lang w:val="fr-FR"/>
+        </w:rPr>
+        <w:t xml:space="preserve"> permet de savoir quel personnage</w:t>
+      </w:r>
+      <w:r>
+        <w:rPr>
+          <w:lang w:val="fr-FR"/>
+        </w:rPr>
+        <w:t xml:space="preserve"> est </w:t>
+      </w:r>
+      <w:proofErr w:type="spellStart"/>
+      <w:r>
+        <w:rPr>
+          <w:lang w:val="fr-FR"/>
+        </w:rPr>
+        <w:t>selectionné</w:t>
+      </w:r>
+      <w:proofErr w:type="spellEnd"/>
+      <w:r>
+        <w:rPr>
+          <w:lang w:val="fr-FR"/>
+        </w:rPr>
+        <w:t>.</w:t>
       </w:r>
       <w:r>
         <w:rPr>
@@ -8001,12 +8888,42 @@
         <w:rPr>
           <w:lang w:val="fr-FR"/>
         </w:rPr>
-        <w:t>a classe AttackCommand correspond à l’attaque d’un personnage et la classe MoveCommand représente le déplacement d’un personnage. Ces deux classes héritent de Command.</w:t>
-      </w:r>
-    </w:p>
-    <w:p>
-      <w:pPr>
-        <w:pStyle w:val="Paragraphedeliste"/>
+        <w:t xml:space="preserve">a classe </w:t>
+      </w:r>
+      <w:proofErr w:type="spellStart"/>
+      <w:r>
+        <w:rPr>
+          <w:lang w:val="fr-FR"/>
+        </w:rPr>
+        <w:t>AttackCommand</w:t>
+      </w:r>
+      <w:proofErr w:type="spellEnd"/>
+      <w:r>
+        <w:rPr>
+          <w:lang w:val="fr-FR"/>
+        </w:rPr>
+        <w:t xml:space="preserve"> correspond à l’attaque d’un personnage et la classe </w:t>
+      </w:r>
+      <w:proofErr w:type="spellStart"/>
+      <w:r>
+        <w:rPr>
+          <w:lang w:val="fr-FR"/>
+        </w:rPr>
+        <w:t>MoveCommand</w:t>
+      </w:r>
+      <w:proofErr w:type="spellEnd"/>
+      <w:r>
+        <w:rPr>
+          <w:lang w:val="fr-FR"/>
+        </w:rPr>
+        <w:t xml:space="preserve"> représente le déplacement d’un personnage. Ces deux classes héritent de Command.</w:t>
+      </w:r>
+    </w:p>
+    <w:p>
+      <w:pPr>
+        <w:widowControl w:val="0"/>
+        <w:spacing w:after="119" w:line="360" w:lineRule="auto"/>
+        <w:jc w:val="both"/>
         <w:rPr>
           <w:lang w:val="fr-FR"/>
         </w:rPr>
@@ -8031,30 +8948,67 @@
           <w:lang w:val="fr-FR"/>
         </w:rPr>
         <w:lastRenderedPageBreak/>
-        <w:t>La classe Update</w:t>
-      </w:r>
-      <w:r>
-        <w:rPr>
-          <w:lang w:val="fr-FR"/>
-        </w:rPr>
-        <w:t>HudCommand permet</w:t>
-      </w:r>
-      <w:r>
-        <w:rPr>
-          <w:lang w:val="fr-FR"/>
-        </w:rPr>
-        <w:t>tra de mettre à jour les informations du jeu</w:t>
-      </w:r>
-      <w:r>
-        <w:rPr>
-          <w:lang w:val="fr-FR"/>
-        </w:rPr>
-        <w:t xml:space="preserve"> en dehors du terrain.</w:t>
+        <w:t>La classe</w:t>
+      </w:r>
+      <w:r>
+        <w:rPr>
+          <w:lang w:val="fr-FR"/>
+        </w:rPr>
+        <w:t xml:space="preserve"> </w:t>
+      </w:r>
+      <w:proofErr w:type="spellStart"/>
+      <w:r>
+        <w:rPr>
+          <w:lang w:val="fr-FR"/>
+        </w:rPr>
+        <w:t>CheckWinnerCommand</w:t>
+      </w:r>
+      <w:proofErr w:type="spellEnd"/>
+      <w:r>
+        <w:rPr>
+          <w:lang w:val="fr-FR"/>
+        </w:rPr>
+        <w:t xml:space="preserve"> permet de savoir le joueur gagnant</w:t>
+      </w:r>
+      <w:r>
+        <w:rPr>
+          <w:lang w:val="fr-FR"/>
+        </w:rPr>
+        <w:t xml:space="preserve"> et la classe </w:t>
+      </w:r>
+      <w:proofErr w:type="spellStart"/>
+      <w:r>
+        <w:rPr>
+          <w:lang w:val="fr-FR"/>
+        </w:rPr>
+        <w:t>FinishTurnCommand</w:t>
+      </w:r>
+      <w:proofErr w:type="spellEnd"/>
+      <w:r>
+        <w:rPr>
+          <w:lang w:val="fr-FR"/>
+        </w:rPr>
+        <w:t xml:space="preserve"> permet</w:t>
+      </w:r>
+      <w:r>
+        <w:rPr>
+          <w:lang w:val="fr-FR"/>
+        </w:rPr>
+        <w:t xml:space="preserve"> la fin d’un tour</w:t>
+      </w:r>
+      <w:r>
+        <w:rPr>
+          <w:lang w:val="fr-FR"/>
+        </w:rPr>
+        <w:t>.</w:t>
       </w:r>
     </w:p>
     <w:p>
       <w:pPr>
         <w:pStyle w:val="Paragraphedeliste"/>
+        <w:widowControl w:val="0"/>
+        <w:spacing w:after="119" w:line="360" w:lineRule="auto"/>
+        <w:jc w:val="both"/>
         <w:rPr>
           <w:lang w:val="fr-FR"/>
         </w:rPr>
@@ -8078,81 +9032,49 @@
         <w:rPr>
           <w:lang w:val="fr-FR"/>
         </w:rPr>
-        <w:t>La classe</w:t>
-      </w:r>
-      <w:r>
-        <w:rPr>
-          <w:lang w:val="fr-FR"/>
-        </w:rPr>
-        <w:t xml:space="preserve"> CheckWinnerCommand</w:t>
-      </w:r>
-      <w:r>
-        <w:rPr>
-          <w:lang w:val="fr-FR"/>
-        </w:rPr>
-        <w:t xml:space="preserve"> permet de savoir le joueur gagnant</w:t>
-      </w:r>
-      <w:r>
-        <w:rPr>
-          <w:lang w:val="fr-FR"/>
-        </w:rPr>
-        <w:t xml:space="preserve"> et la classe FinishTurnCommand</w:t>
-      </w:r>
-      <w:r>
-        <w:rPr>
-          <w:lang w:val="fr-FR"/>
-        </w:rPr>
-        <w:t xml:space="preserve"> permet</w:t>
-      </w:r>
-      <w:r>
-        <w:rPr>
-          <w:lang w:val="fr-FR"/>
-        </w:rPr>
-        <w:t xml:space="preserve"> la fin d’un tour</w:t>
-      </w:r>
-      <w:r>
-        <w:rPr>
-          <w:lang w:val="fr-FR"/>
-        </w:rPr>
-        <w:t>.</w:t>
-      </w:r>
-    </w:p>
-    <w:p>
-      <w:pPr>
-        <w:pStyle w:val="Paragraphedeliste"/>
-        <w:widowControl w:val="0"/>
-        <w:spacing w:after="119" w:line="360" w:lineRule="auto"/>
-        <w:jc w:val="both"/>
-        <w:rPr>
-          <w:lang w:val="fr-FR"/>
-        </w:rPr>
-      </w:pPr>
-    </w:p>
-    <w:p>
-      <w:pPr>
-        <w:pStyle w:val="Paragraphedeliste"/>
-        <w:widowControl w:val="0"/>
-        <w:numPr>
-          <w:ilvl w:val="0"/>
-          <w:numId w:val="23"/>
-        </w:numPr>
-        <w:spacing w:after="119" w:line="360" w:lineRule="auto"/>
-        <w:jc w:val="both"/>
-        <w:rPr>
-          <w:lang w:val="fr-FR"/>
-        </w:rPr>
-      </w:pPr>
-      <w:r>
-        <w:rPr>
-          <w:lang w:val="fr-FR"/>
-        </w:rPr>
         <w:t>La classe Engine est le</w:t>
       </w:r>
       <w:r>
         <w:rPr>
           <w:lang w:val="fr-FR"/>
         </w:rPr>
-        <w:t xml:space="preserve"> coeur du moteur. Elle stocke les commandes dans une std::map avec</w:t>
+        <w:t xml:space="preserve"> </w:t>
+      </w:r>
+      <w:proofErr w:type="spellStart"/>
+      <w:r>
+        <w:rPr>
+          <w:lang w:val="fr-FR"/>
+        </w:rPr>
+        <w:t>coeur</w:t>
+      </w:r>
+      <w:proofErr w:type="spellEnd"/>
+      <w:r>
+        <w:rPr>
+          <w:lang w:val="fr-FR"/>
+        </w:rPr>
+        <w:t xml:space="preserve"> du moteur. Elle stocke les commandes dans une </w:t>
+      </w:r>
+      <w:proofErr w:type="gramStart"/>
+      <w:r>
+        <w:rPr>
+          <w:lang w:val="fr-FR"/>
+        </w:rPr>
+        <w:t>std::</w:t>
+      </w:r>
+      <w:proofErr w:type="spellStart"/>
+      <w:proofErr w:type="gramEnd"/>
+      <w:r>
+        <w:rPr>
+          <w:lang w:val="fr-FR"/>
+        </w:rPr>
+        <w:t>map</w:t>
+      </w:r>
+      <w:proofErr w:type="spellEnd"/>
+      <w:r>
+        <w:rPr>
+          <w:lang w:val="fr-FR"/>
+        </w:rPr>
+        <w:t xml:space="preserve"> avec</w:t>
       </w:r>
       <w:r>
         <w:rPr>
@@ -8200,7 +9122,49 @@
         <w:rPr>
           <w:lang w:val="fr-FR"/>
         </w:rPr>
-        <w:t xml:space="preserve"> démarre, ie lorsqu’on a appelé la méthode update() après un temps suffisant, le moteur appelle la méthode execute() de chaque commande, incrémente l</w:t>
+        <w:t xml:space="preserve"> démarre, </w:t>
+      </w:r>
+      <w:proofErr w:type="spellStart"/>
+      <w:r>
+        <w:rPr>
+          <w:lang w:val="fr-FR"/>
+        </w:rPr>
+        <w:t>ie</w:t>
+      </w:r>
+      <w:proofErr w:type="spellEnd"/>
+      <w:r>
+        <w:rPr>
+          <w:lang w:val="fr-FR"/>
+        </w:rPr>
+        <w:t xml:space="preserve"> lorsqu’on a appelé la méthode </w:t>
+      </w:r>
+      <w:proofErr w:type="gramStart"/>
+      <w:r>
+        <w:rPr>
+          <w:lang w:val="fr-FR"/>
+        </w:rPr>
+        <w:t>update(</w:t>
+      </w:r>
+      <w:proofErr w:type="gramEnd"/>
+      <w:r>
+        <w:rPr>
+          <w:lang w:val="fr-FR"/>
+        </w:rPr>
+        <w:t xml:space="preserve">) après un temps suffisant, le moteur appelle la méthode </w:t>
+      </w:r>
+      <w:proofErr w:type="spellStart"/>
+      <w:r>
+        <w:rPr>
+          <w:lang w:val="fr-FR"/>
+        </w:rPr>
+        <w:t>execute</w:t>
+      </w:r>
+      <w:proofErr w:type="spellEnd"/>
+      <w:r>
+        <w:rPr>
+          <w:lang w:val="fr-FR"/>
+        </w:rPr>
+        <w:t>() de chaque commande, incrémente l</w:t>
       </w:r>
       <w:r>
         <w:rPr>
@@ -8274,6 +9238,8 @@
           <w:lang w:val="fr-FR"/>
         </w:rPr>
       </w:pPr>
+      <w:bookmarkStart w:id="28" w:name="_GoBack"/>
+      <w:bookmarkEnd w:id="28"/>
     </w:p>
     <w:p>
       <w:pPr>
@@ -8288,18 +9254,18 @@
           <w:noProof/>
         </w:rPr>
         <w:drawing>
-          <wp:anchor distT="0" distB="0" distL="114300" distR="114300" simplePos="0" relativeHeight="251667456" behindDoc="1" locked="0" layoutInCell="1" allowOverlap="1" wp14:anchorId="1E16EA5F" wp14:editId="676542D5">
+          <wp:anchor distT="0" distB="0" distL="114300" distR="114300" simplePos="0" relativeHeight="251672576" behindDoc="1" locked="0" layoutInCell="1" allowOverlap="1" wp14:anchorId="54C2F67C" wp14:editId="5E60B1B7">
             <wp:simplePos x="0" y="0"/>
-            <wp:positionH relativeFrom="margin">
-              <wp:align>center</wp:align>
+            <wp:positionH relativeFrom="column">
+              <wp:posOffset>0</wp:posOffset>
             </wp:positionH>
             <wp:positionV relativeFrom="paragraph">
-              <wp:posOffset>178118</wp:posOffset>
+              <wp:posOffset>1905</wp:posOffset>
             </wp:positionV>
-            <wp:extent cx="9903546" cy="3576320"/>
-            <wp:effectExtent l="0" t="0" r="2540" b="5080"/>
+            <wp:extent cx="8860790" cy="3742055"/>
+            <wp:effectExtent l="0" t="0" r="0" b="0"/>
             <wp:wrapNone/>
-            <wp:docPr id="16" name="Image 16"/>
+            <wp:docPr id="17" name="Image 17"/>
             <wp:cNvGraphicFramePr>
               <a:graphicFrameLocks xmlns:a="http://schemas.openxmlformats.org/drawingml/2006/main" noChangeAspect="1"/>
             </wp:cNvGraphicFramePr>
@@ -8307,7 +9273,7 @@
               <a:graphicData uri="http://schemas.openxmlformats.org/drawingml/2006/picture">
                 <pic:pic xmlns:pic="http://schemas.openxmlformats.org/drawingml/2006/picture">
                   <pic:nvPicPr>
-                    <pic:cNvPr id="0" name="Picture 5"/>
+                    <pic:cNvPr id="0" name="Picture 1"/>
                     <pic:cNvPicPr>
                       <a:picLocks noChangeAspect="1" noChangeArrowheads="1"/>
                     </pic:cNvPicPr>
@@ -8328,7 +9294,7 @@
                   <pic:spPr bwMode="auto">
                     <a:xfrm>
                       <a:off x="0" y="0"/>
-                      <a:ext cx="9903546" cy="3576320"/>
+                      <a:ext cx="8860790" cy="3742055"/>
                     </a:xfrm>
                     <a:prstGeom prst="rect">
                       <a:avLst/>
@@ -8341,12 +9307,6 @@
                 </pic:pic>
               </a:graphicData>
             </a:graphic>
-            <wp14:sizeRelH relativeFrom="margin">
-              <wp14:pctWidth>0</wp14:pctWidth>
-            </wp14:sizeRelH>
-            <wp14:sizeRelV relativeFrom="margin">
-              <wp14:pctHeight>0</wp14:pctHeight>
-            </wp14:sizeRelV>
           </wp:anchor>
         </w:drawing>
       </w:r>
@@ -8555,8 +9515,18 @@
           <w:szCs w:val="18"/>
           <w:lang w:val="fr-FR"/>
         </w:rPr>
-        <w:t xml:space="preserve"> diagram</w:t>
-      </w:r>
+        <w:t xml:space="preserve"> </w:t>
+      </w:r>
+      <w:proofErr w:type="spellStart"/>
+      <w:r>
+        <w:rPr>
+          <w:sz w:val="18"/>
+          <w:szCs w:val="18"/>
+          <w:lang w:val="fr-FR"/>
+        </w:rPr>
+        <w:t>diagram</w:t>
+      </w:r>
+      <w:proofErr w:type="spellEnd"/>
     </w:p>
     <w:p>
       <w:pPr>
@@ -12468,7 +13438,7 @@
 </file>
 
 <file path=customXml/itemProps1.xml><?xml version="1.0" encoding="utf-8"?>
-<ds:datastoreItem xmlns:ds="http://schemas.openxmlformats.org/officeDocument/2006/customXml" ds:itemID="{3F2B2A3D-1FA4-45E1-BD23-E67A55986B7E}">
+<ds:datastoreItem xmlns:ds="http://schemas.openxmlformats.org/officeDocument/2006/customXml" ds:itemID="{D751C2A2-2027-4BB2-84A6-3C370794FFB1}">
   <ds:schemaRefs>
     <ds:schemaRef ds:uri="http://schemas.openxmlformats.org/officeDocument/2006/bibliography"/>
   </ds:schemaRefs>

</xml_diff>

<commit_message>
Add rapport 2.final upd README
</commit_message>
<xml_diff>
--- a/rapport/Rapport.docx
+++ b/rapport/Rapport.docx
@@ -68,7 +68,6 @@
           <w:lang w:val="es-ES_tradnl"/>
         </w:rPr>
       </w:pPr>
-      <w:proofErr w:type="spellStart"/>
       <w:r>
         <w:rPr>
           <w:b/>
@@ -76,37 +75,7 @@
           <w:szCs w:val="56"/>
           <w:lang w:val="es-ES_tradnl"/>
         </w:rPr>
-        <w:t>Projet</w:t>
-      </w:r>
-      <w:proofErr w:type="spellEnd"/>
-      <w:r>
-        <w:rPr>
-          <w:b/>
-          <w:sz w:val="56"/>
-          <w:szCs w:val="56"/>
-          <w:lang w:val="es-ES_tradnl"/>
-        </w:rPr>
-        <w:t xml:space="preserve"> </w:t>
-      </w:r>
-      <w:proofErr w:type="spellStart"/>
-      <w:r>
-        <w:rPr>
-          <w:b/>
-          <w:sz w:val="56"/>
-          <w:szCs w:val="56"/>
-          <w:lang w:val="es-ES_tradnl"/>
-        </w:rPr>
-        <w:t>Logiciel</w:t>
-      </w:r>
-      <w:proofErr w:type="spellEnd"/>
-      <w:r>
-        <w:rPr>
-          <w:b/>
-          <w:sz w:val="56"/>
-          <w:szCs w:val="56"/>
-          <w:lang w:val="es-ES_tradnl"/>
-        </w:rPr>
-        <w:t xml:space="preserve"> Transversal</w:t>
+        <w:t>Projet Logiciel Transversal</w:t>
       </w:r>
     </w:p>
     <w:p>
@@ -230,15 +199,7 @@
         <w:jc w:val="center"/>
       </w:pPr>
       <w:r>
-        <w:t xml:space="preserve">Figure 1 - Exemple du jeu </w:t>
-      </w:r>
-      <w:proofErr w:type="spellStart"/>
-      <w:r>
-        <w:t>Dofus</w:t>
-      </w:r>
-      <w:proofErr w:type="spellEnd"/>
-      <w:r>
-        <w:t xml:space="preserve"> (source : dofus.com)</w:t>
+        <w:t>Figure 1 - Exemple du jeu Dofus (source : dofus.com)</w:t>
       </w:r>
     </w:p>
     <w:p/>
@@ -290,6 +251,8 @@
         <w:lastRenderedPageBreak/>
         <w:t>Table des matières</w:t>
       </w:r>
+      <w:bookmarkStart w:id="1" w:name="_GoBack"/>
+      <w:bookmarkEnd w:id="1"/>
     </w:p>
     <w:sdt>
       <w:sdtPr>
@@ -340,7 +303,7 @@
           <w:r>
             <w:fldChar w:fldCharType="separate"/>
           </w:r>
-          <w:hyperlink w:anchor="_Toc23968084" w:history="1">
+          <w:hyperlink w:anchor="_Toc25174793" w:history="1">
             <w:r>
               <w:rPr>
                 <w:rStyle w:val="Lienhypertexte"/>
@@ -368,7 +331,7 @@
                 <w:noProof/>
                 <w:webHidden/>
               </w:rPr>
-              <w:instrText xml:space="preserve"> PAGEREF _Toc23968084 \h </w:instrText>
+              <w:instrText xml:space="preserve"> PAGEREF _Toc25174793 \h </w:instrText>
             </w:r>
             <w:r>
               <w:rPr>
@@ -412,7 +375,7 @@
               <w:lang w:val="fr-FR"/>
             </w:rPr>
           </w:pPr>
-          <w:hyperlink w:anchor="_Toc23968085" w:history="1">
+          <w:hyperlink w:anchor="_Toc25174794" w:history="1">
             <w:r>
               <w:rPr>
                 <w:rStyle w:val="Lienhypertexte"/>
@@ -423,18 +386,18 @@
             </w:r>
             <w:r>
               <w:rPr>
-                <w:rFonts w:asciiTheme="minorHAnsi" w:eastAsiaTheme="minorEastAsia" w:hAnsiTheme="minorHAnsi" w:cstheme="minorBidi"/>
-                <w:noProof/>
-                <w:lang w:val="fr-FR"/>
-              </w:rPr>
-              <w:t xml:space="preserve"> </w:t>
-            </w:r>
-            <w:r>
-              <w:rPr>
                 <w:rStyle w:val="Lienhypertexte"/>
                 <w:b/>
                 <w:noProof/>
               </w:rPr>
+              <w:t xml:space="preserve"> </w:t>
+            </w:r>
+            <w:r>
+              <w:rPr>
+                <w:rStyle w:val="Lienhypertexte"/>
+                <w:b/>
+                <w:noProof/>
+              </w:rPr>
               <w:t>Archétype</w:t>
             </w:r>
             <w:r>
@@ -456,7 +419,7 @@
                 <w:noProof/>
                 <w:webHidden/>
               </w:rPr>
-              <w:instrText xml:space="preserve"> PAGEREF _Toc23968085 \h </w:instrText>
+              <w:instrText xml:space="preserve"> PAGEREF _Toc25174794 \h </w:instrText>
             </w:r>
             <w:r>
               <w:rPr>
@@ -500,7 +463,7 @@
               <w:lang w:val="fr-FR"/>
             </w:rPr>
           </w:pPr>
-          <w:hyperlink w:anchor="_Toc23968086" w:history="1">
+          <w:hyperlink w:anchor="_Toc25174795" w:history="1">
             <w:r>
               <w:rPr>
                 <w:rStyle w:val="Lienhypertexte"/>
@@ -544,7 +507,7 @@
                 <w:noProof/>
                 <w:webHidden/>
               </w:rPr>
-              <w:instrText xml:space="preserve"> PAGEREF _Toc23968086 \h </w:instrText>
+              <w:instrText xml:space="preserve"> PAGEREF _Toc25174795 \h </w:instrText>
             </w:r>
             <w:r>
               <w:rPr>
@@ -588,7 +551,7 @@
               <w:lang w:val="fr-FR"/>
             </w:rPr>
           </w:pPr>
-          <w:hyperlink w:anchor="_Toc23968087" w:history="1">
+          <w:hyperlink w:anchor="_Toc25174796" w:history="1">
             <w:r>
               <w:rPr>
                 <w:rStyle w:val="Lienhypertexte"/>
@@ -632,7 +595,7 @@
                 <w:noProof/>
                 <w:webHidden/>
               </w:rPr>
-              <w:instrText xml:space="preserve"> PAGEREF _Toc23968087 \h </w:instrText>
+              <w:instrText xml:space="preserve"> PAGEREF _Toc25174796 \h </w:instrText>
             </w:r>
             <w:r>
               <w:rPr>
@@ -676,7 +639,7 @@
               <w:lang w:val="fr-FR"/>
             </w:rPr>
           </w:pPr>
-          <w:hyperlink w:anchor="_Toc23968088" w:history="1">
+          <w:hyperlink w:anchor="_Toc25174797" w:history="1">
             <w:r>
               <w:rPr>
                 <w:rStyle w:val="Lienhypertexte"/>
@@ -720,7 +683,7 @@
                 <w:noProof/>
                 <w:webHidden/>
               </w:rPr>
-              <w:instrText xml:space="preserve"> PAGEREF _Toc23968088 \h </w:instrText>
+              <w:instrText xml:space="preserve"> PAGEREF _Toc25174797 \h </w:instrText>
             </w:r>
             <w:r>
               <w:rPr>
@@ -764,7 +727,7 @@
               <w:lang w:val="fr-FR"/>
             </w:rPr>
           </w:pPr>
-          <w:hyperlink w:anchor="_Toc23968089" w:history="1">
+          <w:hyperlink w:anchor="_Toc25174798" w:history="1">
             <w:r>
               <w:rPr>
                 <w:rStyle w:val="Lienhypertexte"/>
@@ -808,7 +771,7 @@
                 <w:noProof/>
                 <w:webHidden/>
               </w:rPr>
-              <w:instrText xml:space="preserve"> PAGEREF _Toc23968089 \h </w:instrText>
+              <w:instrText xml:space="preserve"> PAGEREF _Toc25174798 \h </w:instrText>
             </w:r>
             <w:r>
               <w:rPr>
@@ -852,7 +815,7 @@
               <w:lang w:val="fr-FR"/>
             </w:rPr>
           </w:pPr>
-          <w:hyperlink w:anchor="_Toc23968090" w:history="1">
+          <w:hyperlink w:anchor="_Toc25174799" w:history="1">
             <w:r>
               <w:rPr>
                 <w:rStyle w:val="Lienhypertexte"/>
@@ -896,7 +859,7 @@
                 <w:noProof/>
                 <w:webHidden/>
               </w:rPr>
-              <w:instrText xml:space="preserve"> PAGEREF _Toc23968090 \h </w:instrText>
+              <w:instrText xml:space="preserve"> PAGEREF _Toc25174799 \h </w:instrText>
             </w:r>
             <w:r>
               <w:rPr>
@@ -940,7 +903,7 @@
               <w:lang w:val="fr-FR"/>
             </w:rPr>
           </w:pPr>
-          <w:hyperlink w:anchor="_Toc23968091" w:history="1">
+          <w:hyperlink w:anchor="_Toc25174800" w:history="1">
             <w:r>
               <w:rPr>
                 <w:rStyle w:val="Lienhypertexte"/>
@@ -984,7 +947,7 @@
                 <w:noProof/>
                 <w:webHidden/>
               </w:rPr>
-              <w:instrText xml:space="preserve"> PAGEREF _Toc23968091 \h </w:instrText>
+              <w:instrText xml:space="preserve"> PAGEREF _Toc25174800 \h </w:instrText>
             </w:r>
             <w:r>
               <w:rPr>
@@ -1028,7 +991,7 @@
               <w:lang w:val="fr-FR"/>
             </w:rPr>
           </w:pPr>
-          <w:hyperlink w:anchor="_Toc23968092" w:history="1">
+          <w:hyperlink w:anchor="_Toc25174801" w:history="1">
             <w:r>
               <w:rPr>
                 <w:rStyle w:val="Lienhypertexte"/>
@@ -1072,7 +1035,7 @@
                 <w:noProof/>
                 <w:webHidden/>
               </w:rPr>
-              <w:instrText xml:space="preserve"> PAGEREF _Toc23968092 \h </w:instrText>
+              <w:instrText xml:space="preserve"> PAGEREF _Toc25174801 \h </w:instrText>
             </w:r>
             <w:r>
               <w:rPr>
@@ -1116,7 +1079,7 @@
               <w:lang w:val="fr-FR"/>
             </w:rPr>
           </w:pPr>
-          <w:hyperlink w:anchor="_Toc23968093" w:history="1">
+          <w:hyperlink w:anchor="_Toc25174802" w:history="1">
             <w:r>
               <w:rPr>
                 <w:rStyle w:val="Lienhypertexte"/>
@@ -1160,7 +1123,7 @@
                 <w:noProof/>
                 <w:webHidden/>
               </w:rPr>
-              <w:instrText xml:space="preserve"> PAGEREF _Toc23968093 \h </w:instrText>
+              <w:instrText xml:space="preserve"> PAGEREF _Toc25174802 \h </w:instrText>
             </w:r>
             <w:r>
               <w:rPr>
@@ -1203,7 +1166,7 @@
               <w:lang w:val="fr-FR"/>
             </w:rPr>
           </w:pPr>
-          <w:hyperlink w:anchor="_Toc23968094" w:history="1">
+          <w:hyperlink w:anchor="_Toc25174803" w:history="1">
             <w:r>
               <w:rPr>
                 <w:rStyle w:val="Lienhypertexte"/>
@@ -1232,7 +1195,7 @@
                 <w:noProof/>
                 <w:webHidden/>
               </w:rPr>
-              <w:instrText xml:space="preserve"> PAGEREF _Toc23968094 \h </w:instrText>
+              <w:instrText xml:space="preserve"> PAGEREF _Toc25174803 \h </w:instrText>
             </w:r>
             <w:r>
               <w:rPr>
@@ -1275,7 +1238,7 @@
               <w:lang w:val="fr-FR"/>
             </w:rPr>
           </w:pPr>
-          <w:hyperlink w:anchor="_Toc23968095" w:history="1">
+          <w:hyperlink w:anchor="_Toc25174804" w:history="1">
             <w:r>
               <w:rPr>
                 <w:rStyle w:val="Lienhypertexte"/>
@@ -1304,7 +1267,7 @@
                 <w:noProof/>
                 <w:webHidden/>
               </w:rPr>
-              <w:instrText xml:space="preserve"> PAGEREF _Toc23968095 \h </w:instrText>
+              <w:instrText xml:space="preserve"> PAGEREF _Toc25174804 \h </w:instrText>
             </w:r>
             <w:r>
               <w:rPr>
@@ -1347,7 +1310,7 @@
               <w:lang w:val="fr-FR"/>
             </w:rPr>
           </w:pPr>
-          <w:hyperlink w:anchor="_Toc23968096" w:history="1">
+          <w:hyperlink w:anchor="_Toc25174805" w:history="1">
             <w:r>
               <w:rPr>
                 <w:rStyle w:val="Lienhypertexte"/>
@@ -1376,7 +1339,7 @@
                 <w:noProof/>
                 <w:webHidden/>
               </w:rPr>
-              <w:instrText xml:space="preserve"> PAGEREF _Toc23968096 \h </w:instrText>
+              <w:instrText xml:space="preserve"> PAGEREF _Toc25174805 \h </w:instrText>
             </w:r>
             <w:r>
               <w:rPr>
@@ -1419,7 +1382,7 @@
               <w:lang w:val="fr-FR"/>
             </w:rPr>
           </w:pPr>
-          <w:hyperlink w:anchor="_Toc23968097" w:history="1">
+          <w:hyperlink w:anchor="_Toc25174806" w:history="1">
             <w:r>
               <w:rPr>
                 <w:rStyle w:val="Lienhypertexte"/>
@@ -1448,7 +1411,7 @@
                 <w:noProof/>
                 <w:webHidden/>
               </w:rPr>
-              <w:instrText xml:space="preserve"> PAGEREF _Toc23968097 \h </w:instrText>
+              <w:instrText xml:space="preserve"> PAGEREF _Toc25174806 \h </w:instrText>
             </w:r>
             <w:r>
               <w:rPr>
@@ -1491,7 +1454,7 @@
               <w:lang w:val="fr-FR"/>
             </w:rPr>
           </w:pPr>
-          <w:hyperlink w:anchor="_Toc23968098" w:history="1">
+          <w:hyperlink w:anchor="_Toc25174807" w:history="1">
             <w:r>
               <w:rPr>
                 <w:rStyle w:val="Lienhypertexte"/>
@@ -1519,7 +1482,7 @@
                 <w:noProof/>
                 <w:webHidden/>
               </w:rPr>
-              <w:instrText xml:space="preserve"> PAGEREF _Toc23968098 \h </w:instrText>
+              <w:instrText xml:space="preserve"> PAGEREF _Toc25174807 \h </w:instrText>
             </w:r>
             <w:r>
               <w:rPr>
@@ -1562,7 +1525,7 @@
               <w:lang w:val="fr-FR"/>
             </w:rPr>
           </w:pPr>
-          <w:hyperlink w:anchor="_Toc23968099" w:history="1">
+          <w:hyperlink w:anchor="_Toc25174808" w:history="1">
             <w:r>
               <w:rPr>
                 <w:rStyle w:val="Lienhypertexte"/>
@@ -1590,7 +1553,7 @@
                 <w:noProof/>
                 <w:webHidden/>
               </w:rPr>
-              <w:instrText xml:space="preserve"> PAGEREF _Toc23968099 \h </w:instrText>
+              <w:instrText xml:space="preserve"> PAGEREF _Toc25174808 \h </w:instrText>
             </w:r>
             <w:r>
               <w:rPr>
@@ -1633,7 +1596,7 @@
               <w:lang w:val="fr-FR"/>
             </w:rPr>
           </w:pPr>
-          <w:hyperlink w:anchor="_Toc23968100" w:history="1">
+          <w:hyperlink w:anchor="_Toc25174809" w:history="1">
             <w:r>
               <w:rPr>
                 <w:rStyle w:val="Lienhypertexte"/>
@@ -1662,7 +1625,7 @@
                 <w:noProof/>
                 <w:webHidden/>
               </w:rPr>
-              <w:instrText xml:space="preserve"> PAGEREF _Toc23968100 \h </w:instrText>
+              <w:instrText xml:space="preserve"> PAGEREF _Toc25174809 \h </w:instrText>
             </w:r>
             <w:r>
               <w:rPr>
@@ -1705,7 +1668,7 @@
               <w:lang w:val="fr-FR"/>
             </w:rPr>
           </w:pPr>
-          <w:hyperlink w:anchor="_Toc23968101" w:history="1">
+          <w:hyperlink w:anchor="_Toc25174810" w:history="1">
             <w:r>
               <w:rPr>
                 <w:rStyle w:val="Lienhypertexte"/>
@@ -1735,7 +1698,7 @@
                 <w:noProof/>
                 <w:webHidden/>
               </w:rPr>
-              <w:instrText xml:space="preserve"> PAGEREF _Toc23968101 \h </w:instrText>
+              <w:instrText xml:space="preserve"> PAGEREF _Toc25174810 \h </w:instrText>
             </w:r>
             <w:r>
               <w:rPr>
@@ -1778,7 +1741,7 @@
               <w:lang w:val="fr-FR"/>
             </w:rPr>
           </w:pPr>
-          <w:hyperlink w:anchor="_Toc23968102" w:history="1">
+          <w:hyperlink w:anchor="_Toc25174811" w:history="1">
             <w:r>
               <w:rPr>
                 <w:rStyle w:val="Lienhypertexte"/>
@@ -1808,7 +1771,7 @@
                 <w:noProof/>
                 <w:webHidden/>
               </w:rPr>
-              <w:instrText xml:space="preserve"> PAGEREF _Toc23968102 \h </w:instrText>
+              <w:instrText xml:space="preserve"> PAGEREF _Toc25174811 \h </w:instrText>
             </w:r>
             <w:r>
               <w:rPr>
@@ -1851,7 +1814,7 @@
               <w:lang w:val="fr-FR"/>
             </w:rPr>
           </w:pPr>
-          <w:hyperlink w:anchor="_Toc23968103" w:history="1">
+          <w:hyperlink w:anchor="_Toc25174812" w:history="1">
             <w:r>
               <w:rPr>
                 <w:rStyle w:val="Lienhypertexte"/>
@@ -1881,7 +1844,7 @@
                 <w:noProof/>
                 <w:webHidden/>
               </w:rPr>
-              <w:instrText xml:space="preserve"> PAGEREF _Toc23968103 \h </w:instrText>
+              <w:instrText xml:space="preserve"> PAGEREF _Toc25174812 \h </w:instrText>
             </w:r>
             <w:r>
               <w:rPr>
@@ -1924,7 +1887,7 @@
               <w:lang w:val="fr-FR"/>
             </w:rPr>
           </w:pPr>
-          <w:hyperlink w:anchor="_Toc23968104" w:history="1">
+          <w:hyperlink w:anchor="_Toc25174813" w:history="1">
             <w:r>
               <w:rPr>
                 <w:rStyle w:val="Lienhypertexte"/>
@@ -1954,7 +1917,7 @@
                 <w:noProof/>
                 <w:webHidden/>
               </w:rPr>
-              <w:instrText xml:space="preserve"> PAGEREF _Toc23968104 \h </w:instrText>
+              <w:instrText xml:space="preserve"> PAGEREF _Toc25174813 \h </w:instrText>
             </w:r>
             <w:r>
               <w:rPr>
@@ -1997,7 +1960,7 @@
               <w:lang w:val="fr-FR"/>
             </w:rPr>
           </w:pPr>
-          <w:hyperlink w:anchor="_Toc23968105" w:history="1">
+          <w:hyperlink w:anchor="_Toc25174814" w:history="1">
             <w:r>
               <w:rPr>
                 <w:rStyle w:val="Lienhypertexte"/>
@@ -2027,7 +1990,7 @@
                 <w:noProof/>
                 <w:webHidden/>
               </w:rPr>
-              <w:instrText xml:space="preserve"> PAGEREF _Toc23968105 \h </w:instrText>
+              <w:instrText xml:space="preserve"> PAGEREF _Toc25174814 \h </w:instrText>
             </w:r>
             <w:r>
               <w:rPr>
@@ -2070,7 +2033,7 @@
               <w:lang w:val="fr-FR"/>
             </w:rPr>
           </w:pPr>
-          <w:hyperlink w:anchor="_Toc23968106" w:history="1">
+          <w:hyperlink w:anchor="_Toc25174815" w:history="1">
             <w:r>
               <w:rPr>
                 <w:rStyle w:val="Lienhypertexte"/>
@@ -2100,7 +2063,7 @@
                 <w:noProof/>
                 <w:webHidden/>
               </w:rPr>
-              <w:instrText xml:space="preserve"> PAGEREF _Toc23968106 \h </w:instrText>
+              <w:instrText xml:space="preserve"> PAGEREF _Toc25174815 \h </w:instrText>
             </w:r>
             <w:r>
               <w:rPr>
@@ -2121,6 +2084,294 @@
                 <w:webHidden/>
               </w:rPr>
               <w:t>15</w:t>
+            </w:r>
+            <w:r>
+              <w:rPr>
+                <w:noProof/>
+                <w:webHidden/>
+              </w:rPr>
+              <w:fldChar w:fldCharType="end"/>
+            </w:r>
+          </w:hyperlink>
+        </w:p>
+        <w:p>
+          <w:pPr>
+            <w:pStyle w:val="TM1"/>
+            <w:tabs>
+              <w:tab w:val="right" w:leader="dot" w:pos="9019"/>
+            </w:tabs>
+            <w:rPr>
+              <w:rFonts w:asciiTheme="minorHAnsi" w:eastAsiaTheme="minorEastAsia" w:hAnsiTheme="minorHAnsi" w:cstheme="minorBidi"/>
+              <w:noProof/>
+              <w:lang w:val="fr-FR"/>
+            </w:rPr>
+          </w:pPr>
+          <w:hyperlink w:anchor="_Toc25174816" w:history="1">
+            <w:r>
+              <w:rPr>
+                <w:rStyle w:val="Lienhypertexte"/>
+                <w:b/>
+                <w:bCs/>
+                <w:noProof/>
+              </w:rPr>
+              <w:t>5. Intelligence Artificielle</w:t>
+            </w:r>
+            <w:r>
+              <w:rPr>
+                <w:noProof/>
+                <w:webHidden/>
+              </w:rPr>
+              <w:tab/>
+            </w:r>
+            <w:r>
+              <w:rPr>
+                <w:noProof/>
+                <w:webHidden/>
+              </w:rPr>
+              <w:fldChar w:fldCharType="begin"/>
+            </w:r>
+            <w:r>
+              <w:rPr>
+                <w:noProof/>
+                <w:webHidden/>
+              </w:rPr>
+              <w:instrText xml:space="preserve"> PAGEREF _Toc25174816 \h </w:instrText>
+            </w:r>
+            <w:r>
+              <w:rPr>
+                <w:noProof/>
+                <w:webHidden/>
+              </w:rPr>
+            </w:r>
+            <w:r>
+              <w:rPr>
+                <w:noProof/>
+                <w:webHidden/>
+              </w:rPr>
+              <w:fldChar w:fldCharType="separate"/>
+            </w:r>
+            <w:r>
+              <w:rPr>
+                <w:noProof/>
+                <w:webHidden/>
+              </w:rPr>
+              <w:t>17</w:t>
+            </w:r>
+            <w:r>
+              <w:rPr>
+                <w:noProof/>
+                <w:webHidden/>
+              </w:rPr>
+              <w:fldChar w:fldCharType="end"/>
+            </w:r>
+          </w:hyperlink>
+        </w:p>
+        <w:p>
+          <w:pPr>
+            <w:pStyle w:val="TM2"/>
+            <w:tabs>
+              <w:tab w:val="right" w:leader="dot" w:pos="9019"/>
+            </w:tabs>
+            <w:rPr>
+              <w:rFonts w:asciiTheme="minorHAnsi" w:eastAsiaTheme="minorEastAsia" w:hAnsiTheme="minorHAnsi" w:cstheme="minorBidi"/>
+              <w:noProof/>
+              <w:lang w:val="fr-FR"/>
+            </w:rPr>
+          </w:pPr>
+          <w:hyperlink w:anchor="_Toc25174817" w:history="1">
+            <w:r>
+              <w:rPr>
+                <w:rStyle w:val="Lienhypertexte"/>
+                <w:b/>
+                <w:bCs/>
+                <w:noProof/>
+              </w:rPr>
+              <w:t>5.1 Stratégie</w:t>
+            </w:r>
+            <w:r>
+              <w:rPr>
+                <w:noProof/>
+                <w:webHidden/>
+              </w:rPr>
+              <w:tab/>
+            </w:r>
+            <w:r>
+              <w:rPr>
+                <w:noProof/>
+                <w:webHidden/>
+              </w:rPr>
+              <w:fldChar w:fldCharType="begin"/>
+            </w:r>
+            <w:r>
+              <w:rPr>
+                <w:noProof/>
+                <w:webHidden/>
+              </w:rPr>
+              <w:instrText xml:space="preserve"> PAGEREF _Toc25174817 \h </w:instrText>
+            </w:r>
+            <w:r>
+              <w:rPr>
+                <w:noProof/>
+                <w:webHidden/>
+              </w:rPr>
+            </w:r>
+            <w:r>
+              <w:rPr>
+                <w:noProof/>
+                <w:webHidden/>
+              </w:rPr>
+              <w:fldChar w:fldCharType="separate"/>
+            </w:r>
+            <w:r>
+              <w:rPr>
+                <w:noProof/>
+                <w:webHidden/>
+              </w:rPr>
+              <w:t>17</w:t>
+            </w:r>
+            <w:r>
+              <w:rPr>
+                <w:noProof/>
+                <w:webHidden/>
+              </w:rPr>
+              <w:fldChar w:fldCharType="end"/>
+            </w:r>
+          </w:hyperlink>
+        </w:p>
+        <w:p>
+          <w:pPr>
+            <w:pStyle w:val="TM3"/>
+            <w:tabs>
+              <w:tab w:val="right" w:leader="dot" w:pos="9019"/>
+            </w:tabs>
+            <w:rPr>
+              <w:rFonts w:asciiTheme="minorHAnsi" w:eastAsiaTheme="minorEastAsia" w:hAnsiTheme="minorHAnsi" w:cstheme="minorBidi"/>
+              <w:noProof/>
+              <w:lang w:val="fr-FR"/>
+            </w:rPr>
+          </w:pPr>
+          <w:hyperlink w:anchor="_Toc25174818" w:history="1">
+            <w:r>
+              <w:rPr>
+                <w:rStyle w:val="Lienhypertexte"/>
+                <w:b/>
+                <w:bCs/>
+                <w:noProof/>
+              </w:rPr>
+              <w:t>5.1.1 Intelligence Aléatoire</w:t>
+            </w:r>
+            <w:r>
+              <w:rPr>
+                <w:noProof/>
+                <w:webHidden/>
+              </w:rPr>
+              <w:tab/>
+            </w:r>
+            <w:r>
+              <w:rPr>
+                <w:noProof/>
+                <w:webHidden/>
+              </w:rPr>
+              <w:fldChar w:fldCharType="begin"/>
+            </w:r>
+            <w:r>
+              <w:rPr>
+                <w:noProof/>
+                <w:webHidden/>
+              </w:rPr>
+              <w:instrText xml:space="preserve"> PAGEREF _Toc25174818 \h </w:instrText>
+            </w:r>
+            <w:r>
+              <w:rPr>
+                <w:noProof/>
+                <w:webHidden/>
+              </w:rPr>
+            </w:r>
+            <w:r>
+              <w:rPr>
+                <w:noProof/>
+                <w:webHidden/>
+              </w:rPr>
+              <w:fldChar w:fldCharType="separate"/>
+            </w:r>
+            <w:r>
+              <w:rPr>
+                <w:noProof/>
+                <w:webHidden/>
+              </w:rPr>
+              <w:t>17</w:t>
+            </w:r>
+            <w:r>
+              <w:rPr>
+                <w:noProof/>
+                <w:webHidden/>
+              </w:rPr>
+              <w:fldChar w:fldCharType="end"/>
+            </w:r>
+          </w:hyperlink>
+        </w:p>
+        <w:p>
+          <w:pPr>
+            <w:pStyle w:val="TM2"/>
+            <w:tabs>
+              <w:tab w:val="right" w:leader="dot" w:pos="9019"/>
+            </w:tabs>
+            <w:rPr>
+              <w:rFonts w:asciiTheme="minorHAnsi" w:eastAsiaTheme="minorEastAsia" w:hAnsiTheme="minorHAnsi" w:cstheme="minorBidi"/>
+              <w:noProof/>
+              <w:lang w:val="fr-FR"/>
+            </w:rPr>
+          </w:pPr>
+          <w:hyperlink w:anchor="_Toc25174819" w:history="1">
+            <w:r>
+              <w:rPr>
+                <w:rStyle w:val="Lienhypertexte"/>
+                <w:b/>
+                <w:bCs/>
+                <w:noProof/>
+              </w:rPr>
+              <w:t>5.2 Conception Logicielle</w:t>
+            </w:r>
+            <w:r>
+              <w:rPr>
+                <w:noProof/>
+                <w:webHidden/>
+              </w:rPr>
+              <w:tab/>
+            </w:r>
+            <w:r>
+              <w:rPr>
+                <w:noProof/>
+                <w:webHidden/>
+              </w:rPr>
+              <w:fldChar w:fldCharType="begin"/>
+            </w:r>
+            <w:r>
+              <w:rPr>
+                <w:noProof/>
+                <w:webHidden/>
+              </w:rPr>
+              <w:instrText xml:space="preserve"> PAGEREF _Toc25174819 \h </w:instrText>
+            </w:r>
+            <w:r>
+              <w:rPr>
+                <w:noProof/>
+                <w:webHidden/>
+              </w:rPr>
+            </w:r>
+            <w:r>
+              <w:rPr>
+                <w:noProof/>
+                <w:webHidden/>
+              </w:rPr>
+              <w:fldChar w:fldCharType="separate"/>
+            </w:r>
+            <w:r>
+              <w:rPr>
+                <w:noProof/>
+                <w:webHidden/>
+              </w:rPr>
+              <w:t>18</w:t>
             </w:r>
             <w:r>
               <w:rPr>
@@ -2178,7 +2429,7 @@
           <w:szCs w:val="36"/>
         </w:rPr>
       </w:pPr>
-      <w:bookmarkStart w:id="1" w:name="_Toc23968084"/>
+      <w:bookmarkStart w:id="2" w:name="_Toc25174793"/>
       <w:r>
         <w:rPr>
           <w:b/>
@@ -2204,9 +2455,9 @@
         </w:rPr>
         <w:t>Présentation Générale</w:t>
       </w:r>
-      <w:bookmarkStart w:id="2" w:name="_siv6csg7kgaf" w:colFirst="0" w:colLast="0"/>
-      <w:bookmarkEnd w:id="1"/>
+      <w:bookmarkStart w:id="3" w:name="_siv6csg7kgaf" w:colFirst="0" w:colLast="0"/>
       <w:bookmarkEnd w:id="2"/>
+      <w:bookmarkEnd w:id="3"/>
     </w:p>
     <w:p>
       <w:pPr>
@@ -2226,7 +2477,7 @@
           <w:b/>
         </w:rPr>
       </w:pPr>
-      <w:bookmarkStart w:id="3" w:name="_Toc23968085"/>
+      <w:bookmarkStart w:id="4" w:name="_Toc25174794"/>
       <w:r>
         <w:rPr>
           <w:b/>
@@ -2240,7 +2491,7 @@
         <w:tab/>
         <w:t>Archétype</w:t>
       </w:r>
-      <w:bookmarkEnd w:id="3"/>
+      <w:bookmarkEnd w:id="4"/>
     </w:p>
     <w:p>
       <w:pPr>
@@ -2252,31 +2503,7 @@
         </w:rPr>
       </w:pPr>
       <w:r>
-        <w:t xml:space="preserve">L’objectif de ce projet est de réaliser un jeu de type </w:t>
-      </w:r>
-      <w:proofErr w:type="spellStart"/>
-      <w:r>
-        <w:t>Dofus</w:t>
-      </w:r>
-      <w:proofErr w:type="spellEnd"/>
-      <w:r>
-        <w:t xml:space="preserve">. A l’origine, </w:t>
-      </w:r>
-      <w:proofErr w:type="spellStart"/>
-      <w:r>
-        <w:t>Dofus</w:t>
-      </w:r>
-      <w:proofErr w:type="spellEnd"/>
-      <w:r>
-        <w:t xml:space="preserve"> est un jeu de rôle en ligne massivement multijoueur (MMORPG) développé et édité par </w:t>
-      </w:r>
-      <w:proofErr w:type="spellStart"/>
-      <w:r>
-        <w:t>Ankama</w:t>
-      </w:r>
-      <w:proofErr w:type="spellEnd"/>
-      <w:r>
-        <w:t xml:space="preserve">, dans lequel les joueurs incarnent un ou </w:t>
+        <w:t xml:space="preserve">L’objectif de ce projet est de réaliser un jeu de type Dofus. A l’origine, Dofus est un jeu de rôle en ligne massivement multijoueur (MMORPG) développé et édité par Ankama, dans lequel les joueurs incarnent un ou </w:t>
       </w:r>
       <w:r>
         <w:t>plusieurs types</w:t>
@@ -2306,7 +2533,7 @@
           <w:szCs w:val="18"/>
         </w:rPr>
       </w:pPr>
-      <w:bookmarkStart w:id="4" w:name="_Toc23968086"/>
+      <w:bookmarkStart w:id="5" w:name="_Toc25174795"/>
       <w:r>
         <w:rPr>
           <w:b/>
@@ -2320,7 +2547,7 @@
         <w:tab/>
         <w:t>Règles du jeu</w:t>
       </w:r>
-      <w:bookmarkEnd w:id="4"/>
+      <w:bookmarkEnd w:id="5"/>
     </w:p>
     <w:p>
       <w:pPr>
@@ -2510,7 +2737,7 @@
           <w:b/>
         </w:rPr>
       </w:pPr>
-      <w:bookmarkStart w:id="5" w:name="_Toc23968087"/>
+      <w:bookmarkStart w:id="6" w:name="_Toc25174796"/>
       <w:r>
         <w:rPr>
           <w:b/>
@@ -2524,7 +2751,7 @@
         <w:tab/>
         <w:t>Ressources</w:t>
       </w:r>
-      <w:bookmarkEnd w:id="5"/>
+      <w:bookmarkEnd w:id="6"/>
     </w:p>
     <w:p>
       <w:pPr>
@@ -2533,15 +2760,7 @@
         <w:jc w:val="both"/>
       </w:pPr>
       <w:r>
-        <w:t xml:space="preserve">Des </w:t>
-      </w:r>
-      <w:proofErr w:type="spellStart"/>
-      <w:r>
-        <w:t>TileSets</w:t>
-      </w:r>
-      <w:proofErr w:type="spellEnd"/>
-      <w:r>
-        <w:t xml:space="preserve"> complets ont été trouvés sur le site : </w:t>
+        <w:t xml:space="preserve">Des TileSets complets ont été trouvés sur le site : </w:t>
       </w:r>
       <w:hyperlink r:id="rId9">
         <w:r>
@@ -2851,23 +3070,13 @@
         </w:rPr>
         <w:t xml:space="preserve"> </w:t>
       </w:r>
-      <w:proofErr w:type="spellStart"/>
       <w:r>
         <w:rPr>
           <w:sz w:val="18"/>
           <w:szCs w:val="18"/>
           <w:lang w:val="en-US"/>
         </w:rPr>
-        <w:t>Typographie</w:t>
-      </w:r>
-      <w:proofErr w:type="spellEnd"/>
-      <w:r>
-        <w:rPr>
-          <w:sz w:val="18"/>
-          <w:szCs w:val="18"/>
-          <w:lang w:val="en-US"/>
-        </w:rPr>
-        <w:t xml:space="preserve"> (Kenney Mini Square v1.0)</w:t>
+        <w:t>Typographie (Kenney Mini Square v1.0)</w:t>
       </w:r>
     </w:p>
     <w:p>
@@ -2916,7 +3125,7 @@
           <w:szCs w:val="36"/>
         </w:rPr>
       </w:pPr>
-      <w:bookmarkStart w:id="6" w:name="_Toc23968088"/>
+      <w:bookmarkStart w:id="7" w:name="_Toc25174797"/>
       <w:r>
         <w:rPr>
           <w:b/>
@@ -2950,7 +3159,7 @@
         </w:rPr>
         <w:t>Description et conception des états</w:t>
       </w:r>
-      <w:bookmarkEnd w:id="6"/>
+      <w:bookmarkEnd w:id="7"/>
     </w:p>
     <w:p>
       <w:pPr>
@@ -2967,7 +3176,7 @@
           <w:b/>
         </w:rPr>
       </w:pPr>
-      <w:bookmarkStart w:id="7" w:name="_Toc23968089"/>
+      <w:bookmarkStart w:id="8" w:name="_Toc25174798"/>
       <w:r>
         <w:rPr>
           <w:b/>
@@ -2981,7 +3190,7 @@
         <w:tab/>
         <w:t>Description des états</w:t>
       </w:r>
-      <w:bookmarkEnd w:id="7"/>
+      <w:bookmarkEnd w:id="8"/>
     </w:p>
     <w:p>
       <w:pPr>
@@ -3042,7 +3251,7 @@
           <w:b/>
         </w:rPr>
       </w:pPr>
-      <w:bookmarkStart w:id="8" w:name="_Toc23968090"/>
+      <w:bookmarkStart w:id="9" w:name="_Toc25174799"/>
       <w:r>
         <w:rPr>
           <w:b/>
@@ -3061,7 +3270,7 @@
         </w:rPr>
         <w:t>Etat éléments fixes</w:t>
       </w:r>
-      <w:bookmarkEnd w:id="8"/>
+      <w:bookmarkEnd w:id="9"/>
     </w:p>
     <w:p/>
     <w:p>
@@ -3069,15 +3278,7 @@
         <w:spacing w:line="360" w:lineRule="auto"/>
       </w:pPr>
       <w:r>
-        <w:t xml:space="preserve">Le terrain est formé par une grille d’éléments nommé « </w:t>
-      </w:r>
-      <w:proofErr w:type="spellStart"/>
-      <w:r>
-        <w:t>MapCell</w:t>
-      </w:r>
-      <w:proofErr w:type="spellEnd"/>
-      <w:r>
-        <w:t xml:space="preserve"> ». La taille de cette grille est fixée au démarrage du niveau. Les types de cases sont :</w:t>
+        <w:t>Le terrain est formé par une grille d’éléments nommé « MapCell ». La taille de cette grille est fixée au démarrage du niveau. Les types de cases sont :</w:t>
       </w:r>
     </w:p>
     <w:p>
@@ -3096,23 +3297,7 @@
         <w:jc w:val="both"/>
       </w:pPr>
       <w:r>
-        <w:t xml:space="preserve">Cases « </w:t>
-      </w:r>
-      <w:proofErr w:type="spellStart"/>
-      <w:r>
-        <w:t>ObstacleMapCell</w:t>
-      </w:r>
-      <w:proofErr w:type="spellEnd"/>
-      <w:r>
-        <w:t xml:space="preserve"> ». Les cases « </w:t>
-      </w:r>
-      <w:proofErr w:type="spellStart"/>
-      <w:r>
-        <w:t>ObstacleMapCell</w:t>
-      </w:r>
-      <w:proofErr w:type="spellEnd"/>
-      <w:r>
-        <w:t xml:space="preserve"> » sont des éléments infranchissable</w:t>
+        <w:t>Cases « ObstacleMapCell ». Les cases « ObstacleMapCell » sont des éléments infranchissable</w:t>
       </w:r>
       <w:r>
         <w:t>s</w:t>
@@ -3193,31 +3378,7 @@
         <w:jc w:val="both"/>
       </w:pPr>
       <w:r>
-        <w:t xml:space="preserve">Cases « </w:t>
-      </w:r>
-      <w:proofErr w:type="spellStart"/>
-      <w:r>
-        <w:t>SpaceMapCell</w:t>
-      </w:r>
-      <w:proofErr w:type="spellEnd"/>
-      <w:r>
-        <w:t xml:space="preserve"> ». Les cases « </w:t>
-      </w:r>
-      <w:proofErr w:type="spellStart"/>
-      <w:r>
-        <w:t>SpaceMapCell</w:t>
-      </w:r>
-      <w:proofErr w:type="spellEnd"/>
-      <w:r>
-        <w:t xml:space="preserve"> » sont les éléments franchissables par les éléments mobiles. On considère les types de cases « </w:t>
-      </w:r>
-      <w:proofErr w:type="spellStart"/>
-      <w:r>
-        <w:t>SpaceMapCell</w:t>
-      </w:r>
-      <w:proofErr w:type="spellEnd"/>
-      <w:r>
-        <w:t xml:space="preserve"> » suivants :</w:t>
+        <w:t>Cases « SpaceMapCell ». Les cases « SpaceMapCell » sont les éléments franchissables par les éléments mobiles. On considère les types de cases « SpaceMapCell » suivants :</w:t>
       </w:r>
     </w:p>
     <w:p>
@@ -3288,15 +3449,7 @@
         <w:jc w:val="both"/>
       </w:pPr>
       <w:r>
-        <w:t xml:space="preserve">De plus, certaines cases « </w:t>
-      </w:r>
-      <w:proofErr w:type="spellStart"/>
-      <w:r>
-        <w:t>SpaceMapCell</w:t>
-      </w:r>
-      <w:proofErr w:type="spellEnd"/>
-      <w:r>
-        <w:t xml:space="preserve"> » ont la possibilité d’améliorer les statistiques des personnages. Ils vont par exemple pouvoir augmenter la santé des personnages ou bien leurs attaques.</w:t>
+        <w:t>De plus, certaines cases « SpaceMapCell » ont la possibilité d’améliorer les statistiques des personnages. Ils vont par exemple pouvoir augmenter la santé des personnages ou bien leurs attaques.</w:t>
       </w:r>
     </w:p>
     <w:p>
@@ -3306,7 +3459,7 @@
           <w:b/>
         </w:rPr>
       </w:pPr>
-      <w:bookmarkStart w:id="9" w:name="_Toc23968091"/>
+      <w:bookmarkStart w:id="10" w:name="_Toc25174800"/>
       <w:r>
         <w:rPr>
           <w:b/>
@@ -3321,7 +3474,7 @@
         <w:tab/>
         <w:t>Etat éléments mobiles</w:t>
       </w:r>
-      <w:bookmarkEnd w:id="9"/>
+      <w:bookmarkEnd w:id="10"/>
     </w:p>
     <w:p/>
     <w:p>
@@ -3349,61 +3502,13 @@
         <w:jc w:val="both"/>
       </w:pPr>
       <w:r>
-        <w:t xml:space="preserve">Elément mobile « </w:t>
-      </w:r>
-      <w:proofErr w:type="spellStart"/>
-      <w:r>
-        <w:t>Character</w:t>
-      </w:r>
-      <w:proofErr w:type="spellEnd"/>
-      <w:r>
-        <w:t xml:space="preserve"> » qui représente un personnage. Cet élément est dirigé par le joueur. Chaque « </w:t>
-      </w:r>
-      <w:proofErr w:type="spellStart"/>
-      <w:r>
-        <w:t>Character</w:t>
-      </w:r>
-      <w:proofErr w:type="spellEnd"/>
-      <w:r>
-        <w:t xml:space="preserve"> » possède des statistique</w:t>
+        <w:t>Elément mobile « Character » qui représente un personnage. Cet élément est dirigé par le joueur. Chaque « Character » possède des statistique</w:t>
       </w:r>
       <w:r>
         <w:t>s</w:t>
       </w:r>
       <w:r>
-        <w:t xml:space="preserve"> propres à sa classe. On lui associe ainsi un niveau de santé “</w:t>
-      </w:r>
-      <w:proofErr w:type="spellStart"/>
-      <w:r>
-        <w:t>heath</w:t>
-      </w:r>
-      <w:proofErr w:type="spellEnd"/>
-      <w:r>
-        <w:t>”, un niveau d’attaque “</w:t>
-      </w:r>
-      <w:proofErr w:type="spellStart"/>
-      <w:r>
-        <w:t>attack</w:t>
-      </w:r>
-      <w:proofErr w:type="spellEnd"/>
-      <w:r>
-        <w:t>”, un niveau de mana “mana” et un niveau de défense “</w:t>
-      </w:r>
-      <w:proofErr w:type="spellStart"/>
-      <w:r>
-        <w:t>defense</w:t>
-      </w:r>
-      <w:proofErr w:type="spellEnd"/>
-      <w:r>
-        <w:t>”. Il se distingue également par son caractère “</w:t>
-      </w:r>
-      <w:proofErr w:type="spellStart"/>
-      <w:r>
-        <w:t>boosted</w:t>
-      </w:r>
-      <w:proofErr w:type="spellEnd"/>
-      <w:r>
-        <w:t>” si le personnage est boosté, par son champ d’attaque et ses types de mouvements.</w:t>
+        <w:t xml:space="preserve"> propres à sa classe. On lui associe ainsi un niveau de santé “heath”, un niveau d’attaque “attack”, un niveau de mana “mana” et un niveau de défense “defense”. Il se distingue également par son caractère “boosted” si le personnage est boosté, par son champ d’attaque et ses types de mouvements.</w:t>
       </w:r>
     </w:p>
     <w:p>
@@ -3419,23 +3524,7 @@
         <w:jc w:val="both"/>
       </w:pPr>
       <w:r>
-        <w:t xml:space="preserve">À « </w:t>
-      </w:r>
-      <w:proofErr w:type="spellStart"/>
-      <w:r>
-        <w:t>Character</w:t>
-      </w:r>
-      <w:proofErr w:type="spellEnd"/>
-      <w:r>
-        <w:t xml:space="preserve"> » est également associée une propriété nommée « </w:t>
-      </w:r>
-      <w:proofErr w:type="spellStart"/>
-      <w:r>
-        <w:t>CharacterStatusID</w:t>
-      </w:r>
-      <w:proofErr w:type="spellEnd"/>
-      <w:r>
-        <w:t xml:space="preserve"> », qui peut prendre les valeurs </w:t>
+        <w:t xml:space="preserve">À « Character » est également associée une propriété nommée « CharacterStatusID », qui peut prendre les valeurs </w:t>
       </w:r>
       <w:r>
         <w:t>suivantes :</w:t>
@@ -3450,15 +3539,7 @@
         <w:spacing w:line="360" w:lineRule="auto"/>
       </w:pPr>
       <w:r>
-        <w:t xml:space="preserve">Statut « SELECTED » : cas où le « </w:t>
-      </w:r>
-      <w:proofErr w:type="spellStart"/>
-      <w:r>
-        <w:t>Character</w:t>
-      </w:r>
-      <w:proofErr w:type="spellEnd"/>
-      <w:r>
-        <w:t xml:space="preserve"> » est sélectionné.</w:t>
+        <w:t>Statut « SELECTED » : cas où le « Character » est sélectionné.</w:t>
       </w:r>
     </w:p>
     <w:p>
@@ -3470,15 +3551,7 @@
         <w:spacing w:line="360" w:lineRule="auto"/>
       </w:pPr>
       <w:r>
-        <w:t xml:space="preserve">Statut « AVAILABLE » : cas où le « </w:t>
-      </w:r>
-      <w:proofErr w:type="spellStart"/>
-      <w:r>
-        <w:t>Character</w:t>
-      </w:r>
-      <w:proofErr w:type="spellEnd"/>
-      <w:r>
-        <w:t xml:space="preserve"> » est disponible.</w:t>
+        <w:t>Statut « AVAILABLE » : cas où le « Character » est disponible.</w:t>
       </w:r>
     </w:p>
     <w:p>
@@ -3490,15 +3563,7 @@
         <w:spacing w:line="360" w:lineRule="auto"/>
       </w:pPr>
       <w:r>
-        <w:t xml:space="preserve">Statut « WAITING » : cas où le « </w:t>
-      </w:r>
-      <w:proofErr w:type="spellStart"/>
-      <w:r>
-        <w:t>Character</w:t>
-      </w:r>
-      <w:proofErr w:type="spellEnd"/>
-      <w:r>
-        <w:t xml:space="preserve"> » est en attente.</w:t>
+        <w:t>Statut « WAITING » : cas où le « Character » est en attente.</w:t>
       </w:r>
     </w:p>
     <w:p>
@@ -3510,15 +3575,7 @@
         <w:spacing w:line="360" w:lineRule="auto"/>
       </w:pPr>
       <w:r>
-        <w:t xml:space="preserve">Statut « DEATH » : cas où le « </w:t>
-      </w:r>
-      <w:proofErr w:type="spellStart"/>
-      <w:r>
-        <w:t>Character</w:t>
-      </w:r>
-      <w:proofErr w:type="spellEnd"/>
-      <w:r>
-        <w:t xml:space="preserve"> » est mort.</w:t>
+        <w:t>Statut « DEATH » : cas où le « Character » est mort.</w:t>
       </w:r>
     </w:p>
     <w:p>
@@ -3530,15 +3587,7 @@
         <w:spacing w:line="360" w:lineRule="auto"/>
       </w:pPr>
       <w:r>
-        <w:t xml:space="preserve">Statut « TARGET » : cas où le « </w:t>
-      </w:r>
-      <w:proofErr w:type="spellStart"/>
-      <w:r>
-        <w:t>Character</w:t>
-      </w:r>
-      <w:proofErr w:type="spellEnd"/>
-      <w:r>
-        <w:t xml:space="preserve"> » est visé.</w:t>
+        <w:t>Statut « TARGET » : cas où le « Character » est visé.</w:t>
       </w:r>
     </w:p>
     <w:p>
@@ -3553,23 +3602,7 @@
         <w:jc w:val="both"/>
       </w:pPr>
       <w:r>
-        <w:t xml:space="preserve">« </w:t>
-      </w:r>
-      <w:proofErr w:type="spellStart"/>
-      <w:r>
-        <w:t>Character</w:t>
-      </w:r>
-      <w:proofErr w:type="spellEnd"/>
-      <w:r>
-        <w:t xml:space="preserve"> » possède enfin une propriété nommée « </w:t>
-      </w:r>
-      <w:proofErr w:type="spellStart"/>
-      <w:r>
-        <w:t>CharacterTypeD</w:t>
-      </w:r>
-      <w:proofErr w:type="spellEnd"/>
-      <w:r>
-        <w:t xml:space="preserve"> » pour distinguer le type de personnage, et qui peut prendre les valeurs </w:t>
+        <w:t xml:space="preserve">« Character » possède enfin une propriété nommée « CharacterTypeD » pour distinguer le type de personnage, et qui peut prendre les valeurs </w:t>
       </w:r>
       <w:r>
         <w:t>suivantes :</w:t>
@@ -3584,15 +3617,7 @@
         <w:spacing w:line="360" w:lineRule="auto"/>
       </w:pPr>
       <w:r>
-        <w:t xml:space="preserve">Type « STRENGHT » : cas où le « </w:t>
-      </w:r>
-      <w:proofErr w:type="spellStart"/>
-      <w:r>
-        <w:t>Character</w:t>
-      </w:r>
-      <w:proofErr w:type="spellEnd"/>
-      <w:r>
-        <w:t xml:space="preserve"> » est un personnage orienté corp à corp.</w:t>
+        <w:t>Type « STRENGHT » : cas où le « Character » est un personnage orienté corp à corp.</w:t>
       </w:r>
     </w:p>
     <w:p>
@@ -3604,15 +3629,7 @@
         <w:spacing w:line="360" w:lineRule="auto"/>
       </w:pPr>
       <w:r>
-        <w:t xml:space="preserve">Type « DISTANCE » : cas où le « </w:t>
-      </w:r>
-      <w:proofErr w:type="spellStart"/>
-      <w:r>
-        <w:t>Character</w:t>
-      </w:r>
-      <w:proofErr w:type="spellEnd"/>
-      <w:r>
-        <w:t xml:space="preserve"> » est un personnage orienté attaque à distance.</w:t>
+        <w:t>Type « DISTANCE » : cas où le « Character » est un personnage orienté attaque à distance.</w:t>
       </w:r>
     </w:p>
     <w:p>
@@ -3624,15 +3641,7 @@
         <w:spacing w:line="360" w:lineRule="auto"/>
       </w:pPr>
       <w:r>
-        <w:t xml:space="preserve">Type « MAGICIAN » : cas où le « </w:t>
-      </w:r>
-      <w:proofErr w:type="spellStart"/>
-      <w:r>
-        <w:t>Character</w:t>
-      </w:r>
-      <w:proofErr w:type="spellEnd"/>
-      <w:r>
-        <w:t xml:space="preserve"> » est un personnage orienté magie.</w:t>
+        <w:t>Type « MAGICIAN » : cas où le « Character » est un personnage orienté magie.</w:t>
       </w:r>
     </w:p>
     <w:p>
@@ -3650,31 +3659,7 @@
         <w:spacing w:line="360" w:lineRule="auto"/>
       </w:pPr>
       <w:r>
-        <w:t xml:space="preserve">Elément mobile “ </w:t>
-      </w:r>
-      <w:proofErr w:type="spellStart"/>
-      <w:r>
-        <w:t>Cursor</w:t>
-      </w:r>
-      <w:proofErr w:type="spellEnd"/>
-      <w:r>
-        <w:t xml:space="preserve"> “ qui représente le curseur pointé. Ce “ </w:t>
-      </w:r>
-      <w:proofErr w:type="spellStart"/>
-      <w:r>
-        <w:t>Cursor</w:t>
-      </w:r>
-      <w:proofErr w:type="spellEnd"/>
-      <w:r>
-        <w:t>” permet de sélectionner un personnage. “</w:t>
-      </w:r>
-      <w:proofErr w:type="spellStart"/>
-      <w:r>
-        <w:t>Cursor</w:t>
-      </w:r>
-      <w:proofErr w:type="spellEnd"/>
-      <w:r>
-        <w:t>” dispose d’une position repérée par ses coordonnées (</w:t>
+        <w:t>Elément mobile “ Cursor “ qui représente le curseur pointé. Ce “ Cursor” permet de sélectionner un personnage. “Cursor” dispose d’une position repérée par ses coordonnées (</w:t>
       </w:r>
       <w:r>
         <w:t>x, y</w:t>
@@ -3695,7 +3680,7 @@
           <w:b/>
         </w:rPr>
       </w:pPr>
-      <w:bookmarkStart w:id="10" w:name="_Toc23968092"/>
+      <w:bookmarkStart w:id="11" w:name="_Toc25174801"/>
       <w:r>
         <w:rPr>
           <w:b/>
@@ -3710,7 +3695,7 @@
         <w:tab/>
         <w:t>Etat général</w:t>
       </w:r>
-      <w:bookmarkEnd w:id="10"/>
+      <w:bookmarkEnd w:id="11"/>
     </w:p>
     <w:p/>
     <w:p>
@@ -3735,15 +3720,7 @@
         <w:spacing w:line="360" w:lineRule="auto"/>
       </w:pPr>
       <w:r>
-        <w:t>“</w:t>
-      </w:r>
-      <w:proofErr w:type="spellStart"/>
-      <w:r>
-        <w:t>turn</w:t>
-      </w:r>
-      <w:proofErr w:type="spellEnd"/>
-      <w:r>
-        <w:t>” qui indique le nombre de tours.</w:t>
+        <w:t>“turn” qui indique le nombre de tours.</w:t>
       </w:r>
     </w:p>
     <w:p>
@@ -3767,15 +3744,7 @@
         <w:spacing w:line="360" w:lineRule="auto"/>
       </w:pPr>
       <w:r>
-        <w:t>“</w:t>
-      </w:r>
-      <w:proofErr w:type="spellStart"/>
-      <w:r>
-        <w:t>win</w:t>
-      </w:r>
-      <w:proofErr w:type="spellEnd"/>
-      <w:r>
-        <w:t>” qui indique que le joueur a gagné.</w:t>
+        <w:t>“win” qui indique que le joueur a gagné.</w:t>
       </w:r>
     </w:p>
     <w:p>
@@ -3800,7 +3769,7 @@
       <w:pPr>
         <w:pStyle w:val="Titre2"/>
       </w:pPr>
-      <w:bookmarkStart w:id="11" w:name="_Toc23968093"/>
+      <w:bookmarkStart w:id="12" w:name="_Toc25174802"/>
       <w:r>
         <w:rPr>
           <w:b/>
@@ -3814,7 +3783,7 @@
         <w:tab/>
         <w:t>Conception logicielle</w:t>
       </w:r>
-      <w:bookmarkEnd w:id="11"/>
+      <w:bookmarkEnd w:id="12"/>
     </w:p>
     <w:p/>
     <w:p>
@@ -3822,11 +3791,11 @@
         <w:spacing w:line="360" w:lineRule="auto"/>
         <w:jc w:val="both"/>
       </w:pPr>
-      <w:bookmarkStart w:id="12" w:name="_Hlk22763026"/>
+      <w:bookmarkStart w:id="13" w:name="_Hlk22763026"/>
       <w:r>
         <w:t>Le diagramme des classes pour les états est présenté en Figure 11</w:t>
       </w:r>
-      <w:bookmarkEnd w:id="12"/>
+      <w:bookmarkEnd w:id="13"/>
       <w:r>
         <w:t xml:space="preserve">. Son architecture est </w:t>
       </w:r>
@@ -3834,23 +3803,7 @@
         <w:t>fondée</w:t>
       </w:r>
       <w:r>
-        <w:t xml:space="preserve"> sur le Polymorphisme par sous-typage dont la classe “</w:t>
-      </w:r>
-      <w:proofErr w:type="spellStart"/>
-      <w:r>
-        <w:t>Element</w:t>
-      </w:r>
-      <w:proofErr w:type="spellEnd"/>
-      <w:r>
-        <w:t>” est la classe mère. Toute la hiérarchie des classes filles “</w:t>
-      </w:r>
-      <w:proofErr w:type="spellStart"/>
-      <w:r>
-        <w:t>Element</w:t>
-      </w:r>
-      <w:proofErr w:type="spellEnd"/>
-      <w:r>
-        <w:t>” permettent de représenter les différentes catégories et types d’élément.</w:t>
+        <w:t xml:space="preserve"> sur le Polymorphisme par sous-typage dont la classe “Element” est la classe mère. Toute la hiérarchie des classes filles “Element” permettent de représenter les différentes catégories et types d’élément.</w:t>
       </w:r>
     </w:p>
     <w:p>
@@ -3915,23 +3868,7 @@
           <w:sz w:val="18"/>
           <w:szCs w:val="18"/>
         </w:rPr>
-        <w:t>FIGURE 5 - Classe “</w:t>
-      </w:r>
-      <w:proofErr w:type="spellStart"/>
-      <w:r>
-        <w:rPr>
-          <w:sz w:val="18"/>
-          <w:szCs w:val="18"/>
-        </w:rPr>
-        <w:t>Element</w:t>
-      </w:r>
-      <w:proofErr w:type="spellEnd"/>
-      <w:r>
-        <w:rPr>
-          <w:sz w:val="18"/>
-          <w:szCs w:val="18"/>
-        </w:rPr>
-        <w:t>”</w:t>
+        <w:t>FIGURE 5 - Classe “Element”</w:t>
       </w:r>
     </w:p>
     <w:p>
@@ -3945,13 +3882,8 @@
         <w:jc w:val="both"/>
       </w:pPr>
       <w:r>
-        <w:t>On peut distinguer les classes filles qui héritent directement de la classe “</w:t>
-      </w:r>
-      <w:proofErr w:type="spellStart"/>
-      <w:r>
-        <w:t>Element</w:t>
-      </w:r>
-      <w:proofErr w:type="spellEnd"/>
+        <w:t>On peut distinguer les classes filles qui héritent directement de la classe “Element</w:t>
+      </w:r>
       <w:r>
         <w:t>” :</w:t>
       </w:r>
@@ -3972,39 +3904,7 @@
         <w:jc w:val="both"/>
       </w:pPr>
       <w:r>
-        <w:t>La classe “</w:t>
-      </w:r>
-      <w:proofErr w:type="spellStart"/>
-      <w:r>
-        <w:t>Character</w:t>
-      </w:r>
-      <w:proofErr w:type="spellEnd"/>
-      <w:r>
-        <w:t>” est la classe qui va permettre la création de nos trois personnages. Elle contient toutes les informations nécessaires à leur implémentation. À chaque personnage est associé des statistiques propres à lui par une relation de composition entre la classe “</w:t>
-      </w:r>
-      <w:proofErr w:type="spellStart"/>
-      <w:r>
-        <w:t>Character</w:t>
-      </w:r>
-      <w:proofErr w:type="spellEnd"/>
-      <w:r>
-        <w:t>” et la classe “Stats”. Dans notre cas, on considère que des statistiques ne peuvent exister sans personnage. On associe également par relation de composition une énumération “</w:t>
-      </w:r>
-      <w:proofErr w:type="spellStart"/>
-      <w:r>
-        <w:t>CharacterStatusID</w:t>
-      </w:r>
-      <w:proofErr w:type="spellEnd"/>
-      <w:r>
-        <w:t>” décrivant le statut du personnage, ainsi qu’une énumération “</w:t>
-      </w:r>
-      <w:proofErr w:type="spellStart"/>
-      <w:r>
-        <w:t>CharacterTypeID</w:t>
-      </w:r>
-      <w:proofErr w:type="spellEnd"/>
-      <w:r>
-        <w:t>” exposant sa classe de personnage.</w:t>
+        <w:t>La classe “Character” est la classe qui va permettre la création de nos trois personnages. Elle contient toutes les informations nécessaires à leur implémentation. À chaque personnage est associé des statistiques propres à lui par une relation de composition entre la classe “Character” et la classe “Stats”. Dans notre cas, on considère que des statistiques ne peuvent exister sans personnage. On associe également par relation de composition une énumération “CharacterStatusID” décrivant le statut du personnage, ainsi qu’une énumération “CharacterTypeID” exposant sa classe de personnage.</w:t>
       </w:r>
     </w:p>
     <w:p>
@@ -4091,23 +3991,7 @@
           <w:sz w:val="18"/>
           <w:szCs w:val="18"/>
         </w:rPr>
-        <w:t xml:space="preserve"> “</w:t>
-      </w:r>
-      <w:proofErr w:type="spellStart"/>
-      <w:r>
-        <w:rPr>
-          <w:sz w:val="18"/>
-          <w:szCs w:val="18"/>
-        </w:rPr>
-        <w:t>Character</w:t>
-      </w:r>
-      <w:proofErr w:type="spellEnd"/>
-      <w:r>
-        <w:rPr>
-          <w:sz w:val="18"/>
-          <w:szCs w:val="18"/>
-        </w:rPr>
-        <w:t>”</w:t>
+        <w:t xml:space="preserve"> “Character”</w:t>
       </w:r>
     </w:p>
     <w:p>
@@ -4135,24 +4019,11 @@
         <w:jc w:val="both"/>
       </w:pPr>
       <w:r>
-        <w:t>La classe “</w:t>
-      </w:r>
-      <w:proofErr w:type="spellStart"/>
-      <w:r>
-        <w:t>Cursor</w:t>
-      </w:r>
-      <w:proofErr w:type="spellEnd"/>
-      <w:r>
-        <w:t xml:space="preserve">” est la classe qui va permettre de représenter le curseur pointé et va permettre de sélectionner les </w:t>
-      </w:r>
-      <w:proofErr w:type="gramStart"/>
-      <w:r>
-        <w:t xml:space="preserve">personnages </w:t>
+        <w:t xml:space="preserve">La classe “Cursor” est la classe qui va permettre de représenter le curseur pointé et va permettre de sélectionner les personnages </w:t>
       </w:r>
       <w:r>
         <w:t>.</w:t>
       </w:r>
-      <w:proofErr w:type="gramEnd"/>
     </w:p>
     <w:p>
       <w:pPr>
@@ -4222,23 +4093,7 @@
           <w:sz w:val="18"/>
           <w:szCs w:val="18"/>
         </w:rPr>
-        <w:t>FIGURE 7 - Classe “</w:t>
-      </w:r>
-      <w:proofErr w:type="spellStart"/>
-      <w:r>
-        <w:rPr>
-          <w:sz w:val="18"/>
-          <w:szCs w:val="18"/>
-        </w:rPr>
-        <w:t>Cursor</w:t>
-      </w:r>
-      <w:proofErr w:type="spellEnd"/>
-      <w:r>
-        <w:rPr>
-          <w:sz w:val="18"/>
-          <w:szCs w:val="18"/>
-        </w:rPr>
-        <w:t>”</w:t>
+        <w:t>FIGURE 7 - Classe “Cursor”</w:t>
       </w:r>
     </w:p>
     <w:p>
@@ -4260,39 +4115,7 @@
         <w:jc w:val="both"/>
       </w:pPr>
       <w:r>
-        <w:t>La classe “</w:t>
-      </w:r>
-      <w:proofErr w:type="spellStart"/>
-      <w:r>
-        <w:t>MapCell</w:t>
-      </w:r>
-      <w:proofErr w:type="spellEnd"/>
-      <w:r>
-        <w:t>” établit également une relation d’héritage. Ses deux sous-classes “</w:t>
-      </w:r>
-      <w:proofErr w:type="spellStart"/>
-      <w:r>
-        <w:t>SpaceMapCell</w:t>
-      </w:r>
-      <w:proofErr w:type="spellEnd"/>
-      <w:r>
-        <w:t>” et “</w:t>
-      </w:r>
-      <w:proofErr w:type="spellStart"/>
-      <w:r>
-        <w:t>ObstacleMapCell</w:t>
-      </w:r>
-      <w:proofErr w:type="spellEnd"/>
-      <w:r>
-        <w:t>” sont des spécialisations de la classe “</w:t>
-      </w:r>
-      <w:proofErr w:type="spellStart"/>
-      <w:r>
-        <w:t>MapCell</w:t>
-      </w:r>
-      <w:proofErr w:type="spellEnd"/>
-      <w:r>
-        <w:t xml:space="preserve">”. Leur rôle est la création du </w:t>
+        <w:t xml:space="preserve">La classe “MapCell” établit également une relation d’héritage. Ses deux sous-classes “SpaceMapCell” et “ObstacleMapCell” sont des spécialisations de la classe “MapCell”. Leur rôle est la création du </w:t>
       </w:r>
       <w:r>
         <w:t>terrain :</w:t>
@@ -4315,23 +4138,7 @@
         <w:jc w:val="both"/>
       </w:pPr>
       <w:r>
-        <w:t>“</w:t>
-      </w:r>
-      <w:proofErr w:type="spellStart"/>
-      <w:r>
-        <w:t>SpaceMapCell</w:t>
-      </w:r>
-      <w:proofErr w:type="spellEnd"/>
-      <w:r>
-        <w:t>” représente les cases où l’on peut se déplacer. Une énumération “</w:t>
-      </w:r>
-      <w:proofErr w:type="spellStart"/>
-      <w:r>
-        <w:t>SpaceMapCellID</w:t>
-      </w:r>
-      <w:proofErr w:type="spellEnd"/>
-      <w:r>
-        <w:t>” par composition lui est associée pour représenter les différents types d’espace.</w:t>
+        <w:t>“SpaceMapCell” représente les cases où l’on peut se déplacer. Une énumération “SpaceMapCellID” par composition lui est associée pour représenter les différents types d’espace.</w:t>
       </w:r>
     </w:p>
     <w:p>
@@ -4351,23 +4158,7 @@
         <w:jc w:val="both"/>
       </w:pPr>
       <w:r>
-        <w:t>“</w:t>
-      </w:r>
-      <w:proofErr w:type="spellStart"/>
-      <w:r>
-        <w:t>ObstacleMapCell</w:t>
-      </w:r>
-      <w:proofErr w:type="spellEnd"/>
-      <w:r>
-        <w:t>” représente les obstacles. Une énumération “</w:t>
-      </w:r>
-      <w:proofErr w:type="spellStart"/>
-      <w:r>
-        <w:t>ObstacleMapCellID</w:t>
-      </w:r>
-      <w:proofErr w:type="spellEnd"/>
-      <w:r>
-        <w:t>” par composition lui est associée pour représenter les différents types d’obstacle.</w:t>
+        <w:t>“ObstacleMapCell” représente les obstacles. Une énumération “ObstacleMapCellID” par composition lui est associée pour représenter les différents types d’obstacle.</w:t>
       </w:r>
     </w:p>
     <w:p>
@@ -4446,23 +4237,7 @@
           <w:sz w:val="18"/>
           <w:szCs w:val="18"/>
         </w:rPr>
-        <w:t>FIGURE 8 - Bloc “</w:t>
-      </w:r>
-      <w:proofErr w:type="spellStart"/>
-      <w:r>
-        <w:rPr>
-          <w:sz w:val="18"/>
-          <w:szCs w:val="18"/>
-        </w:rPr>
-        <w:t>MapCell</w:t>
-      </w:r>
-      <w:proofErr w:type="spellEnd"/>
-      <w:r>
-        <w:rPr>
-          <w:sz w:val="18"/>
-          <w:szCs w:val="18"/>
-        </w:rPr>
-        <w:t>”</w:t>
+        <w:t>FIGURE 8 - Bloc “MapCell”</w:t>
       </w:r>
     </w:p>
     <w:p>
@@ -4482,39 +4257,7 @@
         <w:t>s</w:t>
       </w:r>
       <w:r>
-        <w:t xml:space="preserve"> les éléments de l’état de notre jeu, la classe “State” est le conteneur de nos ensembles d’éléments. Elle contient un vecteur “</w:t>
-      </w:r>
-      <w:proofErr w:type="spellStart"/>
-      <w:r>
-        <w:t>map</w:t>
-      </w:r>
-      <w:proofErr w:type="spellEnd"/>
-      <w:r>
-        <w:t>” à deux dimensions de pointeurs d’éléments de “</w:t>
-      </w:r>
-      <w:proofErr w:type="spellStart"/>
-      <w:r>
-        <w:t>MapCell</w:t>
-      </w:r>
-      <w:proofErr w:type="spellEnd"/>
-      <w:r>
-        <w:t>” qui forme le terrain de notre jeu, ainsi qu’un vecteur “</w:t>
-      </w:r>
-      <w:proofErr w:type="spellStart"/>
-      <w:r>
-        <w:t>characters</w:t>
-      </w:r>
-      <w:proofErr w:type="spellEnd"/>
-      <w:r>
-        <w:t>” à une seule dimension de pointeurs des personnages de “</w:t>
-      </w:r>
-      <w:proofErr w:type="spellStart"/>
-      <w:r>
-        <w:t>Character</w:t>
-      </w:r>
-      <w:proofErr w:type="spellEnd"/>
-      <w:r>
-        <w:t>”. Elle possède également des booléens pour déterminer la fin du jeu, la victoire et la défaite.</w:t>
+        <w:t xml:space="preserve"> les éléments de l’état de notre jeu, la classe “State” est le conteneur de nos ensembles d’éléments. Elle contient un vecteur “map” à deux dimensions de pointeurs d’éléments de “MapCell” qui forme le terrain de notre jeu, ainsi qu’un vecteur “characters” à une seule dimension de pointeurs des personnages de “Character”. Elle possède également des booléens pour déterminer la fin du jeu, la victoire et la défaite.</w:t>
       </w:r>
     </w:p>
     <w:p>
@@ -4643,15 +4386,7 @@
       </w:pPr>
       <w:r>
         <w:lastRenderedPageBreak/>
-        <w:t>On utilise le design pattern Observable pour signaler les changements d’états. La classe “State” hérite de la classe Observable. Lorsque la classe “State” subit un changement, l’observateur “</w:t>
-      </w:r>
-      <w:proofErr w:type="spellStart"/>
-      <w:r>
-        <w:t>IObserver</w:t>
-      </w:r>
-      <w:proofErr w:type="spellEnd"/>
-      <w:r>
-        <w:t>” notifie l’évènement correspondant au changement appliqué.</w:t>
+        <w:t>On utilise le design pattern Observable pour signaler les changements d’états. La classe “State” hérite de la classe Observable. Lorsque la classe “State” subit un changement, l’observateur “IObserver” notifie l’évènement correspondant au changement appliqué.</w:t>
       </w:r>
     </w:p>
     <w:p>
@@ -4849,16 +4584,16 @@
         </w:rPr>
         <w:lastRenderedPageBreak/>
         <w:drawing>
-          <wp:anchor distT="0" distB="0" distL="114300" distR="114300" simplePos="0" relativeHeight="251671552" behindDoc="1" locked="0" layoutInCell="1" allowOverlap="1" wp14:anchorId="4D218FD7" wp14:editId="65A8F20E">
+          <wp:anchor distT="0" distB="0" distL="114300" distR="114300" simplePos="0" relativeHeight="251665408" behindDoc="1" locked="0" layoutInCell="1" allowOverlap="1" wp14:anchorId="7362DE39" wp14:editId="40F643A3">
             <wp:simplePos x="0" y="0"/>
             <wp:positionH relativeFrom="column">
-              <wp:posOffset>-176213</wp:posOffset>
+              <wp:posOffset>142875</wp:posOffset>
             </wp:positionH>
             <wp:positionV relativeFrom="paragraph">
-              <wp:posOffset>-55803</wp:posOffset>
+              <wp:posOffset>0</wp:posOffset>
             </wp:positionV>
-            <wp:extent cx="9424987" cy="4427461"/>
-            <wp:effectExtent l="0" t="0" r="5080" b="0"/>
+            <wp:extent cx="8860790" cy="4162425"/>
+            <wp:effectExtent l="0" t="0" r="0" b="9525"/>
             <wp:wrapNone/>
             <wp:docPr id="8" name="Image 8"/>
             <wp:cNvGraphicFramePr>
@@ -4889,7 +4624,7 @@
                   <pic:spPr bwMode="auto">
                     <a:xfrm>
                       <a:off x="0" y="0"/>
-                      <a:ext cx="9435252" cy="4432283"/>
+                      <a:ext cx="8860790" cy="4162425"/>
                     </a:xfrm>
                     <a:prstGeom prst="rect">
                       <a:avLst/>
@@ -4902,12 +4637,6 @@
                 </pic:pic>
               </a:graphicData>
             </a:graphic>
-            <wp14:sizeRelH relativeFrom="margin">
-              <wp14:pctWidth>0</wp14:pctWidth>
-            </wp14:sizeRelH>
-            <wp14:sizeRelV relativeFrom="margin">
-              <wp14:pctHeight>0</wp14:pctHeight>
-            </wp14:sizeRelV>
           </wp:anchor>
         </w:drawing>
       </w:r>
@@ -5219,17 +4948,8 @@
           <w:sz w:val="18"/>
           <w:szCs w:val="18"/>
         </w:rPr>
-        <w:t xml:space="preserve">State </w:t>
-      </w:r>
-      <w:proofErr w:type="spellStart"/>
-      <w:r>
-        <w:rPr>
-          <w:sz w:val="18"/>
-          <w:szCs w:val="18"/>
-        </w:rPr>
-        <w:t>diagram</w:t>
-      </w:r>
-      <w:proofErr w:type="spellEnd"/>
+        <w:t>State diagram</w:t>
+      </w:r>
     </w:p>
     <w:p>
       <w:pPr>
@@ -5283,7 +5003,7 @@
           <w:bCs/>
         </w:rPr>
       </w:pPr>
-      <w:bookmarkStart w:id="13" w:name="_Toc23968094"/>
+      <w:bookmarkStart w:id="14" w:name="_Toc25174803"/>
       <w:r>
         <w:rPr>
           <w:b/>
@@ -5292,7 +5012,7 @@
         <w:lastRenderedPageBreak/>
         <w:t>3. Rendu : Stratégie et Conception</w:t>
       </w:r>
-      <w:bookmarkEnd w:id="13"/>
+      <w:bookmarkEnd w:id="14"/>
     </w:p>
     <w:p>
       <w:pPr>
@@ -5336,7 +5056,7 @@
           <w:bCs/>
         </w:rPr>
       </w:pPr>
-      <w:bookmarkStart w:id="14" w:name="_Toc23968095"/>
+      <w:bookmarkStart w:id="15" w:name="_Toc25174804"/>
       <w:r>
         <w:rPr>
           <w:b/>
@@ -5344,7 +5064,7 @@
         </w:rPr>
         <w:t>3.1 Stratégie de rendu d’un état</w:t>
       </w:r>
-      <w:bookmarkEnd w:id="14"/>
+      <w:bookmarkEnd w:id="15"/>
     </w:p>
     <w:p>
       <w:pPr>
@@ -5447,19 +5167,9 @@
       <w:r>
         <w:t xml:space="preserve"> </w:t>
       </w:r>
-      <w:proofErr w:type="spellStart"/>
-      <w:r>
-        <w:t>SpaceMapCell</w:t>
-      </w:r>
-      <w:proofErr w:type="spellEnd"/>
-      <w:r>
-        <w:t xml:space="preserve"> et </w:t>
-      </w:r>
-      <w:proofErr w:type="spellStart"/>
-      <w:r>
-        <w:t>ObstacleMapCell</w:t>
-      </w:r>
-      <w:proofErr w:type="spellEnd"/>
+      <w:r>
+        <w:t>SpaceMapCell et ObstacleMapCell</w:t>
+      </w:r>
       <w:r>
         <w:t>.</w:t>
       </w:r>
@@ -5484,19 +5194,12 @@
       <w:r>
         <w:t xml:space="preserve">surface pour les éléments mobiles </w:t>
       </w:r>
-      <w:proofErr w:type="spellStart"/>
       <w:r>
         <w:t>Characters</w:t>
       </w:r>
-      <w:proofErr w:type="spellEnd"/>
-      <w:r>
-        <w:t xml:space="preserve"> et </w:t>
-      </w:r>
-      <w:proofErr w:type="spellStart"/>
-      <w:r>
-        <w:t>Cursor</w:t>
-      </w:r>
-      <w:proofErr w:type="spellEnd"/>
+      <w:r>
+        <w:t xml:space="preserve"> et Cursor</w:t>
+      </w:r>
       <w:r>
         <w:t>.</w:t>
       </w:r>
@@ -5534,35 +5237,17 @@
       <w:r>
         <w:t xml:space="preserve">La </w:t>
       </w:r>
-      <w:proofErr w:type="spellStart"/>
-      <w:r>
-        <w:t>map</w:t>
-      </w:r>
-      <w:proofErr w:type="spellEnd"/>
-      <w:r>
-        <w:t xml:space="preserve"> est construite à partir d’un fichier texte « map_v0.txt » où est contenu chaque ID de </w:t>
+      <w:r>
+        <w:t xml:space="preserve">map est construite à partir d’un fichier texte « map_v0.txt » où est contenu chaque ID de </w:t>
       </w:r>
       <w:r>
         <w:t xml:space="preserve">chaque tuile constituant </w:t>
       </w:r>
       <w:r>
-        <w:t xml:space="preserve">la </w:t>
-      </w:r>
-      <w:proofErr w:type="spellStart"/>
-      <w:r>
-        <w:t>map</w:t>
-      </w:r>
-      <w:proofErr w:type="spellEnd"/>
-      <w:r>
-        <w:t xml:space="preserve">. Si on souhaite changer la </w:t>
-      </w:r>
-      <w:proofErr w:type="spellStart"/>
-      <w:r>
-        <w:t>map</w:t>
-      </w:r>
-      <w:proofErr w:type="spellEnd"/>
-      <w:r>
-        <w:t>, il faut alors cha</w:t>
+        <w:t>la map</w:t>
+      </w:r>
+      <w:r>
+        <w:t>. Si on souhaite changer la map, il faut alors cha</w:t>
       </w:r>
       <w:r>
         <w:t>nger</w:t>
@@ -5593,16 +5278,11 @@
         <w:t xml:space="preserve">’état du jeu. </w:t>
       </w:r>
       <w:r>
-        <w:t xml:space="preserve">La méthode </w:t>
-      </w:r>
-      <w:proofErr w:type="spellStart"/>
-      <w:r>
-        <w:t>init</w:t>
+        <w:t>La méthode init</w:t>
       </w:r>
       <w:r>
         <w:t>ializeMapCell</w:t>
       </w:r>
-      <w:proofErr w:type="spellEnd"/>
       <w:r>
         <w:t xml:space="preserve"> de la classe</w:t>
       </w:r>
@@ -5700,11 +5380,7 @@
         <w:t>.</w:t>
       </w:r>
       <w:r>
-        <w:t xml:space="preserve"> La méthode </w:t>
-      </w:r>
-      <w:proofErr w:type="spellStart"/>
-      <w:r>
-        <w:t>ini</w:t>
+        <w:t xml:space="preserve"> La méthode ini</w:t>
       </w:r>
       <w:r>
         <w:t>t</w:t>
@@ -5712,7 +5388,6 @@
       <w:r>
         <w:t>ializeCharacters</w:t>
       </w:r>
-      <w:proofErr w:type="spellEnd"/>
       <w:r>
         <w:t xml:space="preserve"> </w:t>
       </w:r>
@@ -5810,7 +5485,7 @@
           <w:bCs/>
         </w:rPr>
       </w:pPr>
-      <w:bookmarkStart w:id="15" w:name="_Toc23968096"/>
+      <w:bookmarkStart w:id="16" w:name="_Toc25174805"/>
       <w:r>
         <w:rPr>
           <w:b/>
@@ -5819,7 +5494,7 @@
         <w:lastRenderedPageBreak/>
         <w:t>3.2 Conception logicielle</w:t>
       </w:r>
-      <w:bookmarkEnd w:id="15"/>
+      <w:bookmarkEnd w:id="16"/>
     </w:p>
     <w:p>
       <w:pPr>
@@ -5855,24 +5530,15 @@
           <w:bCs/>
         </w:rPr>
       </w:pPr>
-      <w:bookmarkStart w:id="16" w:name="_Toc23968097"/>
+      <w:bookmarkStart w:id="17" w:name="_Toc25174806"/>
       <w:r>
         <w:rPr>
           <w:b/>
           <w:bCs/>
         </w:rPr>
-        <w:t xml:space="preserve">3.2.1 </w:t>
-      </w:r>
-      <w:proofErr w:type="spellStart"/>
-      <w:r>
-        <w:rPr>
-          <w:b/>
-          <w:bCs/>
-        </w:rPr>
-        <w:t>StateLayer</w:t>
-      </w:r>
-      <w:bookmarkEnd w:id="16"/>
-      <w:proofErr w:type="spellEnd"/>
+        <w:t>3.2.1 StateLayer</w:t>
+      </w:r>
+      <w:bookmarkEnd w:id="17"/>
     </w:p>
     <w:p/>
     <w:p>
@@ -5912,19 +5578,9 @@
       <w:r>
         <w:t xml:space="preserve">. </w:t>
       </w:r>
-      <w:proofErr w:type="spellStart"/>
-      <w:r>
-        <w:t>StateLayer</w:t>
-      </w:r>
-      <w:proofErr w:type="spellEnd"/>
-      <w:r>
-        <w:t xml:space="preserve"> a une collection de </w:t>
-      </w:r>
-      <w:proofErr w:type="spellStart"/>
-      <w:r>
-        <w:t>TileSet</w:t>
-      </w:r>
-      <w:proofErr w:type="spellEnd"/>
+      <w:r>
+        <w:t>StateLayer a une collection de TileSet</w:t>
+      </w:r>
       <w:r>
         <w:t>, de</w:t>
       </w:r>
@@ -5934,16 +5590,11 @@
       <w:r>
         <w:t xml:space="preserve">de </w:t>
       </w:r>
-      <w:proofErr w:type="spellStart"/>
       <w:r>
         <w:t>W</w:t>
       </w:r>
       <w:r>
-        <w:t>indow</w:t>
-      </w:r>
-      <w:proofErr w:type="spellEnd"/>
-      <w:r>
-        <w:t xml:space="preserve"> pour </w:t>
+        <w:t xml:space="preserve">indow pour </w:t>
       </w:r>
       <w:r>
         <w:t xml:space="preserve">l’affichage graphique </w:t>
@@ -5967,15 +5618,7 @@
         <w:t>,</w:t>
       </w:r>
       <w:r>
-        <w:t xml:space="preserve"> on charge en mémoire les fonts et les </w:t>
-      </w:r>
-      <w:proofErr w:type="spellStart"/>
-      <w:r>
-        <w:t>TileSets</w:t>
-      </w:r>
-      <w:proofErr w:type="spellEnd"/>
-      <w:r>
-        <w:t xml:space="preserve"> correspond</w:t>
+        <w:t xml:space="preserve"> on charge en mémoire les fonts et les TileSets correspond</w:t>
       </w:r>
       <w:r>
         <w:t>a</w:t>
@@ -5987,20 +5630,7 @@
         <w:t xml:space="preserve"> </w:t>
       </w:r>
       <w:r>
-        <w:t xml:space="preserve">La fonction </w:t>
-      </w:r>
-      <w:proofErr w:type="spellStart"/>
-      <w:proofErr w:type="gramStart"/>
-      <w:r>
-        <w:t>initSurfaces</w:t>
-      </w:r>
-      <w:proofErr w:type="spellEnd"/>
-      <w:r>
-        <w:t>(</w:t>
-      </w:r>
-      <w:proofErr w:type="gramEnd"/>
-      <w:r>
-        <w:t>State) initiali</w:t>
+        <w:t>La fonction initSurfaces(State) initiali</w:t>
       </w:r>
       <w:r>
         <w:t>s</w:t>
@@ -6018,25 +5648,7 @@
         <w:t xml:space="preserve"> </w:t>
       </w:r>
       <w:r>
-        <w:t xml:space="preserve">La fonction </w:t>
-      </w:r>
-      <w:proofErr w:type="spellStart"/>
-      <w:proofErr w:type="gramStart"/>
-      <w:r>
-        <w:t>draw</w:t>
-      </w:r>
-      <w:proofErr w:type="spellEnd"/>
-      <w:r>
-        <w:t>(</w:t>
-      </w:r>
-      <w:proofErr w:type="spellStart"/>
-      <w:proofErr w:type="gramEnd"/>
-      <w:r>
-        <w:t>RenderWindow</w:t>
-      </w:r>
-      <w:proofErr w:type="spellEnd"/>
-      <w:r>
-        <w:t xml:space="preserve">) est responsable de dessiner les surfaces </w:t>
+        <w:t xml:space="preserve">La fonction draw(RenderWindow) est responsable de dessiner les surfaces </w:t>
       </w:r>
       <w:r>
         <w:t xml:space="preserve">dans </w:t>
@@ -6045,29 +5657,16 @@
         <w:t>la fenêtre</w:t>
       </w:r>
       <w:r>
+        <w:t xml:space="preserve"> Window</w:t>
+      </w:r>
+      <w:r>
+        <w:t>.</w:t>
+      </w:r>
+      <w:r>
         <w:t xml:space="preserve"> </w:t>
       </w:r>
-      <w:proofErr w:type="spellStart"/>
-      <w:r>
-        <w:t>Window</w:t>
-      </w:r>
-      <w:proofErr w:type="spellEnd"/>
-      <w:r>
-        <w:t>.</w:t>
-      </w:r>
-      <w:r>
-        <w:t xml:space="preserve"> </w:t>
-      </w:r>
-      <w:r>
-        <w:t xml:space="preserve">La fonction </w:t>
-      </w:r>
-      <w:proofErr w:type="spellStart"/>
-      <w:r>
-        <w:t>stateChanged</w:t>
-      </w:r>
-      <w:proofErr w:type="spellEnd"/>
-      <w:r>
-        <w:t>(...) est responsable d'écouter les év</w:t>
+      <w:r>
+        <w:t>La fonction stateChanged(...) est responsable d'écouter les év</w:t>
       </w:r>
       <w:r>
         <w:t>è</w:t>
@@ -6301,23 +5900,7 @@
           <w:sz w:val="18"/>
           <w:szCs w:val="18"/>
         </w:rPr>
-        <w:t xml:space="preserve"> - </w:t>
-      </w:r>
-      <w:proofErr w:type="spellStart"/>
-      <w:r>
-        <w:rPr>
-          <w:sz w:val="18"/>
-          <w:szCs w:val="18"/>
-        </w:rPr>
-        <w:t>StateLayer</w:t>
-      </w:r>
-      <w:proofErr w:type="spellEnd"/>
-      <w:r>
-        <w:rPr>
-          <w:sz w:val="18"/>
-          <w:szCs w:val="18"/>
-        </w:rPr>
-        <w:t xml:space="preserve"> Class</w:t>
+        <w:t xml:space="preserve"> - StateLayer Class</w:t>
       </w:r>
     </w:p>
     <w:p>
@@ -6438,9 +6021,9 @@
           <w:b/>
         </w:rPr>
       </w:pPr>
-      <w:bookmarkStart w:id="17" w:name="_heading=h.4mhixzyx73dl" w:colFirst="0" w:colLast="0"/>
-      <w:bookmarkStart w:id="18" w:name="_Toc23968098"/>
-      <w:bookmarkEnd w:id="17"/>
+      <w:bookmarkStart w:id="18" w:name="_heading=h.4mhixzyx73dl" w:colFirst="0" w:colLast="0"/>
+      <w:bookmarkStart w:id="19" w:name="_Toc25174807"/>
+      <w:bookmarkEnd w:id="18"/>
       <w:r>
         <w:rPr>
           <w:b/>
@@ -6448,7 +6031,7 @@
         <w:lastRenderedPageBreak/>
         <w:t>3.2.2 Surface</w:t>
       </w:r>
-      <w:bookmarkEnd w:id="18"/>
+      <w:bookmarkEnd w:id="19"/>
     </w:p>
     <w:p/>
     <w:p>
@@ -6458,15 +6041,7 @@
         <w:jc w:val="both"/>
       </w:pPr>
       <w:r>
-        <w:t xml:space="preserve">Cette classe est le principal intermédiaire avec la librairie SFML. Chaque surface a une texture et une </w:t>
-      </w:r>
-      <w:proofErr w:type="spellStart"/>
-      <w:r>
-        <w:t>VertexArray</w:t>
-      </w:r>
-      <w:proofErr w:type="spellEnd"/>
-      <w:r>
-        <w:t xml:space="preserve"> (quads) qu</w:t>
+        <w:t>Cette classe est le principal intermédiaire avec la librairie SFML. Chaque surface a une texture et une VertexArray (quads) qu</w:t>
       </w:r>
       <w:r>
         <w:t>i</w:t>
@@ -6484,43 +6059,19 @@
         <w:t xml:space="preserve">à dessiner </w:t>
       </w:r>
       <w:r>
-        <w:t xml:space="preserve">les </w:t>
-      </w:r>
-      <w:proofErr w:type="spellStart"/>
-      <w:r>
-        <w:t>tiles</w:t>
-      </w:r>
-      <w:proofErr w:type="spellEnd"/>
+        <w:t xml:space="preserve">les tiles </w:t>
+      </w:r>
+      <w:r>
+        <w:t>pour former une grille</w:t>
+      </w:r>
+      <w:r>
+        <w:t>.</w:t>
+      </w:r>
       <w:r>
         <w:t xml:space="preserve"> </w:t>
       </w:r>
       <w:r>
-        <w:t>pour former une grille</w:t>
-      </w:r>
-      <w:r>
-        <w:t>.</w:t>
-      </w:r>
-      <w:r>
-        <w:t xml:space="preserve"> </w:t>
-      </w:r>
-      <w:r>
-        <w:t xml:space="preserve">Les fonctions </w:t>
-      </w:r>
-      <w:proofErr w:type="spellStart"/>
-      <w:r>
-        <w:t>load</w:t>
-      </w:r>
-      <w:proofErr w:type="spellEnd"/>
-      <w:r>
-        <w:t xml:space="preserve"> et </w:t>
-      </w:r>
-      <w:proofErr w:type="spellStart"/>
-      <w:r>
-        <w:t>draw</w:t>
-      </w:r>
-      <w:proofErr w:type="spellEnd"/>
-      <w:r>
-        <w:t xml:space="preserve"> sont inspirés par </w:t>
+        <w:t xml:space="preserve">Les fonctions load et draw sont inspirés par </w:t>
       </w:r>
       <w:hyperlink r:id="rId25">
         <w:r>
@@ -6544,29 +6095,13 @@
         <w:t>résumé</w:t>
       </w:r>
       <w:r>
-        <w:t xml:space="preserve">, ces fonctions sont responsables de la localisation (sur un </w:t>
-      </w:r>
-      <w:proofErr w:type="spellStart"/>
-      <w:r>
-        <w:t>TileSet</w:t>
-      </w:r>
-      <w:proofErr w:type="spellEnd"/>
-      <w:r>
-        <w:t xml:space="preserve">) </w:t>
+        <w:t xml:space="preserve">, ces fonctions sont responsables de la localisation (sur un TileSet) </w:t>
       </w:r>
       <w:r>
         <w:t>des</w:t>
       </w:r>
       <w:r>
-        <w:t xml:space="preserve"> textures correspondant à chaque </w:t>
-      </w:r>
-      <w:proofErr w:type="spellStart"/>
-      <w:r>
-        <w:t>Tile</w:t>
-      </w:r>
-      <w:proofErr w:type="spellEnd"/>
-      <w:r>
-        <w:t>.</w:t>
+        <w:t xml:space="preserve"> textures correspondant à chaque Tile.</w:t>
       </w:r>
     </w:p>
     <w:p>
@@ -6656,24 +6191,16 @@
           <w:b/>
         </w:rPr>
       </w:pPr>
-      <w:bookmarkStart w:id="19" w:name="_heading=h.idxg4eow3b9k" w:colFirst="0" w:colLast="0"/>
-      <w:bookmarkStart w:id="20" w:name="_Toc23968099"/>
-      <w:bookmarkEnd w:id="19"/>
+      <w:bookmarkStart w:id="20" w:name="_heading=h.idxg4eow3b9k" w:colFirst="0" w:colLast="0"/>
+      <w:bookmarkStart w:id="21" w:name="_Toc25174808"/>
+      <w:bookmarkEnd w:id="20"/>
       <w:r>
         <w:rPr>
           <w:b/>
         </w:rPr>
-        <w:t xml:space="preserve">3.2.3 </w:t>
-      </w:r>
-      <w:proofErr w:type="spellStart"/>
-      <w:r>
-        <w:rPr>
-          <w:b/>
-        </w:rPr>
-        <w:t>TileSet</w:t>
-      </w:r>
-      <w:bookmarkEnd w:id="20"/>
-      <w:proofErr w:type="spellEnd"/>
+        <w:t>3.2.3 TileSet</w:t>
+      </w:r>
+      <w:bookmarkEnd w:id="21"/>
     </w:p>
     <w:p/>
     <w:p>
@@ -6688,82 +6215,32 @@
       <w:r>
         <w:t xml:space="preserve">permet d’identifier les ressources </w:t>
       </w:r>
-      <w:proofErr w:type="spellStart"/>
-      <w:r>
-        <w:t>TileSet</w:t>
-      </w:r>
-      <w:proofErr w:type="spellEnd"/>
-      <w:r>
-        <w:t xml:space="preserve"> correspondant pour chaque </w:t>
-      </w:r>
-      <w:proofErr w:type="spellStart"/>
-      <w:r>
-        <w:t>TileSetID</w:t>
-      </w:r>
-      <w:proofErr w:type="spellEnd"/>
-      <w:r>
-        <w:t xml:space="preserve"> (chaque type de </w:t>
-      </w:r>
-      <w:proofErr w:type="spellStart"/>
-      <w:r>
-        <w:t>TileSet</w:t>
-      </w:r>
-      <w:proofErr w:type="spellEnd"/>
-      <w:r>
-        <w:t>).</w:t>
+      <w:r>
+        <w:t>TileSet correspondant pour chaque TileSetID (chaque type de TileSet).</w:t>
       </w:r>
       <w:r>
         <w:t xml:space="preserve"> </w:t>
       </w:r>
-      <w:proofErr w:type="spellStart"/>
-      <w:r>
-        <w:t>CellWidth</w:t>
-      </w:r>
-      <w:proofErr w:type="spellEnd"/>
-      <w:r>
-        <w:t xml:space="preserve"> et </w:t>
-      </w:r>
-      <w:proofErr w:type="spellStart"/>
-      <w:r>
-        <w:t>cellHeight</w:t>
-      </w:r>
-      <w:proofErr w:type="spellEnd"/>
+      <w:r>
+        <w:t xml:space="preserve">CellWidth et cellHeight </w:t>
+      </w:r>
+      <w:r>
+        <w:t xml:space="preserve">définissent </w:t>
+      </w:r>
+      <w:r>
+        <w:t xml:space="preserve">les dimensions de chaque Tile. Dans notre cas, on préfère 32x32 pixels pour chaque tuile mais </w:t>
+      </w:r>
+      <w:r>
+        <w:t>cela peut être amener à changer</w:t>
+      </w:r>
+      <w:r>
+        <w:t xml:space="preserve"> dynamiquement.</w:t>
+      </w:r>
       <w:r>
         <w:t xml:space="preserve"> </w:t>
       </w:r>
       <w:r>
-        <w:t xml:space="preserve">définissent </w:t>
-      </w:r>
-      <w:r>
-        <w:t xml:space="preserve">les dimensions de chaque </w:t>
-      </w:r>
-      <w:proofErr w:type="spellStart"/>
-      <w:r>
-        <w:t>Tile</w:t>
-      </w:r>
-      <w:proofErr w:type="spellEnd"/>
-      <w:r>
-        <w:t xml:space="preserve">. Dans notre cas, on préfère 32x32 pixels pour chaque tuile mais </w:t>
-      </w:r>
-      <w:r>
-        <w:t>cela peut être amener à changer</w:t>
-      </w:r>
-      <w:r>
-        <w:t xml:space="preserve"> dynamiquement.</w:t>
-      </w:r>
-      <w:r>
-        <w:t xml:space="preserve"> </w:t>
-      </w:r>
-      <w:r>
-        <w:t xml:space="preserve">Dans le constructeur, on passe un </w:t>
-      </w:r>
-      <w:proofErr w:type="spellStart"/>
-      <w:r>
-        <w:t>TileSetID</w:t>
-      </w:r>
-      <w:proofErr w:type="spellEnd"/>
-      <w:r>
-        <w:t xml:space="preserve"> </w:t>
+        <w:t xml:space="preserve">Dans le constructeur, on passe un TileSetID </w:t>
       </w:r>
       <w:r>
         <w:t xml:space="preserve">pour choisir </w:t>
@@ -6994,78 +6471,60 @@
           <w:szCs w:val="18"/>
           <w:lang w:val="en-US"/>
         </w:rPr>
-        <w:t xml:space="preserve">FIGURE 15 - </w:t>
-      </w:r>
-      <w:proofErr w:type="spellStart"/>
+        <w:t xml:space="preserve">FIGURE 15 - TileSet Class </w:t>
+      </w:r>
       <w:r>
         <w:rPr>
           <w:sz w:val="18"/>
           <w:szCs w:val="18"/>
           <w:lang w:val="en-US"/>
         </w:rPr>
-        <w:t>TileSet</w:t>
-      </w:r>
-      <w:proofErr w:type="spellEnd"/>
+        <w:t xml:space="preserve">and </w:t>
+      </w:r>
       <w:r>
         <w:rPr>
           <w:sz w:val="18"/>
           <w:szCs w:val="18"/>
           <w:lang w:val="en-US"/>
         </w:rPr>
-        <w:t xml:space="preserve"> Class </w:t>
-      </w:r>
-      <w:r>
+        <w:t>enumeration</w:t>
+      </w:r>
+    </w:p>
+    <w:p>
+      <w:pPr>
+        <w:widowControl w:val="0"/>
+        <w:spacing w:after="119" w:line="240" w:lineRule="auto"/>
+        <w:ind w:left="227"/>
         <w:rPr>
           <w:sz w:val="18"/>
           <w:szCs w:val="18"/>
           <w:lang w:val="en-US"/>
         </w:rPr>
-        <w:t xml:space="preserve">and </w:t>
-      </w:r>
-      <w:r>
+      </w:pPr>
+    </w:p>
+    <w:p>
+      <w:pPr>
+        <w:widowControl w:val="0"/>
+        <w:spacing w:after="119" w:line="240" w:lineRule="auto"/>
+        <w:ind w:left="227"/>
         <w:rPr>
           <w:sz w:val="18"/>
           <w:szCs w:val="18"/>
           <w:lang w:val="en-US"/>
         </w:rPr>
-        <w:t>enumeration</w:t>
-      </w:r>
-    </w:p>
-    <w:p>
-      <w:pPr>
-        <w:widowControl w:val="0"/>
-        <w:spacing w:after="119" w:line="240" w:lineRule="auto"/>
-        <w:ind w:left="227"/>
-        <w:rPr>
-          <w:sz w:val="18"/>
-          <w:szCs w:val="18"/>
-          <w:lang w:val="en-US"/>
-        </w:rPr>
-      </w:pPr>
-    </w:p>
-    <w:p>
-      <w:pPr>
-        <w:widowControl w:val="0"/>
-        <w:spacing w:after="119" w:line="240" w:lineRule="auto"/>
-        <w:ind w:left="227"/>
-        <w:rPr>
-          <w:sz w:val="18"/>
-          <w:szCs w:val="18"/>
-          <w:lang w:val="en-US"/>
-        </w:rPr>
       </w:pPr>
       <w:r>
         <w:rPr>
           <w:noProof/>
         </w:rPr>
         <w:drawing>
-          <wp:anchor distT="0" distB="0" distL="114300" distR="114300" simplePos="0" relativeHeight="251669504" behindDoc="1" locked="0" layoutInCell="1" allowOverlap="1" wp14:anchorId="0668151B" wp14:editId="3BFD3F1D">
+          <wp:anchor distT="0" distB="0" distL="114300" distR="114300" simplePos="0" relativeHeight="251666432" behindDoc="1" locked="0" layoutInCell="1" allowOverlap="1" wp14:anchorId="54B8CB95" wp14:editId="35EB782C">
             <wp:simplePos x="0" y="0"/>
-            <wp:positionH relativeFrom="margin">
-              <wp:align>right</wp:align>
+            <wp:positionH relativeFrom="column">
+              <wp:posOffset>142875</wp:posOffset>
             </wp:positionH>
             <wp:positionV relativeFrom="paragraph">
-              <wp:posOffset>94615</wp:posOffset>
+              <wp:posOffset>-2222</wp:posOffset>
             </wp:positionV>
             <wp:extent cx="8860790" cy="3527425"/>
             <wp:effectExtent l="0" t="0" r="0" b="0"/>
@@ -7361,36 +6820,8 @@
           <w:szCs w:val="18"/>
           <w:lang w:val="fr-FR"/>
         </w:rPr>
-        <w:t xml:space="preserve">FIGURE 16 – </w:t>
-      </w:r>
-      <w:proofErr w:type="spellStart"/>
-      <w:r>
-        <w:rPr>
-          <w:sz w:val="18"/>
-          <w:szCs w:val="18"/>
-          <w:lang w:val="fr-FR"/>
-        </w:rPr>
-        <w:t>Render</w:t>
-      </w:r>
-      <w:proofErr w:type="spellEnd"/>
-      <w:r>
-        <w:rPr>
-          <w:sz w:val="18"/>
-          <w:szCs w:val="18"/>
-          <w:lang w:val="fr-FR"/>
-        </w:rPr>
-        <w:t xml:space="preserve"> </w:t>
-      </w:r>
-      <w:proofErr w:type="spellStart"/>
-      <w:r>
-        <w:rPr>
-          <w:sz w:val="18"/>
-          <w:szCs w:val="18"/>
-          <w:lang w:val="fr-FR"/>
-        </w:rPr>
-        <w:t>diagram</w:t>
-      </w:r>
-      <w:proofErr w:type="spellEnd"/>
+        <w:t>FIGURE 16 – Render diagram</w:t>
+      </w:r>
     </w:p>
     <w:p>
       <w:pPr>
@@ -7479,7 +6910,7 @@
           <w:bCs/>
         </w:rPr>
       </w:pPr>
-      <w:bookmarkStart w:id="21" w:name="_Toc23968100"/>
+      <w:bookmarkStart w:id="22" w:name="_Toc25174809"/>
       <w:r>
         <w:rPr>
           <w:b/>
@@ -7523,7 +6954,7 @@
         </w:rPr>
         <w:t xml:space="preserve"> d’états et moteur de jeu</w:t>
       </w:r>
-      <w:bookmarkEnd w:id="21"/>
+      <w:bookmarkEnd w:id="22"/>
     </w:p>
     <w:p>
       <w:pPr>
@@ -7549,7 +6980,7 @@
           <w:lang w:val="fr-FR"/>
         </w:rPr>
       </w:pPr>
-      <w:bookmarkStart w:id="22" w:name="_Toc23968101"/>
+      <w:bookmarkStart w:id="23" w:name="_Toc25174810"/>
       <w:r>
         <w:rPr>
           <w:b/>
@@ -7590,7 +7021,7 @@
         </w:rPr>
         <w:t>s</w:t>
       </w:r>
-      <w:bookmarkEnd w:id="22"/>
+      <w:bookmarkEnd w:id="23"/>
     </w:p>
     <w:p>
       <w:pPr>
@@ -7807,7 +7238,7 @@
           <w:lang w:val="fr-FR"/>
         </w:rPr>
       </w:pPr>
-      <w:bookmarkStart w:id="23" w:name="_Toc23968102"/>
+      <w:bookmarkStart w:id="24" w:name="_Toc25174811"/>
       <w:r>
         <w:rPr>
           <w:b/>
@@ -7817,7 +7248,7 @@
         </w:rPr>
         <w:t>4.1.1 Commandes de sélection</w:t>
       </w:r>
-      <w:bookmarkEnd w:id="23"/>
+      <w:bookmarkEnd w:id="24"/>
     </w:p>
     <w:p>
       <w:pPr>
@@ -7875,7 +7306,7 @@
           <w:lang w:val="fr-FR"/>
         </w:rPr>
       </w:pPr>
-      <w:bookmarkStart w:id="24" w:name="_Toc23968103"/>
+      <w:bookmarkStart w:id="25" w:name="_Toc25174812"/>
       <w:r>
         <w:rPr>
           <w:b/>
@@ -7930,7 +7361,7 @@
         </w:rPr>
         <w:t xml:space="preserve"> de déplacement</w:t>
       </w:r>
-      <w:bookmarkEnd w:id="24"/>
+      <w:bookmarkEnd w:id="25"/>
     </w:p>
     <w:p>
       <w:pPr>
@@ -8272,7 +7703,7 @@
           <w:lang w:val="fr-FR"/>
         </w:rPr>
       </w:pPr>
-      <w:bookmarkStart w:id="25" w:name="_Toc23968104"/>
+      <w:bookmarkStart w:id="26" w:name="_Toc25174813"/>
       <w:r>
         <w:rPr>
           <w:b/>
@@ -8301,7 +7732,7 @@
         </w:rPr>
         <w:t xml:space="preserve"> Commandes d’attaque</w:t>
       </w:r>
-      <w:bookmarkEnd w:id="25"/>
+      <w:bookmarkEnd w:id="26"/>
     </w:p>
     <w:p>
       <w:pPr>
@@ -8396,7 +7827,7 @@
           <w:lang w:val="fr-FR"/>
         </w:rPr>
       </w:pPr>
-      <w:bookmarkStart w:id="26" w:name="_Toc23968105"/>
+      <w:bookmarkStart w:id="27" w:name="_Toc25174814"/>
       <w:r>
         <w:rPr>
           <w:b/>
@@ -8413,7 +7844,7 @@
         </w:rPr>
         <w:t>Changements autonomes</w:t>
       </w:r>
-      <w:bookmarkEnd w:id="26"/>
+      <w:bookmarkEnd w:id="27"/>
     </w:p>
     <w:p>
       <w:pPr>
@@ -8602,7 +8033,7 @@
           <w:lang w:val="fr-FR"/>
         </w:rPr>
       </w:pPr>
-      <w:bookmarkStart w:id="27" w:name="_Toc23968106"/>
+      <w:bookmarkStart w:id="28" w:name="_Toc25174815"/>
       <w:r>
         <w:rPr>
           <w:b/>
@@ -8635,7 +8066,7 @@
         </w:rPr>
         <w:t>Conception logicielle</w:t>
       </w:r>
-      <w:bookmarkEnd w:id="27"/>
+      <w:bookmarkEnd w:id="28"/>
     </w:p>
     <w:p>
       <w:pPr>
@@ -8758,21 +8189,7 @@
         <w:rPr>
           <w:lang w:val="fr-FR"/>
         </w:rPr>
-        <w:t xml:space="preserve"> </w:t>
-      </w:r>
-      <w:proofErr w:type="spellStart"/>
-      <w:r>
-        <w:rPr>
-          <w:lang w:val="fr-FR"/>
-        </w:rPr>
-        <w:t>CommandId</w:t>
-      </w:r>
-      <w:proofErr w:type="spellEnd"/>
-      <w:r>
-        <w:rPr>
-          <w:lang w:val="fr-FR"/>
-        </w:rPr>
-        <w:t xml:space="preserve"> pour identifier </w:t>
+        <w:t xml:space="preserve"> CommandId pour identifier </w:t>
       </w:r>
       <w:r>
         <w:rPr>
@@ -8812,39 +8229,17 @@
         </w:rPr>
         <w:t xml:space="preserve">La classe </w:t>
       </w:r>
-      <w:proofErr w:type="spellStart"/>
-      <w:r>
-        <w:rPr>
-          <w:lang w:val="fr-FR"/>
-        </w:rPr>
-        <w:t>SelectedCharacterCommand</w:t>
-      </w:r>
-      <w:proofErr w:type="spellEnd"/>
-      <w:r>
-        <w:rPr>
-          <w:lang w:val="fr-FR"/>
-        </w:rPr>
-        <w:t xml:space="preserve"> permet de savoir quel personnage</w:t>
-      </w:r>
-      <w:r>
-        <w:rPr>
-          <w:lang w:val="fr-FR"/>
-        </w:rPr>
-        <w:t xml:space="preserve"> est </w:t>
-      </w:r>
-      <w:proofErr w:type="spellStart"/>
-      <w:r>
-        <w:rPr>
-          <w:lang w:val="fr-FR"/>
-        </w:rPr>
-        <w:t>selectionné</w:t>
-      </w:r>
-      <w:proofErr w:type="spellEnd"/>
-      <w:r>
-        <w:rPr>
-          <w:lang w:val="fr-FR"/>
-        </w:rPr>
-        <w:t>.</w:t>
+      <w:r>
+        <w:rPr>
+          <w:lang w:val="fr-FR"/>
+        </w:rPr>
+        <w:t>SelectedCharacterCommand permet de savoir quel personnage</w:t>
+      </w:r>
+      <w:r>
+        <w:rPr>
+          <w:lang w:val="fr-FR"/>
+        </w:rPr>
+        <w:t xml:space="preserve"> est selectionné.</w:t>
       </w:r>
       <w:r>
         <w:rPr>
@@ -8888,42 +8283,12 @@
         <w:rPr>
           <w:lang w:val="fr-FR"/>
         </w:rPr>
-        <w:t xml:space="preserve">a classe </w:t>
-      </w:r>
-      <w:proofErr w:type="spellStart"/>
-      <w:r>
-        <w:rPr>
-          <w:lang w:val="fr-FR"/>
-        </w:rPr>
-        <w:t>AttackCommand</w:t>
-      </w:r>
-      <w:proofErr w:type="spellEnd"/>
-      <w:r>
-        <w:rPr>
-          <w:lang w:val="fr-FR"/>
-        </w:rPr>
-        <w:t xml:space="preserve"> correspond à l’attaque d’un personnage et la classe </w:t>
-      </w:r>
-      <w:proofErr w:type="spellStart"/>
-      <w:r>
-        <w:rPr>
-          <w:lang w:val="fr-FR"/>
-        </w:rPr>
-        <w:t>MoveCommand</w:t>
-      </w:r>
-      <w:proofErr w:type="spellEnd"/>
-      <w:r>
-        <w:rPr>
-          <w:lang w:val="fr-FR"/>
-        </w:rPr>
-        <w:t xml:space="preserve"> représente le déplacement d’un personnage. Ces deux classes héritent de Command.</w:t>
-      </w:r>
-    </w:p>
-    <w:p>
-      <w:pPr>
-        <w:widowControl w:val="0"/>
-        <w:spacing w:after="119" w:line="360" w:lineRule="auto"/>
-        <w:jc w:val="both"/>
+        <w:t>a classe AttackCommand correspond à l’attaque d’un personnage et la classe MoveCommand représente le déplacement d’un personnage. Ces deux classes héritent de Command.</w:t>
+      </w:r>
+    </w:p>
+    <w:p>
+      <w:pPr>
+        <w:pStyle w:val="Paragraphedeliste"/>
         <w:rPr>
           <w:lang w:val="fr-FR"/>
         </w:rPr>
@@ -8948,67 +8313,30 @@
           <w:lang w:val="fr-FR"/>
         </w:rPr>
         <w:lastRenderedPageBreak/>
-        <w:t>La classe</w:t>
-      </w:r>
-      <w:r>
-        <w:rPr>
-          <w:lang w:val="fr-FR"/>
-        </w:rPr>
-        <w:t xml:space="preserve"> </w:t>
-      </w:r>
-      <w:proofErr w:type="spellStart"/>
-      <w:r>
-        <w:rPr>
-          <w:lang w:val="fr-FR"/>
-        </w:rPr>
-        <w:t>CheckWinnerCommand</w:t>
-      </w:r>
-      <w:proofErr w:type="spellEnd"/>
-      <w:r>
-        <w:rPr>
-          <w:lang w:val="fr-FR"/>
-        </w:rPr>
-        <w:t xml:space="preserve"> permet de savoir le joueur gagnant</w:t>
-      </w:r>
-      <w:r>
-        <w:rPr>
-          <w:lang w:val="fr-FR"/>
-        </w:rPr>
-        <w:t xml:space="preserve"> et la classe </w:t>
-      </w:r>
-      <w:proofErr w:type="spellStart"/>
-      <w:r>
-        <w:rPr>
-          <w:lang w:val="fr-FR"/>
-        </w:rPr>
-        <w:t>FinishTurnCommand</w:t>
-      </w:r>
-      <w:proofErr w:type="spellEnd"/>
-      <w:r>
-        <w:rPr>
-          <w:lang w:val="fr-FR"/>
-        </w:rPr>
-        <w:t xml:space="preserve"> permet</w:t>
-      </w:r>
-      <w:r>
-        <w:rPr>
-          <w:lang w:val="fr-FR"/>
-        </w:rPr>
-        <w:t xml:space="preserve"> la fin d’un tour</w:t>
-      </w:r>
-      <w:r>
-        <w:rPr>
-          <w:lang w:val="fr-FR"/>
-        </w:rPr>
-        <w:t>.</w:t>
+        <w:t>La classe Update</w:t>
+      </w:r>
+      <w:r>
+        <w:rPr>
+          <w:lang w:val="fr-FR"/>
+        </w:rPr>
+        <w:t>HudCommand permet</w:t>
+      </w:r>
+      <w:r>
+        <w:rPr>
+          <w:lang w:val="fr-FR"/>
+        </w:rPr>
+        <w:t>tra de mettre à jour les informations du jeu</w:t>
+      </w:r>
+      <w:r>
+        <w:rPr>
+          <w:lang w:val="fr-FR"/>
+        </w:rPr>
+        <w:t xml:space="preserve"> en dehors du terrain.</w:t>
       </w:r>
     </w:p>
     <w:p>
       <w:pPr>
         <w:pStyle w:val="Paragraphedeliste"/>
-        <w:widowControl w:val="0"/>
-        <w:spacing w:after="119" w:line="360" w:lineRule="auto"/>
-        <w:jc w:val="both"/>
         <w:rPr>
           <w:lang w:val="fr-FR"/>
         </w:rPr>
@@ -9032,68 +8360,100 @@
         <w:rPr>
           <w:lang w:val="fr-FR"/>
         </w:rPr>
+        <w:t>La classe</w:t>
+      </w:r>
+      <w:r>
+        <w:rPr>
+          <w:lang w:val="fr-FR"/>
+        </w:rPr>
+        <w:t xml:space="preserve"> CheckWinnerCommand</w:t>
+      </w:r>
+      <w:r>
+        <w:rPr>
+          <w:lang w:val="fr-FR"/>
+        </w:rPr>
+        <w:t xml:space="preserve"> permet de savoir le joueur gagnant</w:t>
+      </w:r>
+      <w:r>
+        <w:rPr>
+          <w:lang w:val="fr-FR"/>
+        </w:rPr>
+        <w:t xml:space="preserve"> et la classe FinishTurnCommand</w:t>
+      </w:r>
+      <w:r>
+        <w:rPr>
+          <w:lang w:val="fr-FR"/>
+        </w:rPr>
+        <w:t xml:space="preserve"> permet</w:t>
+      </w:r>
+      <w:r>
+        <w:rPr>
+          <w:lang w:val="fr-FR"/>
+        </w:rPr>
+        <w:t xml:space="preserve"> la fin d’un tour</w:t>
+      </w:r>
+      <w:r>
+        <w:rPr>
+          <w:lang w:val="fr-FR"/>
+        </w:rPr>
+        <w:t>.</w:t>
+      </w:r>
+    </w:p>
+    <w:p>
+      <w:pPr>
+        <w:pStyle w:val="Paragraphedeliste"/>
+        <w:widowControl w:val="0"/>
+        <w:spacing w:after="119" w:line="360" w:lineRule="auto"/>
+        <w:jc w:val="both"/>
+        <w:rPr>
+          <w:lang w:val="fr-FR"/>
+        </w:rPr>
+      </w:pPr>
+    </w:p>
+    <w:p>
+      <w:pPr>
+        <w:pStyle w:val="Paragraphedeliste"/>
+        <w:widowControl w:val="0"/>
+        <w:numPr>
+          <w:ilvl w:val="0"/>
+          <w:numId w:val="23"/>
+        </w:numPr>
+        <w:spacing w:after="119" w:line="360" w:lineRule="auto"/>
+        <w:jc w:val="both"/>
+        <w:rPr>
+          <w:lang w:val="fr-FR"/>
+        </w:rPr>
+      </w:pPr>
+      <w:r>
+        <w:rPr>
+          <w:lang w:val="fr-FR"/>
+        </w:rPr>
         <w:t>La classe Engine est le</w:t>
       </w:r>
       <w:r>
         <w:rPr>
           <w:lang w:val="fr-FR"/>
         </w:rPr>
+        <w:t xml:space="preserve"> coeur du moteur. Elle stocke les commandes dans une std::map avec</w:t>
+      </w:r>
+      <w:r>
+        <w:rPr>
+          <w:lang w:val="fr-FR"/>
+        </w:rPr>
+        <w:t xml:space="preserve"> une</w:t>
+      </w:r>
+      <w:r>
+        <w:rPr>
+          <w:lang w:val="fr-FR"/>
+        </w:rPr>
+        <w:t xml:space="preserve"> clé entière.</w:t>
+      </w:r>
+      <w:r>
+        <w:rPr>
+          <w:lang w:val="fr-FR"/>
+        </w:rPr>
         <w:t xml:space="preserve"> </w:t>
       </w:r>
-      <w:proofErr w:type="spellStart"/>
-      <w:r>
-        <w:rPr>
-          <w:lang w:val="fr-FR"/>
-        </w:rPr>
-        <w:t>coeur</w:t>
-      </w:r>
-      <w:proofErr w:type="spellEnd"/>
-      <w:r>
-        <w:rPr>
-          <w:lang w:val="fr-FR"/>
-        </w:rPr>
-        <w:t xml:space="preserve"> du moteur. Elle stocke les commandes dans une </w:t>
-      </w:r>
-      <w:proofErr w:type="gramStart"/>
-      <w:r>
-        <w:rPr>
-          <w:lang w:val="fr-FR"/>
-        </w:rPr>
-        <w:t>std::</w:t>
-      </w:r>
-      <w:proofErr w:type="spellStart"/>
-      <w:proofErr w:type="gramEnd"/>
-      <w:r>
-        <w:rPr>
-          <w:lang w:val="fr-FR"/>
-        </w:rPr>
-        <w:t>map</w:t>
-      </w:r>
-      <w:proofErr w:type="spellEnd"/>
-      <w:r>
-        <w:rPr>
-          <w:lang w:val="fr-FR"/>
-        </w:rPr>
-        <w:t xml:space="preserve"> avec</w:t>
-      </w:r>
-      <w:r>
-        <w:rPr>
-          <w:lang w:val="fr-FR"/>
-        </w:rPr>
-        <w:t xml:space="preserve"> une</w:t>
-      </w:r>
-      <w:r>
-        <w:rPr>
-          <w:lang w:val="fr-FR"/>
-        </w:rPr>
-        <w:t xml:space="preserve"> clé entière.</w:t>
-      </w:r>
-      <w:r>
-        <w:rPr>
-          <w:lang w:val="fr-FR"/>
-        </w:rPr>
-        <w:t xml:space="preserve"> </w:t>
-      </w:r>
       <w:r>
         <w:rPr>
           <w:lang w:val="fr-FR"/>
@@ -9122,49 +8482,7 @@
         <w:rPr>
           <w:lang w:val="fr-FR"/>
         </w:rPr>
-        <w:t xml:space="preserve"> démarre, </w:t>
-      </w:r>
-      <w:proofErr w:type="spellStart"/>
-      <w:r>
-        <w:rPr>
-          <w:lang w:val="fr-FR"/>
-        </w:rPr>
-        <w:t>ie</w:t>
-      </w:r>
-      <w:proofErr w:type="spellEnd"/>
-      <w:r>
-        <w:rPr>
-          <w:lang w:val="fr-FR"/>
-        </w:rPr>
-        <w:t xml:space="preserve"> lorsqu’on a appelé la méthode </w:t>
-      </w:r>
-      <w:proofErr w:type="gramStart"/>
-      <w:r>
-        <w:rPr>
-          <w:lang w:val="fr-FR"/>
-        </w:rPr>
-        <w:t>update(</w:t>
-      </w:r>
-      <w:proofErr w:type="gramEnd"/>
-      <w:r>
-        <w:rPr>
-          <w:lang w:val="fr-FR"/>
-        </w:rPr>
-        <w:t xml:space="preserve">) après un temps suffisant, le moteur appelle la méthode </w:t>
-      </w:r>
-      <w:proofErr w:type="spellStart"/>
-      <w:r>
-        <w:rPr>
-          <w:lang w:val="fr-FR"/>
-        </w:rPr>
-        <w:t>execute</w:t>
-      </w:r>
-      <w:proofErr w:type="spellEnd"/>
-      <w:r>
-        <w:rPr>
-          <w:lang w:val="fr-FR"/>
-        </w:rPr>
-        <w:t>() de chaque commande, incrémente l</w:t>
+        <w:t xml:space="preserve"> démarre, ie lorsqu’on a appelé la méthode update() après un temps suffisant, le moteur appelle la méthode execute() de chaque commande, incrémente l</w:t>
       </w:r>
       <w:r>
         <w:rPr>
@@ -9238,8 +8556,15 @@
           <w:lang w:val="fr-FR"/>
         </w:rPr>
       </w:pPr>
-      <w:bookmarkStart w:id="28" w:name="_GoBack"/>
-      <w:bookmarkEnd w:id="28"/>
+    </w:p>
+    <w:p>
+      <w:pPr>
+        <w:widowControl w:val="0"/>
+        <w:spacing w:after="119" w:line="240" w:lineRule="auto"/>
+        <w:rPr>
+          <w:lang w:val="fr-FR"/>
+        </w:rPr>
+      </w:pPr>
     </w:p>
     <w:p>
       <w:pPr>
@@ -9254,18 +8579,18 @@
           <w:noProof/>
         </w:rPr>
         <w:drawing>
-          <wp:anchor distT="0" distB="0" distL="114300" distR="114300" simplePos="0" relativeHeight="251672576" behindDoc="1" locked="0" layoutInCell="1" allowOverlap="1" wp14:anchorId="54C2F67C" wp14:editId="5E60B1B7">
+          <wp:anchor distT="0" distB="0" distL="114300" distR="114300" simplePos="0" relativeHeight="251667456" behindDoc="1" locked="0" layoutInCell="1" allowOverlap="1" wp14:anchorId="532AE17B" wp14:editId="2B28F5D3">
             <wp:simplePos x="0" y="0"/>
-            <wp:positionH relativeFrom="column">
-              <wp:posOffset>0</wp:posOffset>
+            <wp:positionH relativeFrom="margin">
+              <wp:align>center</wp:align>
             </wp:positionH>
             <wp:positionV relativeFrom="paragraph">
-              <wp:posOffset>1905</wp:posOffset>
+              <wp:posOffset>117157</wp:posOffset>
             </wp:positionV>
-            <wp:extent cx="8860790" cy="3742055"/>
-            <wp:effectExtent l="0" t="0" r="0" b="0"/>
+            <wp:extent cx="9903546" cy="3576320"/>
+            <wp:effectExtent l="0" t="0" r="2540" b="5080"/>
             <wp:wrapNone/>
-            <wp:docPr id="17" name="Image 17"/>
+            <wp:docPr id="16" name="Image 16"/>
             <wp:cNvGraphicFramePr>
               <a:graphicFrameLocks xmlns:a="http://schemas.openxmlformats.org/drawingml/2006/main" noChangeAspect="1"/>
             </wp:cNvGraphicFramePr>
@@ -9273,7 +8598,7 @@
               <a:graphicData uri="http://schemas.openxmlformats.org/drawingml/2006/picture">
                 <pic:pic xmlns:pic="http://schemas.openxmlformats.org/drawingml/2006/picture">
                   <pic:nvPicPr>
-                    <pic:cNvPr id="0" name="Picture 1"/>
+                    <pic:cNvPr id="0" name="Picture 5"/>
                     <pic:cNvPicPr>
                       <a:picLocks noChangeAspect="1" noChangeArrowheads="1"/>
                     </pic:cNvPicPr>
@@ -9294,7 +8619,7 @@
                   <pic:spPr bwMode="auto">
                     <a:xfrm>
                       <a:off x="0" y="0"/>
-                      <a:ext cx="8860790" cy="3742055"/>
+                      <a:ext cx="9903546" cy="3576320"/>
                     </a:xfrm>
                     <a:prstGeom prst="rect">
                       <a:avLst/>
@@ -9307,6 +8632,12 @@
                 </pic:pic>
               </a:graphicData>
             </a:graphic>
+            <wp14:sizeRelH relativeFrom="margin">
+              <wp14:pctWidth>0</wp14:pctWidth>
+            </wp14:sizeRelH>
+            <wp14:sizeRelV relativeFrom="margin">
+              <wp14:pctHeight>0</wp14:pctHeight>
+            </wp14:sizeRelV>
           </wp:anchor>
         </w:drawing>
       </w:r>
@@ -9442,24 +8773,6 @@
         <w:widowControl w:val="0"/>
         <w:spacing w:after="119" w:line="240" w:lineRule="auto"/>
         <w:rPr>
-          <w:lang w:val="fr-FR"/>
-        </w:rPr>
-      </w:pPr>
-    </w:p>
-    <w:p>
-      <w:pPr>
-        <w:widowControl w:val="0"/>
-        <w:spacing w:after="119" w:line="240" w:lineRule="auto"/>
-        <w:rPr>
-          <w:lang w:val="fr-FR"/>
-        </w:rPr>
-      </w:pPr>
-    </w:p>
-    <w:p>
-      <w:pPr>
-        <w:widowControl w:val="0"/>
-        <w:spacing w:after="119" w:line="240" w:lineRule="auto"/>
-        <w:rPr>
           <w:sz w:val="18"/>
           <w:szCs w:val="18"/>
           <w:lang w:val="fr-FR"/>
@@ -9477,6 +8790,18 @@
           <w:lang w:val="fr-FR"/>
         </w:rPr>
       </w:pPr>
+    </w:p>
+    <w:p>
+      <w:pPr>
+        <w:widowControl w:val="0"/>
+        <w:spacing w:after="119" w:line="240" w:lineRule="auto"/>
+        <w:ind w:left="5760"/>
+        <w:rPr>
+          <w:sz w:val="18"/>
+          <w:szCs w:val="18"/>
+          <w:lang w:val="fr-FR"/>
+        </w:rPr>
+      </w:pPr>
       <w:r>
         <w:rPr>
           <w:sz w:val="18"/>
@@ -9515,33 +8840,990 @@
           <w:szCs w:val="18"/>
           <w:lang w:val="fr-FR"/>
         </w:rPr>
+        <w:t xml:space="preserve"> diagram</w:t>
+      </w:r>
+    </w:p>
+    <w:p>
+      <w:pPr>
+        <w:widowControl w:val="0"/>
+        <w:spacing w:after="119" w:line="240" w:lineRule="auto"/>
+        <w:rPr>
+          <w:lang w:val="fr-FR"/>
+        </w:rPr>
+      </w:pPr>
+    </w:p>
+    <w:p>
+      <w:pPr>
+        <w:widowControl w:val="0"/>
+        <w:spacing w:after="119" w:line="240" w:lineRule="auto"/>
+        <w:rPr>
+          <w:lang w:val="fr-FR"/>
+        </w:rPr>
+        <w:sectPr>
+          <w:headerReference w:type="first" r:id="rId34"/>
+          <w:footerReference w:type="first" r:id="rId35"/>
+          <w:pgSz w:w="16834" w:h="11909" w:orient="landscape" w:code="9"/>
+          <w:pgMar w:top="1440" w:right="1440" w:bottom="1440" w:left="1440" w:header="720" w:footer="720" w:gutter="0"/>
+          <w:pgNumType w:start="0"/>
+          <w:cols w:space="720"/>
+          <w:titlePg/>
+        </w:sectPr>
+      </w:pPr>
+    </w:p>
+    <w:p>
+      <w:pPr>
+        <w:pStyle w:val="Titre1"/>
+        <w:rPr>
+          <w:b/>
+          <w:bCs/>
+        </w:rPr>
+      </w:pPr>
+      <w:bookmarkStart w:id="29" w:name="_Toc25174816"/>
+      <w:r>
+        <w:rPr>
+          <w:b/>
+          <w:bCs/>
+        </w:rPr>
+        <w:lastRenderedPageBreak/>
+        <w:t>5</w:t>
+      </w:r>
+      <w:r>
+        <w:rPr>
+          <w:b/>
+          <w:bCs/>
+        </w:rPr>
+        <w:t>.</w:t>
+      </w:r>
+      <w:r>
+        <w:rPr>
+          <w:b/>
+          <w:bCs/>
+        </w:rPr>
+        <w:t xml:space="preserve"> Intelligence </w:t>
+      </w:r>
+      <w:r>
+        <w:rPr>
+          <w:b/>
+          <w:bCs/>
+        </w:rPr>
+        <w:t>Artificielle</w:t>
+      </w:r>
+      <w:bookmarkEnd w:id="29"/>
+    </w:p>
+    <w:p>
+      <w:pPr>
+        <w:pBdr>
+          <w:bottom w:val="single" w:sz="6" w:space="1" w:color="auto"/>
+        </w:pBdr>
+      </w:pPr>
+    </w:p>
+    <w:p/>
+    <w:p>
+      <w:pPr>
+        <w:pStyle w:val="Titre2"/>
+        <w:rPr>
+          <w:b/>
+          <w:bCs/>
+        </w:rPr>
+      </w:pPr>
+      <w:bookmarkStart w:id="30" w:name="_Toc25174817"/>
+      <w:r>
+        <w:rPr>
+          <w:b/>
+          <w:bCs/>
+        </w:rPr>
+        <w:t>5.1 Stratégie</w:t>
+      </w:r>
+      <w:bookmarkEnd w:id="30"/>
+    </w:p>
+    <w:p/>
+    <w:p>
+      <w:pPr>
+        <w:pStyle w:val="Titre3"/>
+        <w:rPr>
+          <w:b/>
+          <w:bCs/>
+        </w:rPr>
+      </w:pPr>
+      <w:bookmarkStart w:id="31" w:name="_Toc25174818"/>
+      <w:r>
+        <w:rPr>
+          <w:b/>
+          <w:bCs/>
+        </w:rPr>
+        <w:t>5.1.1 Intelligence Aléatoire</w:t>
+      </w:r>
+      <w:bookmarkEnd w:id="31"/>
+    </w:p>
+    <w:p>
+      <w:pPr>
+        <w:widowControl w:val="0"/>
+        <w:spacing w:after="119" w:line="240" w:lineRule="auto"/>
+      </w:pPr>
+    </w:p>
+    <w:p>
+      <w:pPr>
+        <w:widowControl w:val="0"/>
+        <w:spacing w:after="119" w:line="360" w:lineRule="auto"/>
+      </w:pPr>
+      <w:r>
+        <w:t>La stratégie de notre in</w:t>
+      </w:r>
+      <w:r>
+        <w:t xml:space="preserve">telligence aléatoire est </w:t>
+      </w:r>
+      <w:r>
+        <w:t>fondée sur le diagramme suivant :</w:t>
+      </w:r>
+    </w:p>
+    <w:p>
+      <w:pPr>
+        <w:widowControl w:val="0"/>
+        <w:spacing w:after="119" w:line="360" w:lineRule="auto"/>
+      </w:pPr>
+      <w:r>
+        <w:rPr>
+          <w:noProof/>
+        </w:rPr>
+        <w:drawing>
+          <wp:anchor distT="0" distB="0" distL="114300" distR="114300" simplePos="0" relativeHeight="251668480" behindDoc="1" locked="0" layoutInCell="1" allowOverlap="1" wp14:anchorId="2F18C5C1" wp14:editId="25D4F212">
+            <wp:simplePos x="0" y="0"/>
+            <wp:positionH relativeFrom="margin">
+              <wp:align>center</wp:align>
+            </wp:positionH>
+            <wp:positionV relativeFrom="paragraph">
+              <wp:posOffset>163195</wp:posOffset>
+            </wp:positionV>
+            <wp:extent cx="3362325" cy="2815921"/>
+            <wp:effectExtent l="0" t="0" r="0" b="3810"/>
+            <wp:wrapNone/>
+            <wp:docPr id="18" name="Image 18"/>
+            <wp:cNvGraphicFramePr>
+              <a:graphicFrameLocks xmlns:a="http://schemas.openxmlformats.org/drawingml/2006/main" noChangeAspect="1"/>
+            </wp:cNvGraphicFramePr>
+            <a:graphic xmlns:a="http://schemas.openxmlformats.org/drawingml/2006/main">
+              <a:graphicData uri="http://schemas.openxmlformats.org/drawingml/2006/picture">
+                <pic:pic xmlns:pic="http://schemas.openxmlformats.org/drawingml/2006/picture">
+                  <pic:nvPicPr>
+                    <pic:cNvPr id="0" name="Picture 1"/>
+                    <pic:cNvPicPr>
+                      <a:picLocks noChangeAspect="1" noChangeArrowheads="1"/>
+                    </pic:cNvPicPr>
+                  </pic:nvPicPr>
+                  <pic:blipFill>
+                    <a:blip r:embed="rId36">
+                      <a:extLst>
+                        <a:ext uri="{28A0092B-C50C-407E-A947-70E740481C1C}">
+                          <a14:useLocalDpi xmlns:a14="http://schemas.microsoft.com/office/drawing/2010/main" val="0"/>
+                        </a:ext>
+                      </a:extLst>
+                    </a:blip>
+                    <a:srcRect/>
+                    <a:stretch>
+                      <a:fillRect/>
+                    </a:stretch>
+                  </pic:blipFill>
+                  <pic:spPr bwMode="auto">
+                    <a:xfrm>
+                      <a:off x="0" y="0"/>
+                      <a:ext cx="3362325" cy="2815921"/>
+                    </a:xfrm>
+                    <a:prstGeom prst="rect">
+                      <a:avLst/>
+                    </a:prstGeom>
+                    <a:noFill/>
+                    <a:ln>
+                      <a:noFill/>
+                    </a:ln>
+                  </pic:spPr>
+                </pic:pic>
+              </a:graphicData>
+            </a:graphic>
+            <wp14:sizeRelH relativeFrom="margin">
+              <wp14:pctWidth>0</wp14:pctWidth>
+            </wp14:sizeRelH>
+            <wp14:sizeRelV relativeFrom="margin">
+              <wp14:pctHeight>0</wp14:pctHeight>
+            </wp14:sizeRelV>
+          </wp:anchor>
+        </w:drawing>
+      </w:r>
+    </w:p>
+    <w:p>
+      <w:pPr>
+        <w:widowControl w:val="0"/>
+        <w:spacing w:after="119" w:line="360" w:lineRule="auto"/>
+      </w:pPr>
+    </w:p>
+    <w:p>
+      <w:pPr>
+        <w:widowControl w:val="0"/>
+        <w:spacing w:after="119" w:line="240" w:lineRule="auto"/>
+      </w:pPr>
+    </w:p>
+    <w:p>
+      <w:pPr>
+        <w:widowControl w:val="0"/>
+        <w:spacing w:after="119" w:line="240" w:lineRule="auto"/>
+      </w:pPr>
+    </w:p>
+    <w:p>
+      <w:pPr>
+        <w:widowControl w:val="0"/>
+        <w:spacing w:after="119" w:line="240" w:lineRule="auto"/>
+      </w:pPr>
+    </w:p>
+    <w:p>
+      <w:pPr>
+        <w:widowControl w:val="0"/>
+        <w:spacing w:after="119" w:line="240" w:lineRule="auto"/>
+      </w:pPr>
+    </w:p>
+    <w:p>
+      <w:pPr>
+        <w:widowControl w:val="0"/>
+        <w:spacing w:after="119" w:line="240" w:lineRule="auto"/>
+      </w:pPr>
+    </w:p>
+    <w:p>
+      <w:pPr>
+        <w:widowControl w:val="0"/>
+        <w:spacing w:after="119" w:line="240" w:lineRule="auto"/>
+      </w:pPr>
+    </w:p>
+    <w:p>
+      <w:pPr>
+        <w:widowControl w:val="0"/>
+        <w:spacing w:after="119" w:line="240" w:lineRule="auto"/>
+      </w:pPr>
+    </w:p>
+    <w:p>
+      <w:pPr>
+        <w:widowControl w:val="0"/>
+        <w:spacing w:after="119" w:line="240" w:lineRule="auto"/>
+      </w:pPr>
+    </w:p>
+    <w:p>
+      <w:pPr>
+        <w:widowControl w:val="0"/>
+        <w:spacing w:after="119" w:line="240" w:lineRule="auto"/>
+      </w:pPr>
+    </w:p>
+    <w:p>
+      <w:pPr>
+        <w:widowControl w:val="0"/>
+        <w:spacing w:after="119" w:line="240" w:lineRule="auto"/>
+      </w:pPr>
+    </w:p>
+    <w:p>
+      <w:pPr>
+        <w:widowControl w:val="0"/>
+        <w:spacing w:after="119" w:line="240" w:lineRule="auto"/>
+      </w:pPr>
+    </w:p>
+    <w:p>
+      <w:pPr>
+        <w:widowControl w:val="0"/>
+        <w:spacing w:after="119" w:line="240" w:lineRule="auto"/>
+        <w:jc w:val="center"/>
+        <w:rPr>
+          <w:sz w:val="18"/>
+          <w:szCs w:val="18"/>
+          <w:lang w:val="fr-FR"/>
+        </w:rPr>
+      </w:pPr>
+      <w:r>
+        <w:rPr>
+          <w:sz w:val="18"/>
+          <w:szCs w:val="18"/>
+          <w:lang w:val="fr-FR"/>
+        </w:rPr>
+        <w:t>FIGURE 1</w:t>
+      </w:r>
+      <w:r>
+        <w:rPr>
+          <w:sz w:val="18"/>
+          <w:szCs w:val="18"/>
+          <w:lang w:val="fr-FR"/>
+        </w:rPr>
+        <w:t>8</w:t>
+      </w:r>
+      <w:r>
+        <w:rPr>
+          <w:sz w:val="18"/>
+          <w:szCs w:val="18"/>
+          <w:lang w:val="fr-FR"/>
+        </w:rPr>
+        <w:t xml:space="preserve"> – </w:t>
+      </w:r>
+      <w:r>
+        <w:rPr>
+          <w:sz w:val="18"/>
+          <w:szCs w:val="18"/>
+          <w:lang w:val="fr-FR"/>
+        </w:rPr>
+        <w:t xml:space="preserve">Diagramme des </w:t>
+      </w:r>
+      <w:r>
+        <w:rPr>
+          <w:sz w:val="18"/>
+          <w:szCs w:val="18"/>
+          <w:lang w:val="fr-FR"/>
+        </w:rPr>
+        <w:t>actions possibles</w:t>
+      </w:r>
+    </w:p>
+    <w:p>
+      <w:pPr>
+        <w:widowControl w:val="0"/>
+        <w:spacing w:after="119" w:line="240" w:lineRule="auto"/>
+        <w:jc w:val="center"/>
+        <w:rPr>
+          <w:lang w:val="fr-FR"/>
+        </w:rPr>
+      </w:pPr>
+    </w:p>
+    <w:p>
+      <w:pPr>
+        <w:widowControl w:val="0"/>
+        <w:spacing w:after="119" w:line="360" w:lineRule="auto"/>
+        <w:jc w:val="both"/>
+      </w:pPr>
+      <w:r>
+        <w:t>Au début d</w:t>
+      </w:r>
+      <w:r>
+        <w:t>e chaque</w:t>
+      </w:r>
+      <w:r>
+        <w:t xml:space="preserve"> tour, </w:t>
+      </w:r>
+      <w:r>
+        <w:t>notre IA</w:t>
+      </w:r>
+      <w:r>
         <w:t xml:space="preserve"> </w:t>
       </w:r>
-      <w:proofErr w:type="spellStart"/>
-      <w:r>
-        <w:rPr>
-          <w:sz w:val="18"/>
-          <w:szCs w:val="18"/>
-          <w:lang w:val="fr-FR"/>
-        </w:rPr>
-        <w:t>diagram</w:t>
-      </w:r>
-      <w:proofErr w:type="spellEnd"/>
-    </w:p>
-    <w:p>
-      <w:pPr>
-        <w:widowControl w:val="0"/>
-        <w:spacing w:after="119" w:line="240" w:lineRule="auto"/>
-        <w:rPr>
-          <w:lang w:val="fr-FR"/>
-        </w:rPr>
-      </w:pPr>
+      <w:r>
+        <w:t>sélectionne</w:t>
+      </w:r>
+      <w:r>
+        <w:t xml:space="preserve"> aléatoirement</w:t>
+      </w:r>
+      <w:r>
+        <w:t xml:space="preserve"> un personnage </w:t>
+      </w:r>
+      <w:r>
+        <w:t xml:space="preserve">parmi les 3 personnages disponibles sur le terrain. </w:t>
+      </w:r>
+      <w:r>
+        <w:t xml:space="preserve">Après avoir sélectionné un personnage, </w:t>
+      </w:r>
+      <w:r>
+        <w:t xml:space="preserve">l’IA </w:t>
+      </w:r>
+      <w:r>
+        <w:t>choisit aléatoirement une action</w:t>
+      </w:r>
+      <w:r>
+        <w:t> : se déplacer ou attaquer.</w:t>
+      </w:r>
+      <w:r>
+        <w:t xml:space="preserve"> Si l’IA décide d’attaquer</w:t>
+      </w:r>
+      <w:r>
+        <w:t xml:space="preserve"> une cible</w:t>
+      </w:r>
+      <w:r>
+        <w:t xml:space="preserve"> et que son attaque est </w:t>
+      </w:r>
+      <w:r>
+        <w:t>valable, alors</w:t>
+      </w:r>
+      <w:r>
+        <w:t xml:space="preserve"> après son attaque </w:t>
+      </w:r>
+      <w:r>
+        <w:t xml:space="preserve">il </w:t>
+      </w:r>
+      <w:r>
+        <w:t xml:space="preserve">ne </w:t>
+      </w:r>
+      <w:r>
+        <w:t>pourra plus effectuer d’actions. Son tour est fini.</w:t>
+      </w:r>
+    </w:p>
+    <w:p>
+      <w:pPr>
+        <w:widowControl w:val="0"/>
+        <w:spacing w:after="119" w:line="360" w:lineRule="auto"/>
+        <w:jc w:val="both"/>
+      </w:pPr>
+      <w:r>
+        <w:t>Cependant, si l’IA décide de se déplacer dans les cases possibles.</w:t>
+      </w:r>
+      <w:r>
+        <w:t xml:space="preserve"> A la fin de son déplacement</w:t>
+      </w:r>
+      <w:r>
+        <w:t xml:space="preserve">, l’IA pourra choisir aléatoirement une action suivante : </w:t>
+      </w:r>
+      <w:r>
+        <w:t xml:space="preserve">mettre fin au tour </w:t>
+      </w:r>
+      <w:r>
+        <w:t>ou attaquer.</w:t>
+      </w:r>
+      <w:r>
+        <w:t xml:space="preserve"> </w:t>
+      </w:r>
+      <w:r>
+        <w:t>De même, s’il choisit d’attaquer, cela signifiera la fin de son tour.</w:t>
+      </w:r>
+    </w:p>
+    <w:p>
+      <w:pPr>
+        <w:pStyle w:val="Titre2"/>
+        <w:rPr>
+          <w:b/>
+          <w:bCs/>
+        </w:rPr>
+      </w:pPr>
+      <w:bookmarkStart w:id="32" w:name="_Toc25174819"/>
+      <w:r>
+        <w:rPr>
+          <w:b/>
+          <w:bCs/>
+        </w:rPr>
+        <w:lastRenderedPageBreak/>
+        <w:t>5.</w:t>
+      </w:r>
+      <w:r>
+        <w:rPr>
+          <w:b/>
+          <w:bCs/>
+        </w:rPr>
+        <w:t>2</w:t>
+      </w:r>
+      <w:r>
+        <w:rPr>
+          <w:b/>
+          <w:bCs/>
+        </w:rPr>
+        <w:t xml:space="preserve"> </w:t>
+      </w:r>
+      <w:r>
+        <w:rPr>
+          <w:b/>
+          <w:bCs/>
+        </w:rPr>
+        <w:t>Conception Logicielle</w:t>
+      </w:r>
+      <w:bookmarkEnd w:id="32"/>
+    </w:p>
+    <w:p>
+      <w:pPr>
+        <w:widowControl w:val="0"/>
+        <w:spacing w:after="119" w:line="240" w:lineRule="auto"/>
+      </w:pPr>
+    </w:p>
+    <w:p>
+      <w:pPr>
+        <w:widowControl w:val="0"/>
+        <w:spacing w:line="360" w:lineRule="auto"/>
+      </w:pPr>
+      <w:r>
+        <w:t xml:space="preserve">Le diagramme des classes pour l’intelligence artificielle est présenté en Figure </w:t>
+      </w:r>
+      <w:r>
+        <w:t>1</w:t>
+      </w:r>
+      <w:r>
+        <w:t>8.</w:t>
+      </w:r>
+    </w:p>
+    <w:p>
+      <w:pPr>
+        <w:widowControl w:val="0"/>
+        <w:spacing w:line="360" w:lineRule="auto"/>
+      </w:pPr>
+    </w:p>
+    <w:p>
+      <w:pPr>
+        <w:widowControl w:val="0"/>
+        <w:spacing w:line="360" w:lineRule="auto"/>
+      </w:pPr>
+      <w:r>
+        <w:rPr>
+          <w:b/>
+          <w:bCs/>
+        </w:rPr>
+        <w:t>Classe AI</w:t>
+      </w:r>
+      <w:r>
+        <w:t xml:space="preserve"> : </w:t>
+      </w:r>
+      <w:r>
+        <w:t>Les classes filles de la classe AI implante</w:t>
+      </w:r>
+      <w:r>
+        <w:t>nt</w:t>
+      </w:r>
+      <w:r>
+        <w:t xml:space="preserve"> différentes stratégies d’IA, que l’on peut appliquer</w:t>
+      </w:r>
+      <w:r>
+        <w:t xml:space="preserve"> </w:t>
+      </w:r>
+      <w:r>
+        <w:t xml:space="preserve">pour </w:t>
+      </w:r>
+      <w:r>
+        <w:t>notre jeu</w:t>
+      </w:r>
+      <w:r>
+        <w:t>.</w:t>
+      </w:r>
+    </w:p>
+    <w:p>
+      <w:pPr>
+        <w:widowControl w:val="0"/>
+        <w:spacing w:line="360" w:lineRule="auto"/>
+      </w:pPr>
+    </w:p>
+    <w:p>
+      <w:pPr>
+        <w:widowControl w:val="0"/>
+        <w:spacing w:line="360" w:lineRule="auto"/>
+      </w:pPr>
+      <w:r>
+        <w:rPr>
+          <w:b/>
+          <w:bCs/>
+        </w:rPr>
+        <w:t>Random</w:t>
+      </w:r>
+      <w:r>
+        <w:rPr>
+          <w:b/>
+          <w:bCs/>
+        </w:rPr>
+        <w:t>AI</w:t>
+      </w:r>
+      <w:r>
+        <w:t> : Intelligence aléatoire</w:t>
+      </w:r>
+      <w:r>
+        <w:t>.</w:t>
+      </w:r>
+    </w:p>
+    <w:p>
+      <w:pPr>
+        <w:widowControl w:val="0"/>
+        <w:spacing w:after="119" w:line="240" w:lineRule="auto"/>
+      </w:pPr>
+    </w:p>
+    <w:p>
+      <w:pPr>
+        <w:widowControl w:val="0"/>
+        <w:spacing w:after="119" w:line="240" w:lineRule="auto"/>
+      </w:pPr>
+    </w:p>
+    <w:p>
+      <w:pPr>
+        <w:widowControl w:val="0"/>
+        <w:spacing w:after="119" w:line="240" w:lineRule="auto"/>
+      </w:pPr>
+    </w:p>
+    <w:p>
+      <w:pPr>
+        <w:widowControl w:val="0"/>
+        <w:spacing w:after="119" w:line="240" w:lineRule="auto"/>
+      </w:pPr>
+    </w:p>
+    <w:p>
+      <w:pPr>
+        <w:widowControl w:val="0"/>
+        <w:spacing w:after="119" w:line="240" w:lineRule="auto"/>
+      </w:pPr>
+    </w:p>
+    <w:p>
+      <w:pPr>
+        <w:widowControl w:val="0"/>
+        <w:spacing w:after="119" w:line="240" w:lineRule="auto"/>
+      </w:pPr>
+    </w:p>
+    <w:p>
+      <w:pPr>
+        <w:widowControl w:val="0"/>
+        <w:spacing w:after="119" w:line="240" w:lineRule="auto"/>
+      </w:pPr>
+    </w:p>
+    <w:p>
+      <w:pPr>
+        <w:widowControl w:val="0"/>
+        <w:spacing w:after="119" w:line="240" w:lineRule="auto"/>
+      </w:pPr>
+    </w:p>
+    <w:p>
+      <w:pPr>
+        <w:widowControl w:val="0"/>
+        <w:spacing w:after="119" w:line="240" w:lineRule="auto"/>
+      </w:pPr>
+    </w:p>
+    <w:p>
+      <w:pPr>
+        <w:widowControl w:val="0"/>
+        <w:spacing w:after="119" w:line="240" w:lineRule="auto"/>
+      </w:pPr>
+    </w:p>
+    <w:p>
+      <w:pPr>
+        <w:widowControl w:val="0"/>
+        <w:spacing w:after="119" w:line="240" w:lineRule="auto"/>
+      </w:pPr>
+    </w:p>
+    <w:p>
+      <w:pPr>
+        <w:widowControl w:val="0"/>
+        <w:spacing w:after="119" w:line="240" w:lineRule="auto"/>
+      </w:pPr>
+    </w:p>
+    <w:p>
+      <w:pPr>
+        <w:widowControl w:val="0"/>
+        <w:spacing w:after="119" w:line="240" w:lineRule="auto"/>
+      </w:pPr>
+    </w:p>
+    <w:p>
+      <w:pPr>
+        <w:widowControl w:val="0"/>
+        <w:spacing w:after="119" w:line="240" w:lineRule="auto"/>
+      </w:pPr>
+    </w:p>
+    <w:p>
+      <w:pPr>
+        <w:widowControl w:val="0"/>
+        <w:spacing w:after="119" w:line="240" w:lineRule="auto"/>
+      </w:pPr>
+    </w:p>
+    <w:p>
+      <w:pPr>
+        <w:widowControl w:val="0"/>
+        <w:spacing w:after="119" w:line="240" w:lineRule="auto"/>
+      </w:pPr>
+    </w:p>
+    <w:p>
+      <w:pPr>
+        <w:widowControl w:val="0"/>
+        <w:spacing w:after="119" w:line="240" w:lineRule="auto"/>
+      </w:pPr>
+    </w:p>
+    <w:p>
+      <w:pPr>
+        <w:widowControl w:val="0"/>
+        <w:spacing w:after="119" w:line="240" w:lineRule="auto"/>
+      </w:pPr>
+    </w:p>
+    <w:p>
+      <w:pPr>
+        <w:widowControl w:val="0"/>
+        <w:spacing w:after="119" w:line="240" w:lineRule="auto"/>
+      </w:pPr>
+    </w:p>
+    <w:p>
+      <w:pPr>
+        <w:widowControl w:val="0"/>
+        <w:spacing w:after="119" w:line="240" w:lineRule="auto"/>
+      </w:pPr>
+    </w:p>
+    <w:p>
+      <w:pPr>
+        <w:widowControl w:val="0"/>
+        <w:spacing w:after="119" w:line="240" w:lineRule="auto"/>
+      </w:pPr>
+    </w:p>
+    <w:p>
+      <w:pPr>
+        <w:widowControl w:val="0"/>
+        <w:spacing w:after="119" w:line="240" w:lineRule="auto"/>
+      </w:pPr>
+    </w:p>
+    <w:p>
+      <w:pPr>
+        <w:widowControl w:val="0"/>
+        <w:spacing w:after="119" w:line="240" w:lineRule="auto"/>
+      </w:pPr>
+    </w:p>
+    <w:p>
+      <w:pPr>
+        <w:widowControl w:val="0"/>
+        <w:spacing w:after="119" w:line="240" w:lineRule="auto"/>
+      </w:pPr>
+    </w:p>
+    <w:p>
+      <w:pPr>
+        <w:widowControl w:val="0"/>
+        <w:spacing w:after="119" w:line="240" w:lineRule="auto"/>
+      </w:pPr>
+    </w:p>
+    <w:p>
+      <w:pPr>
+        <w:widowControl w:val="0"/>
+        <w:spacing w:after="119" w:line="240" w:lineRule="auto"/>
+      </w:pPr>
+    </w:p>
+    <w:p>
+      <w:pPr>
+        <w:widowControl w:val="0"/>
+        <w:spacing w:after="119" w:line="240" w:lineRule="auto"/>
+      </w:pPr>
+    </w:p>
+    <w:p>
+      <w:pPr>
+        <w:widowControl w:val="0"/>
+        <w:spacing w:after="119" w:line="240" w:lineRule="auto"/>
+        <w:sectPr>
+          <w:headerReference w:type="first" r:id="rId37"/>
+          <w:footerReference w:type="first" r:id="rId38"/>
+          <w:pgSz w:w="11909" w:h="16834" w:code="9"/>
+          <w:pgMar w:top="1440" w:right="1440" w:bottom="1440" w:left="1440" w:header="720" w:footer="720" w:gutter="0"/>
+          <w:pgNumType w:start="17"/>
+          <w:cols w:space="720"/>
+          <w:titlePg/>
+        </w:sectPr>
+      </w:pPr>
+    </w:p>
+    <w:p>
+      <w:pPr>
+        <w:widowControl w:val="0"/>
+        <w:spacing w:after="119" w:line="240" w:lineRule="auto"/>
+      </w:pPr>
+    </w:p>
+    <w:p>
+      <w:pPr>
+        <w:widowControl w:val="0"/>
+        <w:spacing w:after="119" w:line="240" w:lineRule="auto"/>
+      </w:pPr>
+      <w:r>
+        <w:rPr>
+          <w:noProof/>
+        </w:rPr>
+        <w:drawing>
+          <wp:anchor distT="0" distB="0" distL="114300" distR="114300" simplePos="0" relativeHeight="251669504" behindDoc="1" locked="0" layoutInCell="1" allowOverlap="1" wp14:anchorId="13B5FA21" wp14:editId="094A7D7E">
+            <wp:simplePos x="0" y="0"/>
+            <wp:positionH relativeFrom="column">
+              <wp:posOffset>-288925</wp:posOffset>
+            </wp:positionH>
+            <wp:positionV relativeFrom="paragraph">
+              <wp:posOffset>186690</wp:posOffset>
+            </wp:positionV>
+            <wp:extent cx="9468936" cy="3498769"/>
+            <wp:effectExtent l="0" t="0" r="0" b="6985"/>
+            <wp:wrapNone/>
+            <wp:docPr id="17" name="Image 17"/>
+            <wp:cNvGraphicFramePr>
+              <a:graphicFrameLocks xmlns:a="http://schemas.openxmlformats.org/drawingml/2006/main" noChangeAspect="1"/>
+            </wp:cNvGraphicFramePr>
+            <a:graphic xmlns:a="http://schemas.openxmlformats.org/drawingml/2006/main">
+              <a:graphicData uri="http://schemas.openxmlformats.org/drawingml/2006/picture">
+                <pic:pic xmlns:pic="http://schemas.openxmlformats.org/drawingml/2006/picture">
+                  <pic:nvPicPr>
+                    <pic:cNvPr id="0" name="Picture 1"/>
+                    <pic:cNvPicPr>
+                      <a:picLocks noChangeAspect="1" noChangeArrowheads="1"/>
+                    </pic:cNvPicPr>
+                  </pic:nvPicPr>
+                  <pic:blipFill>
+                    <a:blip r:embed="rId39">
+                      <a:extLst>
+                        <a:ext uri="{28A0092B-C50C-407E-A947-70E740481C1C}">
+                          <a14:useLocalDpi xmlns:a14="http://schemas.microsoft.com/office/drawing/2010/main" val="0"/>
+                        </a:ext>
+                      </a:extLst>
+                    </a:blip>
+                    <a:srcRect/>
+                    <a:stretch>
+                      <a:fillRect/>
+                    </a:stretch>
+                  </pic:blipFill>
+                  <pic:spPr bwMode="auto">
+                    <a:xfrm>
+                      <a:off x="0" y="0"/>
+                      <a:ext cx="9468936" cy="3498769"/>
+                    </a:xfrm>
+                    <a:prstGeom prst="rect">
+                      <a:avLst/>
+                    </a:prstGeom>
+                    <a:noFill/>
+                    <a:ln>
+                      <a:noFill/>
+                    </a:ln>
+                  </pic:spPr>
+                </pic:pic>
+              </a:graphicData>
+            </a:graphic>
+            <wp14:sizeRelH relativeFrom="margin">
+              <wp14:pctWidth>0</wp14:pctWidth>
+            </wp14:sizeRelH>
+            <wp14:sizeRelV relativeFrom="margin">
+              <wp14:pctHeight>0</wp14:pctHeight>
+            </wp14:sizeRelV>
+          </wp:anchor>
+        </w:drawing>
+      </w:r>
+    </w:p>
+    <w:p>
+      <w:pPr>
+        <w:widowControl w:val="0"/>
+        <w:spacing w:after="119" w:line="240" w:lineRule="auto"/>
+      </w:pPr>
+    </w:p>
+    <w:p>
+      <w:pPr>
+        <w:widowControl w:val="0"/>
+        <w:spacing w:after="119" w:line="240" w:lineRule="auto"/>
+      </w:pPr>
+    </w:p>
+    <w:p>
+      <w:pPr>
+        <w:widowControl w:val="0"/>
+        <w:spacing w:after="119" w:line="240" w:lineRule="auto"/>
+      </w:pPr>
+    </w:p>
+    <w:p>
+      <w:pPr>
+        <w:widowControl w:val="0"/>
+        <w:spacing w:after="119" w:line="240" w:lineRule="auto"/>
+      </w:pPr>
+    </w:p>
+    <w:p>
+      <w:pPr>
+        <w:widowControl w:val="0"/>
+        <w:spacing w:after="119" w:line="240" w:lineRule="auto"/>
+      </w:pPr>
+    </w:p>
+    <w:p>
+      <w:pPr>
+        <w:widowControl w:val="0"/>
+        <w:spacing w:after="119" w:line="240" w:lineRule="auto"/>
+      </w:pPr>
+    </w:p>
+    <w:p>
+      <w:pPr>
+        <w:widowControl w:val="0"/>
+        <w:spacing w:after="119" w:line="240" w:lineRule="auto"/>
+      </w:pPr>
+    </w:p>
+    <w:p>
+      <w:pPr>
+        <w:widowControl w:val="0"/>
+        <w:spacing w:after="119" w:line="240" w:lineRule="auto"/>
+      </w:pPr>
+    </w:p>
+    <w:p>
+      <w:pPr>
+        <w:widowControl w:val="0"/>
+        <w:spacing w:after="119" w:line="240" w:lineRule="auto"/>
+      </w:pPr>
+    </w:p>
+    <w:p>
+      <w:pPr>
+        <w:widowControl w:val="0"/>
+        <w:spacing w:after="119" w:line="240" w:lineRule="auto"/>
+      </w:pPr>
+    </w:p>
+    <w:p>
+      <w:pPr>
+        <w:widowControl w:val="0"/>
+        <w:spacing w:after="119" w:line="240" w:lineRule="auto"/>
+      </w:pPr>
+    </w:p>
+    <w:p>
+      <w:pPr>
+        <w:widowControl w:val="0"/>
+        <w:spacing w:after="119" w:line="240" w:lineRule="auto"/>
+      </w:pPr>
+    </w:p>
+    <w:p>
+      <w:pPr>
+        <w:widowControl w:val="0"/>
+        <w:spacing w:after="119" w:line="240" w:lineRule="auto"/>
+      </w:pPr>
+    </w:p>
+    <w:p>
+      <w:pPr>
+        <w:widowControl w:val="0"/>
+        <w:spacing w:after="119" w:line="240" w:lineRule="auto"/>
+      </w:pPr>
+    </w:p>
+    <w:p>
+      <w:pPr>
+        <w:widowControl w:val="0"/>
+        <w:spacing w:after="119" w:line="240" w:lineRule="auto"/>
+      </w:pPr>
+    </w:p>
+    <w:p>
+      <w:pPr>
+        <w:widowControl w:val="0"/>
+        <w:spacing w:after="119" w:line="240" w:lineRule="auto"/>
+        <w:jc w:val="center"/>
+        <w:rPr>
+          <w:sz w:val="18"/>
+          <w:szCs w:val="18"/>
+          <w:lang w:val="fr-FR"/>
+        </w:rPr>
+      </w:pPr>
+    </w:p>
+    <w:p>
+      <w:pPr>
+        <w:widowControl w:val="0"/>
+        <w:spacing w:after="119" w:line="240" w:lineRule="auto"/>
+        <w:jc w:val="center"/>
+        <w:rPr>
+          <w:sz w:val="18"/>
+          <w:szCs w:val="18"/>
+          <w:lang w:val="fr-FR"/>
+        </w:rPr>
+      </w:pPr>
+      <w:r>
+        <w:rPr>
+          <w:sz w:val="18"/>
+          <w:szCs w:val="18"/>
+          <w:lang w:val="fr-FR"/>
+        </w:rPr>
+        <w:t>FIGURE 1</w:t>
+      </w:r>
+      <w:r>
+        <w:rPr>
+          <w:sz w:val="18"/>
+          <w:szCs w:val="18"/>
+          <w:lang w:val="fr-FR"/>
+        </w:rPr>
+        <w:t>8</w:t>
+      </w:r>
+      <w:r>
+        <w:rPr>
+          <w:sz w:val="18"/>
+          <w:szCs w:val="18"/>
+          <w:lang w:val="fr-FR"/>
+        </w:rPr>
+        <w:t xml:space="preserve"> – </w:t>
+      </w:r>
+      <w:r>
+        <w:rPr>
+          <w:sz w:val="18"/>
+          <w:szCs w:val="18"/>
+          <w:lang w:val="fr-FR"/>
+        </w:rPr>
+        <w:t>AI diagram</w:t>
+      </w:r>
     </w:p>
     <w:sectPr>
-      <w:headerReference w:type="first" r:id="rId34"/>
+      <w:headerReference w:type="first" r:id="rId40"/>
       <w:pgSz w:w="16834" w:h="11909" w:orient="landscape" w:code="9"/>
       <w:pgMar w:top="1440" w:right="1440" w:bottom="1440" w:left="1440" w:header="720" w:footer="720" w:gutter="0"/>
-      <w:pgNumType w:start="0"/>
+      <w:pgNumType w:start="17"/>
       <w:cols w:space="720"/>
       <w:titlePg/>
     </w:sectPr>
@@ -9648,6 +9930,64 @@
 
 <file path=word/footer4.xml><?xml version="1.0" encoding="utf-8"?>
 <w:ftr xmlns:wpc="http://schemas.microsoft.com/office/word/2010/wordprocessingCanvas" xmlns:cx="http://schemas.microsoft.com/office/drawing/2014/chartex" xmlns:cx1="http://schemas.microsoft.com/office/drawing/2015/9/8/chartex" xmlns:cx2="http://schemas.microsoft.com/office/drawing/2015/10/21/chartex" xmlns:cx3="http://schemas.microsoft.com/office/drawing/2016/5/9/chartex" xmlns:cx4="http://schemas.microsoft.com/office/drawing/2016/5/10/chartex" xmlns:cx5="http://schemas.microsoft.com/office/drawing/2016/5/11/chartex" xmlns:cx6="http://schemas.microsoft.com/office/drawing/2016/5/12/chartex" xmlns:cx7="http://schemas.microsoft.com/office/drawing/2016/5/13/chartex" xmlns:cx8="http://schemas.microsoft.com/office/drawing/2016/5/14/chartex" xmlns:mc="http://schemas.openxmlformats.org/markup-compatibility/2006" xmlns:aink="http://schemas.microsoft.com/office/drawing/2016/ink" xmlns:am3d="http://schemas.microsoft.com/office/drawing/2017/model3d" xmlns:o="urn:schemas-microsoft-com:office:office" xmlns:r="http://schemas.openxmlformats.org/officeDocument/2006/relationships" xmlns:m="http://schemas.openxmlformats.org/officeDocument/2006/math" xmlns:v="urn:schemas-microsoft-com:vml" xmlns:wp14="http://schemas.microsoft.com/office/word/2010/wordprocessingDrawing" xmlns:wp="http://schemas.openxmlformats.org/drawingml/2006/wordprocessingDrawing" xmlns:w10="urn:schemas-microsoft-com:office:word" xmlns:w="http://schemas.openxmlformats.org/wordprocessingml/2006/main" xmlns:w14="http://schemas.microsoft.com/office/word/2010/wordml" xmlns:w15="http://schemas.microsoft.com/office/word/2012/wordml" xmlns:w16cid="http://schemas.microsoft.com/office/word/2016/wordml/cid" xmlns:w16se="http://schemas.microsoft.com/office/word/2015/wordml/symex" xmlns:wpg="http://schemas.microsoft.com/office/word/2010/wordprocessingGroup" xmlns:wpi="http://schemas.microsoft.com/office/word/2010/wordprocessingInk" xmlns:wne="http://schemas.microsoft.com/office/word/2006/wordml" xmlns:wps="http://schemas.microsoft.com/office/word/2010/wordprocessingShape" mc:Ignorable="w14 w15 w16se w16cid wp14">
+  <w:p>
+    <w:pPr>
+      <w:pStyle w:val="Pieddepage"/>
+    </w:pPr>
+  </w:p>
+  <w:p>
+    <w:pPr>
+      <w:pStyle w:val="Pieddepage"/>
+      <w:rPr>
+        <w:lang w:val="es-ES_tradnl"/>
+      </w:rPr>
+    </w:pPr>
+  </w:p>
+</w:ftr>
+</file>
+
+<file path=word/footer5.xml><?xml version="1.0" encoding="utf-8"?>
+<w:ftr xmlns:wpc="http://schemas.microsoft.com/office/word/2010/wordprocessingCanvas" xmlns:cx="http://schemas.microsoft.com/office/drawing/2014/chartex" xmlns:cx1="http://schemas.microsoft.com/office/drawing/2015/9/8/chartex" xmlns:cx2="http://schemas.microsoft.com/office/drawing/2015/10/21/chartex" xmlns:cx3="http://schemas.microsoft.com/office/drawing/2016/5/9/chartex" xmlns:cx4="http://schemas.microsoft.com/office/drawing/2016/5/10/chartex" xmlns:cx5="http://schemas.microsoft.com/office/drawing/2016/5/11/chartex" xmlns:cx6="http://schemas.microsoft.com/office/drawing/2016/5/12/chartex" xmlns:cx7="http://schemas.microsoft.com/office/drawing/2016/5/13/chartex" xmlns:cx8="http://schemas.microsoft.com/office/drawing/2016/5/14/chartex" xmlns:mc="http://schemas.openxmlformats.org/markup-compatibility/2006" xmlns:aink="http://schemas.microsoft.com/office/drawing/2016/ink" xmlns:am3d="http://schemas.microsoft.com/office/drawing/2017/model3d" xmlns:o="urn:schemas-microsoft-com:office:office" xmlns:r="http://schemas.openxmlformats.org/officeDocument/2006/relationships" xmlns:m="http://schemas.openxmlformats.org/officeDocument/2006/math" xmlns:v="urn:schemas-microsoft-com:vml" xmlns:wp14="http://schemas.microsoft.com/office/word/2010/wordprocessingDrawing" xmlns:wp="http://schemas.openxmlformats.org/drawingml/2006/wordprocessingDrawing" xmlns:w10="urn:schemas-microsoft-com:office:word" xmlns:w="http://schemas.openxmlformats.org/wordprocessingml/2006/main" xmlns:w14="http://schemas.microsoft.com/office/word/2010/wordml" xmlns:w15="http://schemas.microsoft.com/office/word/2012/wordml" xmlns:w16cid="http://schemas.microsoft.com/office/word/2016/wordml/cid" xmlns:w16se="http://schemas.microsoft.com/office/word/2015/wordml/symex" xmlns:wpg="http://schemas.microsoft.com/office/word/2010/wordprocessingGroup" xmlns:wpi="http://schemas.microsoft.com/office/word/2010/wordprocessingInk" xmlns:wne="http://schemas.microsoft.com/office/word/2006/wordml" xmlns:wps="http://schemas.microsoft.com/office/word/2010/wordprocessingShape" mc:Ignorable="w14 w15 w16se w16cid wp14">
+  <w:p>
+    <w:pPr>
+      <w:pStyle w:val="Pieddepage"/>
+      <w:rPr>
+        <w:lang w:val="es-ES_tradnl"/>
+      </w:rPr>
+    </w:pPr>
+  </w:p>
+</w:ftr>
+</file>
+
+<file path=word/footer6.xml><?xml version="1.0" encoding="utf-8"?>
+<w:ftr xmlns:wpc="http://schemas.microsoft.com/office/word/2010/wordprocessingCanvas" xmlns:cx="http://schemas.microsoft.com/office/drawing/2014/chartex" xmlns:cx1="http://schemas.microsoft.com/office/drawing/2015/9/8/chartex" xmlns:cx2="http://schemas.microsoft.com/office/drawing/2015/10/21/chartex" xmlns:cx3="http://schemas.microsoft.com/office/drawing/2016/5/9/chartex" xmlns:cx4="http://schemas.microsoft.com/office/drawing/2016/5/10/chartex" xmlns:cx5="http://schemas.microsoft.com/office/drawing/2016/5/11/chartex" xmlns:cx6="http://schemas.microsoft.com/office/drawing/2016/5/12/chartex" xmlns:cx7="http://schemas.microsoft.com/office/drawing/2016/5/13/chartex" xmlns:cx8="http://schemas.microsoft.com/office/drawing/2016/5/14/chartex" xmlns:mc="http://schemas.openxmlformats.org/markup-compatibility/2006" xmlns:aink="http://schemas.microsoft.com/office/drawing/2016/ink" xmlns:am3d="http://schemas.microsoft.com/office/drawing/2017/model3d" xmlns:o="urn:schemas-microsoft-com:office:office" xmlns:r="http://schemas.openxmlformats.org/officeDocument/2006/relationships" xmlns:m="http://schemas.openxmlformats.org/officeDocument/2006/math" xmlns:v="urn:schemas-microsoft-com:vml" xmlns:wp14="http://schemas.microsoft.com/office/word/2010/wordprocessingDrawing" xmlns:wp="http://schemas.openxmlformats.org/drawingml/2006/wordprocessingDrawing" xmlns:w10="urn:schemas-microsoft-com:office:word" xmlns:w="http://schemas.openxmlformats.org/wordprocessingml/2006/main" xmlns:w14="http://schemas.microsoft.com/office/word/2010/wordml" xmlns:w15="http://schemas.microsoft.com/office/word/2012/wordml" xmlns:w16cid="http://schemas.microsoft.com/office/word/2016/wordml/cid" xmlns:w16se="http://schemas.microsoft.com/office/word/2015/wordml/symex" xmlns:wpg="http://schemas.microsoft.com/office/word/2010/wordprocessingGroup" xmlns:wpi="http://schemas.microsoft.com/office/word/2010/wordprocessingInk" xmlns:wne="http://schemas.microsoft.com/office/word/2006/wordml" xmlns:wps="http://schemas.microsoft.com/office/word/2010/wordprocessingShape" mc:Ignorable="w14 w15 w16se w16cid wp14">
+  <w:p>
+    <w:pPr>
+      <w:pStyle w:val="Pieddepage"/>
+      <w:pBdr>
+        <w:bottom w:val="single" w:sz="6" w:space="1" w:color="auto"/>
+      </w:pBdr>
+    </w:pPr>
+  </w:p>
+  <w:p>
+    <w:pPr>
+      <w:pStyle w:val="Pieddepage"/>
+    </w:pPr>
+  </w:p>
+  <w:p>
+    <w:pPr>
+      <w:pStyle w:val="Pieddepage"/>
+      <w:rPr>
+        <w:lang w:val="es-ES_tradnl"/>
+      </w:rPr>
+    </w:pPr>
+    <w:r>
+      <w:rPr>
+        <w:lang w:val="es-ES_tradnl"/>
+      </w:rPr>
+      <w:t>Federico Montes de Oca - Billy Um</w:t>
+    </w:r>
+  </w:p>
   <w:p>
     <w:pPr>
       <w:pStyle w:val="Pieddepage"/>
@@ -9883,9 +10223,26 @@
 
 <file path=word/header6.xml><?xml version="1.0" encoding="utf-8"?>
 <w:hdr xmlns:wpc="http://schemas.microsoft.com/office/word/2010/wordprocessingCanvas" xmlns:cx="http://schemas.microsoft.com/office/drawing/2014/chartex" xmlns:cx1="http://schemas.microsoft.com/office/drawing/2015/9/8/chartex" xmlns:cx2="http://schemas.microsoft.com/office/drawing/2015/10/21/chartex" xmlns:cx3="http://schemas.microsoft.com/office/drawing/2016/5/9/chartex" xmlns:cx4="http://schemas.microsoft.com/office/drawing/2016/5/10/chartex" xmlns:cx5="http://schemas.microsoft.com/office/drawing/2016/5/11/chartex" xmlns:cx6="http://schemas.microsoft.com/office/drawing/2016/5/12/chartex" xmlns:cx7="http://schemas.microsoft.com/office/drawing/2016/5/13/chartex" xmlns:cx8="http://schemas.microsoft.com/office/drawing/2016/5/14/chartex" xmlns:mc="http://schemas.openxmlformats.org/markup-compatibility/2006" xmlns:aink="http://schemas.microsoft.com/office/drawing/2016/ink" xmlns:am3d="http://schemas.microsoft.com/office/drawing/2017/model3d" xmlns:o="urn:schemas-microsoft-com:office:office" xmlns:r="http://schemas.openxmlformats.org/officeDocument/2006/relationships" xmlns:m="http://schemas.openxmlformats.org/officeDocument/2006/math" xmlns:v="urn:schemas-microsoft-com:vml" xmlns:wp14="http://schemas.microsoft.com/office/word/2010/wordprocessingDrawing" xmlns:wp="http://schemas.openxmlformats.org/drawingml/2006/wordprocessingDrawing" xmlns:w10="urn:schemas-microsoft-com:office:word" xmlns:w="http://schemas.openxmlformats.org/wordprocessingml/2006/main" xmlns:w14="http://schemas.microsoft.com/office/word/2010/wordml" xmlns:w15="http://schemas.microsoft.com/office/word/2012/wordml" xmlns:w16cid="http://schemas.microsoft.com/office/word/2016/wordml/cid" xmlns:w16se="http://schemas.microsoft.com/office/word/2015/wordml/symex" xmlns:wpg="http://schemas.microsoft.com/office/word/2010/wordprocessingGroup" xmlns:wpi="http://schemas.microsoft.com/office/word/2010/wordprocessingInk" xmlns:wne="http://schemas.microsoft.com/office/word/2006/wordml" xmlns:wps="http://schemas.microsoft.com/office/word/2010/wordprocessingShape" mc:Ignorable="w14 w15 w16se w16cid wp14">
+  <w:p>
+    <w:pPr>
+      <w:pStyle w:val="En-tte"/>
+      <w:jc w:val="center"/>
+    </w:pPr>
+  </w:p>
+  <w:p>
+    <w:pPr>
+      <w:pStyle w:val="En-tte"/>
+      <w:jc w:val="right"/>
+    </w:pPr>
+  </w:p>
+</w:hdr>
+</file>
+
+<file path=word/header7.xml><?xml version="1.0" encoding="utf-8"?>
+<w:hdr xmlns:wpc="http://schemas.microsoft.com/office/word/2010/wordprocessingCanvas" xmlns:cx="http://schemas.microsoft.com/office/drawing/2014/chartex" xmlns:cx1="http://schemas.microsoft.com/office/drawing/2015/9/8/chartex" xmlns:cx2="http://schemas.microsoft.com/office/drawing/2015/10/21/chartex" xmlns:cx3="http://schemas.microsoft.com/office/drawing/2016/5/9/chartex" xmlns:cx4="http://schemas.microsoft.com/office/drawing/2016/5/10/chartex" xmlns:cx5="http://schemas.microsoft.com/office/drawing/2016/5/11/chartex" xmlns:cx6="http://schemas.microsoft.com/office/drawing/2016/5/12/chartex" xmlns:cx7="http://schemas.microsoft.com/office/drawing/2016/5/13/chartex" xmlns:cx8="http://schemas.microsoft.com/office/drawing/2016/5/14/chartex" xmlns:mc="http://schemas.openxmlformats.org/markup-compatibility/2006" xmlns:aink="http://schemas.microsoft.com/office/drawing/2016/ink" xmlns:am3d="http://schemas.microsoft.com/office/drawing/2017/model3d" xmlns:o="urn:schemas-microsoft-com:office:office" xmlns:r="http://schemas.openxmlformats.org/officeDocument/2006/relationships" xmlns:m="http://schemas.openxmlformats.org/officeDocument/2006/math" xmlns:v="urn:schemas-microsoft-com:vml" xmlns:wp14="http://schemas.microsoft.com/office/word/2010/wordprocessingDrawing" xmlns:wp="http://schemas.openxmlformats.org/drawingml/2006/wordprocessingDrawing" xmlns:w10="urn:schemas-microsoft-com:office:word" xmlns:w="http://schemas.openxmlformats.org/wordprocessingml/2006/main" xmlns:w14="http://schemas.microsoft.com/office/word/2010/wordml" xmlns:w15="http://schemas.microsoft.com/office/word/2012/wordml" xmlns:w16cid="http://schemas.microsoft.com/office/word/2016/wordml/cid" xmlns:w16se="http://schemas.microsoft.com/office/word/2015/wordml/symex" xmlns:wpg="http://schemas.microsoft.com/office/word/2010/wordprocessingGroup" xmlns:wpi="http://schemas.microsoft.com/office/word/2010/wordprocessingInk" xmlns:wne="http://schemas.microsoft.com/office/word/2006/wordml" xmlns:wps="http://schemas.microsoft.com/office/word/2010/wordprocessingShape" mc:Ignorable="w14 w15 w16se w16cid wp14">
   <w:sdt>
     <w:sdtPr>
-      <w:id w:val="-2068096937"/>
+      <w:id w:val="-1474519824"/>
       <w:docPartObj>
         <w:docPartGallery w:val="Page Numbers (Top of Page)"/>
         <w:docPartUnique/>
@@ -9896,11 +10253,45 @@
       <w:p>
         <w:pPr>
           <w:pStyle w:val="En-tte"/>
-          <w:jc w:val="center"/>
+          <w:jc w:val="right"/>
         </w:pPr>
+        <w:r>
+          <w:fldChar w:fldCharType="begin"/>
+        </w:r>
+        <w:r>
+          <w:instrText>PAGE   \* MERGEFORMAT</w:instrText>
+        </w:r>
+        <w:r>
+          <w:fldChar w:fldCharType="separate"/>
+        </w:r>
+        <w:r>
+          <w:rPr>
+            <w:lang w:val="fr-FR"/>
+          </w:rPr>
+          <w:t>2</w:t>
+        </w:r>
+        <w:r>
+          <w:fldChar w:fldCharType="end"/>
+        </w:r>
       </w:p>
     </w:sdtContent>
   </w:sdt>
+  <w:p>
+    <w:pPr>
+      <w:pStyle w:val="En-tte"/>
+      <w:jc w:val="right"/>
+    </w:pPr>
+  </w:p>
+</w:hdr>
+</file>
+
+<file path=word/header8.xml><?xml version="1.0" encoding="utf-8"?>
+<w:hdr xmlns:wpc="http://schemas.microsoft.com/office/word/2010/wordprocessingCanvas" xmlns:cx="http://schemas.microsoft.com/office/drawing/2014/chartex" xmlns:cx1="http://schemas.microsoft.com/office/drawing/2015/9/8/chartex" xmlns:cx2="http://schemas.microsoft.com/office/drawing/2015/10/21/chartex" xmlns:cx3="http://schemas.microsoft.com/office/drawing/2016/5/9/chartex" xmlns:cx4="http://schemas.microsoft.com/office/drawing/2016/5/10/chartex" xmlns:cx5="http://schemas.microsoft.com/office/drawing/2016/5/11/chartex" xmlns:cx6="http://schemas.microsoft.com/office/drawing/2016/5/12/chartex" xmlns:cx7="http://schemas.microsoft.com/office/drawing/2016/5/13/chartex" xmlns:cx8="http://schemas.microsoft.com/office/drawing/2016/5/14/chartex" xmlns:mc="http://schemas.openxmlformats.org/markup-compatibility/2006" xmlns:aink="http://schemas.microsoft.com/office/drawing/2016/ink" xmlns:am3d="http://schemas.microsoft.com/office/drawing/2017/model3d" xmlns:o="urn:schemas-microsoft-com:office:office" xmlns:r="http://schemas.openxmlformats.org/officeDocument/2006/relationships" xmlns:m="http://schemas.openxmlformats.org/officeDocument/2006/math" xmlns:v="urn:schemas-microsoft-com:vml" xmlns:wp14="http://schemas.microsoft.com/office/word/2010/wordprocessingDrawing" xmlns:wp="http://schemas.openxmlformats.org/drawingml/2006/wordprocessingDrawing" xmlns:w10="urn:schemas-microsoft-com:office:word" xmlns:w="http://schemas.openxmlformats.org/wordprocessingml/2006/main" xmlns:w14="http://schemas.microsoft.com/office/word/2010/wordml" xmlns:w15="http://schemas.microsoft.com/office/word/2012/wordml" xmlns:w16cid="http://schemas.microsoft.com/office/word/2016/wordml/cid" xmlns:w16se="http://schemas.microsoft.com/office/word/2015/wordml/symex" xmlns:wpg="http://schemas.microsoft.com/office/word/2010/wordprocessingGroup" xmlns:wpi="http://schemas.microsoft.com/office/word/2010/wordprocessingInk" xmlns:wne="http://schemas.microsoft.com/office/word/2006/wordml" xmlns:wps="http://schemas.microsoft.com/office/word/2010/wordprocessingShape" mc:Ignorable="w14 w15 w16se w16cid wp14">
+  <w:p>
+    <w:pPr>
+      <w:pStyle w:val="En-tte"/>
+    </w:pPr>
+  </w:p>
   <w:p>
     <w:pPr>
       <w:pStyle w:val="En-tte"/>
@@ -13438,7 +13829,7 @@
 </file>
 
 <file path=customXml/itemProps1.xml><?xml version="1.0" encoding="utf-8"?>
-<ds:datastoreItem xmlns:ds="http://schemas.openxmlformats.org/officeDocument/2006/customXml" ds:itemID="{D751C2A2-2027-4BB2-84A6-3C370794FFB1}">
+<ds:datastoreItem xmlns:ds="http://schemas.openxmlformats.org/officeDocument/2006/customXml" ds:itemID="{74FAE959-F438-4250-B4C4-334BDD6901F4}">
   <ds:schemaRefs>
     <ds:schemaRef ds:uri="http://schemas.openxmlformats.org/officeDocument/2006/bibliography"/>
   </ds:schemaRefs>

</xml_diff>

<commit_message>
Prepare for 3.final RELEASE
</commit_message>
<xml_diff>
--- a/rapport/Rapport.docx
+++ b/rapport/Rapport.docx
@@ -251,8 +251,6 @@
         <w:lastRenderedPageBreak/>
         <w:t>Table des matières</w:t>
       </w:r>
-      <w:bookmarkStart w:id="1" w:name="_GoBack"/>
-      <w:bookmarkEnd w:id="1"/>
     </w:p>
     <w:sdt>
       <w:sdtPr>
@@ -2443,7 +2441,7 @@
                 <w:noProof/>
                 <w:webHidden/>
               </w:rPr>
-              <w:t>18</w:t>
+              <w:t>20</w:t>
             </w:r>
             <w:r>
               <w:rPr>
@@ -2501,7 +2499,7 @@
           <w:szCs w:val="36"/>
         </w:rPr>
       </w:pPr>
-      <w:bookmarkStart w:id="2" w:name="_Toc25772842"/>
+      <w:bookmarkStart w:id="1" w:name="_Toc25772842"/>
       <w:r>
         <w:rPr>
           <w:b/>
@@ -2527,9 +2525,9 @@
         </w:rPr>
         <w:t>Présentation Générale</w:t>
       </w:r>
-      <w:bookmarkStart w:id="3" w:name="_siv6csg7kgaf" w:colFirst="0" w:colLast="0"/>
+      <w:bookmarkStart w:id="2" w:name="_siv6csg7kgaf" w:colFirst="0" w:colLast="0"/>
+      <w:bookmarkEnd w:id="1"/>
       <w:bookmarkEnd w:id="2"/>
-      <w:bookmarkEnd w:id="3"/>
     </w:p>
     <w:p>
       <w:pPr>
@@ -2549,7 +2547,7 @@
           <w:b/>
         </w:rPr>
       </w:pPr>
-      <w:bookmarkStart w:id="4" w:name="_Toc25772843"/>
+      <w:bookmarkStart w:id="3" w:name="_Toc25772843"/>
       <w:r>
         <w:rPr>
           <w:b/>
@@ -2563,7 +2561,7 @@
         <w:tab/>
         <w:t>Archétype</w:t>
       </w:r>
-      <w:bookmarkEnd w:id="4"/>
+      <w:bookmarkEnd w:id="3"/>
     </w:p>
     <w:p>
       <w:pPr>
@@ -2605,7 +2603,7 @@
           <w:szCs w:val="18"/>
         </w:rPr>
       </w:pPr>
-      <w:bookmarkStart w:id="5" w:name="_Toc25772844"/>
+      <w:bookmarkStart w:id="4" w:name="_Toc25772844"/>
       <w:r>
         <w:rPr>
           <w:b/>
@@ -2619,7 +2617,7 @@
         <w:tab/>
         <w:t>Règles du jeu</w:t>
       </w:r>
-      <w:bookmarkEnd w:id="5"/>
+      <w:bookmarkEnd w:id="4"/>
     </w:p>
     <w:p>
       <w:pPr>
@@ -2809,7 +2807,7 @@
           <w:b/>
         </w:rPr>
       </w:pPr>
-      <w:bookmarkStart w:id="6" w:name="_Toc25772845"/>
+      <w:bookmarkStart w:id="5" w:name="_Toc25772845"/>
       <w:r>
         <w:rPr>
           <w:b/>
@@ -2823,7 +2821,7 @@
         <w:tab/>
         <w:t>Ressources</w:t>
       </w:r>
-      <w:bookmarkEnd w:id="6"/>
+      <w:bookmarkEnd w:id="5"/>
     </w:p>
     <w:p>
       <w:pPr>
@@ -3197,7 +3195,7 @@
           <w:szCs w:val="36"/>
         </w:rPr>
       </w:pPr>
-      <w:bookmarkStart w:id="7" w:name="_Toc25772846"/>
+      <w:bookmarkStart w:id="6" w:name="_Toc25772846"/>
       <w:r>
         <w:rPr>
           <w:b/>
@@ -3231,7 +3229,7 @@
         </w:rPr>
         <w:t>Description et conception des états</w:t>
       </w:r>
-      <w:bookmarkEnd w:id="7"/>
+      <w:bookmarkEnd w:id="6"/>
     </w:p>
     <w:p>
       <w:pPr>
@@ -3248,7 +3246,7 @@
           <w:b/>
         </w:rPr>
       </w:pPr>
-      <w:bookmarkStart w:id="8" w:name="_Toc25772847"/>
+      <w:bookmarkStart w:id="7" w:name="_Toc25772847"/>
       <w:r>
         <w:rPr>
           <w:b/>
@@ -3262,7 +3260,7 @@
         <w:tab/>
         <w:t>Description des états</w:t>
       </w:r>
-      <w:bookmarkEnd w:id="8"/>
+      <w:bookmarkEnd w:id="7"/>
     </w:p>
     <w:p>
       <w:pPr>
@@ -3323,7 +3321,7 @@
           <w:b/>
         </w:rPr>
       </w:pPr>
-      <w:bookmarkStart w:id="9" w:name="_Toc25772848"/>
+      <w:bookmarkStart w:id="8" w:name="_Toc25772848"/>
       <w:r>
         <w:rPr>
           <w:b/>
@@ -3342,7 +3340,7 @@
         </w:rPr>
         <w:t>Etat éléments fixes</w:t>
       </w:r>
-      <w:bookmarkEnd w:id="9"/>
+      <w:bookmarkEnd w:id="8"/>
     </w:p>
     <w:p/>
     <w:p>
@@ -3531,7 +3529,7 @@
           <w:b/>
         </w:rPr>
       </w:pPr>
-      <w:bookmarkStart w:id="10" w:name="_Toc25772849"/>
+      <w:bookmarkStart w:id="9" w:name="_Toc25772849"/>
       <w:r>
         <w:rPr>
           <w:b/>
@@ -3546,7 +3544,7 @@
         <w:tab/>
         <w:t>Etat éléments mobiles</w:t>
       </w:r>
-      <w:bookmarkEnd w:id="10"/>
+      <w:bookmarkEnd w:id="9"/>
     </w:p>
     <w:p/>
     <w:p>
@@ -3752,7 +3750,7 @@
           <w:b/>
         </w:rPr>
       </w:pPr>
-      <w:bookmarkStart w:id="11" w:name="_Toc25772850"/>
+      <w:bookmarkStart w:id="10" w:name="_Toc25772850"/>
       <w:r>
         <w:rPr>
           <w:b/>
@@ -3767,7 +3765,7 @@
         <w:tab/>
         <w:t>Etat général</w:t>
       </w:r>
-      <w:bookmarkEnd w:id="11"/>
+      <w:bookmarkEnd w:id="10"/>
     </w:p>
     <w:p/>
     <w:p>
@@ -3841,7 +3839,7 @@
       <w:pPr>
         <w:pStyle w:val="Titre2"/>
       </w:pPr>
-      <w:bookmarkStart w:id="12" w:name="_Toc25772851"/>
+      <w:bookmarkStart w:id="11" w:name="_Toc25772851"/>
       <w:r>
         <w:rPr>
           <w:b/>
@@ -3855,7 +3853,7 @@
         <w:tab/>
         <w:t>Conception logicielle</w:t>
       </w:r>
-      <w:bookmarkEnd w:id="12"/>
+      <w:bookmarkEnd w:id="11"/>
     </w:p>
     <w:p/>
     <w:p>
@@ -3863,11 +3861,11 @@
         <w:spacing w:line="360" w:lineRule="auto"/>
         <w:jc w:val="both"/>
       </w:pPr>
-      <w:bookmarkStart w:id="13" w:name="_Hlk22763026"/>
+      <w:bookmarkStart w:id="12" w:name="_Hlk22763026"/>
       <w:r>
         <w:t>Le diagramme des classes pour les états est présenté en Figure 11</w:t>
       </w:r>
-      <w:bookmarkEnd w:id="13"/>
+      <w:bookmarkEnd w:id="12"/>
       <w:r>
         <w:t xml:space="preserve">. Son architecture est </w:t>
       </w:r>
@@ -5075,7 +5073,7 @@
           <w:bCs/>
         </w:rPr>
       </w:pPr>
-      <w:bookmarkStart w:id="14" w:name="_Toc25772852"/>
+      <w:bookmarkStart w:id="13" w:name="_Toc25772852"/>
       <w:r>
         <w:rPr>
           <w:b/>
@@ -5084,7 +5082,7 @@
         <w:lastRenderedPageBreak/>
         <w:t>3. Rendu : Stratégie et Conception</w:t>
       </w:r>
-      <w:bookmarkEnd w:id="14"/>
+      <w:bookmarkEnd w:id="13"/>
     </w:p>
     <w:p>
       <w:pPr>
@@ -5128,7 +5126,7 @@
           <w:bCs/>
         </w:rPr>
       </w:pPr>
-      <w:bookmarkStart w:id="15" w:name="_Toc25772853"/>
+      <w:bookmarkStart w:id="14" w:name="_Toc25772853"/>
       <w:r>
         <w:rPr>
           <w:b/>
@@ -5136,7 +5134,7 @@
         </w:rPr>
         <w:t>3.1 Stratégie de rendu d’un état</w:t>
       </w:r>
-      <w:bookmarkEnd w:id="15"/>
+      <w:bookmarkEnd w:id="14"/>
     </w:p>
     <w:p>
       <w:pPr>
@@ -5557,7 +5555,7 @@
           <w:bCs/>
         </w:rPr>
       </w:pPr>
-      <w:bookmarkStart w:id="16" w:name="_Toc25772854"/>
+      <w:bookmarkStart w:id="15" w:name="_Toc25772854"/>
       <w:r>
         <w:rPr>
           <w:b/>
@@ -5566,7 +5564,7 @@
         <w:lastRenderedPageBreak/>
         <w:t>3.2 Conception logicielle</w:t>
       </w:r>
-      <w:bookmarkEnd w:id="16"/>
+      <w:bookmarkEnd w:id="15"/>
     </w:p>
     <w:p>
       <w:pPr>
@@ -5602,7 +5600,7 @@
           <w:bCs/>
         </w:rPr>
       </w:pPr>
-      <w:bookmarkStart w:id="17" w:name="_Toc25772855"/>
+      <w:bookmarkStart w:id="16" w:name="_Toc25772855"/>
       <w:r>
         <w:rPr>
           <w:b/>
@@ -5610,7 +5608,7 @@
         </w:rPr>
         <w:t>3.2.1 StateLayer</w:t>
       </w:r>
-      <w:bookmarkEnd w:id="17"/>
+      <w:bookmarkEnd w:id="16"/>
     </w:p>
     <w:p/>
     <w:p>
@@ -6093,9 +6091,9 @@
           <w:b/>
         </w:rPr>
       </w:pPr>
-      <w:bookmarkStart w:id="18" w:name="_heading=h.4mhixzyx73dl" w:colFirst="0" w:colLast="0"/>
-      <w:bookmarkStart w:id="19" w:name="_Toc25772856"/>
-      <w:bookmarkEnd w:id="18"/>
+      <w:bookmarkStart w:id="17" w:name="_heading=h.4mhixzyx73dl" w:colFirst="0" w:colLast="0"/>
+      <w:bookmarkStart w:id="18" w:name="_Toc25772856"/>
+      <w:bookmarkEnd w:id="17"/>
       <w:r>
         <w:rPr>
           <w:b/>
@@ -6103,7 +6101,7 @@
         <w:lastRenderedPageBreak/>
         <w:t>3.2.2 Surface</w:t>
       </w:r>
-      <w:bookmarkEnd w:id="19"/>
+      <w:bookmarkEnd w:id="18"/>
     </w:p>
     <w:p/>
     <w:p>
@@ -6263,16 +6261,16 @@
           <w:b/>
         </w:rPr>
       </w:pPr>
-      <w:bookmarkStart w:id="20" w:name="_heading=h.idxg4eow3b9k" w:colFirst="0" w:colLast="0"/>
-      <w:bookmarkStart w:id="21" w:name="_Toc25772857"/>
+      <w:bookmarkStart w:id="19" w:name="_heading=h.idxg4eow3b9k" w:colFirst="0" w:colLast="0"/>
+      <w:bookmarkStart w:id="20" w:name="_Toc25772857"/>
+      <w:bookmarkEnd w:id="19"/>
+      <w:r>
+        <w:rPr>
+          <w:b/>
+        </w:rPr>
+        <w:t>3.2.3 TileSet</w:t>
+      </w:r>
       <w:bookmarkEnd w:id="20"/>
-      <w:r>
-        <w:rPr>
-          <w:b/>
-        </w:rPr>
-        <w:t>3.2.3 TileSet</w:t>
-      </w:r>
-      <w:bookmarkEnd w:id="21"/>
     </w:p>
     <w:p/>
     <w:p>
@@ -6982,7 +6980,7 @@
           <w:bCs/>
         </w:rPr>
       </w:pPr>
-      <w:bookmarkStart w:id="22" w:name="_Toc25772858"/>
+      <w:bookmarkStart w:id="21" w:name="_Toc25772858"/>
       <w:r>
         <w:rPr>
           <w:b/>
@@ -7026,7 +7024,7 @@
         </w:rPr>
         <w:t xml:space="preserve"> d’états et moteur de jeu</w:t>
       </w:r>
-      <w:bookmarkEnd w:id="22"/>
+      <w:bookmarkEnd w:id="21"/>
     </w:p>
     <w:p>
       <w:pPr>
@@ -7052,7 +7050,7 @@
           <w:lang w:val="fr-FR"/>
         </w:rPr>
       </w:pPr>
-      <w:bookmarkStart w:id="23" w:name="_Toc25772859"/>
+      <w:bookmarkStart w:id="22" w:name="_Toc25772859"/>
       <w:r>
         <w:rPr>
           <w:b/>
@@ -7093,7 +7091,7 @@
         </w:rPr>
         <w:t>s</w:t>
       </w:r>
-      <w:bookmarkEnd w:id="23"/>
+      <w:bookmarkEnd w:id="22"/>
     </w:p>
     <w:p>
       <w:pPr>
@@ -7310,7 +7308,7 @@
           <w:lang w:val="fr-FR"/>
         </w:rPr>
       </w:pPr>
-      <w:bookmarkStart w:id="24" w:name="_Toc25772860"/>
+      <w:bookmarkStart w:id="23" w:name="_Toc25772860"/>
       <w:r>
         <w:rPr>
           <w:b/>
@@ -7320,7 +7318,7 @@
         </w:rPr>
         <w:t>4.1.1 Commandes de sélection</w:t>
       </w:r>
-      <w:bookmarkEnd w:id="24"/>
+      <w:bookmarkEnd w:id="23"/>
     </w:p>
     <w:p>
       <w:pPr>
@@ -7378,7 +7376,7 @@
           <w:lang w:val="fr-FR"/>
         </w:rPr>
       </w:pPr>
-      <w:bookmarkStart w:id="25" w:name="_Toc25772861"/>
+      <w:bookmarkStart w:id="24" w:name="_Toc25772861"/>
       <w:r>
         <w:rPr>
           <w:b/>
@@ -7433,7 +7431,7 @@
         </w:rPr>
         <w:t xml:space="preserve"> de déplacement</w:t>
       </w:r>
-      <w:bookmarkEnd w:id="25"/>
+      <w:bookmarkEnd w:id="24"/>
     </w:p>
     <w:p>
       <w:pPr>
@@ -7775,7 +7773,7 @@
           <w:lang w:val="fr-FR"/>
         </w:rPr>
       </w:pPr>
-      <w:bookmarkStart w:id="26" w:name="_Toc25772862"/>
+      <w:bookmarkStart w:id="25" w:name="_Toc25772862"/>
       <w:r>
         <w:rPr>
           <w:b/>
@@ -7804,7 +7802,7 @@
         </w:rPr>
         <w:t xml:space="preserve"> Commandes d’attaque</w:t>
       </w:r>
-      <w:bookmarkEnd w:id="26"/>
+      <w:bookmarkEnd w:id="25"/>
     </w:p>
     <w:p>
       <w:pPr>
@@ -7899,7 +7897,7 @@
           <w:lang w:val="fr-FR"/>
         </w:rPr>
       </w:pPr>
-      <w:bookmarkStart w:id="27" w:name="_Toc25772863"/>
+      <w:bookmarkStart w:id="26" w:name="_Toc25772863"/>
       <w:r>
         <w:rPr>
           <w:b/>
@@ -7916,7 +7914,7 @@
         </w:rPr>
         <w:t>Changements autonomes</w:t>
       </w:r>
-      <w:bookmarkEnd w:id="27"/>
+      <w:bookmarkEnd w:id="26"/>
     </w:p>
     <w:p>
       <w:pPr>
@@ -8105,7 +8103,7 @@
           <w:lang w:val="fr-FR"/>
         </w:rPr>
       </w:pPr>
-      <w:bookmarkStart w:id="28" w:name="_Toc25772864"/>
+      <w:bookmarkStart w:id="27" w:name="_Toc25772864"/>
       <w:r>
         <w:rPr>
           <w:b/>
@@ -8138,7 +8136,7 @@
         </w:rPr>
         <w:t>Conception logicielle</w:t>
       </w:r>
-      <w:bookmarkEnd w:id="28"/>
+      <w:bookmarkEnd w:id="27"/>
     </w:p>
     <w:p>
       <w:pPr>
@@ -8950,7 +8948,7 @@
           <w:bCs/>
         </w:rPr>
       </w:pPr>
-      <w:bookmarkStart w:id="29" w:name="_Toc25772865"/>
+      <w:bookmarkStart w:id="28" w:name="_Toc25772865"/>
       <w:r>
         <w:rPr>
           <w:b/>
@@ -8980,7 +8978,7 @@
         </w:rPr>
         <w:t>Artificielle</w:t>
       </w:r>
-      <w:bookmarkEnd w:id="29"/>
+      <w:bookmarkEnd w:id="28"/>
     </w:p>
     <w:p>
       <w:pPr>
@@ -8998,7 +8996,7 @@
           <w:bCs/>
         </w:rPr>
       </w:pPr>
-      <w:bookmarkStart w:id="30" w:name="_Toc25772866"/>
+      <w:bookmarkStart w:id="29" w:name="_Toc25772866"/>
       <w:r>
         <w:rPr>
           <w:b/>
@@ -9006,7 +9004,7 @@
         </w:rPr>
         <w:t>5.1 Stratégie</w:t>
       </w:r>
-      <w:bookmarkEnd w:id="30"/>
+      <w:bookmarkEnd w:id="29"/>
     </w:p>
     <w:p/>
     <w:p>
@@ -9017,7 +9015,7 @@
           <w:bCs/>
         </w:rPr>
       </w:pPr>
-      <w:bookmarkStart w:id="31" w:name="_Toc25772867"/>
+      <w:bookmarkStart w:id="30" w:name="_Toc25772867"/>
       <w:r>
         <w:rPr>
           <w:b/>
@@ -9025,7 +9023,7 @@
         </w:rPr>
         <w:t>5.1.1 Intelligence Aléatoire</w:t>
       </w:r>
-      <w:bookmarkEnd w:id="31"/>
+      <w:bookmarkEnd w:id="30"/>
     </w:p>
     <w:p>
       <w:pPr>
@@ -9361,7 +9359,7 @@
           <w:bCs/>
         </w:rPr>
       </w:pPr>
-      <w:bookmarkStart w:id="32" w:name="_Toc25772868"/>
+      <w:bookmarkStart w:id="31" w:name="_Toc25772868"/>
       <w:r>
         <w:rPr>
           <w:b/>
@@ -9391,7 +9389,7 @@
         </w:rPr>
         <w:t>Heuristique</w:t>
       </w:r>
-      <w:bookmarkEnd w:id="32"/>
+      <w:bookmarkEnd w:id="31"/>
     </w:p>
     <w:p/>
     <w:p>
@@ -9408,7 +9406,13 @@
         <w:t>et permettre à l’IA d</w:t>
       </w:r>
       <w:r>
-        <w:t>’être plus « intelligente.</w:t>
+        <w:t>’être plus « intelligente</w:t>
+      </w:r>
+      <w:r>
+        <w:t> »</w:t>
+      </w:r>
+      <w:r>
+        <w:t>.</w:t>
       </w:r>
     </w:p>
     <w:p>
@@ -9440,43 +9444,62 @@
         <w:spacing w:line="360" w:lineRule="auto"/>
       </w:pPr>
       <w:r>
-        <w:t xml:space="preserve">Nous avons une </w:t>
-      </w:r>
-      <w:r>
-        <w:t>seconde</w:t>
+        <w:t>Nous avons une seconde heuristique qui va de pair avec la première</w:t>
+      </w:r>
+      <w:r>
+        <w:t xml:space="preserve">, </w:t>
+      </w:r>
+      <w:r>
+        <w:t>et permet à l’IA de</w:t>
+      </w:r>
+      <w:r>
+        <w:t xml:space="preserve"> cibler </w:t>
+      </w:r>
+      <w:r>
+        <w:t>l’ennemi le plus proche</w:t>
+      </w:r>
+      <w:r>
+        <w:t>. L’IA choisit</w:t>
+      </w:r>
+      <w:r>
+        <w:t xml:space="preserve"> donc</w:t>
+      </w:r>
+      <w:r>
+        <w:t xml:space="preserve"> le personnage dont la distance à l’ennemi est la moins faible</w:t>
+      </w:r>
+      <w:r>
+        <w:t xml:space="preserve"> (algorithme similaire au précédent).</w:t>
+      </w:r>
+    </w:p>
+    <w:p>
+      <w:pPr>
+        <w:spacing w:line="360" w:lineRule="auto"/>
+      </w:pPr>
+    </w:p>
+    <w:p>
+      <w:pPr>
+        <w:spacing w:line="360" w:lineRule="auto"/>
+      </w:pPr>
+      <w:r>
+        <w:t>Nous avons un</w:t>
+      </w:r>
+      <w:r>
+        <w:t>e troisième</w:t>
       </w:r>
       <w:r>
         <w:t xml:space="preserve"> heuristique </w:t>
       </w:r>
       <w:r>
-        <w:t>qui va de pair avec la première</w:t>
-      </w:r>
-      <w:r>
-        <w:t xml:space="preserve">, </w:t>
-      </w:r>
-      <w:r>
-        <w:t xml:space="preserve">et </w:t>
-      </w:r>
-      <w:r>
-        <w:t>permet à l’IA de</w:t>
-      </w:r>
-      <w:r>
-        <w:t xml:space="preserve"> cibler </w:t>
-      </w:r>
-      <w:r>
-        <w:t>l’ennemi le plus proche</w:t>
-      </w:r>
-      <w:r>
-        <w:t>. L’IA choisit</w:t>
-      </w:r>
-      <w:r>
-        <w:t xml:space="preserve"> donc</w:t>
-      </w:r>
-      <w:r>
-        <w:t xml:space="preserve"> le personnage dont la distance à l’ennemi est la moins faible</w:t>
-      </w:r>
-      <w:r>
-        <w:t xml:space="preserve"> (algorithme similaire au précédent).</w:t>
+        <w:t>basé</w:t>
+      </w:r>
+      <w:r>
+        <w:t>e</w:t>
+      </w:r>
+      <w:r>
+        <w:t xml:space="preserve"> sur BFS (Algorithme de parcours en largeur</w:t>
+      </w:r>
+      <w:r>
+        <w:t>) qui permet à l’IA de trouver un chemin vers l’ennemi adverse.</w:t>
       </w:r>
     </w:p>
     <w:p>
@@ -9486,221 +9509,735 @@
     </w:p>
     <w:p>
       <w:pPr>
-        <w:spacing w:line="360" w:lineRule="auto"/>
-      </w:pPr>
-      <w:r>
-        <w:t>Nous avons un</w:t>
-      </w:r>
-      <w:r>
-        <w:t>e troisième</w:t>
-      </w:r>
-      <w:r>
-        <w:t xml:space="preserve"> heuristique </w:t>
-      </w:r>
-      <w:r>
-        <w:t>basé</w:t>
-      </w:r>
-      <w:r>
-        <w:t>e</w:t>
-      </w:r>
-      <w:r>
-        <w:t xml:space="preserve"> sur BFS (Algorithme de parcours en largeur</w:t>
-      </w:r>
-      <w:r>
-        <w:t>) qui permet à l’IA de trouver un chemin vers l’ennemi adverse.</w:t>
-      </w:r>
-    </w:p>
-    <w:p>
-      <w:pPr>
-        <w:pStyle w:val="Titre2"/>
+        <w:pStyle w:val="Titre3"/>
         <w:rPr>
           <w:b/>
           <w:bCs/>
         </w:rPr>
       </w:pPr>
-    </w:p>
-    <w:p>
-      <w:pPr>
-        <w:pStyle w:val="Titre2"/>
+      <w:r>
         <w:rPr>
           <w:b/>
           <w:bCs/>
         </w:rPr>
-      </w:pPr>
-      <w:bookmarkStart w:id="33" w:name="_Toc25772869"/>
+        <w:t>5.1.</w:t>
+      </w:r>
       <w:r>
         <w:rPr>
           <w:b/>
           <w:bCs/>
         </w:rPr>
-        <w:t>5.</w:t>
+        <w:t>3</w:t>
       </w:r>
       <w:r>
         <w:rPr>
           <w:b/>
           <w:bCs/>
         </w:rPr>
-        <w:t>2</w:t>
+        <w:t xml:space="preserve"> Intelligence </w:t>
       </w:r>
       <w:r>
         <w:rPr>
           <w:b/>
           <w:bCs/>
         </w:rPr>
+        <w:t>Avancée</w:t>
+      </w:r>
+    </w:p>
+    <w:p>
+      <w:pPr>
+        <w:spacing w:line="360" w:lineRule="auto"/>
+      </w:pPr>
+    </w:p>
+    <w:p>
+      <w:pPr>
+        <w:spacing w:line="360" w:lineRule="auto"/>
+        <w:jc w:val="both"/>
+      </w:pPr>
+      <w:r>
+        <w:t>Nous proposons une intelligence plus avancée en suivant les méthodes de résolution de</w:t>
+      </w:r>
+      <w:r>
         <w:t xml:space="preserve"> </w:t>
       </w:r>
       <w:r>
+        <w:t>problèmes à états finis. On se base sur un algorithme</w:t>
+      </w:r>
+      <w:r>
+        <w:t xml:space="preserve"> basé sur un arbre de recherche</w:t>
+      </w:r>
+      <w:r>
+        <w:t xml:space="preserve"> </w:t>
+      </w:r>
+      <w:r>
+        <w:t>pour que l’IA détermine quels sont</w:t>
+      </w:r>
+      <w:r>
+        <w:t xml:space="preserve"> </w:t>
+      </w:r>
+      <w:r>
+        <w:t xml:space="preserve">les choix de commandes optimaux en prenant en compte </w:t>
+      </w:r>
+      <w:r>
+        <w:t>les statistiques des personnages sur le terrain.</w:t>
+      </w:r>
+    </w:p>
+    <w:p>
+      <w:pPr>
+        <w:spacing w:line="360" w:lineRule="auto"/>
+        <w:jc w:val="both"/>
+      </w:pPr>
+    </w:p>
+    <w:p>
+      <w:pPr>
+        <w:spacing w:line="360" w:lineRule="auto"/>
+        <w:jc w:val="both"/>
+      </w:pPr>
+      <w:r>
+        <w:t>Pour faire fonctionner l’algorithme, l</w:t>
+      </w:r>
+      <w:r>
+        <w:t>’IA a besoin d’</w:t>
+      </w:r>
+      <w:r>
+        <w:t>une fonction d’évaluation qui attribue</w:t>
+      </w:r>
+      <w:r>
+        <w:t xml:space="preserve"> </w:t>
+      </w:r>
+      <w:r>
+        <w:t>u</w:t>
+      </w:r>
+      <w:r>
+        <w:t xml:space="preserve">ne valeur </w:t>
+      </w:r>
+      <w:r>
+        <w:t>à</w:t>
+      </w:r>
+      <w:r>
+        <w:t xml:space="preserve"> chaque action possible en </w:t>
+      </w:r>
+      <w:r>
+        <w:t xml:space="preserve">fonction de l’état du jeu. </w:t>
+      </w:r>
+      <w:r>
+        <w:t>Selon la valeur donnée, l’IA choisira l’action</w:t>
+      </w:r>
+      <w:r>
+        <w:t xml:space="preserve"> à effectuer.</w:t>
+      </w:r>
+    </w:p>
+    <w:p>
+      <w:pPr>
+        <w:spacing w:line="360" w:lineRule="auto"/>
+        <w:jc w:val="both"/>
+      </w:pPr>
+    </w:p>
+    <w:p>
+      <w:pPr>
+        <w:spacing w:line="360" w:lineRule="auto"/>
+        <w:jc w:val="both"/>
+      </w:pPr>
+      <w:r>
+        <w:t>Nous décomposons notre intelligence avan</w:t>
+      </w:r>
+      <w:r>
+        <w:t>c</w:t>
+      </w:r>
+      <w:r>
+        <w:t>ée en 3 phases</w:t>
+      </w:r>
+      <w:r>
+        <w:t> :</w:t>
+      </w:r>
+    </w:p>
+    <w:p>
+      <w:pPr>
+        <w:pStyle w:val="Paragraphedeliste"/>
+        <w:numPr>
+          <w:ilvl w:val="0"/>
+          <w:numId w:val="24"/>
+        </w:numPr>
+        <w:spacing w:line="360" w:lineRule="auto"/>
+        <w:jc w:val="both"/>
+      </w:pPr>
+      <w:r>
+        <w:t>L</w:t>
+      </w:r>
+      <w:r>
+        <w:t xml:space="preserve">’IA </w:t>
+      </w:r>
+      <w:r>
+        <w:t>choisi</w:t>
+      </w:r>
+      <w:r>
+        <w:t>t</w:t>
+      </w:r>
+      <w:r>
+        <w:t xml:space="preserve"> quel </w:t>
+      </w:r>
+      <w:r>
+        <w:t>personnage il va jouer</w:t>
+      </w:r>
+    </w:p>
+    <w:p>
+      <w:pPr>
+        <w:pStyle w:val="Paragraphedeliste"/>
+        <w:numPr>
+          <w:ilvl w:val="0"/>
+          <w:numId w:val="24"/>
+        </w:numPr>
+        <w:spacing w:line="360" w:lineRule="auto"/>
+        <w:jc w:val="both"/>
+      </w:pPr>
+      <w:r>
+        <w:t>L</w:t>
+      </w:r>
+      <w:r>
+        <w:t xml:space="preserve">’IA choisit la cible la plus proche </w:t>
+      </w:r>
+    </w:p>
+    <w:p>
+      <w:pPr>
+        <w:pStyle w:val="Paragraphedeliste"/>
+        <w:numPr>
+          <w:ilvl w:val="0"/>
+          <w:numId w:val="24"/>
+        </w:numPr>
+        <w:spacing w:line="360" w:lineRule="auto"/>
+        <w:jc w:val="both"/>
+      </w:pPr>
+      <w:r>
+        <w:t>L’IA se déplace vers cette cible.</w:t>
+      </w:r>
+    </w:p>
+    <w:p>
+      <w:pPr>
+        <w:spacing w:line="360" w:lineRule="auto"/>
+        <w:jc w:val="both"/>
+      </w:pPr>
+    </w:p>
+    <w:p>
+      <w:pPr>
+        <w:spacing w:line="360" w:lineRule="auto"/>
+        <w:jc w:val="both"/>
+      </w:pPr>
+      <w:r>
+        <w:t>Nous avons choisi d’améliorer notre IA sur la phase 1 et 2. Pour la phase 3, o</w:t>
+      </w:r>
+      <w:r>
+        <w:t>n reprend</w:t>
+      </w:r>
+      <w:r>
+        <w:t xml:space="preserve"> </w:t>
+      </w:r>
+      <w:r>
+        <w:t>l’algorithme BFS.</w:t>
+      </w:r>
+    </w:p>
+    <w:p>
+      <w:pPr>
+        <w:spacing w:line="360" w:lineRule="auto"/>
+        <w:jc w:val="both"/>
+      </w:pPr>
+    </w:p>
+    <w:p>
+      <w:pPr>
+        <w:spacing w:line="360" w:lineRule="auto"/>
+        <w:jc w:val="both"/>
+      </w:pPr>
+    </w:p>
+    <w:p>
+      <w:pPr>
+        <w:spacing w:line="360" w:lineRule="auto"/>
+        <w:jc w:val="both"/>
+      </w:pPr>
+      <w:r>
+        <w:lastRenderedPageBreak/>
+        <w:t>Notre algorithme suit le graphe suivant</w:t>
+      </w:r>
+      <w:r>
+        <w:t xml:space="preserve"> pour la phase 1 et 2</w:t>
+      </w:r>
+      <w:r>
+        <w:t> :</w:t>
+      </w:r>
+    </w:p>
+    <w:p>
+      <w:pPr>
+        <w:spacing w:line="360" w:lineRule="auto"/>
+        <w:jc w:val="both"/>
+      </w:pPr>
+    </w:p>
+    <w:p>
+      <w:pPr>
+        <w:spacing w:line="360" w:lineRule="auto"/>
+        <w:jc w:val="both"/>
+      </w:pPr>
+      <w:r>
+        <w:rPr>
+          <w:noProof/>
+        </w:rPr>
+        <w:drawing>
+          <wp:anchor distT="0" distB="0" distL="114300" distR="114300" simplePos="0" relativeHeight="251670528" behindDoc="1" locked="0" layoutInCell="1" allowOverlap="1" wp14:anchorId="698EF784" wp14:editId="2C2812E2">
+            <wp:simplePos x="0" y="0"/>
+            <wp:positionH relativeFrom="page">
+              <wp:align>left</wp:align>
+            </wp:positionH>
+            <wp:positionV relativeFrom="paragraph">
+              <wp:posOffset>221933</wp:posOffset>
+            </wp:positionV>
+            <wp:extent cx="7508862" cy="2114856"/>
+            <wp:effectExtent l="0" t="0" r="0" b="0"/>
+            <wp:wrapNone/>
+            <wp:docPr id="19" name="Image 19" descr="Une image contenant ciel&#10;&#10;Description générée automatiquement"/>
+            <wp:cNvGraphicFramePr>
+              <a:graphicFrameLocks xmlns:a="http://schemas.openxmlformats.org/drawingml/2006/main" noChangeAspect="1"/>
+            </wp:cNvGraphicFramePr>
+            <a:graphic xmlns:a="http://schemas.openxmlformats.org/drawingml/2006/main">
+              <a:graphicData uri="http://schemas.openxmlformats.org/drawingml/2006/picture">
+                <pic:pic xmlns:pic="http://schemas.openxmlformats.org/drawingml/2006/picture">
+                  <pic:nvPicPr>
+                    <pic:cNvPr id="19" name="arbre selection.png"/>
+                    <pic:cNvPicPr/>
+                  </pic:nvPicPr>
+                  <pic:blipFill>
+                    <a:blip r:embed="rId37" cstate="print">
+                      <a:extLst>
+                        <a:ext uri="{28A0092B-C50C-407E-A947-70E740481C1C}">
+                          <a14:useLocalDpi xmlns:a14="http://schemas.microsoft.com/office/drawing/2010/main" val="0"/>
+                        </a:ext>
+                      </a:extLst>
+                    </a:blip>
+                    <a:stretch>
+                      <a:fillRect/>
+                    </a:stretch>
+                  </pic:blipFill>
+                  <pic:spPr>
+                    <a:xfrm>
+                      <a:off x="0" y="0"/>
+                      <a:ext cx="7508862" cy="2114856"/>
+                    </a:xfrm>
+                    <a:prstGeom prst="rect">
+                      <a:avLst/>
+                    </a:prstGeom>
+                  </pic:spPr>
+                </pic:pic>
+              </a:graphicData>
+            </a:graphic>
+            <wp14:sizeRelH relativeFrom="margin">
+              <wp14:pctWidth>0</wp14:pctWidth>
+            </wp14:sizeRelH>
+            <wp14:sizeRelV relativeFrom="margin">
+              <wp14:pctHeight>0</wp14:pctHeight>
+            </wp14:sizeRelV>
+          </wp:anchor>
+        </w:drawing>
+      </w:r>
+    </w:p>
+    <w:p>
+      <w:pPr>
+        <w:spacing w:line="360" w:lineRule="auto"/>
+        <w:jc w:val="both"/>
+      </w:pPr>
+    </w:p>
+    <w:p>
+      <w:pPr>
+        <w:spacing w:line="360" w:lineRule="auto"/>
+      </w:pPr>
+    </w:p>
+    <w:p>
+      <w:pPr>
+        <w:spacing w:line="360" w:lineRule="auto"/>
+      </w:pPr>
+    </w:p>
+    <w:p>
+      <w:pPr>
+        <w:spacing w:line="360" w:lineRule="auto"/>
+      </w:pPr>
+    </w:p>
+    <w:p>
+      <w:pPr>
+        <w:spacing w:line="360" w:lineRule="auto"/>
+      </w:pPr>
+    </w:p>
+    <w:p>
+      <w:pPr>
+        <w:spacing w:line="360" w:lineRule="auto"/>
+      </w:pPr>
+    </w:p>
+    <w:p>
+      <w:pPr>
+        <w:spacing w:line="360" w:lineRule="auto"/>
+      </w:pPr>
+    </w:p>
+    <w:p>
+      <w:pPr>
+        <w:spacing w:line="360" w:lineRule="auto"/>
+      </w:pPr>
+    </w:p>
+    <w:p>
+      <w:pPr>
+        <w:spacing w:line="360" w:lineRule="auto"/>
+      </w:pPr>
+    </w:p>
+    <w:p>
+      <w:pPr>
+        <w:spacing w:line="360" w:lineRule="auto"/>
+      </w:pPr>
+    </w:p>
+    <w:p>
+      <w:pPr>
+        <w:widowControl w:val="0"/>
+        <w:spacing w:after="119" w:line="240" w:lineRule="auto"/>
+        <w:jc w:val="center"/>
+        <w:rPr>
+          <w:sz w:val="18"/>
+          <w:szCs w:val="18"/>
+          <w:lang w:val="fr-FR"/>
+        </w:rPr>
+      </w:pPr>
+    </w:p>
+    <w:p>
+      <w:pPr>
+        <w:widowControl w:val="0"/>
+        <w:spacing w:after="119" w:line="240" w:lineRule="auto"/>
+        <w:jc w:val="center"/>
+        <w:rPr>
+          <w:sz w:val="18"/>
+          <w:szCs w:val="18"/>
+          <w:lang w:val="fr-FR"/>
+        </w:rPr>
+      </w:pPr>
+      <w:r>
+        <w:rPr>
+          <w:sz w:val="18"/>
+          <w:szCs w:val="18"/>
+          <w:lang w:val="fr-FR"/>
+        </w:rPr>
+        <w:t>FIGURE 1</w:t>
+      </w:r>
+      <w:r>
+        <w:rPr>
+          <w:sz w:val="18"/>
+          <w:szCs w:val="18"/>
+          <w:lang w:val="fr-FR"/>
+        </w:rPr>
+        <w:t>9</w:t>
+      </w:r>
+      <w:r>
+        <w:rPr>
+          <w:sz w:val="18"/>
+          <w:szCs w:val="18"/>
+          <w:lang w:val="fr-FR"/>
+        </w:rPr>
+        <w:t xml:space="preserve"> – </w:t>
+      </w:r>
+      <w:r>
+        <w:rPr>
+          <w:sz w:val="18"/>
+          <w:szCs w:val="18"/>
+          <w:lang w:val="fr-FR"/>
+        </w:rPr>
+        <w:t>Deep AI diagram</w:t>
+      </w:r>
+    </w:p>
+    <w:p>
+      <w:pPr>
+        <w:spacing w:line="360" w:lineRule="auto"/>
+      </w:pPr>
+    </w:p>
+    <w:p>
+      <w:pPr>
+        <w:spacing w:line="360" w:lineRule="auto"/>
+      </w:pPr>
+    </w:p>
+    <w:p>
+      <w:pPr>
+        <w:spacing w:line="360" w:lineRule="auto"/>
+      </w:pPr>
+      <w:r>
+        <w:t xml:space="preserve">Player1 est notre IA. </w:t>
+      </w:r>
+    </w:p>
+    <w:p>
+      <w:pPr>
+        <w:spacing w:line="360" w:lineRule="auto"/>
+      </w:pPr>
+    </w:p>
+    <w:p>
+      <w:pPr>
+        <w:spacing w:line="360" w:lineRule="auto"/>
+        <w:rPr>
+          <w:u w:val="single"/>
+        </w:rPr>
+      </w:pPr>
+      <w:r>
+        <w:rPr>
+          <w:u w:val="single"/>
+        </w:rPr>
+        <w:t>Phase 1</w:t>
+      </w:r>
+      <w:r>
+        <w:rPr>
+          <w:u w:val="single"/>
+        </w:rPr>
+        <w:t> : Character Selection</w:t>
+      </w:r>
+    </w:p>
+    <w:p>
+      <w:pPr>
+        <w:spacing w:line="360" w:lineRule="auto"/>
+        <w:jc w:val="both"/>
+      </w:pPr>
+      <w:r>
+        <w:t xml:space="preserve">Dans un premier temps, </w:t>
+      </w:r>
+      <w:r>
+        <w:t xml:space="preserve">l’IA </w:t>
+      </w:r>
+      <w:r>
+        <w:t xml:space="preserve">doit </w:t>
+      </w:r>
+      <w:r>
+        <w:t xml:space="preserve">choisir </w:t>
+      </w:r>
+      <w:r>
+        <w:t xml:space="preserve">un </w:t>
+      </w:r>
+      <w:r>
+        <w:t>personnage</w:t>
+      </w:r>
+      <w:r>
+        <w:t xml:space="preserve">. </w:t>
+      </w:r>
+      <w:r>
+        <w:t>Nous avons</w:t>
+      </w:r>
+      <w:r>
+        <w:t xml:space="preserve"> </w:t>
+      </w:r>
+      <w:r>
+        <w:t xml:space="preserve">implémenté une fonction </w:t>
+      </w:r>
+      <w:r>
+        <w:t>qui permet d</w:t>
+      </w:r>
+      <w:r>
+        <w:t xml:space="preserve">e déterminer le personnage avec le plus de </w:t>
+      </w:r>
+      <w:r>
+        <w:t>points de vie et de défense possible</w:t>
+      </w:r>
+      <w:r>
+        <w:t>.</w:t>
+      </w:r>
+      <w:r>
+        <w:t xml:space="preserve"> Ensuite, </w:t>
+      </w:r>
+      <w:r>
+        <w:t xml:space="preserve">nous avons soustrait cette valeur à la distance la plus proche à </w:t>
+      </w:r>
+      <w:r>
+        <w:t>un ennemi.</w:t>
+      </w:r>
+      <w:r>
+        <w:t xml:space="preserve"> Tout cela forme notre fonction d’évaluation.</w:t>
+      </w:r>
+      <w:r>
+        <w:t xml:space="preserve"> Elle</w:t>
+      </w:r>
+      <w:r>
+        <w:t xml:space="preserve"> parcoure</w:t>
+      </w:r>
+      <w:r>
+        <w:t xml:space="preserve"> donc un arbre </w:t>
+      </w:r>
+      <w:r>
+        <w:t xml:space="preserve">parmi </w:t>
+      </w:r>
+      <w:r>
+        <w:t>les</w:t>
+      </w:r>
+      <w:r>
+        <w:t xml:space="preserve"> personnages</w:t>
+      </w:r>
+      <w:r>
+        <w:t xml:space="preserve"> disponibles sur le terrain</w:t>
+      </w:r>
+      <w:r>
+        <w:t>.</w:t>
+      </w:r>
+    </w:p>
+    <w:p>
+      <w:pPr>
+        <w:spacing w:line="360" w:lineRule="auto"/>
+        <w:jc w:val="both"/>
+      </w:pPr>
+    </w:p>
+    <w:p>
+      <w:pPr>
+        <w:spacing w:line="360" w:lineRule="auto"/>
+        <w:rPr>
+          <w:u w:val="single"/>
+        </w:rPr>
+      </w:pPr>
+      <w:r>
+        <w:rPr>
+          <w:u w:val="single"/>
+        </w:rPr>
+        <w:t>Phase 2 :</w:t>
+      </w:r>
+      <w:r>
+        <w:rPr>
+          <w:u w:val="single"/>
+        </w:rPr>
+        <w:t xml:space="preserve"> Character target </w:t>
+      </w:r>
+    </w:p>
+    <w:p>
+      <w:pPr>
+        <w:spacing w:line="360" w:lineRule="auto"/>
+        <w:jc w:val="both"/>
+      </w:pPr>
+      <w:r>
+        <w:t xml:space="preserve">Dans un second temps, </w:t>
+      </w:r>
+      <w:r>
+        <w:t xml:space="preserve">l’IA doit </w:t>
+      </w:r>
+      <w:r>
+        <w:t>choisi</w:t>
+      </w:r>
+      <w:r>
+        <w:t xml:space="preserve">r </w:t>
+      </w:r>
+      <w:r>
+        <w:t>une cible adverse</w:t>
+      </w:r>
+      <w:r>
+        <w:t>.</w:t>
+      </w:r>
+      <w:r>
+        <w:t xml:space="preserve"> </w:t>
+      </w:r>
+      <w:r>
+        <w:t xml:space="preserve">Nous avons implémenté une </w:t>
+      </w:r>
+      <w:r>
+        <w:t>seconde fonction d’évaluation.</w:t>
+      </w:r>
+      <w:r>
+        <w:t xml:space="preserve"> </w:t>
+      </w:r>
+      <w:r>
+        <w:t xml:space="preserve">Elle évalue à la fois la santé de ses propres personnages puis la défense et la santé des ennemis adverses. </w:t>
+      </w:r>
+      <w:r>
+        <w:t xml:space="preserve">L’IA choisira alors l’ennemi possédant le moins de </w:t>
+      </w:r>
+      <w:r>
+        <w:t xml:space="preserve">défense et de santé </w:t>
+      </w:r>
+      <w:r>
+        <w:t xml:space="preserve">parmi </w:t>
+      </w:r>
+      <w:r>
+        <w:t>ses ennemis adverses.</w:t>
+      </w:r>
+      <w:r>
+        <w:t xml:space="preserve"> </w:t>
+      </w:r>
+      <w:r>
+        <w:t xml:space="preserve">Elle parcoure également un arbre </w:t>
+      </w:r>
+      <w:r>
+        <w:t>parmi les personnages ennemis disponibles sur le terrain.</w:t>
+      </w:r>
+    </w:p>
+    <w:p>
+      <w:pPr>
+        <w:spacing w:line="360" w:lineRule="auto"/>
+      </w:pPr>
+    </w:p>
+    <w:p>
+      <w:pPr>
+        <w:spacing w:line="360" w:lineRule="auto"/>
+      </w:pPr>
+    </w:p>
+    <w:p>
+      <w:pPr>
+        <w:spacing w:line="360" w:lineRule="auto"/>
+      </w:pPr>
+    </w:p>
+    <w:p>
+      <w:pPr>
+        <w:spacing w:line="360" w:lineRule="auto"/>
+      </w:pPr>
+    </w:p>
+    <w:p>
+      <w:pPr>
+        <w:spacing w:line="360" w:lineRule="auto"/>
+      </w:pPr>
+    </w:p>
+    <w:p>
+      <w:pPr>
+        <w:pStyle w:val="Titre2"/>
         <w:rPr>
           <w:b/>
           <w:bCs/>
         </w:rPr>
-        <w:t>Conception Logicielle</w:t>
-      </w:r>
-      <w:bookmarkEnd w:id="33"/>
-    </w:p>
-    <w:p>
-      <w:pPr>
-        <w:widowControl w:val="0"/>
-        <w:spacing w:after="119" w:line="240" w:lineRule="auto"/>
-      </w:pPr>
-    </w:p>
-    <w:p>
-      <w:pPr>
-        <w:widowControl w:val="0"/>
-        <w:spacing w:line="360" w:lineRule="auto"/>
-      </w:pPr>
-      <w:r>
-        <w:t xml:space="preserve">Le diagramme des classes pour l’intelligence artificielle est présenté en Figure </w:t>
-      </w:r>
-      <w:r>
-        <w:t>1</w:t>
-      </w:r>
-      <w:r>
-        <w:t>8.</w:t>
-      </w:r>
-    </w:p>
-    <w:p>
-      <w:pPr>
-        <w:widowControl w:val="0"/>
-        <w:spacing w:line="360" w:lineRule="auto"/>
-      </w:pPr>
-    </w:p>
-    <w:p>
-      <w:pPr>
-        <w:widowControl w:val="0"/>
-        <w:spacing w:line="360" w:lineRule="auto"/>
-      </w:pPr>
+      </w:pPr>
+      <w:bookmarkStart w:id="32" w:name="_Toc25772869"/>
       <w:r>
         <w:rPr>
           <w:b/>
           <w:bCs/>
         </w:rPr>
-        <w:t>Classe AI</w:t>
-      </w:r>
-      <w:r>
-        <w:t xml:space="preserve"> : </w:t>
-      </w:r>
-      <w:r>
-        <w:t>Les classes filles de la classe AI implante</w:t>
-      </w:r>
-      <w:r>
-        <w:t>nt</w:t>
-      </w:r>
-      <w:r>
-        <w:t xml:space="preserve"> différentes stratégies d’IA, que l’on peut appliquer</w:t>
-      </w:r>
-      <w:r>
-        <w:t xml:space="preserve"> </w:t>
-      </w:r>
-      <w:r>
-        <w:t xml:space="preserve">pour </w:t>
-      </w:r>
-      <w:r>
-        <w:t>notre jeu</w:t>
-      </w:r>
-      <w:r>
-        <w:t>.</w:t>
-      </w:r>
-    </w:p>
-    <w:p>
-      <w:pPr>
-        <w:widowControl w:val="0"/>
-        <w:spacing w:line="360" w:lineRule="auto"/>
-      </w:pPr>
-    </w:p>
-    <w:p>
-      <w:pPr>
-        <w:widowControl w:val="0"/>
-        <w:spacing w:line="360" w:lineRule="auto"/>
-      </w:pPr>
+        <w:t>5.</w:t>
+      </w:r>
       <w:r>
         <w:rPr>
           <w:b/>
           <w:bCs/>
         </w:rPr>
-        <w:t>Random</w:t>
+        <w:t>2</w:t>
       </w:r>
       <w:r>
         <w:rPr>
           <w:b/>
           <w:bCs/>
         </w:rPr>
-        <w:t>AI</w:t>
-      </w:r>
-      <w:r>
-        <w:t> : Intelligence aléatoire</w:t>
-      </w:r>
-      <w:r>
-        <w:t>.</w:t>
-      </w:r>
-    </w:p>
-    <w:p>
-      <w:pPr>
-        <w:widowControl w:val="0"/>
-        <w:spacing w:line="360" w:lineRule="auto"/>
-      </w:pPr>
-    </w:p>
-    <w:p>
-      <w:pPr>
-        <w:widowControl w:val="0"/>
-        <w:spacing w:line="360" w:lineRule="auto"/>
-      </w:pPr>
+        <w:t xml:space="preserve"> </w:t>
+      </w:r>
       <w:r>
         <w:rPr>
           <w:b/>
           <w:bCs/>
         </w:rPr>
-        <w:t>HeuristicAI</w:t>
-      </w:r>
-      <w:r>
-        <w:t xml:space="preserve"> : </w:t>
-      </w:r>
-      <w:r>
-        <w:t xml:space="preserve">Classe qui implémente l’IA heuristique. L’algorithme </w:t>
-      </w:r>
-      <w:r>
-        <w:t xml:space="preserve">parcours </w:t>
-      </w:r>
-      <w:r>
-        <w:t xml:space="preserve">en largeur </w:t>
-      </w:r>
-      <w:r>
-        <w:t xml:space="preserve">BFS </w:t>
-      </w:r>
-      <w:r>
-        <w:t>permettra d</w:t>
-      </w:r>
-      <w:r>
-        <w:t xml:space="preserve">e trouver un </w:t>
-      </w:r>
-      <w:r>
-        <w:t>chemin vers</w:t>
-      </w:r>
-      <w:r>
-        <w:t xml:space="preserve"> les cibles</w:t>
-      </w:r>
-      <w:r>
-        <w:t>.</w:t>
+        <w:t>Conception Logicielle</w:t>
+      </w:r>
+      <w:bookmarkEnd w:id="32"/>
+    </w:p>
+    <w:p>
+      <w:pPr>
+        <w:widowControl w:val="0"/>
+        <w:spacing w:after="119" w:line="240" w:lineRule="auto"/>
+      </w:pPr>
+    </w:p>
+    <w:p>
+      <w:pPr>
+        <w:widowControl w:val="0"/>
+        <w:spacing w:line="360" w:lineRule="auto"/>
+      </w:pPr>
+      <w:r>
+        <w:t xml:space="preserve">Le diagramme des classes pour l’intelligence artificielle est présenté en Figure </w:t>
+      </w:r>
+      <w:r>
+        <w:t>1</w:t>
+      </w:r>
+      <w:r>
+        <w:t>8.</w:t>
       </w:r>
     </w:p>
     <w:p>
@@ -9719,6 +10256,124 @@
           <w:b/>
           <w:bCs/>
         </w:rPr>
+        <w:t>Classe AI</w:t>
+      </w:r>
+      <w:r>
+        <w:t xml:space="preserve"> : </w:t>
+      </w:r>
+      <w:r>
+        <w:t>Les classes filles de la classe AI implante</w:t>
+      </w:r>
+      <w:r>
+        <w:t>nt</w:t>
+      </w:r>
+      <w:r>
+        <w:t xml:space="preserve"> différentes stratégies d’IA, que l’on peut appliquer</w:t>
+      </w:r>
+      <w:r>
+        <w:t xml:space="preserve"> </w:t>
+      </w:r>
+      <w:r>
+        <w:t xml:space="preserve">pour </w:t>
+      </w:r>
+      <w:r>
+        <w:t>notre jeu</w:t>
+      </w:r>
+      <w:r>
+        <w:t>.</w:t>
+      </w:r>
+    </w:p>
+    <w:p>
+      <w:pPr>
+        <w:widowControl w:val="0"/>
+        <w:spacing w:line="360" w:lineRule="auto"/>
+      </w:pPr>
+    </w:p>
+    <w:p>
+      <w:pPr>
+        <w:widowControl w:val="0"/>
+        <w:spacing w:line="360" w:lineRule="auto"/>
+      </w:pPr>
+      <w:r>
+        <w:rPr>
+          <w:b/>
+          <w:bCs/>
+        </w:rPr>
+        <w:t>Random</w:t>
+      </w:r>
+      <w:r>
+        <w:rPr>
+          <w:b/>
+          <w:bCs/>
+        </w:rPr>
+        <w:t>AI</w:t>
+      </w:r>
+      <w:r>
+        <w:t> : Intelligence aléatoire</w:t>
+      </w:r>
+      <w:r>
+        <w:t>.</w:t>
+      </w:r>
+    </w:p>
+    <w:p>
+      <w:pPr>
+        <w:widowControl w:val="0"/>
+        <w:spacing w:line="360" w:lineRule="auto"/>
+      </w:pPr>
+    </w:p>
+    <w:p>
+      <w:pPr>
+        <w:widowControl w:val="0"/>
+        <w:spacing w:line="360" w:lineRule="auto"/>
+      </w:pPr>
+      <w:r>
+        <w:rPr>
+          <w:b/>
+          <w:bCs/>
+        </w:rPr>
+        <w:t>HeuristicAI</w:t>
+      </w:r>
+      <w:r>
+        <w:t xml:space="preserve"> : Classe qui implémente l’IA heuristique. L’algorithme parcours </w:t>
+      </w:r>
+      <w:r>
+        <w:t xml:space="preserve">en largeur </w:t>
+      </w:r>
+      <w:r>
+        <w:t xml:space="preserve">BFS </w:t>
+      </w:r>
+      <w:r>
+        <w:t>permettra d</w:t>
+      </w:r>
+      <w:r>
+        <w:t xml:space="preserve">e trouver un </w:t>
+      </w:r>
+      <w:r>
+        <w:t>chemin vers</w:t>
+      </w:r>
+      <w:r>
+        <w:t xml:space="preserve"> les cibles</w:t>
+      </w:r>
+      <w:r>
+        <w:t>.</w:t>
+      </w:r>
+    </w:p>
+    <w:p>
+      <w:pPr>
+        <w:widowControl w:val="0"/>
+        <w:spacing w:line="360" w:lineRule="auto"/>
+      </w:pPr>
+    </w:p>
+    <w:p>
+      <w:pPr>
+        <w:widowControl w:val="0"/>
+        <w:spacing w:line="360" w:lineRule="auto"/>
+      </w:pPr>
+      <w:r>
+        <w:rPr>
+          <w:b/>
+          <w:bCs/>
+        </w:rPr>
         <w:t>MapNode</w:t>
       </w:r>
       <w:r>
@@ -9746,6 +10401,68 @@
     <w:p>
       <w:pPr>
         <w:widowControl w:val="0"/>
+        <w:spacing w:line="360" w:lineRule="auto"/>
+        <w:jc w:val="both"/>
+      </w:pPr>
+      <w:r>
+        <w:rPr>
+          <w:b/>
+          <w:bCs/>
+        </w:rPr>
+        <w:t>DeepAI</w:t>
+      </w:r>
+      <w:r>
+        <w:t> : Classe qui implémente l’IA avancée.</w:t>
+      </w:r>
+      <w:r>
+        <w:t xml:space="preserve"> </w:t>
+      </w:r>
+      <w:bookmarkStart w:id="33" w:name="_GoBack"/>
+      <w:bookmarkEnd w:id="33"/>
+      <w:r>
+        <w:t>Elle contient les fonctions d’évaluations nécessaires au fonctionnement du DeepAI.</w:t>
+      </w:r>
+    </w:p>
+    <w:p>
+      <w:pPr>
+        <w:widowControl w:val="0"/>
+        <w:spacing w:line="360" w:lineRule="auto"/>
+        <w:jc w:val="both"/>
+      </w:pPr>
+    </w:p>
+    <w:p>
+      <w:pPr>
+        <w:widowControl w:val="0"/>
+        <w:spacing w:line="360" w:lineRule="auto"/>
+        <w:jc w:val="both"/>
+      </w:pPr>
+      <w:r>
+        <w:rPr>
+          <w:b/>
+          <w:bCs/>
+        </w:rPr>
+        <w:t>Node</w:t>
+      </w:r>
+      <w:r>
+        <w:rPr>
+          <w:b/>
+          <w:bCs/>
+        </w:rPr>
+        <w:t xml:space="preserve"> : </w:t>
+      </w:r>
+      <w:r>
+        <w:t>Classe qui permet d’avoir la liste des index des personnages disponibles sur le terrain.</w:t>
+      </w:r>
+    </w:p>
+    <w:p>
+      <w:pPr>
+        <w:widowControl w:val="0"/>
+        <w:spacing w:line="360" w:lineRule="auto"/>
+      </w:pPr>
+    </w:p>
+    <w:p>
+      <w:pPr>
+        <w:widowControl w:val="0"/>
         <w:spacing w:after="119" w:line="240" w:lineRule="auto"/>
       </w:pPr>
     </w:p>
@@ -9760,8 +10477,8 @@
         <w:widowControl w:val="0"/>
         <w:spacing w:after="119" w:line="240" w:lineRule="auto"/>
         <w:sectPr>
-          <w:headerReference w:type="first" r:id="rId37"/>
-          <w:footerReference w:type="first" r:id="rId38"/>
+          <w:headerReference w:type="first" r:id="rId38"/>
+          <w:footerReference w:type="first" r:id="rId39"/>
           <w:pgSz w:w="11909" w:h="16834" w:code="9"/>
           <w:pgMar w:top="1440" w:right="1440" w:bottom="1440" w:left="1440" w:header="720" w:footer="720" w:gutter="0"/>
           <w:pgNumType w:start="17"/>
@@ -9781,18 +10498,18 @@
         </w:rPr>
         <w:lastRenderedPageBreak/>
         <w:drawing>
-          <wp:anchor distT="0" distB="0" distL="114300" distR="114300" simplePos="0" relativeHeight="251669504" behindDoc="1" locked="0" layoutInCell="1" allowOverlap="1" wp14:anchorId="6A4B3EAB" wp14:editId="5AC531E2">
+          <wp:anchor distT="0" distB="0" distL="114300" distR="114300" simplePos="0" relativeHeight="251671552" behindDoc="1" locked="0" layoutInCell="1" allowOverlap="1" wp14:anchorId="0070D96E" wp14:editId="172482BA">
             <wp:simplePos x="0" y="0"/>
             <wp:positionH relativeFrom="margin">
               <wp:align>center</wp:align>
             </wp:positionH>
             <wp:positionV relativeFrom="paragraph">
-              <wp:posOffset>-423545</wp:posOffset>
+              <wp:posOffset>146050</wp:posOffset>
             </wp:positionV>
-            <wp:extent cx="8767762" cy="5214538"/>
-            <wp:effectExtent l="0" t="0" r="0" b="5715"/>
+            <wp:extent cx="10143918" cy="3872484"/>
+            <wp:effectExtent l="0" t="0" r="0" b="0"/>
             <wp:wrapNone/>
-            <wp:docPr id="19" name="Image 19"/>
+            <wp:docPr id="20" name="Image 20"/>
             <wp:cNvGraphicFramePr>
               <a:graphicFrameLocks xmlns:a="http://schemas.openxmlformats.org/drawingml/2006/main" noChangeAspect="1"/>
             </wp:cNvGraphicFramePr>
@@ -9806,7 +10523,7 @@
                     </pic:cNvPicPr>
                   </pic:nvPicPr>
                   <pic:blipFill>
-                    <a:blip r:embed="rId39">
+                    <a:blip r:embed="rId40" cstate="print">
                       <a:extLst>
                         <a:ext uri="{28A0092B-C50C-407E-A947-70E740481C1C}">
                           <a14:useLocalDpi xmlns:a14="http://schemas.microsoft.com/office/drawing/2010/main" val="0"/>
@@ -9821,7 +10538,7 @@
                   <pic:spPr bwMode="auto">
                     <a:xfrm>
                       <a:off x="0" y="0"/>
-                      <a:ext cx="8767762" cy="5214538"/>
+                      <a:ext cx="10143918" cy="3872484"/>
                     </a:xfrm>
                     <a:prstGeom prst="rect">
                       <a:avLst/>
@@ -9932,12 +10649,11 @@
       <w:pPr>
         <w:widowControl w:val="0"/>
         <w:spacing w:after="119" w:line="240" w:lineRule="auto"/>
-      </w:pPr>
-    </w:p>
-    <w:p>
-      <w:pPr>
-        <w:widowControl w:val="0"/>
-        <w:spacing w:after="119" w:line="240" w:lineRule="auto"/>
+        <w:rPr>
+          <w:sz w:val="18"/>
+          <w:szCs w:val="18"/>
+          <w:lang w:val="fr-FR"/>
+        </w:rPr>
       </w:pPr>
     </w:p>
     <w:p>
@@ -9987,45 +10703,21 @@
           <w:lang w:val="fr-FR"/>
         </w:rPr>
       </w:pPr>
-    </w:p>
-    <w:p>
-      <w:pPr>
-        <w:widowControl w:val="0"/>
-        <w:spacing w:after="119" w:line="240" w:lineRule="auto"/>
-        <w:jc w:val="center"/>
-        <w:rPr>
-          <w:sz w:val="18"/>
-          <w:szCs w:val="18"/>
-          <w:lang w:val="fr-FR"/>
-        </w:rPr>
-      </w:pPr>
-    </w:p>
-    <w:p>
-      <w:pPr>
-        <w:widowControl w:val="0"/>
-        <w:spacing w:after="119" w:line="240" w:lineRule="auto"/>
-        <w:jc w:val="center"/>
-        <w:rPr>
-          <w:sz w:val="18"/>
-          <w:szCs w:val="18"/>
-          <w:lang w:val="fr-FR"/>
-        </w:rPr>
-      </w:pPr>
-      <w:r>
-        <w:rPr>
-          <w:sz w:val="18"/>
-          <w:szCs w:val="18"/>
-          <w:lang w:val="fr-FR"/>
-        </w:rPr>
-        <w:t>FIGURE 1</w:t>
-      </w:r>
-      <w:r>
-        <w:rPr>
-          <w:sz w:val="18"/>
-          <w:szCs w:val="18"/>
-          <w:lang w:val="fr-FR"/>
-        </w:rPr>
-        <w:t>9</w:t>
+      <w:r>
+        <w:rPr>
+          <w:sz w:val="18"/>
+          <w:szCs w:val="18"/>
+          <w:lang w:val="fr-FR"/>
+        </w:rPr>
+        <w:t xml:space="preserve">FIGURE </w:t>
+      </w:r>
+      <w:r>
+        <w:rPr>
+          <w:sz w:val="18"/>
+          <w:szCs w:val="18"/>
+          <w:lang w:val="fr-FR"/>
+        </w:rPr>
+        <w:t>20</w:t>
       </w:r>
       <w:r>
         <w:rPr>
@@ -10045,7 +10737,7 @@
       </w:r>
     </w:p>
     <w:sectPr>
-      <w:headerReference w:type="first" r:id="rId40"/>
+      <w:headerReference w:type="first" r:id="rId41"/>
       <w:pgSz w:w="16834" w:h="11909" w:orient="landscape" w:code="9"/>
       <w:pgMar w:top="1440" w:right="1440" w:bottom="1440" w:left="1440" w:header="720" w:footer="720" w:gutter="0"/>
       <w:pgNumType w:start="17"/>
@@ -10642,6 +11334,92 @@
     </w:lvl>
   </w:abstractNum>
   <w:abstractNum w:abstractNumId="1" w15:restartNumberingAfterBreak="0">
+    <w:nsid w:val="08E971A8"/>
+    <w:multiLevelType w:val="hybridMultilevel"/>
+    <w:tmpl w:val="352A01C8"/>
+    <w:lvl w:ilvl="0" w:tplc="040C000F">
+      <w:start w:val="1"/>
+      <w:numFmt w:val="decimal"/>
+      <w:lvlText w:val="%1."/>
+      <w:lvlJc w:val="left"/>
+      <w:pPr>
+        <w:ind w:left="720" w:hanging="360"/>
+      </w:pPr>
+    </w:lvl>
+    <w:lvl w:ilvl="1" w:tplc="040C0019" w:tentative="1">
+      <w:start w:val="1"/>
+      <w:numFmt w:val="lowerLetter"/>
+      <w:lvlText w:val="%2."/>
+      <w:lvlJc w:val="left"/>
+      <w:pPr>
+        <w:ind w:left="1440" w:hanging="360"/>
+      </w:pPr>
+    </w:lvl>
+    <w:lvl w:ilvl="2" w:tplc="040C001B" w:tentative="1">
+      <w:start w:val="1"/>
+      <w:numFmt w:val="lowerRoman"/>
+      <w:lvlText w:val="%3."/>
+      <w:lvlJc w:val="right"/>
+      <w:pPr>
+        <w:ind w:left="2160" w:hanging="180"/>
+      </w:pPr>
+    </w:lvl>
+    <w:lvl w:ilvl="3" w:tplc="040C000F" w:tentative="1">
+      <w:start w:val="1"/>
+      <w:numFmt w:val="decimal"/>
+      <w:lvlText w:val="%4."/>
+      <w:lvlJc w:val="left"/>
+      <w:pPr>
+        <w:ind w:left="2880" w:hanging="360"/>
+      </w:pPr>
+    </w:lvl>
+    <w:lvl w:ilvl="4" w:tplc="040C0019" w:tentative="1">
+      <w:start w:val="1"/>
+      <w:numFmt w:val="lowerLetter"/>
+      <w:lvlText w:val="%5."/>
+      <w:lvlJc w:val="left"/>
+      <w:pPr>
+        <w:ind w:left="3600" w:hanging="360"/>
+      </w:pPr>
+    </w:lvl>
+    <w:lvl w:ilvl="5" w:tplc="040C001B" w:tentative="1">
+      <w:start w:val="1"/>
+      <w:numFmt w:val="lowerRoman"/>
+      <w:lvlText w:val="%6."/>
+      <w:lvlJc w:val="right"/>
+      <w:pPr>
+        <w:ind w:left="4320" w:hanging="180"/>
+      </w:pPr>
+    </w:lvl>
+    <w:lvl w:ilvl="6" w:tplc="040C000F" w:tentative="1">
+      <w:start w:val="1"/>
+      <w:numFmt w:val="decimal"/>
+      <w:lvlText w:val="%7."/>
+      <w:lvlJc w:val="left"/>
+      <w:pPr>
+        <w:ind w:left="5040" w:hanging="360"/>
+      </w:pPr>
+    </w:lvl>
+    <w:lvl w:ilvl="7" w:tplc="040C0019" w:tentative="1">
+      <w:start w:val="1"/>
+      <w:numFmt w:val="lowerLetter"/>
+      <w:lvlText w:val="%8."/>
+      <w:lvlJc w:val="left"/>
+      <w:pPr>
+        <w:ind w:left="5760" w:hanging="360"/>
+      </w:pPr>
+    </w:lvl>
+    <w:lvl w:ilvl="8" w:tplc="040C001B" w:tentative="1">
+      <w:start w:val="1"/>
+      <w:numFmt w:val="lowerRoman"/>
+      <w:lvlText w:val="%9."/>
+      <w:lvlJc w:val="right"/>
+      <w:pPr>
+        <w:ind w:left="6480" w:hanging="180"/>
+      </w:pPr>
+    </w:lvl>
+  </w:abstractNum>
+  <w:abstractNum w:abstractNumId="2" w15:restartNumberingAfterBreak="0">
     <w:nsid w:val="0D9F3A27"/>
     <w:multiLevelType w:val="hybridMultilevel"/>
     <w:tmpl w:val="B6E4BC38"/>
@@ -10730,7 +11508,7 @@
       </w:pPr>
     </w:lvl>
   </w:abstractNum>
-  <w:abstractNum w:abstractNumId="2" w15:restartNumberingAfterBreak="0">
+  <w:abstractNum w:abstractNumId="3" w15:restartNumberingAfterBreak="0">
     <w:nsid w:val="15F17D9B"/>
     <w:multiLevelType w:val="multilevel"/>
     <w:tmpl w:val="095EC6F2"/>
@@ -10843,7 +11621,7 @@
       </w:rPr>
     </w:lvl>
   </w:abstractNum>
-  <w:abstractNum w:abstractNumId="3" w15:restartNumberingAfterBreak="0">
+  <w:abstractNum w:abstractNumId="4" w15:restartNumberingAfterBreak="0">
     <w:nsid w:val="1B98459B"/>
     <w:multiLevelType w:val="multilevel"/>
     <w:tmpl w:val="04C67830"/>
@@ -10956,7 +11734,7 @@
       </w:rPr>
     </w:lvl>
   </w:abstractNum>
-  <w:abstractNum w:abstractNumId="4" w15:restartNumberingAfterBreak="0">
+  <w:abstractNum w:abstractNumId="5" w15:restartNumberingAfterBreak="0">
     <w:nsid w:val="1EC35C4D"/>
     <w:multiLevelType w:val="multilevel"/>
     <w:tmpl w:val="71B837F8"/>
@@ -11069,7 +11847,7 @@
       </w:rPr>
     </w:lvl>
   </w:abstractNum>
-  <w:abstractNum w:abstractNumId="5" w15:restartNumberingAfterBreak="0">
+  <w:abstractNum w:abstractNumId="6" w15:restartNumberingAfterBreak="0">
     <w:nsid w:val="25707FAE"/>
     <w:multiLevelType w:val="hybridMultilevel"/>
     <w:tmpl w:val="F3C42C60"/>
@@ -11155,7 +11933,7 @@
       </w:pPr>
     </w:lvl>
   </w:abstractNum>
-  <w:abstractNum w:abstractNumId="6" w15:restartNumberingAfterBreak="0">
+  <w:abstractNum w:abstractNumId="7" w15:restartNumberingAfterBreak="0">
     <w:nsid w:val="2E7F7916"/>
     <w:multiLevelType w:val="multilevel"/>
     <w:tmpl w:val="4A481002"/>
@@ -11268,7 +12046,7 @@
       </w:rPr>
     </w:lvl>
   </w:abstractNum>
-  <w:abstractNum w:abstractNumId="7" w15:restartNumberingAfterBreak="0">
+  <w:abstractNum w:abstractNumId="8" w15:restartNumberingAfterBreak="0">
     <w:nsid w:val="374334C0"/>
     <w:multiLevelType w:val="multilevel"/>
     <w:tmpl w:val="DB54B2D2"/>
@@ -11381,7 +12159,7 @@
       </w:rPr>
     </w:lvl>
   </w:abstractNum>
-  <w:abstractNum w:abstractNumId="8" w15:restartNumberingAfterBreak="0">
+  <w:abstractNum w:abstractNumId="9" w15:restartNumberingAfterBreak="0">
     <w:nsid w:val="39134E87"/>
     <w:multiLevelType w:val="multilevel"/>
     <w:tmpl w:val="CDB884AE"/>
@@ -11494,7 +12272,7 @@
       </w:rPr>
     </w:lvl>
   </w:abstractNum>
-  <w:abstractNum w:abstractNumId="9" w15:restartNumberingAfterBreak="0">
+  <w:abstractNum w:abstractNumId="10" w15:restartNumberingAfterBreak="0">
     <w:nsid w:val="431D7ABB"/>
     <w:multiLevelType w:val="hybridMultilevel"/>
     <w:tmpl w:val="643E3E7C"/>
@@ -11583,7 +12361,7 @@
       </w:pPr>
     </w:lvl>
   </w:abstractNum>
-  <w:abstractNum w:abstractNumId="10" w15:restartNumberingAfterBreak="0">
+  <w:abstractNum w:abstractNumId="11" w15:restartNumberingAfterBreak="0">
     <w:nsid w:val="495925F3"/>
     <w:multiLevelType w:val="multilevel"/>
     <w:tmpl w:val="21F89450"/>
@@ -11696,7 +12474,7 @@
       </w:rPr>
     </w:lvl>
   </w:abstractNum>
-  <w:abstractNum w:abstractNumId="11" w15:restartNumberingAfterBreak="0">
+  <w:abstractNum w:abstractNumId="12" w15:restartNumberingAfterBreak="0">
     <w:nsid w:val="4E4C0EEE"/>
     <w:multiLevelType w:val="multilevel"/>
     <w:tmpl w:val="E160AB5A"/>
@@ -11809,7 +12587,7 @@
       </w:rPr>
     </w:lvl>
   </w:abstractNum>
-  <w:abstractNum w:abstractNumId="12" w15:restartNumberingAfterBreak="0">
+  <w:abstractNum w:abstractNumId="13" w15:restartNumberingAfterBreak="0">
     <w:nsid w:val="4F0C4EFF"/>
     <w:multiLevelType w:val="hybridMultilevel"/>
     <w:tmpl w:val="9CE2FED4"/>
@@ -11898,7 +12676,7 @@
       </w:pPr>
     </w:lvl>
   </w:abstractNum>
-  <w:abstractNum w:abstractNumId="13" w15:restartNumberingAfterBreak="0">
+  <w:abstractNum w:abstractNumId="14" w15:restartNumberingAfterBreak="0">
     <w:nsid w:val="50407EF9"/>
     <w:multiLevelType w:val="multilevel"/>
     <w:tmpl w:val="C192B6AA"/>
@@ -12011,7 +12789,7 @@
       </w:rPr>
     </w:lvl>
   </w:abstractNum>
-  <w:abstractNum w:abstractNumId="14" w15:restartNumberingAfterBreak="0">
+  <w:abstractNum w:abstractNumId="15" w15:restartNumberingAfterBreak="0">
     <w:nsid w:val="571E6245"/>
     <w:multiLevelType w:val="multilevel"/>
     <w:tmpl w:val="6C3487E2"/>
@@ -12124,7 +12902,7 @@
       </w:rPr>
     </w:lvl>
   </w:abstractNum>
-  <w:abstractNum w:abstractNumId="15" w15:restartNumberingAfterBreak="0">
+  <w:abstractNum w:abstractNumId="16" w15:restartNumberingAfterBreak="0">
     <w:nsid w:val="5D1C3221"/>
     <w:multiLevelType w:val="hybridMultilevel"/>
     <w:tmpl w:val="A53EBD4A"/>
@@ -12237,7 +13015,7 @@
       </w:rPr>
     </w:lvl>
   </w:abstractNum>
-  <w:abstractNum w:abstractNumId="16" w15:restartNumberingAfterBreak="0">
+  <w:abstractNum w:abstractNumId="17" w15:restartNumberingAfterBreak="0">
     <w:nsid w:val="632F4DFF"/>
     <w:multiLevelType w:val="multilevel"/>
     <w:tmpl w:val="E89C26BC"/>
@@ -12350,7 +13128,7 @@
       </w:rPr>
     </w:lvl>
   </w:abstractNum>
-  <w:abstractNum w:abstractNumId="17" w15:restartNumberingAfterBreak="0">
+  <w:abstractNum w:abstractNumId="18" w15:restartNumberingAfterBreak="0">
     <w:nsid w:val="6A754F14"/>
     <w:multiLevelType w:val="hybridMultilevel"/>
     <w:tmpl w:val="159A1C40"/>
@@ -12436,7 +13214,7 @@
       </w:pPr>
     </w:lvl>
   </w:abstractNum>
-  <w:abstractNum w:abstractNumId="18" w15:restartNumberingAfterBreak="0">
+  <w:abstractNum w:abstractNumId="19" w15:restartNumberingAfterBreak="0">
     <w:nsid w:val="71C31E8C"/>
     <w:multiLevelType w:val="hybridMultilevel"/>
     <w:tmpl w:val="54F6D37E"/>
@@ -12522,7 +13300,7 @@
       </w:pPr>
     </w:lvl>
   </w:abstractNum>
-  <w:abstractNum w:abstractNumId="19" w15:restartNumberingAfterBreak="0">
+  <w:abstractNum w:abstractNumId="20" w15:restartNumberingAfterBreak="0">
     <w:nsid w:val="74AF2FC0"/>
     <w:multiLevelType w:val="multilevel"/>
     <w:tmpl w:val="30BAD040"/>
@@ -12635,7 +13413,7 @@
       </w:rPr>
     </w:lvl>
   </w:abstractNum>
-  <w:abstractNum w:abstractNumId="20" w15:restartNumberingAfterBreak="0">
+  <w:abstractNum w:abstractNumId="21" w15:restartNumberingAfterBreak="0">
     <w:nsid w:val="7504642A"/>
     <w:multiLevelType w:val="hybridMultilevel"/>
     <w:tmpl w:val="D0FCF208"/>
@@ -12724,7 +13502,7 @@
       </w:pPr>
     </w:lvl>
   </w:abstractNum>
-  <w:abstractNum w:abstractNumId="21" w15:restartNumberingAfterBreak="0">
+  <w:abstractNum w:abstractNumId="22" w15:restartNumberingAfterBreak="0">
     <w:nsid w:val="798B0DBF"/>
     <w:multiLevelType w:val="hybridMultilevel"/>
     <w:tmpl w:val="FD401918"/>
@@ -12837,7 +13615,7 @@
       </w:rPr>
     </w:lvl>
   </w:abstractNum>
-  <w:abstractNum w:abstractNumId="22" w15:restartNumberingAfterBreak="0">
+  <w:abstractNum w:abstractNumId="23" w15:restartNumberingAfterBreak="0">
     <w:nsid w:val="7DC96570"/>
     <w:multiLevelType w:val="hybridMultilevel"/>
     <w:tmpl w:val="A378C106"/>
@@ -12951,73 +13729,76 @@
     </w:lvl>
   </w:abstractNum>
   <w:num w:numId="1">
+    <w:abstractNumId w:val="14"/>
+  </w:num>
+  <w:num w:numId="2">
+    <w:abstractNumId w:val="5"/>
+  </w:num>
+  <w:num w:numId="3">
+    <w:abstractNumId w:val="15"/>
+  </w:num>
+  <w:num w:numId="4">
+    <w:abstractNumId w:val="7"/>
+  </w:num>
+  <w:num w:numId="5">
+    <w:abstractNumId w:val="9"/>
+  </w:num>
+  <w:num w:numId="6">
+    <w:abstractNumId w:val="11"/>
+  </w:num>
+  <w:num w:numId="7">
+    <w:abstractNumId w:val="8"/>
+  </w:num>
+  <w:num w:numId="8">
+    <w:abstractNumId w:val="12"/>
+  </w:num>
+  <w:num w:numId="9">
+    <w:abstractNumId w:val="4"/>
+  </w:num>
+  <w:num w:numId="10">
+    <w:abstractNumId w:val="3"/>
+  </w:num>
+  <w:num w:numId="11">
+    <w:abstractNumId w:val="20"/>
+  </w:num>
+  <w:num w:numId="12">
+    <w:abstractNumId w:val="17"/>
+  </w:num>
+  <w:num w:numId="13">
     <w:abstractNumId w:val="13"/>
   </w:num>
-  <w:num w:numId="2">
-    <w:abstractNumId w:val="4"/>
+  <w:num w:numId="14">
+    <w:abstractNumId w:val="22"/>
   </w:num>
-  <w:num w:numId="3">
-    <w:abstractNumId w:val="14"/>
-  </w:num>
-  <w:num w:numId="4">
-    <w:abstractNumId w:val="6"/>
-  </w:num>
-  <w:num w:numId="5">
-    <w:abstractNumId w:val="8"/>
-  </w:num>
-  <w:num w:numId="6">
-    <w:abstractNumId w:val="10"/>
-  </w:num>
-  <w:num w:numId="7">
-    <w:abstractNumId w:val="7"/>
-  </w:num>
-  <w:num w:numId="8">
-    <w:abstractNumId w:val="11"/>
-  </w:num>
-  <w:num w:numId="9">
-    <w:abstractNumId w:val="3"/>
-  </w:num>
-  <w:num w:numId="10">
-    <w:abstractNumId w:val="2"/>
-  </w:num>
-  <w:num w:numId="11">
+  <w:num w:numId="15">
     <w:abstractNumId w:val="19"/>
   </w:num>
-  <w:num w:numId="12">
-    <w:abstractNumId w:val="16"/>
-  </w:num>
-  <w:num w:numId="13">
-    <w:abstractNumId w:val="12"/>
-  </w:num>
-  <w:num w:numId="14">
+  <w:num w:numId="16">
     <w:abstractNumId w:val="21"/>
   </w:num>
-  <w:num w:numId="15">
-    <w:abstractNumId w:val="18"/>
-  </w:num>
-  <w:num w:numId="16">
-    <w:abstractNumId w:val="20"/>
-  </w:num>
   <w:num w:numId="17">
-    <w:abstractNumId w:val="15"/>
+    <w:abstractNumId w:val="16"/>
   </w:num>
   <w:num w:numId="18">
     <w:abstractNumId w:val="0"/>
   </w:num>
   <w:num w:numId="19">
-    <w:abstractNumId w:val="5"/>
+    <w:abstractNumId w:val="6"/>
   </w:num>
   <w:num w:numId="20">
-    <w:abstractNumId w:val="9"/>
+    <w:abstractNumId w:val="10"/>
   </w:num>
   <w:num w:numId="21">
-    <w:abstractNumId w:val="1"/>
+    <w:abstractNumId w:val="2"/>
   </w:num>
   <w:num w:numId="22">
-    <w:abstractNumId w:val="17"/>
+    <w:abstractNumId w:val="18"/>
   </w:num>
   <w:num w:numId="23">
-    <w:abstractNumId w:val="22"/>
+    <w:abstractNumId w:val="23"/>
+  </w:num>
+  <w:num w:numId="24">
+    <w:abstractNumId w:val="1"/>
   </w:num>
 </w:numbering>
 </file>
@@ -14054,7 +14835,7 @@
 </file>
 
 <file path=customXml/itemProps1.xml><?xml version="1.0" encoding="utf-8"?>
-<ds:datastoreItem xmlns:ds="http://schemas.openxmlformats.org/officeDocument/2006/customXml" ds:itemID="{6F1C69D7-5437-4764-882B-B15D2E7E1947}">
+<ds:datastoreItem xmlns:ds="http://schemas.openxmlformats.org/officeDocument/2006/customXml" ds:itemID="{4F7AA0CE-7B6B-4825-823B-115BBFDEA797}">
   <ds:schemaRefs>
     <ds:schemaRef ds:uri="http://schemas.openxmlformats.org/officeDocument/2006/bibliography"/>
   </ds:schemaRefs>

</xml_diff>

<commit_message>
Ajout du rapport 4.1
</commit_message>
<xml_diff>
--- a/rapport/Rapport.docx
+++ b/rapport/Rapport.docx
@@ -301,7 +301,7 @@
           <w:r>
             <w:fldChar w:fldCharType="separate"/>
           </w:r>
-          <w:hyperlink w:anchor="_Toc25772842" w:history="1">
+          <w:hyperlink w:anchor="_Toc28958615" w:history="1">
             <w:r>
               <w:rPr>
                 <w:rStyle w:val="Lienhypertexte"/>
@@ -329,7 +329,7 @@
                 <w:noProof/>
                 <w:webHidden/>
               </w:rPr>
-              <w:instrText xml:space="preserve"> PAGEREF _Toc25772842 \h </w:instrText>
+              <w:instrText xml:space="preserve"> PAGEREF _Toc28958615 \h </w:instrText>
             </w:r>
             <w:r>
               <w:rPr>
@@ -349,7 +349,7 @@
                 <w:noProof/>
                 <w:webHidden/>
               </w:rPr>
-              <w:t>2</w:t>
+              <w:t>3</w:t>
             </w:r>
             <w:r>
               <w:rPr>
@@ -373,7 +373,7 @@
               <w:lang w:val="fr-FR"/>
             </w:rPr>
           </w:pPr>
-          <w:hyperlink w:anchor="_Toc25772843" w:history="1">
+          <w:hyperlink w:anchor="_Toc28958616" w:history="1">
             <w:r>
               <w:rPr>
                 <w:rStyle w:val="Lienhypertexte"/>
@@ -417,7 +417,7 @@
                 <w:noProof/>
                 <w:webHidden/>
               </w:rPr>
-              <w:instrText xml:space="preserve"> PAGEREF _Toc25772843 \h </w:instrText>
+              <w:instrText xml:space="preserve"> PAGEREF _Toc28958616 \h </w:instrText>
             </w:r>
             <w:r>
               <w:rPr>
@@ -437,7 +437,7 @@
                 <w:noProof/>
                 <w:webHidden/>
               </w:rPr>
-              <w:t>2</w:t>
+              <w:t>3</w:t>
             </w:r>
             <w:r>
               <w:rPr>
@@ -461,7 +461,7 @@
               <w:lang w:val="fr-FR"/>
             </w:rPr>
           </w:pPr>
-          <w:hyperlink w:anchor="_Toc25772844" w:history="1">
+          <w:hyperlink w:anchor="_Toc28958617" w:history="1">
             <w:r>
               <w:rPr>
                 <w:rStyle w:val="Lienhypertexte"/>
@@ -505,7 +505,7 @@
                 <w:noProof/>
                 <w:webHidden/>
               </w:rPr>
-              <w:instrText xml:space="preserve"> PAGEREF _Toc25772844 \h </w:instrText>
+              <w:instrText xml:space="preserve"> PAGEREF _Toc28958617 \h </w:instrText>
             </w:r>
             <w:r>
               <w:rPr>
@@ -525,7 +525,7 @@
                 <w:noProof/>
                 <w:webHidden/>
               </w:rPr>
-              <w:t>2</w:t>
+              <w:t>3</w:t>
             </w:r>
             <w:r>
               <w:rPr>
@@ -549,7 +549,7 @@
               <w:lang w:val="fr-FR"/>
             </w:rPr>
           </w:pPr>
-          <w:hyperlink w:anchor="_Toc25772845" w:history="1">
+          <w:hyperlink w:anchor="_Toc28958618" w:history="1">
             <w:r>
               <w:rPr>
                 <w:rStyle w:val="Lienhypertexte"/>
@@ -593,7 +593,7 @@
                 <w:noProof/>
                 <w:webHidden/>
               </w:rPr>
-              <w:instrText xml:space="preserve"> PAGEREF _Toc25772845 \h </w:instrText>
+              <w:instrText xml:space="preserve"> PAGEREF _Toc28958618 \h </w:instrText>
             </w:r>
             <w:r>
               <w:rPr>
@@ -613,7 +613,7 @@
                 <w:noProof/>
                 <w:webHidden/>
               </w:rPr>
-              <w:t>3</w:t>
+              <w:t>4</w:t>
             </w:r>
             <w:r>
               <w:rPr>
@@ -637,7 +637,7 @@
               <w:lang w:val="fr-FR"/>
             </w:rPr>
           </w:pPr>
-          <w:hyperlink w:anchor="_Toc25772846" w:history="1">
+          <w:hyperlink w:anchor="_Toc28958619" w:history="1">
             <w:r>
               <w:rPr>
                 <w:rStyle w:val="Lienhypertexte"/>
@@ -681,7 +681,7 @@
                 <w:noProof/>
                 <w:webHidden/>
               </w:rPr>
-              <w:instrText xml:space="preserve"> PAGEREF _Toc25772846 \h </w:instrText>
+              <w:instrText xml:space="preserve"> PAGEREF _Toc28958619 \h </w:instrText>
             </w:r>
             <w:r>
               <w:rPr>
@@ -701,7 +701,7 @@
                 <w:noProof/>
                 <w:webHidden/>
               </w:rPr>
-              <w:t>5</w:t>
+              <w:t>6</w:t>
             </w:r>
             <w:r>
               <w:rPr>
@@ -725,7 +725,7 @@
               <w:lang w:val="fr-FR"/>
             </w:rPr>
           </w:pPr>
-          <w:hyperlink w:anchor="_Toc25772847" w:history="1">
+          <w:hyperlink w:anchor="_Toc28958620" w:history="1">
             <w:r>
               <w:rPr>
                 <w:rStyle w:val="Lienhypertexte"/>
@@ -769,7 +769,7 @@
                 <w:noProof/>
                 <w:webHidden/>
               </w:rPr>
-              <w:instrText xml:space="preserve"> PAGEREF _Toc25772847 \h </w:instrText>
+              <w:instrText xml:space="preserve"> PAGEREF _Toc28958620 \h </w:instrText>
             </w:r>
             <w:r>
               <w:rPr>
@@ -789,7 +789,7 @@
                 <w:noProof/>
                 <w:webHidden/>
               </w:rPr>
-              <w:t>5</w:t>
+              <w:t>6</w:t>
             </w:r>
             <w:r>
               <w:rPr>
@@ -813,7 +813,7 @@
               <w:lang w:val="fr-FR"/>
             </w:rPr>
           </w:pPr>
-          <w:hyperlink w:anchor="_Toc25772848" w:history="1">
+          <w:hyperlink w:anchor="_Toc28958621" w:history="1">
             <w:r>
               <w:rPr>
                 <w:rStyle w:val="Lienhypertexte"/>
@@ -857,7 +857,7 @@
                 <w:noProof/>
                 <w:webHidden/>
               </w:rPr>
-              <w:instrText xml:space="preserve"> PAGEREF _Toc25772848 \h </w:instrText>
+              <w:instrText xml:space="preserve"> PAGEREF _Toc28958621 \h </w:instrText>
             </w:r>
             <w:r>
               <w:rPr>
@@ -877,7 +877,7 @@
                 <w:noProof/>
                 <w:webHidden/>
               </w:rPr>
-              <w:t>5</w:t>
+              <w:t>6</w:t>
             </w:r>
             <w:r>
               <w:rPr>
@@ -901,7 +901,7 @@
               <w:lang w:val="fr-FR"/>
             </w:rPr>
           </w:pPr>
-          <w:hyperlink w:anchor="_Toc25772849" w:history="1">
+          <w:hyperlink w:anchor="_Toc28958622" w:history="1">
             <w:r>
               <w:rPr>
                 <w:rStyle w:val="Lienhypertexte"/>
@@ -945,7 +945,7 @@
                 <w:noProof/>
                 <w:webHidden/>
               </w:rPr>
-              <w:instrText xml:space="preserve"> PAGEREF _Toc25772849 \h </w:instrText>
+              <w:instrText xml:space="preserve"> PAGEREF _Toc28958622 \h </w:instrText>
             </w:r>
             <w:r>
               <w:rPr>
@@ -965,7 +965,7 @@
                 <w:noProof/>
                 <w:webHidden/>
               </w:rPr>
-              <w:t>6</w:t>
+              <w:t>7</w:t>
             </w:r>
             <w:r>
               <w:rPr>
@@ -989,7 +989,7 @@
               <w:lang w:val="fr-FR"/>
             </w:rPr>
           </w:pPr>
-          <w:hyperlink w:anchor="_Toc25772850" w:history="1">
+          <w:hyperlink w:anchor="_Toc28958623" w:history="1">
             <w:r>
               <w:rPr>
                 <w:rStyle w:val="Lienhypertexte"/>
@@ -1033,7 +1033,7 @@
                 <w:noProof/>
                 <w:webHidden/>
               </w:rPr>
-              <w:instrText xml:space="preserve"> PAGEREF _Toc25772850 \h </w:instrText>
+              <w:instrText xml:space="preserve"> PAGEREF _Toc28958623 \h </w:instrText>
             </w:r>
             <w:r>
               <w:rPr>
@@ -1053,7 +1053,7 @@
                 <w:noProof/>
                 <w:webHidden/>
               </w:rPr>
-              <w:t>7</w:t>
+              <w:t>8</w:t>
             </w:r>
             <w:r>
               <w:rPr>
@@ -1077,7 +1077,7 @@
               <w:lang w:val="fr-FR"/>
             </w:rPr>
           </w:pPr>
-          <w:hyperlink w:anchor="_Toc25772851" w:history="1">
+          <w:hyperlink w:anchor="_Toc28958624" w:history="1">
             <w:r>
               <w:rPr>
                 <w:rStyle w:val="Lienhypertexte"/>
@@ -1121,7 +1121,7 @@
                 <w:noProof/>
                 <w:webHidden/>
               </w:rPr>
-              <w:instrText xml:space="preserve"> PAGEREF _Toc25772851 \h </w:instrText>
+              <w:instrText xml:space="preserve"> PAGEREF _Toc28958624 \h </w:instrText>
             </w:r>
             <w:r>
               <w:rPr>
@@ -1141,7 +1141,7 @@
                 <w:noProof/>
                 <w:webHidden/>
               </w:rPr>
-              <w:t>7</w:t>
+              <w:t>8</w:t>
             </w:r>
             <w:r>
               <w:rPr>
@@ -1164,7 +1164,7 @@
               <w:lang w:val="fr-FR"/>
             </w:rPr>
           </w:pPr>
-          <w:hyperlink w:anchor="_Toc25772852" w:history="1">
+          <w:hyperlink w:anchor="_Toc28958625" w:history="1">
             <w:r>
               <w:rPr>
                 <w:rStyle w:val="Lienhypertexte"/>
@@ -1193,7 +1193,7 @@
                 <w:noProof/>
                 <w:webHidden/>
               </w:rPr>
-              <w:instrText xml:space="preserve"> PAGEREF _Toc25772852 \h </w:instrText>
+              <w:instrText xml:space="preserve"> PAGEREF _Toc28958625 \h </w:instrText>
             </w:r>
             <w:r>
               <w:rPr>
@@ -1236,7 +1236,7 @@
               <w:lang w:val="fr-FR"/>
             </w:rPr>
           </w:pPr>
-          <w:hyperlink w:anchor="_Toc25772853" w:history="1">
+          <w:hyperlink w:anchor="_Toc28958626" w:history="1">
             <w:r>
               <w:rPr>
                 <w:rStyle w:val="Lienhypertexte"/>
@@ -1265,7 +1265,7 @@
                 <w:noProof/>
                 <w:webHidden/>
               </w:rPr>
-              <w:instrText xml:space="preserve"> PAGEREF _Toc25772853 \h </w:instrText>
+              <w:instrText xml:space="preserve"> PAGEREF _Toc28958626 \h </w:instrText>
             </w:r>
             <w:r>
               <w:rPr>
@@ -1308,7 +1308,7 @@
               <w:lang w:val="fr-FR"/>
             </w:rPr>
           </w:pPr>
-          <w:hyperlink w:anchor="_Toc25772854" w:history="1">
+          <w:hyperlink w:anchor="_Toc28958627" w:history="1">
             <w:r>
               <w:rPr>
                 <w:rStyle w:val="Lienhypertexte"/>
@@ -1337,7 +1337,7 @@
                 <w:noProof/>
                 <w:webHidden/>
               </w:rPr>
-              <w:instrText xml:space="preserve"> PAGEREF _Toc25772854 \h </w:instrText>
+              <w:instrText xml:space="preserve"> PAGEREF _Toc28958627 \h </w:instrText>
             </w:r>
             <w:r>
               <w:rPr>
@@ -1380,7 +1380,7 @@
               <w:lang w:val="fr-FR"/>
             </w:rPr>
           </w:pPr>
-          <w:hyperlink w:anchor="_Toc25772855" w:history="1">
+          <w:hyperlink w:anchor="_Toc28958628" w:history="1">
             <w:r>
               <w:rPr>
                 <w:rStyle w:val="Lienhypertexte"/>
@@ -1409,7 +1409,7 @@
                 <w:noProof/>
                 <w:webHidden/>
               </w:rPr>
-              <w:instrText xml:space="preserve"> PAGEREF _Toc25772855 \h </w:instrText>
+              <w:instrText xml:space="preserve"> PAGEREF _Toc28958628 \h </w:instrText>
             </w:r>
             <w:r>
               <w:rPr>
@@ -1452,7 +1452,7 @@
               <w:lang w:val="fr-FR"/>
             </w:rPr>
           </w:pPr>
-          <w:hyperlink w:anchor="_Toc25772856" w:history="1">
+          <w:hyperlink w:anchor="_Toc28958629" w:history="1">
             <w:r>
               <w:rPr>
                 <w:rStyle w:val="Lienhypertexte"/>
@@ -1480,7 +1480,7 @@
                 <w:noProof/>
                 <w:webHidden/>
               </w:rPr>
-              <w:instrText xml:space="preserve"> PAGEREF _Toc25772856 \h </w:instrText>
+              <w:instrText xml:space="preserve"> PAGEREF _Toc28958629 \h </w:instrText>
             </w:r>
             <w:r>
               <w:rPr>
@@ -1523,7 +1523,7 @@
               <w:lang w:val="fr-FR"/>
             </w:rPr>
           </w:pPr>
-          <w:hyperlink w:anchor="_Toc25772857" w:history="1">
+          <w:hyperlink w:anchor="_Toc28958630" w:history="1">
             <w:r>
               <w:rPr>
                 <w:rStyle w:val="Lienhypertexte"/>
@@ -1551,7 +1551,7 @@
                 <w:noProof/>
                 <w:webHidden/>
               </w:rPr>
-              <w:instrText xml:space="preserve"> PAGEREF _Toc25772857 \h </w:instrText>
+              <w:instrText xml:space="preserve"> PAGEREF _Toc28958630 \h </w:instrText>
             </w:r>
             <w:r>
               <w:rPr>
@@ -1594,7 +1594,7 @@
               <w:lang w:val="fr-FR"/>
             </w:rPr>
           </w:pPr>
-          <w:hyperlink w:anchor="_Toc25772858" w:history="1">
+          <w:hyperlink w:anchor="_Toc28958631" w:history="1">
             <w:r>
               <w:rPr>
                 <w:rStyle w:val="Lienhypertexte"/>
@@ -1623,7 +1623,7 @@
                 <w:noProof/>
                 <w:webHidden/>
               </w:rPr>
-              <w:instrText xml:space="preserve"> PAGEREF _Toc25772858 \h </w:instrText>
+              <w:instrText xml:space="preserve"> PAGEREF _Toc28958631 \h </w:instrText>
             </w:r>
             <w:r>
               <w:rPr>
@@ -1666,7 +1666,7 @@
               <w:lang w:val="fr-FR"/>
             </w:rPr>
           </w:pPr>
-          <w:hyperlink w:anchor="_Toc25772859" w:history="1">
+          <w:hyperlink w:anchor="_Toc28958632" w:history="1">
             <w:r>
               <w:rPr>
                 <w:rStyle w:val="Lienhypertexte"/>
@@ -1696,7 +1696,7 @@
                 <w:noProof/>
                 <w:webHidden/>
               </w:rPr>
-              <w:instrText xml:space="preserve"> PAGEREF _Toc25772859 \h </w:instrText>
+              <w:instrText xml:space="preserve"> PAGEREF _Toc28958632 \h </w:instrText>
             </w:r>
             <w:r>
               <w:rPr>
@@ -1739,7 +1739,7 @@
               <w:lang w:val="fr-FR"/>
             </w:rPr>
           </w:pPr>
-          <w:hyperlink w:anchor="_Toc25772860" w:history="1">
+          <w:hyperlink w:anchor="_Toc28958633" w:history="1">
             <w:r>
               <w:rPr>
                 <w:rStyle w:val="Lienhypertexte"/>
@@ -1769,7 +1769,7 @@
                 <w:noProof/>
                 <w:webHidden/>
               </w:rPr>
-              <w:instrText xml:space="preserve"> PAGEREF _Toc25772860 \h </w:instrText>
+              <w:instrText xml:space="preserve"> PAGEREF _Toc28958633 \h </w:instrText>
             </w:r>
             <w:r>
               <w:rPr>
@@ -1812,7 +1812,7 @@
               <w:lang w:val="fr-FR"/>
             </w:rPr>
           </w:pPr>
-          <w:hyperlink w:anchor="_Toc25772861" w:history="1">
+          <w:hyperlink w:anchor="_Toc28958634" w:history="1">
             <w:r>
               <w:rPr>
                 <w:rStyle w:val="Lienhypertexte"/>
@@ -1842,7 +1842,7 @@
                 <w:noProof/>
                 <w:webHidden/>
               </w:rPr>
-              <w:instrText xml:space="preserve"> PAGEREF _Toc25772861 \h </w:instrText>
+              <w:instrText xml:space="preserve"> PAGEREF _Toc28958634 \h </w:instrText>
             </w:r>
             <w:r>
               <w:rPr>
@@ -1885,7 +1885,7 @@
               <w:lang w:val="fr-FR"/>
             </w:rPr>
           </w:pPr>
-          <w:hyperlink w:anchor="_Toc25772862" w:history="1">
+          <w:hyperlink w:anchor="_Toc28958635" w:history="1">
             <w:r>
               <w:rPr>
                 <w:rStyle w:val="Lienhypertexte"/>
@@ -1915,7 +1915,7 @@
                 <w:noProof/>
                 <w:webHidden/>
               </w:rPr>
-              <w:instrText xml:space="preserve"> PAGEREF _Toc25772862 \h </w:instrText>
+              <w:instrText xml:space="preserve"> PAGEREF _Toc28958635 \h </w:instrText>
             </w:r>
             <w:r>
               <w:rPr>
@@ -1958,7 +1958,7 @@
               <w:lang w:val="fr-FR"/>
             </w:rPr>
           </w:pPr>
-          <w:hyperlink w:anchor="_Toc25772863" w:history="1">
+          <w:hyperlink w:anchor="_Toc28958636" w:history="1">
             <w:r>
               <w:rPr>
                 <w:rStyle w:val="Lienhypertexte"/>
@@ -1988,7 +1988,7 @@
                 <w:noProof/>
                 <w:webHidden/>
               </w:rPr>
-              <w:instrText xml:space="preserve"> PAGEREF _Toc25772863 \h </w:instrText>
+              <w:instrText xml:space="preserve"> PAGEREF _Toc28958636 \h </w:instrText>
             </w:r>
             <w:r>
               <w:rPr>
@@ -2031,7 +2031,7 @@
               <w:lang w:val="fr-FR"/>
             </w:rPr>
           </w:pPr>
-          <w:hyperlink w:anchor="_Toc25772864" w:history="1">
+          <w:hyperlink w:anchor="_Toc28958637" w:history="1">
             <w:r>
               <w:rPr>
                 <w:rStyle w:val="Lienhypertexte"/>
@@ -2061,7 +2061,7 @@
                 <w:noProof/>
                 <w:webHidden/>
               </w:rPr>
-              <w:instrText xml:space="preserve"> PAGEREF _Toc25772864 \h </w:instrText>
+              <w:instrText xml:space="preserve"> PAGEREF _Toc28958637 \h </w:instrText>
             </w:r>
             <w:r>
               <w:rPr>
@@ -2104,7 +2104,7 @@
               <w:lang w:val="fr-FR"/>
             </w:rPr>
           </w:pPr>
-          <w:hyperlink w:anchor="_Toc25772865" w:history="1">
+          <w:hyperlink w:anchor="_Toc28958638" w:history="1">
             <w:r>
               <w:rPr>
                 <w:rStyle w:val="Lienhypertexte"/>
@@ -2133,7 +2133,7 @@
                 <w:noProof/>
                 <w:webHidden/>
               </w:rPr>
-              <w:instrText xml:space="preserve"> PAGEREF _Toc25772865 \h </w:instrText>
+              <w:instrText xml:space="preserve"> PAGEREF _Toc28958638 \h </w:instrText>
             </w:r>
             <w:r>
               <w:rPr>
@@ -2176,7 +2176,7 @@
               <w:lang w:val="fr-FR"/>
             </w:rPr>
           </w:pPr>
-          <w:hyperlink w:anchor="_Toc25772866" w:history="1">
+          <w:hyperlink w:anchor="_Toc28958639" w:history="1">
             <w:r>
               <w:rPr>
                 <w:rStyle w:val="Lienhypertexte"/>
@@ -2205,7 +2205,7 @@
                 <w:noProof/>
                 <w:webHidden/>
               </w:rPr>
-              <w:instrText xml:space="preserve"> PAGEREF _Toc25772866 \h </w:instrText>
+              <w:instrText xml:space="preserve"> PAGEREF _Toc28958639 \h </w:instrText>
             </w:r>
             <w:r>
               <w:rPr>
@@ -2248,7 +2248,7 @@
               <w:lang w:val="fr-FR"/>
             </w:rPr>
           </w:pPr>
-          <w:hyperlink w:anchor="_Toc25772867" w:history="1">
+          <w:hyperlink w:anchor="_Toc28958640" w:history="1">
             <w:r>
               <w:rPr>
                 <w:rStyle w:val="Lienhypertexte"/>
@@ -2277,7 +2277,7 @@
                 <w:noProof/>
                 <w:webHidden/>
               </w:rPr>
-              <w:instrText xml:space="preserve"> PAGEREF _Toc25772867 \h </w:instrText>
+              <w:instrText xml:space="preserve"> PAGEREF _Toc28958640 \h </w:instrText>
             </w:r>
             <w:r>
               <w:rPr>
@@ -2320,7 +2320,7 @@
               <w:lang w:val="fr-FR"/>
             </w:rPr>
           </w:pPr>
-          <w:hyperlink w:anchor="_Toc25772868" w:history="1">
+          <w:hyperlink w:anchor="_Toc28958641" w:history="1">
             <w:r>
               <w:rPr>
                 <w:rStyle w:val="Lienhypertexte"/>
@@ -2349,7 +2349,79 @@
                 <w:noProof/>
                 <w:webHidden/>
               </w:rPr>
-              <w:instrText xml:space="preserve"> PAGEREF _Toc25772868 \h </w:instrText>
+              <w:instrText xml:space="preserve"> PAGEREF _Toc28958641 \h </w:instrText>
+            </w:r>
+            <w:r>
+              <w:rPr>
+                <w:noProof/>
+                <w:webHidden/>
+              </w:rPr>
+            </w:r>
+            <w:r>
+              <w:rPr>
+                <w:noProof/>
+                <w:webHidden/>
+              </w:rPr>
+              <w:fldChar w:fldCharType="separate"/>
+            </w:r>
+            <w:r>
+              <w:rPr>
+                <w:noProof/>
+                <w:webHidden/>
+              </w:rPr>
+              <w:t>18</w:t>
+            </w:r>
+            <w:r>
+              <w:rPr>
+                <w:noProof/>
+                <w:webHidden/>
+              </w:rPr>
+              <w:fldChar w:fldCharType="end"/>
+            </w:r>
+          </w:hyperlink>
+        </w:p>
+        <w:p>
+          <w:pPr>
+            <w:pStyle w:val="TM3"/>
+            <w:tabs>
+              <w:tab w:val="right" w:leader="dot" w:pos="9019"/>
+            </w:tabs>
+            <w:rPr>
+              <w:rFonts w:asciiTheme="minorHAnsi" w:eastAsiaTheme="minorEastAsia" w:hAnsiTheme="minorHAnsi" w:cstheme="minorBidi"/>
+              <w:noProof/>
+              <w:lang w:val="fr-FR"/>
+            </w:rPr>
+          </w:pPr>
+          <w:hyperlink w:anchor="_Toc28958642" w:history="1">
+            <w:r>
+              <w:rPr>
+                <w:rStyle w:val="Lienhypertexte"/>
+                <w:b/>
+                <w:bCs/>
+                <w:noProof/>
+              </w:rPr>
+              <w:t>5.1.3 Intelligence Avancée</w:t>
+            </w:r>
+            <w:r>
+              <w:rPr>
+                <w:noProof/>
+                <w:webHidden/>
+              </w:rPr>
+              <w:tab/>
+            </w:r>
+            <w:r>
+              <w:rPr>
+                <w:noProof/>
+                <w:webHidden/>
+              </w:rPr>
+              <w:fldChar w:fldCharType="begin"/>
+            </w:r>
+            <w:r>
+              <w:rPr>
+                <w:noProof/>
+                <w:webHidden/>
+              </w:rPr>
+              <w:instrText xml:space="preserve"> PAGEREF _Toc28958642 \h </w:instrText>
             </w:r>
             <w:r>
               <w:rPr>
@@ -2392,7 +2464,7 @@
               <w:lang w:val="fr-FR"/>
             </w:rPr>
           </w:pPr>
-          <w:hyperlink w:anchor="_Toc25772869" w:history="1">
+          <w:hyperlink w:anchor="_Toc28958643" w:history="1">
             <w:r>
               <w:rPr>
                 <w:rStyle w:val="Lienhypertexte"/>
@@ -2421,7 +2493,7 @@
                 <w:noProof/>
                 <w:webHidden/>
               </w:rPr>
-              <w:instrText xml:space="preserve"> PAGEREF _Toc25772869 \h </w:instrText>
+              <w:instrText xml:space="preserve"> PAGEREF _Toc28958643 \h </w:instrText>
             </w:r>
             <w:r>
               <w:rPr>
@@ -2442,6 +2514,366 @@
                 <w:webHidden/>
               </w:rPr>
               <w:t>20</w:t>
+            </w:r>
+            <w:r>
+              <w:rPr>
+                <w:noProof/>
+                <w:webHidden/>
+              </w:rPr>
+              <w:fldChar w:fldCharType="end"/>
+            </w:r>
+          </w:hyperlink>
+        </w:p>
+        <w:p>
+          <w:pPr>
+            <w:pStyle w:val="TM1"/>
+            <w:tabs>
+              <w:tab w:val="right" w:leader="dot" w:pos="9019"/>
+            </w:tabs>
+            <w:rPr>
+              <w:rFonts w:asciiTheme="minorHAnsi" w:eastAsiaTheme="minorEastAsia" w:hAnsiTheme="minorHAnsi" w:cstheme="minorBidi"/>
+              <w:noProof/>
+              <w:lang w:val="fr-FR"/>
+            </w:rPr>
+          </w:pPr>
+          <w:hyperlink w:anchor="_Toc28958644" w:history="1">
+            <w:r>
+              <w:rPr>
+                <w:rStyle w:val="Lienhypertexte"/>
+                <w:b/>
+                <w:bCs/>
+                <w:noProof/>
+              </w:rPr>
+              <w:t>6. Modularisation</w:t>
+            </w:r>
+            <w:r>
+              <w:rPr>
+                <w:noProof/>
+                <w:webHidden/>
+              </w:rPr>
+              <w:tab/>
+            </w:r>
+            <w:r>
+              <w:rPr>
+                <w:noProof/>
+                <w:webHidden/>
+              </w:rPr>
+              <w:fldChar w:fldCharType="begin"/>
+            </w:r>
+            <w:r>
+              <w:rPr>
+                <w:noProof/>
+                <w:webHidden/>
+              </w:rPr>
+              <w:instrText xml:space="preserve"> PAGEREF _Toc28958644 \h </w:instrText>
+            </w:r>
+            <w:r>
+              <w:rPr>
+                <w:noProof/>
+                <w:webHidden/>
+              </w:rPr>
+            </w:r>
+            <w:r>
+              <w:rPr>
+                <w:noProof/>
+                <w:webHidden/>
+              </w:rPr>
+              <w:fldChar w:fldCharType="separate"/>
+            </w:r>
+            <w:r>
+              <w:rPr>
+                <w:noProof/>
+                <w:webHidden/>
+              </w:rPr>
+              <w:t>21</w:t>
+            </w:r>
+            <w:r>
+              <w:rPr>
+                <w:noProof/>
+                <w:webHidden/>
+              </w:rPr>
+              <w:fldChar w:fldCharType="end"/>
+            </w:r>
+          </w:hyperlink>
+        </w:p>
+        <w:p>
+          <w:pPr>
+            <w:pStyle w:val="TM2"/>
+            <w:tabs>
+              <w:tab w:val="right" w:leader="dot" w:pos="9019"/>
+            </w:tabs>
+            <w:rPr>
+              <w:rFonts w:asciiTheme="minorHAnsi" w:eastAsiaTheme="minorEastAsia" w:hAnsiTheme="minorHAnsi" w:cstheme="minorBidi"/>
+              <w:noProof/>
+              <w:lang w:val="fr-FR"/>
+            </w:rPr>
+          </w:pPr>
+          <w:hyperlink w:anchor="_Toc28958645" w:history="1">
+            <w:r>
+              <w:rPr>
+                <w:rStyle w:val="Lienhypertexte"/>
+                <w:b/>
+                <w:bCs/>
+                <w:noProof/>
+              </w:rPr>
+              <w:t>6.1 Organisation des modules</w:t>
+            </w:r>
+            <w:r>
+              <w:rPr>
+                <w:noProof/>
+                <w:webHidden/>
+              </w:rPr>
+              <w:tab/>
+            </w:r>
+            <w:r>
+              <w:rPr>
+                <w:noProof/>
+                <w:webHidden/>
+              </w:rPr>
+              <w:fldChar w:fldCharType="begin"/>
+            </w:r>
+            <w:r>
+              <w:rPr>
+                <w:noProof/>
+                <w:webHidden/>
+              </w:rPr>
+              <w:instrText xml:space="preserve"> PAGEREF _Toc28958645 \h </w:instrText>
+            </w:r>
+            <w:r>
+              <w:rPr>
+                <w:noProof/>
+                <w:webHidden/>
+              </w:rPr>
+            </w:r>
+            <w:r>
+              <w:rPr>
+                <w:noProof/>
+                <w:webHidden/>
+              </w:rPr>
+              <w:fldChar w:fldCharType="separate"/>
+            </w:r>
+            <w:r>
+              <w:rPr>
+                <w:noProof/>
+                <w:webHidden/>
+              </w:rPr>
+              <w:t>21</w:t>
+            </w:r>
+            <w:r>
+              <w:rPr>
+                <w:noProof/>
+                <w:webHidden/>
+              </w:rPr>
+              <w:fldChar w:fldCharType="end"/>
+            </w:r>
+          </w:hyperlink>
+        </w:p>
+        <w:p>
+          <w:pPr>
+            <w:pStyle w:val="TM3"/>
+            <w:tabs>
+              <w:tab w:val="right" w:leader="dot" w:pos="9019"/>
+            </w:tabs>
+            <w:rPr>
+              <w:rFonts w:asciiTheme="minorHAnsi" w:eastAsiaTheme="minorEastAsia" w:hAnsiTheme="minorHAnsi" w:cstheme="minorBidi"/>
+              <w:noProof/>
+              <w:lang w:val="fr-FR"/>
+            </w:rPr>
+          </w:pPr>
+          <w:hyperlink w:anchor="_Toc28958646" w:history="1">
+            <w:r>
+              <w:rPr>
+                <w:rStyle w:val="Lienhypertexte"/>
+                <w:b/>
+                <w:bCs/>
+                <w:noProof/>
+              </w:rPr>
+              <w:t>6.1.1 Commandes</w:t>
+            </w:r>
+            <w:r>
+              <w:rPr>
+                <w:noProof/>
+                <w:webHidden/>
+              </w:rPr>
+              <w:tab/>
+            </w:r>
+            <w:r>
+              <w:rPr>
+                <w:noProof/>
+                <w:webHidden/>
+              </w:rPr>
+              <w:fldChar w:fldCharType="begin"/>
+            </w:r>
+            <w:r>
+              <w:rPr>
+                <w:noProof/>
+                <w:webHidden/>
+              </w:rPr>
+              <w:instrText xml:space="preserve"> PAGEREF _Toc28958646 \h </w:instrText>
+            </w:r>
+            <w:r>
+              <w:rPr>
+                <w:noProof/>
+                <w:webHidden/>
+              </w:rPr>
+            </w:r>
+            <w:r>
+              <w:rPr>
+                <w:noProof/>
+                <w:webHidden/>
+              </w:rPr>
+              <w:fldChar w:fldCharType="separate"/>
+            </w:r>
+            <w:r>
+              <w:rPr>
+                <w:noProof/>
+                <w:webHidden/>
+              </w:rPr>
+              <w:t>21</w:t>
+            </w:r>
+            <w:r>
+              <w:rPr>
+                <w:noProof/>
+                <w:webHidden/>
+              </w:rPr>
+              <w:fldChar w:fldCharType="end"/>
+            </w:r>
+          </w:hyperlink>
+        </w:p>
+        <w:p>
+          <w:pPr>
+            <w:pStyle w:val="TM3"/>
+            <w:tabs>
+              <w:tab w:val="right" w:leader="dot" w:pos="9019"/>
+            </w:tabs>
+            <w:rPr>
+              <w:rFonts w:asciiTheme="minorHAnsi" w:eastAsiaTheme="minorEastAsia" w:hAnsiTheme="minorHAnsi" w:cstheme="minorBidi"/>
+              <w:noProof/>
+              <w:lang w:val="fr-FR"/>
+            </w:rPr>
+          </w:pPr>
+          <w:hyperlink w:anchor="_Toc28958647" w:history="1">
+            <w:r>
+              <w:rPr>
+                <w:rStyle w:val="Lienhypertexte"/>
+                <w:b/>
+                <w:bCs/>
+                <w:noProof/>
+              </w:rPr>
+              <w:t>6.1.2 Notifications de rendu</w:t>
+            </w:r>
+            <w:r>
+              <w:rPr>
+                <w:noProof/>
+                <w:webHidden/>
+              </w:rPr>
+              <w:tab/>
+            </w:r>
+            <w:r>
+              <w:rPr>
+                <w:noProof/>
+                <w:webHidden/>
+              </w:rPr>
+              <w:fldChar w:fldCharType="begin"/>
+            </w:r>
+            <w:r>
+              <w:rPr>
+                <w:noProof/>
+                <w:webHidden/>
+              </w:rPr>
+              <w:instrText xml:space="preserve"> PAGEREF _Toc28958647 \h </w:instrText>
+            </w:r>
+            <w:r>
+              <w:rPr>
+                <w:noProof/>
+                <w:webHidden/>
+              </w:rPr>
+            </w:r>
+            <w:r>
+              <w:rPr>
+                <w:noProof/>
+                <w:webHidden/>
+              </w:rPr>
+              <w:fldChar w:fldCharType="separate"/>
+            </w:r>
+            <w:r>
+              <w:rPr>
+                <w:noProof/>
+                <w:webHidden/>
+              </w:rPr>
+              <w:t>21</w:t>
+            </w:r>
+            <w:r>
+              <w:rPr>
+                <w:noProof/>
+                <w:webHidden/>
+              </w:rPr>
+              <w:fldChar w:fldCharType="end"/>
+            </w:r>
+          </w:hyperlink>
+        </w:p>
+        <w:p>
+          <w:pPr>
+            <w:pStyle w:val="TM2"/>
+            <w:tabs>
+              <w:tab w:val="right" w:leader="dot" w:pos="9019"/>
+            </w:tabs>
+            <w:rPr>
+              <w:rFonts w:asciiTheme="minorHAnsi" w:eastAsiaTheme="minorEastAsia" w:hAnsiTheme="minorHAnsi" w:cstheme="minorBidi"/>
+              <w:noProof/>
+              <w:lang w:val="fr-FR"/>
+            </w:rPr>
+          </w:pPr>
+          <w:hyperlink w:anchor="_Toc28958648" w:history="1">
+            <w:r>
+              <w:rPr>
+                <w:rStyle w:val="Lienhypertexte"/>
+                <w:b/>
+                <w:bCs/>
+                <w:noProof/>
+              </w:rPr>
+              <w:t>6.2 Conception logicielle</w:t>
+            </w:r>
+            <w:r>
+              <w:rPr>
+                <w:noProof/>
+                <w:webHidden/>
+              </w:rPr>
+              <w:tab/>
+            </w:r>
+            <w:r>
+              <w:rPr>
+                <w:noProof/>
+                <w:webHidden/>
+              </w:rPr>
+              <w:fldChar w:fldCharType="begin"/>
+            </w:r>
+            <w:r>
+              <w:rPr>
+                <w:noProof/>
+                <w:webHidden/>
+              </w:rPr>
+              <w:instrText xml:space="preserve"> PAGEREF _Toc28958648 \h </w:instrText>
+            </w:r>
+            <w:r>
+              <w:rPr>
+                <w:noProof/>
+                <w:webHidden/>
+              </w:rPr>
+            </w:r>
+            <w:r>
+              <w:rPr>
+                <w:noProof/>
+                <w:webHidden/>
+              </w:rPr>
+              <w:fldChar w:fldCharType="separate"/>
+            </w:r>
+            <w:r>
+              <w:rPr>
+                <w:noProof/>
+                <w:webHidden/>
+              </w:rPr>
+              <w:t>22</w:t>
             </w:r>
             <w:r>
               <w:rPr>
@@ -2499,7 +2931,7 @@
           <w:szCs w:val="36"/>
         </w:rPr>
       </w:pPr>
-      <w:bookmarkStart w:id="1" w:name="_Toc25772842"/>
+      <w:bookmarkStart w:id="1" w:name="_Toc28958615"/>
       <w:r>
         <w:rPr>
           <w:b/>
@@ -2547,7 +2979,7 @@
           <w:b/>
         </w:rPr>
       </w:pPr>
-      <w:bookmarkStart w:id="3" w:name="_Toc25772843"/>
+      <w:bookmarkStart w:id="3" w:name="_Toc28958616"/>
       <w:r>
         <w:rPr>
           <w:b/>
@@ -2603,7 +3035,7 @@
           <w:szCs w:val="18"/>
         </w:rPr>
       </w:pPr>
-      <w:bookmarkStart w:id="4" w:name="_Toc25772844"/>
+      <w:bookmarkStart w:id="4" w:name="_Toc28958617"/>
       <w:r>
         <w:rPr>
           <w:b/>
@@ -2807,7 +3239,7 @@
           <w:b/>
         </w:rPr>
       </w:pPr>
-      <w:bookmarkStart w:id="5" w:name="_Toc25772845"/>
+      <w:bookmarkStart w:id="5" w:name="_Toc28958618"/>
       <w:r>
         <w:rPr>
           <w:b/>
@@ -3195,7 +3627,7 @@
           <w:szCs w:val="36"/>
         </w:rPr>
       </w:pPr>
-      <w:bookmarkStart w:id="6" w:name="_Toc25772846"/>
+      <w:bookmarkStart w:id="6" w:name="_Toc28958619"/>
       <w:r>
         <w:rPr>
           <w:b/>
@@ -3246,7 +3678,7 @@
           <w:b/>
         </w:rPr>
       </w:pPr>
-      <w:bookmarkStart w:id="7" w:name="_Toc25772847"/>
+      <w:bookmarkStart w:id="7" w:name="_Toc28958620"/>
       <w:r>
         <w:rPr>
           <w:b/>
@@ -3321,7 +3753,7 @@
           <w:b/>
         </w:rPr>
       </w:pPr>
-      <w:bookmarkStart w:id="8" w:name="_Toc25772848"/>
+      <w:bookmarkStart w:id="8" w:name="_Toc28958621"/>
       <w:r>
         <w:rPr>
           <w:b/>
@@ -3529,7 +3961,7 @@
           <w:b/>
         </w:rPr>
       </w:pPr>
-      <w:bookmarkStart w:id="9" w:name="_Toc25772849"/>
+      <w:bookmarkStart w:id="9" w:name="_Toc28958622"/>
       <w:r>
         <w:rPr>
           <w:b/>
@@ -3750,7 +4182,7 @@
           <w:b/>
         </w:rPr>
       </w:pPr>
-      <w:bookmarkStart w:id="10" w:name="_Toc25772850"/>
+      <w:bookmarkStart w:id="10" w:name="_Toc28958623"/>
       <w:r>
         <w:rPr>
           <w:b/>
@@ -3839,7 +4271,7 @@
       <w:pPr>
         <w:pStyle w:val="Titre2"/>
       </w:pPr>
-      <w:bookmarkStart w:id="11" w:name="_Toc25772851"/>
+      <w:bookmarkStart w:id="11" w:name="_Toc28958624"/>
       <w:r>
         <w:rPr>
           <w:b/>
@@ -5073,7 +5505,7 @@
           <w:bCs/>
         </w:rPr>
       </w:pPr>
-      <w:bookmarkStart w:id="13" w:name="_Toc25772852"/>
+      <w:bookmarkStart w:id="13" w:name="_Toc28958625"/>
       <w:r>
         <w:rPr>
           <w:b/>
@@ -5126,7 +5558,7 @@
           <w:bCs/>
         </w:rPr>
       </w:pPr>
-      <w:bookmarkStart w:id="14" w:name="_Toc25772853"/>
+      <w:bookmarkStart w:id="14" w:name="_Toc28958626"/>
       <w:r>
         <w:rPr>
           <w:b/>
@@ -5555,7 +5987,7 @@
           <w:bCs/>
         </w:rPr>
       </w:pPr>
-      <w:bookmarkStart w:id="15" w:name="_Toc25772854"/>
+      <w:bookmarkStart w:id="15" w:name="_Toc28958627"/>
       <w:r>
         <w:rPr>
           <w:b/>
@@ -5600,7 +6032,7 @@
           <w:bCs/>
         </w:rPr>
       </w:pPr>
-      <w:bookmarkStart w:id="16" w:name="_Toc25772855"/>
+      <w:bookmarkStart w:id="16" w:name="_Toc28958628"/>
       <w:r>
         <w:rPr>
           <w:b/>
@@ -6092,7 +6524,7 @@
         </w:rPr>
       </w:pPr>
       <w:bookmarkStart w:id="17" w:name="_heading=h.4mhixzyx73dl" w:colFirst="0" w:colLast="0"/>
-      <w:bookmarkStart w:id="18" w:name="_Toc25772856"/>
+      <w:bookmarkStart w:id="18" w:name="_Toc28958629"/>
       <w:bookmarkEnd w:id="17"/>
       <w:r>
         <w:rPr>
@@ -6262,7 +6694,7 @@
         </w:rPr>
       </w:pPr>
       <w:bookmarkStart w:id="19" w:name="_heading=h.idxg4eow3b9k" w:colFirst="0" w:colLast="0"/>
-      <w:bookmarkStart w:id="20" w:name="_Toc25772857"/>
+      <w:bookmarkStart w:id="20" w:name="_Toc28958630"/>
       <w:bookmarkEnd w:id="19"/>
       <w:r>
         <w:rPr>
@@ -6980,7 +7412,7 @@
           <w:bCs/>
         </w:rPr>
       </w:pPr>
-      <w:bookmarkStart w:id="21" w:name="_Toc25772858"/>
+      <w:bookmarkStart w:id="21" w:name="_Toc28958631"/>
       <w:r>
         <w:rPr>
           <w:b/>
@@ -7050,7 +7482,7 @@
           <w:lang w:val="fr-FR"/>
         </w:rPr>
       </w:pPr>
-      <w:bookmarkStart w:id="22" w:name="_Toc25772859"/>
+      <w:bookmarkStart w:id="22" w:name="_Toc28958632"/>
       <w:r>
         <w:rPr>
           <w:b/>
@@ -7308,7 +7740,7 @@
           <w:lang w:val="fr-FR"/>
         </w:rPr>
       </w:pPr>
-      <w:bookmarkStart w:id="23" w:name="_Toc25772860"/>
+      <w:bookmarkStart w:id="23" w:name="_Toc28958633"/>
       <w:r>
         <w:rPr>
           <w:b/>
@@ -7376,7 +7808,7 @@
           <w:lang w:val="fr-FR"/>
         </w:rPr>
       </w:pPr>
-      <w:bookmarkStart w:id="24" w:name="_Toc25772861"/>
+      <w:bookmarkStart w:id="24" w:name="_Toc28958634"/>
       <w:r>
         <w:rPr>
           <w:b/>
@@ -7773,7 +8205,7 @@
           <w:lang w:val="fr-FR"/>
         </w:rPr>
       </w:pPr>
-      <w:bookmarkStart w:id="25" w:name="_Toc25772862"/>
+      <w:bookmarkStart w:id="25" w:name="_Toc28958635"/>
       <w:r>
         <w:rPr>
           <w:b/>
@@ -7897,7 +8329,7 @@
           <w:lang w:val="fr-FR"/>
         </w:rPr>
       </w:pPr>
-      <w:bookmarkStart w:id="26" w:name="_Toc25772863"/>
+      <w:bookmarkStart w:id="26" w:name="_Toc28958636"/>
       <w:r>
         <w:rPr>
           <w:b/>
@@ -8103,7 +8535,7 @@
           <w:lang w:val="fr-FR"/>
         </w:rPr>
       </w:pPr>
-      <w:bookmarkStart w:id="27" w:name="_Toc25772864"/>
+      <w:bookmarkStart w:id="27" w:name="_Toc28958637"/>
       <w:r>
         <w:rPr>
           <w:b/>
@@ -8948,7 +9380,7 @@
           <w:bCs/>
         </w:rPr>
       </w:pPr>
-      <w:bookmarkStart w:id="28" w:name="_Toc25772865"/>
+      <w:bookmarkStart w:id="28" w:name="_Toc28958638"/>
       <w:r>
         <w:rPr>
           <w:b/>
@@ -8996,7 +9428,7 @@
           <w:bCs/>
         </w:rPr>
       </w:pPr>
-      <w:bookmarkStart w:id="29" w:name="_Toc25772866"/>
+      <w:bookmarkStart w:id="29" w:name="_Toc28958639"/>
       <w:r>
         <w:rPr>
           <w:b/>
@@ -9015,7 +9447,7 @@
           <w:bCs/>
         </w:rPr>
       </w:pPr>
-      <w:bookmarkStart w:id="30" w:name="_Toc25772867"/>
+      <w:bookmarkStart w:id="30" w:name="_Toc28958640"/>
       <w:r>
         <w:rPr>
           <w:b/>
@@ -9359,7 +9791,7 @@
           <w:bCs/>
         </w:rPr>
       </w:pPr>
-      <w:bookmarkStart w:id="31" w:name="_Toc25772868"/>
+      <w:bookmarkStart w:id="31" w:name="_Toc28958641"/>
       <w:r>
         <w:rPr>
           <w:b/>
@@ -9515,6 +9947,7 @@
           <w:bCs/>
         </w:rPr>
       </w:pPr>
+      <w:bookmarkStart w:id="32" w:name="_Toc28958642"/>
       <w:r>
         <w:rPr>
           <w:b/>
@@ -9543,6 +9976,7 @@
         </w:rPr>
         <w:t>Avancée</w:t>
       </w:r>
+      <w:bookmarkEnd w:id="32"/>
     </w:p>
     <w:p>
       <w:pPr>
@@ -10188,7 +10622,7 @@
           <w:bCs/>
         </w:rPr>
       </w:pPr>
-      <w:bookmarkStart w:id="32" w:name="_Toc25772869"/>
+      <w:bookmarkStart w:id="33" w:name="_Toc28958643"/>
       <w:r>
         <w:rPr>
           <w:b/>
@@ -10217,7 +10651,7 @@
         </w:rPr>
         <w:t>Conception Logicielle</w:t>
       </w:r>
-      <w:bookmarkEnd w:id="32"/>
+      <w:bookmarkEnd w:id="33"/>
     </w:p>
     <w:p>
       <w:pPr>
@@ -10417,8 +10851,6 @@
       <w:r>
         <w:t xml:space="preserve"> </w:t>
       </w:r>
-      <w:bookmarkStart w:id="33" w:name="_GoBack"/>
-      <w:bookmarkEnd w:id="33"/>
       <w:r>
         <w:t>Elle contient les fonctions d’évaluations nécessaires au fonctionnement du DeepAI.</w:t>
       </w:r>
@@ -10736,8 +11168,1036 @@
         <w:t>AI diagram</w:t>
       </w:r>
     </w:p>
+    <w:p>
+      <w:pPr>
+        <w:widowControl w:val="0"/>
+        <w:spacing w:after="119" w:line="240" w:lineRule="auto"/>
+        <w:jc w:val="center"/>
+        <w:rPr>
+          <w:sz w:val="18"/>
+          <w:szCs w:val="18"/>
+          <w:lang w:val="fr-FR"/>
+        </w:rPr>
+      </w:pPr>
+    </w:p>
+    <w:p>
+      <w:pPr>
+        <w:widowControl w:val="0"/>
+        <w:spacing w:after="119" w:line="240" w:lineRule="auto"/>
+        <w:jc w:val="center"/>
+        <w:rPr>
+          <w:sz w:val="18"/>
+          <w:szCs w:val="18"/>
+          <w:lang w:val="fr-FR"/>
+        </w:rPr>
+      </w:pPr>
+    </w:p>
+    <w:p>
+      <w:pPr>
+        <w:widowControl w:val="0"/>
+        <w:spacing w:after="119" w:line="240" w:lineRule="auto"/>
+        <w:jc w:val="center"/>
+        <w:rPr>
+          <w:sz w:val="18"/>
+          <w:szCs w:val="18"/>
+          <w:lang w:val="fr-FR"/>
+        </w:rPr>
+      </w:pPr>
+    </w:p>
+    <w:p>
+      <w:pPr>
+        <w:widowControl w:val="0"/>
+        <w:spacing w:after="119" w:line="240" w:lineRule="auto"/>
+        <w:jc w:val="center"/>
+        <w:rPr>
+          <w:sz w:val="18"/>
+          <w:szCs w:val="18"/>
+          <w:lang w:val="fr-FR"/>
+        </w:rPr>
+      </w:pPr>
+    </w:p>
+    <w:p>
+      <w:pPr>
+        <w:widowControl w:val="0"/>
+        <w:spacing w:after="119" w:line="240" w:lineRule="auto"/>
+        <w:jc w:val="center"/>
+        <w:rPr>
+          <w:sz w:val="18"/>
+          <w:szCs w:val="18"/>
+          <w:lang w:val="fr-FR"/>
+        </w:rPr>
+        <w:sectPr>
+          <w:headerReference w:type="first" r:id="rId41"/>
+          <w:pgSz w:w="16834" w:h="11909" w:orient="landscape" w:code="9"/>
+          <w:pgMar w:top="1440" w:right="1440" w:bottom="1440" w:left="1440" w:header="720" w:footer="720" w:gutter="0"/>
+          <w:pgNumType w:start="17"/>
+          <w:cols w:space="720"/>
+          <w:titlePg/>
+        </w:sectPr>
+      </w:pPr>
+    </w:p>
+    <w:p>
+      <w:pPr>
+        <w:pStyle w:val="Titre1"/>
+        <w:rPr>
+          <w:b/>
+          <w:bCs/>
+        </w:rPr>
+      </w:pPr>
+      <w:bookmarkStart w:id="34" w:name="_Toc28958644"/>
+      <w:r>
+        <w:rPr>
+          <w:b/>
+          <w:bCs/>
+        </w:rPr>
+        <w:lastRenderedPageBreak/>
+        <w:t>6</w:t>
+      </w:r>
+      <w:r>
+        <w:rPr>
+          <w:b/>
+          <w:bCs/>
+        </w:rPr>
+        <w:t>.</w:t>
+      </w:r>
+      <w:r>
+        <w:rPr>
+          <w:b/>
+          <w:bCs/>
+        </w:rPr>
+        <w:t xml:space="preserve"> Modularisation</w:t>
+      </w:r>
+      <w:bookmarkEnd w:id="34"/>
+    </w:p>
+    <w:p>
+      <w:pPr>
+        <w:pBdr>
+          <w:bottom w:val="single" w:sz="6" w:space="1" w:color="auto"/>
+        </w:pBdr>
+      </w:pPr>
+    </w:p>
+    <w:p/>
+    <w:p/>
+    <w:p>
+      <w:pPr>
+        <w:pStyle w:val="Titre2"/>
+        <w:rPr>
+          <w:b/>
+          <w:bCs/>
+        </w:rPr>
+      </w:pPr>
+      <w:bookmarkStart w:id="35" w:name="_Toc28958645"/>
+      <w:r>
+        <w:rPr>
+          <w:b/>
+          <w:bCs/>
+        </w:rPr>
+        <w:t>6</w:t>
+      </w:r>
+      <w:r>
+        <w:rPr>
+          <w:b/>
+          <w:bCs/>
+        </w:rPr>
+        <w:t xml:space="preserve">.1 </w:t>
+      </w:r>
+      <w:r>
+        <w:rPr>
+          <w:b/>
+          <w:bCs/>
+        </w:rPr>
+        <w:t>Organisation des modules</w:t>
+      </w:r>
+      <w:bookmarkEnd w:id="35"/>
+    </w:p>
+    <w:p/>
+    <w:p>
+      <w:pPr>
+        <w:spacing w:line="360" w:lineRule="auto"/>
+        <w:jc w:val="both"/>
+      </w:pPr>
+      <w:r>
+        <w:t>Notre objectif ici est de placer le moteur de jeu sur un thread, puis le moteur de rendu sur un autre thread. Le moteur de rendu est nécessairement sur le thread principal et le moteur du jeu est sur un thread secondaire. Nous avons deux types d’information qui transite d’un module à l’autre : les commandes et les notifications de rendu.</w:t>
+      </w:r>
+    </w:p>
+    <w:p>
+      <w:pPr>
+        <w:spacing w:line="360" w:lineRule="auto"/>
+        <w:jc w:val="both"/>
+      </w:pPr>
+    </w:p>
+    <w:p>
+      <w:pPr>
+        <w:pStyle w:val="Titre3"/>
+        <w:rPr>
+          <w:b/>
+          <w:bCs/>
+        </w:rPr>
+      </w:pPr>
+      <w:bookmarkStart w:id="36" w:name="_Toc28958646"/>
+      <w:r>
+        <w:rPr>
+          <w:b/>
+          <w:bCs/>
+        </w:rPr>
+        <w:t>6.1.</w:t>
+      </w:r>
+      <w:r>
+        <w:rPr>
+          <w:b/>
+          <w:bCs/>
+        </w:rPr>
+        <w:t>1</w:t>
+      </w:r>
+      <w:r>
+        <w:rPr>
+          <w:b/>
+          <w:bCs/>
+        </w:rPr>
+        <w:t xml:space="preserve"> </w:t>
+      </w:r>
+      <w:r>
+        <w:rPr>
+          <w:b/>
+          <w:bCs/>
+        </w:rPr>
+        <w:t>Commandes</w:t>
+      </w:r>
+      <w:bookmarkEnd w:id="36"/>
+    </w:p>
+    <w:p/>
+    <w:p>
+      <w:pPr>
+        <w:spacing w:line="360" w:lineRule="auto"/>
+        <w:jc w:val="both"/>
+      </w:pPr>
+      <w:r>
+        <w:t>Les commandes peuvent arriver à l’importe quel moment, y compris lorsque l’état du jeu est mis à jour. Pour résoudre ce problème, nous proposons d’utiliser un double tampon de commandes. L’un contiendra les commandes actuellement traitées par une mise à jour de l’état du jeu, et l’autre accueillera les nouvelles commandes. A chaque nouvelle mise à jour de l’état du jeu, on copie les commandes d’un tampon à l’autre.</w:t>
+      </w:r>
+    </w:p>
+    <w:p>
+      <w:pPr>
+        <w:spacing w:line="360" w:lineRule="auto"/>
+        <w:jc w:val="both"/>
+      </w:pPr>
+    </w:p>
+    <w:p>
+      <w:pPr>
+        <w:pStyle w:val="Titre3"/>
+        <w:rPr>
+          <w:b/>
+          <w:bCs/>
+        </w:rPr>
+      </w:pPr>
+      <w:bookmarkStart w:id="37" w:name="_Toc28958647"/>
+      <w:r>
+        <w:rPr>
+          <w:b/>
+          <w:bCs/>
+        </w:rPr>
+        <w:t>6.1.</w:t>
+      </w:r>
+      <w:r>
+        <w:rPr>
+          <w:b/>
+          <w:bCs/>
+        </w:rPr>
+        <w:t>2</w:t>
+      </w:r>
+      <w:r>
+        <w:rPr>
+          <w:b/>
+          <w:bCs/>
+        </w:rPr>
+        <w:t xml:space="preserve"> </w:t>
+      </w:r>
+      <w:r>
+        <w:rPr>
+          <w:b/>
+          <w:bCs/>
+        </w:rPr>
+        <w:t>Notifications de rendu</w:t>
+      </w:r>
+      <w:bookmarkEnd w:id="37"/>
+    </w:p>
+    <w:p/>
+    <w:p/>
+    <w:p/>
+    <w:p/>
+    <w:p/>
+    <w:p/>
+    <w:p/>
+    <w:p/>
+    <w:p/>
+    <w:p/>
+    <w:p/>
+    <w:p/>
+    <w:p/>
+    <w:p/>
+    <w:p/>
+    <w:p>
+      <w:pPr>
+        <w:pStyle w:val="Titre2"/>
+        <w:rPr>
+          <w:b/>
+          <w:bCs/>
+        </w:rPr>
+      </w:pPr>
+      <w:bookmarkStart w:id="38" w:name="_Toc28958648"/>
+      <w:r>
+        <w:rPr>
+          <w:b/>
+          <w:bCs/>
+        </w:rPr>
+        <w:lastRenderedPageBreak/>
+        <w:t>6</w:t>
+      </w:r>
+      <w:r>
+        <w:rPr>
+          <w:b/>
+          <w:bCs/>
+        </w:rPr>
+        <w:t>.</w:t>
+      </w:r>
+      <w:r>
+        <w:rPr>
+          <w:b/>
+          <w:bCs/>
+        </w:rPr>
+        <w:t>2</w:t>
+      </w:r>
+      <w:r>
+        <w:rPr>
+          <w:b/>
+          <w:bCs/>
+        </w:rPr>
+        <w:t xml:space="preserve"> </w:t>
+      </w:r>
+      <w:r>
+        <w:rPr>
+          <w:b/>
+          <w:bCs/>
+        </w:rPr>
+        <w:t>Conception logicielle</w:t>
+      </w:r>
+      <w:bookmarkEnd w:id="38"/>
+    </w:p>
+    <w:p>
+      <w:pPr>
+        <w:spacing w:line="360" w:lineRule="auto"/>
+        <w:jc w:val="both"/>
+      </w:pPr>
+    </w:p>
+    <w:p>
+      <w:pPr>
+        <w:widowControl w:val="0"/>
+        <w:spacing w:after="119" w:line="360" w:lineRule="auto"/>
+        <w:jc w:val="both"/>
+        <w:rPr>
+          <w:lang w:val="fr-FR"/>
+        </w:rPr>
+      </w:pPr>
+      <w:r>
+        <w:rPr>
+          <w:lang w:val="fr-FR"/>
+        </w:rPr>
+        <w:t>La classe Client contient toutes les informations pour faire fonctionner le jeu : Moteur de jeu</w:t>
+      </w:r>
+      <w:r>
+        <w:rPr>
+          <w:lang w:val="fr-FR"/>
+        </w:rPr>
+        <w:t xml:space="preserve"> (avec</w:t>
+      </w:r>
+      <w:r>
+        <w:rPr>
+          <w:lang w:val="fr-FR"/>
+        </w:rPr>
+        <w:t xml:space="preserve"> </w:t>
+      </w:r>
+      <w:r>
+        <w:rPr>
+          <w:lang w:val="fr-FR"/>
+        </w:rPr>
+        <w:t>état intégré), intelligences artificielles, et rendu. Cette classe est un observateur du moteur de jeu :</w:t>
+      </w:r>
+    </w:p>
+    <w:p>
+      <w:pPr>
+        <w:widowControl w:val="0"/>
+        <w:spacing w:after="119" w:line="360" w:lineRule="auto"/>
+        <w:jc w:val="both"/>
+        <w:rPr>
+          <w:lang w:val="fr-FR"/>
+        </w:rPr>
+      </w:pPr>
+      <w:r>
+        <w:rPr>
+          <w:lang w:val="fr-FR"/>
+        </w:rPr>
+        <w:t>— Lorsque le moteur est sur le point d’exécuter ses commandes (méthode engineUpdating()), il appelle</w:t>
+      </w:r>
+      <w:r>
+        <w:rPr>
+          <w:lang w:val="fr-FR"/>
+        </w:rPr>
+        <w:t xml:space="preserve"> </w:t>
+      </w:r>
+      <w:r>
+        <w:rPr>
+          <w:lang w:val="fr-FR"/>
+        </w:rPr>
+        <w:t xml:space="preserve">les IA pour ajouter les commandes </w:t>
+      </w:r>
+    </w:p>
+    <w:p>
+      <w:pPr>
+        <w:widowControl w:val="0"/>
+        <w:spacing w:after="119" w:line="360" w:lineRule="auto"/>
+        <w:jc w:val="both"/>
+        <w:rPr>
+          <w:lang w:val="fr-FR"/>
+        </w:rPr>
+      </w:pPr>
+      <w:r>
+        <w:rPr>
+          <w:lang w:val="fr-FR"/>
+        </w:rPr>
+        <w:t>— Lorsque le moteur a terminé d’appliquer les commandes (méthode engineUpdated()), il vide le cache</w:t>
+      </w:r>
+      <w:r>
+        <w:rPr>
+          <w:lang w:val="fr-FR"/>
+        </w:rPr>
+        <w:t xml:space="preserve"> </w:t>
+      </w:r>
+      <w:r>
+        <w:rPr>
+          <w:lang w:val="fr-FR"/>
+        </w:rPr>
+        <w:t>des événements émis vers le moteur de rendu.</w:t>
+      </w:r>
+    </w:p>
+    <w:p>
+      <w:pPr>
+        <w:widowControl w:val="0"/>
+        <w:spacing w:after="119" w:line="360" w:lineRule="auto"/>
+        <w:jc w:val="both"/>
+        <w:rPr>
+          <w:lang w:val="fr-FR"/>
+        </w:rPr>
+      </w:pPr>
+    </w:p>
+    <w:p>
+      <w:pPr>
+        <w:widowControl w:val="0"/>
+        <w:spacing w:after="119" w:line="360" w:lineRule="auto"/>
+        <w:jc w:val="both"/>
+        <w:rPr>
+          <w:lang w:val="fr-FR"/>
+        </w:rPr>
+      </w:pPr>
+      <w:r>
+        <w:rPr>
+          <w:lang w:val="fr-FR"/>
+        </w:rPr>
+        <w:t xml:space="preserve">La classe </w:t>
+      </w:r>
+      <w:r>
+        <w:rPr>
+          <w:lang w:val="fr-FR"/>
+        </w:rPr>
+        <w:t>Keyb</w:t>
+      </w:r>
+      <w:r>
+        <w:rPr>
+          <w:lang w:val="fr-FR"/>
+        </w:rPr>
+        <w:t>oardListener</w:t>
+      </w:r>
+      <w:r>
+        <w:rPr>
+          <w:lang w:val="fr-FR"/>
+        </w:rPr>
+        <w:t xml:space="preserve"> </w:t>
+      </w:r>
+      <w:r>
+        <w:rPr>
+          <w:lang w:val="fr-FR"/>
+        </w:rPr>
+        <w:t>permet d’enregistrer les commandes effectuées par le joueur.</w:t>
+      </w:r>
+      <w:bookmarkStart w:id="39" w:name="_GoBack"/>
+      <w:bookmarkEnd w:id="39"/>
+    </w:p>
+    <w:p>
+      <w:pPr>
+        <w:widowControl w:val="0"/>
+        <w:spacing w:after="119" w:line="360" w:lineRule="auto"/>
+        <w:jc w:val="both"/>
+        <w:rPr>
+          <w:lang w:val="fr-FR"/>
+        </w:rPr>
+      </w:pPr>
+    </w:p>
+    <w:p>
+      <w:pPr>
+        <w:widowControl w:val="0"/>
+        <w:spacing w:after="119" w:line="360" w:lineRule="auto"/>
+        <w:jc w:val="both"/>
+        <w:rPr>
+          <w:lang w:val="fr-FR"/>
+        </w:rPr>
+      </w:pPr>
+    </w:p>
+    <w:p>
+      <w:pPr>
+        <w:widowControl w:val="0"/>
+        <w:spacing w:after="119" w:line="360" w:lineRule="auto"/>
+        <w:jc w:val="both"/>
+        <w:rPr>
+          <w:lang w:val="fr-FR"/>
+        </w:rPr>
+      </w:pPr>
+    </w:p>
+    <w:p>
+      <w:pPr>
+        <w:widowControl w:val="0"/>
+        <w:spacing w:after="119" w:line="360" w:lineRule="auto"/>
+        <w:jc w:val="both"/>
+        <w:rPr>
+          <w:lang w:val="fr-FR"/>
+        </w:rPr>
+      </w:pPr>
+    </w:p>
+    <w:p>
+      <w:pPr>
+        <w:widowControl w:val="0"/>
+        <w:spacing w:after="119" w:line="360" w:lineRule="auto"/>
+        <w:jc w:val="both"/>
+        <w:rPr>
+          <w:lang w:val="fr-FR"/>
+        </w:rPr>
+      </w:pPr>
+    </w:p>
+    <w:p>
+      <w:pPr>
+        <w:widowControl w:val="0"/>
+        <w:spacing w:after="119" w:line="360" w:lineRule="auto"/>
+        <w:jc w:val="both"/>
+        <w:rPr>
+          <w:lang w:val="fr-FR"/>
+        </w:rPr>
+      </w:pPr>
+    </w:p>
+    <w:p>
+      <w:pPr>
+        <w:widowControl w:val="0"/>
+        <w:spacing w:after="119" w:line="360" w:lineRule="auto"/>
+        <w:jc w:val="both"/>
+        <w:rPr>
+          <w:lang w:val="fr-FR"/>
+        </w:rPr>
+      </w:pPr>
+    </w:p>
+    <w:p>
+      <w:pPr>
+        <w:widowControl w:val="0"/>
+        <w:spacing w:after="119" w:line="360" w:lineRule="auto"/>
+        <w:jc w:val="both"/>
+        <w:rPr>
+          <w:lang w:val="fr-FR"/>
+        </w:rPr>
+      </w:pPr>
+    </w:p>
+    <w:p>
+      <w:pPr>
+        <w:widowControl w:val="0"/>
+        <w:spacing w:after="119" w:line="360" w:lineRule="auto"/>
+        <w:jc w:val="both"/>
+        <w:rPr>
+          <w:lang w:val="fr-FR"/>
+        </w:rPr>
+      </w:pPr>
+    </w:p>
+    <w:p>
+      <w:pPr>
+        <w:widowControl w:val="0"/>
+        <w:spacing w:after="119" w:line="360" w:lineRule="auto"/>
+        <w:jc w:val="both"/>
+        <w:rPr>
+          <w:lang w:val="fr-FR"/>
+        </w:rPr>
+      </w:pPr>
+    </w:p>
+    <w:p>
+      <w:pPr>
+        <w:widowControl w:val="0"/>
+        <w:spacing w:after="119" w:line="360" w:lineRule="auto"/>
+        <w:jc w:val="both"/>
+        <w:rPr>
+          <w:lang w:val="fr-FR"/>
+        </w:rPr>
+      </w:pPr>
+    </w:p>
+    <w:p>
+      <w:pPr>
+        <w:widowControl w:val="0"/>
+        <w:spacing w:after="119" w:line="360" w:lineRule="auto"/>
+        <w:jc w:val="both"/>
+        <w:rPr>
+          <w:lang w:val="fr-FR"/>
+        </w:rPr>
+      </w:pPr>
+    </w:p>
+    <w:p>
+      <w:pPr>
+        <w:widowControl w:val="0"/>
+        <w:spacing w:after="119" w:line="360" w:lineRule="auto"/>
+        <w:jc w:val="both"/>
+        <w:rPr>
+          <w:lang w:val="fr-FR"/>
+        </w:rPr>
+      </w:pPr>
+    </w:p>
+    <w:p>
+      <w:pPr>
+        <w:widowControl w:val="0"/>
+        <w:spacing w:after="119" w:line="360" w:lineRule="auto"/>
+        <w:jc w:val="both"/>
+        <w:rPr>
+          <w:lang w:val="fr-FR"/>
+        </w:rPr>
+      </w:pPr>
+    </w:p>
+    <w:p>
+      <w:pPr>
+        <w:widowControl w:val="0"/>
+        <w:spacing w:after="119" w:line="360" w:lineRule="auto"/>
+        <w:jc w:val="both"/>
+        <w:rPr>
+          <w:lang w:val="fr-FR"/>
+        </w:rPr>
+      </w:pPr>
+    </w:p>
+    <w:p>
+      <w:pPr>
+        <w:widowControl w:val="0"/>
+        <w:spacing w:after="119" w:line="360" w:lineRule="auto"/>
+        <w:jc w:val="both"/>
+        <w:rPr>
+          <w:lang w:val="fr-FR"/>
+        </w:rPr>
+      </w:pPr>
+    </w:p>
+    <w:p>
+      <w:pPr>
+        <w:widowControl w:val="0"/>
+        <w:spacing w:after="119" w:line="360" w:lineRule="auto"/>
+        <w:jc w:val="both"/>
+        <w:rPr>
+          <w:lang w:val="fr-FR"/>
+        </w:rPr>
+      </w:pPr>
+    </w:p>
+    <w:p>
+      <w:pPr>
+        <w:widowControl w:val="0"/>
+        <w:spacing w:after="119" w:line="360" w:lineRule="auto"/>
+        <w:jc w:val="both"/>
+        <w:rPr>
+          <w:lang w:val="fr-FR"/>
+        </w:rPr>
+        <w:sectPr>
+          <w:headerReference w:type="default" r:id="rId42"/>
+          <w:headerReference w:type="first" r:id="rId43"/>
+          <w:pgSz w:w="11909" w:h="16834" w:code="9"/>
+          <w:pgMar w:top="1440" w:right="1440" w:bottom="1440" w:left="1440" w:header="720" w:footer="720" w:gutter="0"/>
+          <w:pgNumType w:start="21"/>
+          <w:cols w:space="720"/>
+          <w:titlePg/>
+        </w:sectPr>
+      </w:pPr>
+    </w:p>
+    <w:p>
+      <w:pPr>
+        <w:widowControl w:val="0"/>
+        <w:spacing w:after="119" w:line="360" w:lineRule="auto"/>
+        <w:jc w:val="both"/>
+        <w:rPr>
+          <w:lang w:val="fr-FR"/>
+        </w:rPr>
+      </w:pPr>
+      <w:r>
+        <w:rPr>
+          <w:noProof/>
+        </w:rPr>
+        <w:lastRenderedPageBreak/>
+        <w:drawing>
+          <wp:anchor distT="0" distB="0" distL="114300" distR="114300" simplePos="0" relativeHeight="251672576" behindDoc="1" locked="0" layoutInCell="1" allowOverlap="1" wp14:anchorId="7CDD1F26" wp14:editId="3D1013E5">
+            <wp:simplePos x="0" y="0"/>
+            <wp:positionH relativeFrom="margin">
+              <wp:align>center</wp:align>
+            </wp:positionH>
+            <wp:positionV relativeFrom="paragraph">
+              <wp:posOffset>-309562</wp:posOffset>
+            </wp:positionV>
+            <wp:extent cx="5057775" cy="4815633"/>
+            <wp:effectExtent l="0" t="0" r="0" b="4445"/>
+            <wp:wrapNone/>
+            <wp:docPr id="17" name="Image 17"/>
+            <wp:cNvGraphicFramePr>
+              <a:graphicFrameLocks xmlns:a="http://schemas.openxmlformats.org/drawingml/2006/main" noChangeAspect="1"/>
+            </wp:cNvGraphicFramePr>
+            <a:graphic xmlns:a="http://schemas.openxmlformats.org/drawingml/2006/main">
+              <a:graphicData uri="http://schemas.openxmlformats.org/drawingml/2006/picture">
+                <pic:pic xmlns:pic="http://schemas.openxmlformats.org/drawingml/2006/picture">
+                  <pic:nvPicPr>
+                    <pic:cNvPr id="0" name="Picture 1"/>
+                    <pic:cNvPicPr>
+                      <a:picLocks noChangeAspect="1" noChangeArrowheads="1"/>
+                    </pic:cNvPicPr>
+                  </pic:nvPicPr>
+                  <pic:blipFill>
+                    <a:blip r:embed="rId44">
+                      <a:extLst>
+                        <a:ext uri="{28A0092B-C50C-407E-A947-70E740481C1C}">
+                          <a14:useLocalDpi xmlns:a14="http://schemas.microsoft.com/office/drawing/2010/main" val="0"/>
+                        </a:ext>
+                      </a:extLst>
+                    </a:blip>
+                    <a:srcRect/>
+                    <a:stretch>
+                      <a:fillRect/>
+                    </a:stretch>
+                  </pic:blipFill>
+                  <pic:spPr bwMode="auto">
+                    <a:xfrm>
+                      <a:off x="0" y="0"/>
+                      <a:ext cx="5057775" cy="4815633"/>
+                    </a:xfrm>
+                    <a:prstGeom prst="rect">
+                      <a:avLst/>
+                    </a:prstGeom>
+                    <a:noFill/>
+                    <a:ln>
+                      <a:noFill/>
+                    </a:ln>
+                  </pic:spPr>
+                </pic:pic>
+              </a:graphicData>
+            </a:graphic>
+            <wp14:sizeRelH relativeFrom="margin">
+              <wp14:pctWidth>0</wp14:pctWidth>
+            </wp14:sizeRelH>
+            <wp14:sizeRelV relativeFrom="margin">
+              <wp14:pctHeight>0</wp14:pctHeight>
+            </wp14:sizeRelV>
+          </wp:anchor>
+        </w:drawing>
+      </w:r>
+    </w:p>
+    <w:p>
+      <w:pPr>
+        <w:widowControl w:val="0"/>
+        <w:spacing w:after="119" w:line="360" w:lineRule="auto"/>
+        <w:jc w:val="both"/>
+        <w:rPr>
+          <w:lang w:val="fr-FR"/>
+        </w:rPr>
+      </w:pPr>
+    </w:p>
+    <w:p>
+      <w:pPr>
+        <w:widowControl w:val="0"/>
+        <w:spacing w:after="119" w:line="360" w:lineRule="auto"/>
+        <w:jc w:val="both"/>
+        <w:rPr>
+          <w:lang w:val="fr-FR"/>
+        </w:rPr>
+      </w:pPr>
+    </w:p>
+    <w:p>
+      <w:pPr>
+        <w:widowControl w:val="0"/>
+        <w:spacing w:after="119" w:line="360" w:lineRule="auto"/>
+        <w:jc w:val="both"/>
+        <w:rPr>
+          <w:lang w:val="fr-FR"/>
+        </w:rPr>
+      </w:pPr>
+    </w:p>
+    <w:p>
+      <w:pPr>
+        <w:widowControl w:val="0"/>
+        <w:spacing w:after="119" w:line="240" w:lineRule="auto"/>
+        <w:jc w:val="center"/>
+        <w:rPr>
+          <w:sz w:val="18"/>
+          <w:szCs w:val="18"/>
+          <w:lang w:val="fr-FR"/>
+        </w:rPr>
+      </w:pPr>
+    </w:p>
+    <w:p>
+      <w:pPr>
+        <w:widowControl w:val="0"/>
+        <w:spacing w:after="119" w:line="240" w:lineRule="auto"/>
+        <w:jc w:val="center"/>
+        <w:rPr>
+          <w:sz w:val="18"/>
+          <w:szCs w:val="18"/>
+          <w:lang w:val="fr-FR"/>
+        </w:rPr>
+      </w:pPr>
+    </w:p>
+    <w:p>
+      <w:pPr>
+        <w:widowControl w:val="0"/>
+        <w:spacing w:after="119" w:line="240" w:lineRule="auto"/>
+        <w:jc w:val="center"/>
+        <w:rPr>
+          <w:sz w:val="18"/>
+          <w:szCs w:val="18"/>
+          <w:lang w:val="fr-FR"/>
+        </w:rPr>
+      </w:pPr>
+    </w:p>
+    <w:p>
+      <w:pPr>
+        <w:widowControl w:val="0"/>
+        <w:spacing w:after="119" w:line="240" w:lineRule="auto"/>
+        <w:jc w:val="center"/>
+        <w:rPr>
+          <w:sz w:val="18"/>
+          <w:szCs w:val="18"/>
+          <w:lang w:val="fr-FR"/>
+        </w:rPr>
+      </w:pPr>
+    </w:p>
+    <w:p>
+      <w:pPr>
+        <w:widowControl w:val="0"/>
+        <w:spacing w:after="119" w:line="240" w:lineRule="auto"/>
+        <w:jc w:val="center"/>
+        <w:rPr>
+          <w:sz w:val="18"/>
+          <w:szCs w:val="18"/>
+          <w:lang w:val="fr-FR"/>
+        </w:rPr>
+      </w:pPr>
+    </w:p>
+    <w:p>
+      <w:pPr>
+        <w:widowControl w:val="0"/>
+        <w:spacing w:after="119" w:line="240" w:lineRule="auto"/>
+        <w:jc w:val="center"/>
+        <w:rPr>
+          <w:sz w:val="18"/>
+          <w:szCs w:val="18"/>
+          <w:lang w:val="fr-FR"/>
+        </w:rPr>
+      </w:pPr>
+    </w:p>
+    <w:p>
+      <w:pPr>
+        <w:widowControl w:val="0"/>
+        <w:spacing w:after="119" w:line="240" w:lineRule="auto"/>
+        <w:jc w:val="center"/>
+        <w:rPr>
+          <w:sz w:val="18"/>
+          <w:szCs w:val="18"/>
+          <w:lang w:val="fr-FR"/>
+        </w:rPr>
+      </w:pPr>
+    </w:p>
+    <w:p>
+      <w:pPr>
+        <w:widowControl w:val="0"/>
+        <w:spacing w:after="119" w:line="240" w:lineRule="auto"/>
+        <w:jc w:val="center"/>
+        <w:rPr>
+          <w:sz w:val="18"/>
+          <w:szCs w:val="18"/>
+          <w:lang w:val="fr-FR"/>
+        </w:rPr>
+      </w:pPr>
+    </w:p>
+    <w:p>
+      <w:pPr>
+        <w:widowControl w:val="0"/>
+        <w:spacing w:after="119" w:line="240" w:lineRule="auto"/>
+        <w:jc w:val="center"/>
+        <w:rPr>
+          <w:sz w:val="18"/>
+          <w:szCs w:val="18"/>
+          <w:lang w:val="fr-FR"/>
+        </w:rPr>
+      </w:pPr>
+    </w:p>
+    <w:p>
+      <w:pPr>
+        <w:widowControl w:val="0"/>
+        <w:spacing w:after="119" w:line="240" w:lineRule="auto"/>
+        <w:jc w:val="center"/>
+        <w:rPr>
+          <w:sz w:val="18"/>
+          <w:szCs w:val="18"/>
+          <w:lang w:val="fr-FR"/>
+        </w:rPr>
+      </w:pPr>
+    </w:p>
+    <w:p>
+      <w:pPr>
+        <w:widowControl w:val="0"/>
+        <w:spacing w:after="119" w:line="240" w:lineRule="auto"/>
+        <w:jc w:val="center"/>
+        <w:rPr>
+          <w:sz w:val="18"/>
+          <w:szCs w:val="18"/>
+          <w:lang w:val="fr-FR"/>
+        </w:rPr>
+      </w:pPr>
+    </w:p>
+    <w:p>
+      <w:pPr>
+        <w:widowControl w:val="0"/>
+        <w:spacing w:after="119" w:line="240" w:lineRule="auto"/>
+        <w:jc w:val="center"/>
+        <w:rPr>
+          <w:sz w:val="18"/>
+          <w:szCs w:val="18"/>
+          <w:lang w:val="fr-FR"/>
+        </w:rPr>
+      </w:pPr>
+    </w:p>
+    <w:p>
+      <w:pPr>
+        <w:widowControl w:val="0"/>
+        <w:spacing w:after="119" w:line="240" w:lineRule="auto"/>
+        <w:jc w:val="center"/>
+        <w:rPr>
+          <w:sz w:val="18"/>
+          <w:szCs w:val="18"/>
+          <w:lang w:val="fr-FR"/>
+        </w:rPr>
+      </w:pPr>
+    </w:p>
+    <w:p>
+      <w:pPr>
+        <w:widowControl w:val="0"/>
+        <w:spacing w:after="119" w:line="240" w:lineRule="auto"/>
+        <w:jc w:val="center"/>
+        <w:rPr>
+          <w:sz w:val="18"/>
+          <w:szCs w:val="18"/>
+          <w:lang w:val="fr-FR"/>
+        </w:rPr>
+      </w:pPr>
+    </w:p>
+    <w:p>
+      <w:pPr>
+        <w:widowControl w:val="0"/>
+        <w:spacing w:after="119" w:line="240" w:lineRule="auto"/>
+        <w:jc w:val="center"/>
+        <w:rPr>
+          <w:sz w:val="18"/>
+          <w:szCs w:val="18"/>
+          <w:lang w:val="fr-FR"/>
+        </w:rPr>
+      </w:pPr>
+    </w:p>
+    <w:p>
+      <w:pPr>
+        <w:widowControl w:val="0"/>
+        <w:spacing w:after="119" w:line="240" w:lineRule="auto"/>
+        <w:jc w:val="center"/>
+        <w:rPr>
+          <w:sz w:val="18"/>
+          <w:szCs w:val="18"/>
+          <w:lang w:val="fr-FR"/>
+        </w:rPr>
+      </w:pPr>
+    </w:p>
+    <w:p>
+      <w:pPr>
+        <w:widowControl w:val="0"/>
+        <w:spacing w:after="119" w:line="240" w:lineRule="auto"/>
+        <w:jc w:val="center"/>
+        <w:rPr>
+          <w:sz w:val="18"/>
+          <w:szCs w:val="18"/>
+          <w:lang w:val="fr-FR"/>
+        </w:rPr>
+      </w:pPr>
+    </w:p>
+    <w:p>
+      <w:pPr>
+        <w:widowControl w:val="0"/>
+        <w:spacing w:after="119" w:line="240" w:lineRule="auto"/>
+        <w:jc w:val="center"/>
+        <w:rPr>
+          <w:sz w:val="18"/>
+          <w:szCs w:val="18"/>
+          <w:lang w:val="fr-FR"/>
+        </w:rPr>
+      </w:pPr>
+    </w:p>
+    <w:p>
+      <w:pPr>
+        <w:widowControl w:val="0"/>
+        <w:spacing w:after="119" w:line="240" w:lineRule="auto"/>
+        <w:jc w:val="center"/>
+        <w:rPr>
+          <w:sz w:val="18"/>
+          <w:szCs w:val="18"/>
+          <w:lang w:val="fr-FR"/>
+        </w:rPr>
+      </w:pPr>
+      <w:r>
+        <w:rPr>
+          <w:sz w:val="18"/>
+          <w:szCs w:val="18"/>
+          <w:lang w:val="fr-FR"/>
+        </w:rPr>
+        <w:t xml:space="preserve">FIGURE </w:t>
+      </w:r>
+      <w:r>
+        <w:rPr>
+          <w:sz w:val="18"/>
+          <w:szCs w:val="18"/>
+          <w:lang w:val="fr-FR"/>
+        </w:rPr>
+        <w:t>21</w:t>
+      </w:r>
+      <w:r>
+        <w:rPr>
+          <w:sz w:val="18"/>
+          <w:szCs w:val="18"/>
+          <w:lang w:val="fr-FR"/>
+        </w:rPr>
+        <w:t xml:space="preserve">– </w:t>
+      </w:r>
+      <w:r>
+        <w:rPr>
+          <w:sz w:val="18"/>
+          <w:szCs w:val="18"/>
+          <w:lang w:val="fr-FR"/>
+        </w:rPr>
+        <w:t>Client diagram</w:t>
+      </w:r>
+    </w:p>
+    <w:p>
+      <w:pPr>
+        <w:widowControl w:val="0"/>
+        <w:spacing w:after="119" w:line="360" w:lineRule="auto"/>
+        <w:jc w:val="both"/>
+        <w:rPr>
+          <w:lang w:val="fr-FR"/>
+        </w:rPr>
+      </w:pPr>
+    </w:p>
     <w:sectPr>
-      <w:headerReference w:type="first" r:id="rId41"/>
       <w:pgSz w:w="16834" w:h="11909" w:orient="landscape" w:code="9"/>
       <w:pgMar w:top="1440" w:right="1440" w:bottom="1440" w:left="1440" w:header="720" w:footer="720" w:gutter="0"/>
       <w:pgNumType w:start="17"/>
@@ -10982,6 +12442,53 @@
   <w:p>
     <w:pPr>
       <w:pStyle w:val="En-tte"/>
+    </w:pPr>
+  </w:p>
+</w:hdr>
+</file>
+
+<file path=word/header10.xml><?xml version="1.0" encoding="utf-8"?>
+<w:hdr xmlns:wpc="http://schemas.microsoft.com/office/word/2010/wordprocessingCanvas" xmlns:cx="http://schemas.microsoft.com/office/drawing/2014/chartex" xmlns:cx1="http://schemas.microsoft.com/office/drawing/2015/9/8/chartex" xmlns:cx2="http://schemas.microsoft.com/office/drawing/2015/10/21/chartex" xmlns:cx3="http://schemas.microsoft.com/office/drawing/2016/5/9/chartex" xmlns:cx4="http://schemas.microsoft.com/office/drawing/2016/5/10/chartex" xmlns:cx5="http://schemas.microsoft.com/office/drawing/2016/5/11/chartex" xmlns:cx6="http://schemas.microsoft.com/office/drawing/2016/5/12/chartex" xmlns:cx7="http://schemas.microsoft.com/office/drawing/2016/5/13/chartex" xmlns:cx8="http://schemas.microsoft.com/office/drawing/2016/5/14/chartex" xmlns:mc="http://schemas.openxmlformats.org/markup-compatibility/2006" xmlns:aink="http://schemas.microsoft.com/office/drawing/2016/ink" xmlns:am3d="http://schemas.microsoft.com/office/drawing/2017/model3d" xmlns:o="urn:schemas-microsoft-com:office:office" xmlns:r="http://schemas.openxmlformats.org/officeDocument/2006/relationships" xmlns:m="http://schemas.openxmlformats.org/officeDocument/2006/math" xmlns:v="urn:schemas-microsoft-com:vml" xmlns:wp14="http://schemas.microsoft.com/office/word/2010/wordprocessingDrawing" xmlns:wp="http://schemas.openxmlformats.org/drawingml/2006/wordprocessingDrawing" xmlns:w10="urn:schemas-microsoft-com:office:word" xmlns:w="http://schemas.openxmlformats.org/wordprocessingml/2006/main" xmlns:w14="http://schemas.microsoft.com/office/word/2010/wordml" xmlns:w15="http://schemas.microsoft.com/office/word/2012/wordml" xmlns:w16cid="http://schemas.microsoft.com/office/word/2016/wordml/cid" xmlns:w16se="http://schemas.microsoft.com/office/word/2015/wordml/symex" xmlns:wpg="http://schemas.microsoft.com/office/word/2010/wordprocessingGroup" xmlns:wpi="http://schemas.microsoft.com/office/word/2010/wordprocessingInk" xmlns:wne="http://schemas.microsoft.com/office/word/2006/wordml" xmlns:wps="http://schemas.microsoft.com/office/word/2010/wordprocessingShape" mc:Ignorable="w14 w15 w16se w16cid wp14">
+  <w:sdt>
+    <w:sdtPr>
+      <w:id w:val="-2001418303"/>
+      <w:docPartObj>
+        <w:docPartGallery w:val="Page Numbers (Top of Page)"/>
+        <w:docPartUnique/>
+      </w:docPartObj>
+    </w:sdtPr>
+    <w:sdtEndPr/>
+    <w:sdtContent>
+      <w:p>
+        <w:pPr>
+          <w:pStyle w:val="En-tte"/>
+          <w:jc w:val="right"/>
+        </w:pPr>
+        <w:r>
+          <w:fldChar w:fldCharType="begin"/>
+        </w:r>
+        <w:r>
+          <w:instrText>PAGE   \* MERGEFORMAT</w:instrText>
+        </w:r>
+        <w:r>
+          <w:fldChar w:fldCharType="separate"/>
+        </w:r>
+        <w:r>
+          <w:rPr>
+            <w:lang w:val="fr-FR"/>
+          </w:rPr>
+          <w:t>2</w:t>
+        </w:r>
+        <w:r>
+          <w:fldChar w:fldCharType="end"/>
+        </w:r>
+      </w:p>
+    </w:sdtContent>
+  </w:sdt>
+  <w:p>
+    <w:pPr>
+      <w:pStyle w:val="En-tte"/>
+      <w:jc w:val="right"/>
     </w:pPr>
   </w:p>
 </w:hdr>
@@ -11207,12 +12714,44 @@
   <w:p>
     <w:pPr>
       <w:pStyle w:val="En-tte"/>
+      <w:jc w:val="right"/>
     </w:pPr>
   </w:p>
   <w:p>
     <w:pPr>
       <w:pStyle w:val="En-tte"/>
       <w:jc w:val="right"/>
+    </w:pPr>
+  </w:p>
+</w:hdr>
+</file>
+
+<file path=word/header9.xml><?xml version="1.0" encoding="utf-8"?>
+<w:hdr xmlns:wpc="http://schemas.microsoft.com/office/word/2010/wordprocessingCanvas" xmlns:cx="http://schemas.microsoft.com/office/drawing/2014/chartex" xmlns:cx1="http://schemas.microsoft.com/office/drawing/2015/9/8/chartex" xmlns:cx2="http://schemas.microsoft.com/office/drawing/2015/10/21/chartex" xmlns:cx3="http://schemas.microsoft.com/office/drawing/2016/5/9/chartex" xmlns:cx4="http://schemas.microsoft.com/office/drawing/2016/5/10/chartex" xmlns:cx5="http://schemas.microsoft.com/office/drawing/2016/5/11/chartex" xmlns:cx6="http://schemas.microsoft.com/office/drawing/2016/5/12/chartex" xmlns:cx7="http://schemas.microsoft.com/office/drawing/2016/5/13/chartex" xmlns:cx8="http://schemas.microsoft.com/office/drawing/2016/5/14/chartex" xmlns:mc="http://schemas.openxmlformats.org/markup-compatibility/2006" xmlns:aink="http://schemas.microsoft.com/office/drawing/2016/ink" xmlns:am3d="http://schemas.microsoft.com/office/drawing/2017/model3d" xmlns:o="urn:schemas-microsoft-com:office:office" xmlns:r="http://schemas.openxmlformats.org/officeDocument/2006/relationships" xmlns:m="http://schemas.openxmlformats.org/officeDocument/2006/math" xmlns:v="urn:schemas-microsoft-com:vml" xmlns:wp14="http://schemas.microsoft.com/office/word/2010/wordprocessingDrawing" xmlns:wp="http://schemas.openxmlformats.org/drawingml/2006/wordprocessingDrawing" xmlns:w10="urn:schemas-microsoft-com:office:word" xmlns:w="http://schemas.openxmlformats.org/wordprocessingml/2006/main" xmlns:w14="http://schemas.microsoft.com/office/word/2010/wordml" xmlns:w15="http://schemas.microsoft.com/office/word/2012/wordml" xmlns:w16cid="http://schemas.microsoft.com/office/word/2016/wordml/cid" xmlns:w16se="http://schemas.microsoft.com/office/word/2015/wordml/symex" xmlns:wpg="http://schemas.microsoft.com/office/word/2010/wordprocessingGroup" xmlns:wpi="http://schemas.microsoft.com/office/word/2010/wordprocessingInk" xmlns:wne="http://schemas.microsoft.com/office/word/2006/wordml" xmlns:wps="http://schemas.microsoft.com/office/word/2010/wordprocessingShape" mc:Ignorable="w14 w15 w16se w16cid wp14">
+  <w:sdt>
+    <w:sdtPr>
+      <w:id w:val="1116640031"/>
+      <w:docPartObj>
+        <w:docPartGallery w:val="Page Numbers (Top of Page)"/>
+        <w:docPartUnique/>
+      </w:docPartObj>
+    </w:sdtPr>
+    <w:sdtEndPr/>
+    <w:sdtContent>
+      <w:p>
+        <w:pPr>
+          <w:pStyle w:val="En-tte"/>
+          <w:jc w:val="right"/>
+        </w:pPr>
+        <w:r>
+          <w:t>22</w:t>
+        </w:r>
+      </w:p>
+    </w:sdtContent>
+  </w:sdt>
+  <w:p>
+    <w:pPr>
+      <w:pStyle w:val="En-tte"/>
     </w:pPr>
   </w:p>
 </w:hdr>
@@ -14835,7 +16374,7 @@
 </file>
 
 <file path=customXml/itemProps1.xml><?xml version="1.0" encoding="utf-8"?>
-<ds:datastoreItem xmlns:ds="http://schemas.openxmlformats.org/officeDocument/2006/customXml" ds:itemID="{4F7AA0CE-7B6B-4825-823B-115BBFDEA797}">
+<ds:datastoreItem xmlns:ds="http://schemas.openxmlformats.org/officeDocument/2006/customXml" ds:itemID="{13646591-EF1F-4F0E-B9DF-7C9E924BD64B}">
   <ds:schemaRefs>
     <ds:schemaRef ds:uri="http://schemas.openxmlformats.org/officeDocument/2006/bibliography"/>
   </ds:schemaRefs>

</xml_diff>